<commit_message>
"Iniziata" stesura del documento di progetto
</commit_message>
<xml_diff>
--- a/IlMagnifico/res/documento_di_progetto.docx
+++ b/IlMagnifico/res/documento_di_progetto.docx
@@ -173,7 +173,6 @@
             <w:r>
               <w:rPr>
                 <w:noProof/>
-                <w:sz w:val="24"/>
               </w:rPr>
               <w:t>3</w:t>
             </w:r>
@@ -235,7 +234,6 @@
             <w:r>
               <w:rPr>
                 <w:noProof/>
-                <w:sz w:val="24"/>
               </w:rPr>
               <w:t>3</w:t>
             </w:r>
@@ -297,7 +295,6 @@
             <w:r>
               <w:rPr>
                 <w:noProof/>
-                <w:sz w:val="24"/>
               </w:rPr>
               <w:t>3</w:t>
             </w:r>
@@ -359,9 +356,8 @@
             <w:r>
               <w:rPr>
                 <w:noProof/>
-                <w:sz w:val="24"/>
-              </w:rPr>
-              <w:t>4</w:t>
+              </w:rPr>
+              <w:t>5</w:t>
             </w:r>
             <w:r>
               <w:rPr>
@@ -421,7 +417,6 @@
             <w:r>
               <w:rPr>
                 <w:noProof/>
-                <w:sz w:val="24"/>
               </w:rPr>
               <w:t>6</w:t>
             </w:r>
@@ -483,7 +478,6 @@
             <w:r>
               <w:rPr>
                 <w:noProof/>
-                <w:sz w:val="24"/>
               </w:rPr>
               <w:t>6</w:t>
             </w:r>
@@ -545,9 +539,8 @@
             <w:r>
               <w:rPr>
                 <w:noProof/>
-                <w:sz w:val="24"/>
-              </w:rPr>
-              <w:t>8</w:t>
+              </w:rPr>
+              <w:t>9</w:t>
             </w:r>
             <w:r>
               <w:rPr>
@@ -607,9 +600,8 @@
             <w:r>
               <w:rPr>
                 <w:noProof/>
-                <w:sz w:val="24"/>
-              </w:rPr>
-              <w:t>11</w:t>
+              </w:rPr>
+              <w:t>12</w:t>
             </w:r>
             <w:r>
               <w:rPr>
@@ -669,9 +661,8 @@
             <w:r>
               <w:rPr>
                 <w:noProof/>
-                <w:sz w:val="24"/>
-              </w:rPr>
-              <w:t>11</w:t>
+              </w:rPr>
+              <w:t>12</w:t>
             </w:r>
             <w:r>
               <w:rPr>
@@ -731,9 +722,8 @@
             <w:r>
               <w:rPr>
                 <w:noProof/>
-                <w:sz w:val="24"/>
-              </w:rPr>
-              <w:t>12</w:t>
+              </w:rPr>
+              <w:t>14</w:t>
             </w:r>
             <w:r>
               <w:rPr>
@@ -793,9 +783,8 @@
             <w:r>
               <w:rPr>
                 <w:noProof/>
-                <w:sz w:val="24"/>
-              </w:rPr>
-              <w:t>14</w:t>
+              </w:rPr>
+              <w:t>17</w:t>
             </w:r>
             <w:r>
               <w:rPr>
@@ -855,9 +844,8 @@
             <w:r>
               <w:rPr>
                 <w:noProof/>
-                <w:sz w:val="24"/>
-              </w:rPr>
-              <w:t>14</w:t>
+              </w:rPr>
+              <w:t>17</w:t>
             </w:r>
             <w:r>
               <w:rPr>
@@ -917,9 +905,8 @@
             <w:r>
               <w:rPr>
                 <w:noProof/>
-                <w:sz w:val="24"/>
-              </w:rPr>
-              <w:t>14</w:t>
+              </w:rPr>
+              <w:t>17</w:t>
             </w:r>
             <w:r>
               <w:rPr>
@@ -979,9 +966,8 @@
             <w:r>
               <w:rPr>
                 <w:noProof/>
-                <w:sz w:val="24"/>
-              </w:rPr>
-              <w:t>16</w:t>
+              </w:rPr>
+              <w:t>18</w:t>
             </w:r>
             <w:r>
               <w:rPr>
@@ -1041,9 +1027,8 @@
             <w:r>
               <w:rPr>
                 <w:noProof/>
-                <w:sz w:val="24"/>
-              </w:rPr>
-              <w:t>16</w:t>
+              </w:rPr>
+              <w:t>19</w:t>
             </w:r>
             <w:r>
               <w:rPr>
@@ -1103,9 +1088,8 @@
             <w:r>
               <w:rPr>
                 <w:noProof/>
-                <w:sz w:val="24"/>
-              </w:rPr>
-              <w:t>17</w:t>
+              </w:rPr>
+              <w:t>19</w:t>
             </w:r>
             <w:r>
               <w:rPr>
@@ -1165,9 +1149,8 @@
             <w:r>
               <w:rPr>
                 <w:noProof/>
-                <w:sz w:val="24"/>
-              </w:rPr>
-              <w:t>17</w:t>
+              </w:rPr>
+              <w:t>20</w:t>
             </w:r>
             <w:r>
               <w:rPr>
@@ -1227,9 +1210,8 @@
             <w:r>
               <w:rPr>
                 <w:noProof/>
-                <w:sz w:val="24"/>
-              </w:rPr>
-              <w:t>17</w:t>
+              </w:rPr>
+              <w:t>20</w:t>
             </w:r>
             <w:r>
               <w:rPr>
@@ -1289,9 +1271,8 @@
             <w:r>
               <w:rPr>
                 <w:noProof/>
-                <w:sz w:val="24"/>
-              </w:rPr>
-              <w:t>18</w:t>
+              </w:rPr>
+              <w:t>20</w:t>
             </w:r>
             <w:r>
               <w:rPr>
@@ -1490,16 +1471,7 @@
         <w:ind w:left="-5" w:right="141"/>
       </w:pPr>
       <w:r>
-        <w:t xml:space="preserve">Il gioco </w:t>
-      </w:r>
-      <w:r>
-        <w:t>è</w:t>
-      </w:r>
-      <w:r>
-        <w:t xml:space="preserve"> progettato al fine di</w:t>
-      </w:r>
-      <w:r>
-        <w:t>:</w:t>
+        <w:t>Il gioco è progettato al fine di:</w:t>
       </w:r>
     </w:p>
     <w:p>
@@ -1535,19 +1507,7 @@
         <w:ind w:right="141" w:hanging="237"/>
       </w:pPr>
       <w:r>
-        <w:t xml:space="preserve">attendere un </w:t>
-      </w:r>
-      <w:r>
-        <w:t>timeout (in secondi)</w:t>
-      </w:r>
-      <w:r>
-        <w:t xml:space="preserve"> </w:t>
-      </w:r>
-      <w:r>
-        <w:t>prima dell’avvio di una partita dopo che si raggiunge il minimo numero d</w:t>
-      </w:r>
-      <w:r>
-        <w:t>i giocatori (</w:t>
+        <w:t>attendere un timeout (in secondi) prima dell’avvio di una partita dopo che si raggiunge il minimo numero di giocatori (</w:t>
       </w:r>
       <w:r>
         <w:t xml:space="preserve">da un </w:t>
@@ -1567,8 +1527,6 @@
       <w:r>
         <w:t>, dopo il quale la partita inizia automaticamente</w:t>
       </w:r>
-      <w:bookmarkStart w:id="2" w:name="_GoBack"/>
-      <w:bookmarkEnd w:id="2"/>
       <w:r>
         <w:t>)</w:t>
       </w:r>
@@ -1578,11 +1536,11 @@
         <w:pStyle w:val="Titolo2"/>
         <w:ind w:left="704" w:hanging="719"/>
       </w:pPr>
-      <w:bookmarkStart w:id="3" w:name="_Toc7248"/>
+      <w:bookmarkStart w:id="2" w:name="_Toc7248"/>
       <w:r>
         <w:t>Tecnologie e Architettura</w:t>
       </w:r>
-      <w:bookmarkEnd w:id="3"/>
+      <w:bookmarkEnd w:id="2"/>
     </w:p>
     <w:p>
       <w:pPr>
@@ -1635,10 +1593,7 @@
         <w:t>Architettura di Rete</w:t>
       </w:r>
       <w:r>
-        <w:t xml:space="preserve"> c</w:t>
-      </w:r>
-      <w:r>
-        <w:t xml:space="preserve">ome </w:t>
+        <w:t xml:space="preserve"> come </w:t>
       </w:r>
       <w:r>
         <w:t>richiesto</w:t>
@@ -1653,13 +1608,7 @@
         <w:t xml:space="preserve"> </w:t>
       </w:r>
       <w:r>
-        <w:t xml:space="preserve">quale il Server funge da gestore della logica del gioco e </w:t>
-      </w:r>
-      <w:r>
-        <w:t xml:space="preserve">delle connessioni </w:t>
-      </w:r>
-      <w:r>
-        <w:t>tra i singoli terminali Client che si limitano</w:t>
+        <w:t>quale il Server funge da gestore della logica del gioco e delle connessioni tra i singoli terminali Client che si limitano</w:t>
       </w:r>
       <w:r>
         <w:t xml:space="preserve"> </w:t>
@@ -1696,22 +1645,7 @@
         <w:t>Linguaggio di programmazione</w:t>
       </w:r>
       <w:r>
-        <w:t xml:space="preserve"> </w:t>
-      </w:r>
-      <w:r>
-        <w:t xml:space="preserve">come richiesto, per il progetto è stato utilizzato </w:t>
-      </w:r>
-      <w:r>
-        <w:t xml:space="preserve">il </w:t>
-      </w:r>
-      <w:r>
-        <w:t xml:space="preserve">seguente </w:t>
-      </w:r>
-      <w:r>
-        <w:t>linguaggio</w:t>
-      </w:r>
-      <w:r>
-        <w:t>: JavaSE (ver. 8)</w:t>
+        <w:t xml:space="preserve"> come richiesto, per il progetto è stato utilizzato il seguente linguaggio: JavaSE (ver. 8)</w:t>
       </w:r>
     </w:p>
     <w:p>
@@ -1768,10 +1702,7 @@
         <w:t>Server</w:t>
       </w:r>
       <w:r>
-        <w:t xml:space="preserve"> </w:t>
-      </w:r>
-      <w:r>
-        <w:t>d</w:t>
+        <w:t xml:space="preserve"> d</w:t>
       </w:r>
       <w:r>
         <w:t>i seguito la lista dei requi</w:t>
@@ -1867,10 +1798,7 @@
         <w:t>Client</w:t>
       </w:r>
       <w:r>
-        <w:t xml:space="preserve"> di seguito la lista dei requisiti tecnici per il lato </w:t>
-      </w:r>
-      <w:r>
-        <w:t>client:</w:t>
+        <w:t xml:space="preserve"> di seguito la lista dei requisiti tecnici per il lato client:</w:t>
       </w:r>
     </w:p>
     <w:p>
@@ -1915,13 +1843,7 @@
         <w:t>ocket sia via RMI</w:t>
       </w:r>
       <w:r>
-        <w:t xml:space="preserve"> (</w:t>
-      </w:r>
-      <w:r>
-        <w:t>all’avvio permette al giocatore di selezionare la tecnologia da utilizzare</w:t>
-      </w:r>
-      <w:r>
-        <w:t xml:space="preserve"> per l’intera sessione di comunicazione)</w:t>
+        <w:t xml:space="preserve"> (all’avvio permette al giocatore di selezionare la tecnologia da utilizzare per l’intera sessione di comunicazione)</w:t>
       </w:r>
     </w:p>
     <w:p>
@@ -1977,14 +1899,25 @@
     </w:p>
     <w:p>
       <w:pPr>
+        <w:spacing w:after="160" w:line="259" w:lineRule="auto"/>
+        <w:ind w:left="0" w:right="0" w:firstLine="0"/>
+        <w:jc w:val="left"/>
+      </w:pPr>
+      <w:r>
+        <w:br w:type="page"/>
+      </w:r>
+    </w:p>
+    <w:p>
+      <w:pPr>
         <w:pStyle w:val="Titolo2"/>
         <w:ind w:left="704" w:hanging="719"/>
       </w:pPr>
-      <w:bookmarkStart w:id="4" w:name="_Toc7249"/>
-      <w:r>
+      <w:bookmarkStart w:id="3" w:name="_Toc7249"/>
+      <w:r>
+        <w:lastRenderedPageBreak/>
         <w:t>Struttura del Documento</w:t>
       </w:r>
-      <w:bookmarkEnd w:id="4"/>
+      <w:bookmarkEnd w:id="3"/>
     </w:p>
     <w:p>
       <w:pPr>
@@ -2006,57 +1939,97 @@
         <w:t xml:space="preserve"> </w:t>
       </w:r>
       <w:r>
-        <w:t xml:space="preserve">in buona parte nella suddivisione dei compiti all’interno del gruppo, verranno analizzati gli </w:t>
-      </w:r>
-      <w:r>
-        <w:lastRenderedPageBreak/>
-        <w:t>stessi da ogni punto di vista: “model” (logica del gioco, Server), “network” (gestione delle comunicazioni, Client/Server), “ui” (interfaccia grafica, Client)</w:t>
+        <w:t>in buona parte nella suddivisione dei compiti all’interno del gruppo, verranno analizzati gli stessi da ogni punto di vista: “</w:t>
+      </w:r>
+      <w:r>
+        <w:rPr>
+          <w:b/>
+        </w:rPr>
+        <w:t>model</w:t>
+      </w:r>
+      <w:r>
+        <w:t>” (logica del gioco, Server), “</w:t>
+      </w:r>
+      <w:r>
+        <w:rPr>
+          <w:b/>
+        </w:rPr>
+        <w:t>network</w:t>
+      </w:r>
+      <w:r>
+        <w:t>” (</w:t>
+      </w:r>
+      <w:r>
+        <w:t>comunicazioni</w:t>
+      </w:r>
+      <w:r>
+        <w:t>, Client/Server), “</w:t>
+      </w:r>
+      <w:r>
+        <w:rPr>
+          <w:b/>
+        </w:rPr>
+        <w:t>ui</w:t>
+      </w:r>
+      <w:r>
+        <w:t>” (interfaccia grafica, Client)</w:t>
       </w:r>
       <w:r>
         <w:t>.</w:t>
       </w:r>
-      <w:r>
-        <w:br w:type="page"/>
-      </w:r>
     </w:p>
     <w:p>
       <w:pPr>
         <w:spacing w:after="323" w:line="259" w:lineRule="auto"/>
-        <w:ind w:left="1166" w:right="0" w:firstLine="0"/>
-        <w:jc w:val="left"/>
+        <w:ind w:left="0" w:right="0" w:firstLine="0"/>
+        <w:jc w:val="center"/>
       </w:pPr>
       <w:r>
         <w:rPr>
           <w:noProof/>
         </w:rPr>
-        <w:lastRenderedPageBreak/>
         <w:drawing>
           <wp:inline distT="0" distB="0" distL="0" distR="0">
-            <wp:extent cx="3454272" cy="4561565"/>
-            <wp:effectExtent l="0" t="0" r="0" b="0"/>
-            <wp:docPr id="182" name="Picture 182"/>
-            <wp:cNvGraphicFramePr/>
+            <wp:extent cx="1857375" cy="3381375"/>
+            <wp:effectExtent l="0" t="0" r="9525" b="9525"/>
+            <wp:docPr id="1" name="Immagine 1" descr="C:\Users\Matteo\Desktop\Package Structure1.png"/>
+            <wp:cNvGraphicFramePr>
+              <a:graphicFrameLocks xmlns:a="http://schemas.openxmlformats.org/drawingml/2006/main" noChangeAspect="1"/>
+            </wp:cNvGraphicFramePr>
             <a:graphic xmlns:a="http://schemas.openxmlformats.org/drawingml/2006/main">
               <a:graphicData uri="http://schemas.openxmlformats.org/drawingml/2006/picture">
                 <pic:pic xmlns:pic="http://schemas.openxmlformats.org/drawingml/2006/picture">
                   <pic:nvPicPr>
-                    <pic:cNvPr id="182" name="Picture 182"/>
-                    <pic:cNvPicPr/>
+                    <pic:cNvPr id="0" name="Picture 1" descr="C:\Users\Matteo\Desktop\Package Structure1.png"/>
+                    <pic:cNvPicPr>
+                      <a:picLocks noChangeAspect="1" noChangeArrowheads="1"/>
+                    </pic:cNvPicPr>
                   </pic:nvPicPr>
                   <pic:blipFill>
-                    <a:blip r:embed="rId7"/>
+                    <a:blip r:embed="rId7">
+                      <a:extLst>
+                        <a:ext uri="{28A0092B-C50C-407E-A947-70E740481C1C}">
+                          <a14:useLocalDpi xmlns:a14="http://schemas.microsoft.com/office/drawing/2010/main" val="0"/>
+                        </a:ext>
+                      </a:extLst>
+                    </a:blip>
+                    <a:srcRect/>
                     <a:stretch>
                       <a:fillRect/>
                     </a:stretch>
                   </pic:blipFill>
-                  <pic:spPr>
+                  <pic:spPr bwMode="auto">
                     <a:xfrm>
                       <a:off x="0" y="0"/>
-                      <a:ext cx="3454272" cy="4561565"/>
+                      <a:ext cx="1857375" cy="3381375"/>
                     </a:xfrm>
                     <a:prstGeom prst="rect">
                       <a:avLst/>
                     </a:prstGeom>
+                    <a:noFill/>
+                    <a:ln>
+                      <a:noFill/>
+                    </a:ln>
                   </pic:spPr>
                 </pic:pic>
               </a:graphicData>
@@ -2067,10 +2040,21 @@
     </w:p>
     <w:p>
       <w:pPr>
-        <w:ind w:left="1485" w:right="141"/>
-      </w:pPr>
-      <w:r>
-        <w:t>Figura 1: Struttura dei package più importanti</w:t>
+        <w:ind w:left="0" w:right="141"/>
+        <w:jc w:val="center"/>
+      </w:pPr>
+      <w:r>
+        <w:t>Figura 1: Struttura dei package</w:t>
+      </w:r>
+    </w:p>
+    <w:p>
+      <w:pPr>
+        <w:spacing w:after="160" w:line="259" w:lineRule="auto"/>
+        <w:ind w:left="0" w:right="0" w:firstLine="0"/>
+        <w:jc w:val="left"/>
+      </w:pPr>
+      <w:r>
+        <w:br w:type="page"/>
       </w:r>
     </w:p>
     <w:p>
@@ -2078,11 +2062,12 @@
         <w:pStyle w:val="Titolo1"/>
         <w:ind w:left="542" w:hanging="557"/>
       </w:pPr>
-      <w:bookmarkStart w:id="5" w:name="_Toc7250"/>
-      <w:r>
+      <w:bookmarkStart w:id="4" w:name="_Toc7250"/>
+      <w:r>
+        <w:lastRenderedPageBreak/>
         <w:t>Model</w:t>
       </w:r>
-      <w:bookmarkEnd w:id="5"/>
+      <w:bookmarkEnd w:id="4"/>
     </w:p>
     <w:p>
       <w:pPr>
@@ -2090,13 +2075,109 @@
         <w:ind w:left="-5" w:right="141"/>
       </w:pPr>
       <w:r>
-        <w:t xml:space="preserve">Questa sezione spiega come sono state strutturate e implementate le classi che modellano le componenti e la logica del gioco. </w:t>
-      </w:r>
-      <w:r>
-        <w:rPr>
-          <w:vertAlign w:val="superscript"/>
-        </w:rPr>
-        <w:footnoteReference w:id="1"/>
+        <w:t>In questa s</w:t>
+      </w:r>
+      <w:r>
+        <w:t xml:space="preserve">ezione </w:t>
+      </w:r>
+      <w:r>
+        <w:t xml:space="preserve">vengono </w:t>
+      </w:r>
+      <w:r>
+        <w:t>spiega</w:t>
+      </w:r>
+      <w:r>
+        <w:t>te</w:t>
+      </w:r>
+      <w:r>
+        <w:t xml:space="preserve"> come sono state strutturate e implementate le classi che modellano le componenti e la logica del gioco</w:t>
+      </w:r>
+      <w:r>
+        <w:t xml:space="preserve"> (per le regole semplificate si rimanda al manuale “</w:t>
+      </w:r>
+      <w:r>
+        <w:t>regole_del_gioco</w:t>
+      </w:r>
+      <w:r>
+        <w:t>.pdf”)</w:t>
+      </w:r>
+      <w:r>
+        <w:t>.</w:t>
+      </w:r>
+    </w:p>
+    <w:p>
+      <w:pPr>
+        <w:spacing w:after="323" w:line="259" w:lineRule="auto"/>
+        <w:ind w:left="0" w:right="0" w:firstLine="0"/>
+        <w:jc w:val="center"/>
+      </w:pPr>
+      <w:r>
+        <w:rPr>
+          <w:noProof/>
+        </w:rPr>
+        <w:drawing>
+          <wp:inline distT="0" distB="0" distL="0" distR="0">
+            <wp:extent cx="1952625" cy="2971800"/>
+            <wp:effectExtent l="0" t="0" r="9525" b="0"/>
+            <wp:docPr id="4" name="Immagine 4" descr="C:\Users\Matteo\Desktop\Package Structure3.png"/>
+            <wp:cNvGraphicFramePr>
+              <a:graphicFrameLocks xmlns:a="http://schemas.openxmlformats.org/drawingml/2006/main" noChangeAspect="1"/>
+            </wp:cNvGraphicFramePr>
+            <a:graphic xmlns:a="http://schemas.openxmlformats.org/drawingml/2006/main">
+              <a:graphicData uri="http://schemas.openxmlformats.org/drawingml/2006/picture">
+                <pic:pic xmlns:pic="http://schemas.openxmlformats.org/drawingml/2006/picture">
+                  <pic:nvPicPr>
+                    <pic:cNvPr id="0" name="Picture 2" descr="C:\Users\Matteo\Desktop\Package Structure3.png"/>
+                    <pic:cNvPicPr>
+                      <a:picLocks noChangeAspect="1" noChangeArrowheads="1"/>
+                    </pic:cNvPicPr>
+                  </pic:nvPicPr>
+                  <pic:blipFill>
+                    <a:blip r:embed="rId8">
+                      <a:extLst>
+                        <a:ext uri="{28A0092B-C50C-407E-A947-70E740481C1C}">
+                          <a14:useLocalDpi xmlns:a14="http://schemas.microsoft.com/office/drawing/2010/main" val="0"/>
+                        </a:ext>
+                      </a:extLst>
+                    </a:blip>
+                    <a:srcRect/>
+                    <a:stretch>
+                      <a:fillRect/>
+                    </a:stretch>
+                  </pic:blipFill>
+                  <pic:spPr bwMode="auto">
+                    <a:xfrm>
+                      <a:off x="0" y="0"/>
+                      <a:ext cx="1952625" cy="2971800"/>
+                    </a:xfrm>
+                    <a:prstGeom prst="rect">
+                      <a:avLst/>
+                    </a:prstGeom>
+                    <a:noFill/>
+                    <a:ln>
+                      <a:noFill/>
+                    </a:ln>
+                  </pic:spPr>
+                </pic:pic>
+              </a:graphicData>
+            </a:graphic>
+          </wp:inline>
+        </w:drawing>
+      </w:r>
+    </w:p>
+    <w:p>
+      <w:pPr>
+        <w:ind w:left="0" w:right="141"/>
+        <w:jc w:val="center"/>
+      </w:pPr>
+      <w:r>
+        <w:t>Figura 2</w:t>
+      </w:r>
+      <w:r>
+        <w:t>: Struttura dei package</w:t>
+      </w:r>
+      <w:r>
+        <w:t xml:space="preserve"> “model”</w:t>
       </w:r>
     </w:p>
     <w:p>
@@ -2105,12 +2186,11 @@
         <w:spacing w:after="109"/>
         <w:ind w:left="704" w:hanging="719"/>
       </w:pPr>
-      <w:bookmarkStart w:id="6" w:name="_Toc7251"/>
-      <w:r>
-        <w:lastRenderedPageBreak/>
+      <w:bookmarkStart w:id="5" w:name="_Toc7251"/>
+      <w:r>
         <w:t>I pezzi e la scacchiera</w:t>
       </w:r>
-      <w:bookmarkEnd w:id="6"/>
+      <w:bookmarkEnd w:id="5"/>
     </w:p>
     <w:p>
       <w:pPr>
@@ -2168,6 +2248,7 @@
         <w:ind w:left="586" w:right="141" w:hanging="237"/>
       </w:pPr>
       <w:r>
+        <w:lastRenderedPageBreak/>
         <w:t>la scacchiera su cui si trova</w:t>
       </w:r>
     </w:p>
@@ -2262,7 +2343,7 @@
                     <pic:cNvPicPr/>
                   </pic:nvPicPr>
                   <pic:blipFill>
-                    <a:blip r:embed="rId8"/>
+                    <a:blip r:embed="rId9"/>
                     <a:stretch>
                       <a:fillRect/>
                     </a:stretch>
@@ -2289,7 +2370,10 @@
         <w:jc w:val="center"/>
       </w:pPr>
       <w:r>
-        <w:t>Figura 2: Struttura classe Piece</w:t>
+        <w:t>Figura 3</w:t>
+      </w:r>
+      <w:r>
+        <w:t>: Struttura classe Piece</w:t>
       </w:r>
     </w:p>
     <w:p>
@@ -2330,12 +2414,12 @@
         <w:spacing w:after="114"/>
         <w:ind w:left="704" w:hanging="719"/>
       </w:pPr>
-      <w:bookmarkStart w:id="7" w:name="_Toc7252"/>
+      <w:bookmarkStart w:id="6" w:name="_Toc7252"/>
       <w:r>
         <w:lastRenderedPageBreak/>
         <w:t>Altri componenti</w:t>
       </w:r>
-      <w:bookmarkEnd w:id="7"/>
+      <w:bookmarkEnd w:id="6"/>
     </w:p>
     <w:p>
       <w:pPr>
@@ -2430,7 +2514,7 @@
                     <pic:cNvPicPr/>
                   </pic:nvPicPr>
                   <pic:blipFill>
-                    <a:blip r:embed="rId9"/>
+                    <a:blip r:embed="rId10"/>
                     <a:stretch>
                       <a:fillRect/>
                     </a:stretch>
@@ -2456,13 +2540,16 @@
         <w:ind w:left="-5" w:right="141"/>
       </w:pPr>
       <w:r>
-        <w:t>Figura 3: Struttura e interdipendenze tra i messaggi, vengono mostrati i metodi solo della superclasse Message</w:t>
+        <w:t>Figura 4</w:t>
+      </w:r>
+      <w:r>
+        <w:t>: Struttura e interdipendenze tra i messaggi, vengono mostrati i metodi solo della superclasse Message</w:t>
       </w:r>
     </w:p>
     <w:p>
       <w:pPr>
         <w:spacing w:after="326" w:line="259" w:lineRule="auto"/>
-        <w:ind w:left="0" w:right="0" w:firstLine="0"/>
+        <w:ind w:left="-1701" w:right="-1287" w:firstLine="0"/>
         <w:jc w:val="left"/>
       </w:pPr>
       <w:r>
@@ -2471,32 +2558,202 @@
         </w:rPr>
         <w:lastRenderedPageBreak/>
         <w:drawing>
-          <wp:inline distT="0" distB="0" distL="0" distR="0">
-            <wp:extent cx="4934577" cy="5719391"/>
+          <wp:anchor distT="0" distB="0" distL="114300" distR="114300" simplePos="0" relativeHeight="251658240" behindDoc="0" locked="0" layoutInCell="1" allowOverlap="1">
+            <wp:simplePos x="0" y="0"/>
+            <wp:positionH relativeFrom="column">
+              <wp:posOffset>-1283970</wp:posOffset>
+            </wp:positionH>
+            <wp:positionV relativeFrom="page">
+              <wp:posOffset>142240</wp:posOffset>
+            </wp:positionV>
+            <wp:extent cx="7639050" cy="5251450"/>
             <wp:effectExtent l="0" t="0" r="0" b="0"/>
-            <wp:docPr id="347" name="Picture 347"/>
-            <wp:cNvGraphicFramePr/>
+            <wp:wrapSquare wrapText="bothSides"/>
+            <wp:docPr id="5" name="Immagine 5" descr="C:\Users\Matteo\Desktop\ClassDiagram.png"/>
+            <wp:cNvGraphicFramePr>
+              <a:graphicFrameLocks xmlns:a="http://schemas.openxmlformats.org/drawingml/2006/main" noChangeAspect="1"/>
+            </wp:cNvGraphicFramePr>
             <a:graphic xmlns:a="http://schemas.openxmlformats.org/drawingml/2006/main">
               <a:graphicData uri="http://schemas.openxmlformats.org/drawingml/2006/picture">
                 <pic:pic xmlns:pic="http://schemas.openxmlformats.org/drawingml/2006/picture">
                   <pic:nvPicPr>
-                    <pic:cNvPr id="347" name="Picture 347"/>
-                    <pic:cNvPicPr/>
+                    <pic:cNvPr id="0" name="Picture 5" descr="C:\Users\Matteo\Desktop\ClassDiagram.png"/>
+                    <pic:cNvPicPr>
+                      <a:picLocks noChangeAspect="1" noChangeArrowheads="1"/>
+                    </pic:cNvPicPr>
                   </pic:nvPicPr>
                   <pic:blipFill>
-                    <a:blip r:embed="rId10"/>
+                    <a:blip r:embed="rId11" cstate="print">
+                      <a:extLst>
+                        <a:ext uri="{28A0092B-C50C-407E-A947-70E740481C1C}">
+                          <a14:useLocalDpi xmlns:a14="http://schemas.microsoft.com/office/drawing/2010/main" val="0"/>
+                        </a:ext>
+                      </a:extLst>
+                    </a:blip>
+                    <a:srcRect/>
                     <a:stretch>
                       <a:fillRect/>
                     </a:stretch>
                   </pic:blipFill>
-                  <pic:spPr>
+                  <pic:spPr bwMode="auto">
                     <a:xfrm>
                       <a:off x="0" y="0"/>
-                      <a:ext cx="4934577" cy="5719391"/>
+                      <a:ext cx="7639050" cy="5251450"/>
                     </a:xfrm>
                     <a:prstGeom prst="rect">
                       <a:avLst/>
                     </a:prstGeom>
+                    <a:noFill/>
+                    <a:ln>
+                      <a:noFill/>
+                    </a:ln>
+                  </pic:spPr>
+                </pic:pic>
+              </a:graphicData>
+            </a:graphic>
+            <wp14:sizeRelH relativeFrom="margin">
+              <wp14:pctWidth>0</wp14:pctWidth>
+            </wp14:sizeRelH>
+            <wp14:sizeRelV relativeFrom="margin">
+              <wp14:pctHeight>0</wp14:pctHeight>
+            </wp14:sizeRelV>
+          </wp:anchor>
+        </w:drawing>
+      </w:r>
+    </w:p>
+    <w:p>
+      <w:pPr>
+        <w:ind w:left="-5" w:right="141"/>
+      </w:pPr>
+      <w:r>
+        <w:t xml:space="preserve">Figura </w:t>
+      </w:r>
+      <w:r>
+        <w:t>5</w:t>
+      </w:r>
+      <w:r>
+        <w:t xml:space="preserve">: </w:t>
+      </w:r>
+      <w:r>
+        <w:t>Diagramma delle classi del package model (vengono</w:t>
+      </w:r>
+      <w:r>
+        <w:t xml:space="preserve"> </w:t>
+      </w:r>
+      <w:r>
+        <w:t>inserite</w:t>
+      </w:r>
+      <w:r>
+        <w:t xml:space="preserve"> </w:t>
+      </w:r>
+      <w:r>
+        <w:t>anche le classi</w:t>
+      </w:r>
+      <w:r>
+        <w:t xml:space="preserve"> </w:t>
+      </w:r>
+      <w:r>
+        <w:t xml:space="preserve"> “Game” e “RemotePlayer” </w:t>
+      </w:r>
+      <w:r>
+        <w:t>per mostrane le connessioni</w:t>
+      </w:r>
+      <w:r>
+        <w:t xml:space="preserve"> con il package “network”</w:t>
+      </w:r>
+      <w:r>
+        <w:t>)</w:t>
+      </w:r>
+    </w:p>
+    <w:p>
+      <w:pPr>
+        <w:spacing w:after="160" w:line="259" w:lineRule="auto"/>
+        <w:ind w:left="0" w:right="0" w:firstLine="0"/>
+        <w:jc w:val="left"/>
+      </w:pPr>
+      <w:r>
+        <w:br w:type="page"/>
+      </w:r>
+    </w:p>
+    <w:p>
+      <w:pPr>
+        <w:pStyle w:val="Titolo1"/>
+        <w:spacing w:after="194"/>
+        <w:ind w:left="542" w:hanging="557"/>
+      </w:pPr>
+      <w:bookmarkStart w:id="7" w:name="_Toc7253"/>
+      <w:r>
+        <w:lastRenderedPageBreak/>
+        <w:t>Server e Comunicazione</w:t>
+      </w:r>
+      <w:bookmarkEnd w:id="7"/>
+    </w:p>
+    <w:p>
+      <w:r>
+        <w:t>In questa sezione vengono spiegate come sono state strutturate e implemen</w:t>
+      </w:r>
+      <w:r>
+        <w:t xml:space="preserve">tate le classi che modellano la comunicazione </w:t>
+      </w:r>
+      <w:r>
+        <w:t xml:space="preserve">e </w:t>
+      </w:r>
+      <w:r>
+        <w:t>il flusso di esecuzione del gioco.</w:t>
+      </w:r>
+    </w:p>
+    <w:p>
+      <w:pPr>
+        <w:spacing w:after="323" w:line="259" w:lineRule="auto"/>
+        <w:ind w:left="0" w:right="0" w:firstLine="0"/>
+        <w:jc w:val="center"/>
+      </w:pPr>
+      <w:r>
+        <w:rPr>
+          <w:noProof/>
+        </w:rPr>
+        <w:drawing>
+          <wp:inline distT="0" distB="0" distL="0" distR="0" wp14:anchorId="008B434C" wp14:editId="79A1611F">
+            <wp:extent cx="1952625" cy="3354616"/>
+            <wp:effectExtent l="0" t="0" r="0" b="0"/>
+            <wp:docPr id="3" name="Immagine 3" descr="C:\Users\Matteo\Desktop\Package Structure2.png"/>
+            <wp:cNvGraphicFramePr>
+              <a:graphicFrameLocks xmlns:a="http://schemas.openxmlformats.org/drawingml/2006/main" noChangeAspect="1"/>
+            </wp:cNvGraphicFramePr>
+            <a:graphic xmlns:a="http://schemas.openxmlformats.org/drawingml/2006/main">
+              <a:graphicData uri="http://schemas.openxmlformats.org/drawingml/2006/picture">
+                <pic:pic xmlns:pic="http://schemas.openxmlformats.org/drawingml/2006/picture">
+                  <pic:nvPicPr>
+                    <pic:cNvPr id="0" name="Picture 1" descr="C:\Users\Matteo\Desktop\Package Structure2.png"/>
+                    <pic:cNvPicPr>
+                      <a:picLocks noChangeAspect="1" noChangeArrowheads="1"/>
+                    </pic:cNvPicPr>
+                  </pic:nvPicPr>
+                  <pic:blipFill>
+                    <a:blip r:embed="rId12">
+                      <a:extLst>
+                        <a:ext uri="{28A0092B-C50C-407E-A947-70E740481C1C}">
+                          <a14:useLocalDpi xmlns:a14="http://schemas.microsoft.com/office/drawing/2010/main" val="0"/>
+                        </a:ext>
+                      </a:extLst>
+                    </a:blip>
+                    <a:srcRect/>
+                    <a:stretch>
+                      <a:fillRect/>
+                    </a:stretch>
+                  </pic:blipFill>
+                  <pic:spPr bwMode="auto">
+                    <a:xfrm>
+                      <a:off x="0" y="0"/>
+                      <a:ext cx="1974567" cy="3392313"/>
+                    </a:xfrm>
+                    <a:prstGeom prst="rect">
+                      <a:avLst/>
+                    </a:prstGeom>
+                    <a:noFill/>
+                    <a:ln>
+                      <a:noFill/>
+                    </a:ln>
                   </pic:spPr>
                 </pic:pic>
               </a:graphicData>
@@ -2507,35 +2764,1000 @@
     </w:p>
     <w:p>
       <w:pPr>
-        <w:ind w:left="-5" w:right="141"/>
-      </w:pPr>
-      <w:r>
-        <w:t>Figura 4: Struttura del package model (viene anche inserita la classe Piece per mostrane le connessioni)</w:t>
-      </w:r>
-    </w:p>
-    <w:p>
-      <w:pPr>
-        <w:pStyle w:val="Titolo1"/>
-        <w:spacing w:after="194"/>
-        <w:ind w:left="542" w:hanging="557"/>
-      </w:pPr>
-      <w:bookmarkStart w:id="8" w:name="_Toc7253"/>
-      <w:r>
-        <w:lastRenderedPageBreak/>
-        <w:t>Server e Comunicazione</w:t>
-      </w:r>
-      <w:bookmarkEnd w:id="8"/>
+        <w:ind w:left="0" w:right="141"/>
+        <w:jc w:val="center"/>
+      </w:pPr>
+      <w:r>
+        <w:t>Figura 6</w:t>
+      </w:r>
+      <w:r>
+        <w:t>: Struttura dei package</w:t>
+      </w:r>
+      <w:r>
+        <w:t xml:space="preserve"> “</w:t>
+      </w:r>
+      <w:r>
+        <w:t>network</w:t>
+      </w:r>
+      <w:r>
+        <w:t>”</w:t>
+      </w:r>
+    </w:p>
+    <w:p>
+      <w:pPr>
+        <w:spacing w:after="0" w:line="259" w:lineRule="auto"/>
+        <w:ind w:left="0" w:right="0" w:firstLine="0"/>
+        <w:jc w:val="center"/>
+      </w:pPr>
+      <w:r>
+        <w:rPr>
+          <w:noProof/>
+        </w:rPr>
+        <w:drawing>
+          <wp:inline distT="0" distB="0" distL="0" distR="0">
+            <wp:extent cx="5048250" cy="1910750"/>
+            <wp:effectExtent l="0" t="0" r="0" b="0"/>
+            <wp:docPr id="17" name="Immagine 17" descr="C:\Users\Matteo\Desktop\PackageDiagram333.png"/>
+            <wp:cNvGraphicFramePr>
+              <a:graphicFrameLocks xmlns:a="http://schemas.openxmlformats.org/drawingml/2006/main" noChangeAspect="1"/>
+            </wp:cNvGraphicFramePr>
+            <a:graphic xmlns:a="http://schemas.openxmlformats.org/drawingml/2006/main">
+              <a:graphicData uri="http://schemas.openxmlformats.org/drawingml/2006/picture">
+                <pic:pic xmlns:pic="http://schemas.openxmlformats.org/drawingml/2006/picture">
+                  <pic:nvPicPr>
+                    <pic:cNvPr id="0" name="Picture 10" descr="C:\Users\Matteo\Desktop\PackageDiagram333.png"/>
+                    <pic:cNvPicPr>
+                      <a:picLocks noChangeAspect="1" noChangeArrowheads="1"/>
+                    </pic:cNvPicPr>
+                  </pic:nvPicPr>
+                  <pic:blipFill rotWithShape="1">
+                    <a:blip r:embed="rId13">
+                      <a:extLst>
+                        <a:ext uri="{28A0092B-C50C-407E-A947-70E740481C1C}">
+                          <a14:useLocalDpi xmlns:a14="http://schemas.microsoft.com/office/drawing/2010/main" val="0"/>
+                        </a:ext>
+                      </a:extLst>
+                    </a:blip>
+                    <a:srcRect b="7919"/>
+                    <a:stretch/>
+                  </pic:blipFill>
+                  <pic:spPr bwMode="auto">
+                    <a:xfrm>
+                      <a:off x="0" y="0"/>
+                      <a:ext cx="5158024" cy="1952299"/>
+                    </a:xfrm>
+                    <a:prstGeom prst="rect">
+                      <a:avLst/>
+                    </a:prstGeom>
+                    <a:noFill/>
+                    <a:ln>
+                      <a:noFill/>
+                    </a:ln>
+                    <a:extLst>
+                      <a:ext uri="{53640926-AAD7-44D8-BBD7-CCE9431645EC}">
+                        <a14:shadowObscured xmlns:a14="http://schemas.microsoft.com/office/drawing/2010/main"/>
+                      </a:ext>
+                    </a:extLst>
+                  </pic:spPr>
+                </pic:pic>
+              </a:graphicData>
+            </a:graphic>
+          </wp:inline>
+        </w:drawing>
+      </w:r>
+    </w:p>
+    <w:p>
+      <w:pPr>
+        <w:ind w:left="0" w:right="141"/>
+        <w:jc w:val="center"/>
+      </w:pPr>
+      <w:r>
+        <w:t>Figura 7</w:t>
+      </w:r>
+      <w:r>
+        <w:t xml:space="preserve">: </w:t>
+      </w:r>
+      <w:r>
+        <w:t xml:space="preserve">Dipendenze </w:t>
+      </w:r>
+      <w:r>
+        <w:t>dei package “network”</w:t>
+      </w:r>
     </w:p>
     <w:p>
       <w:pPr>
         <w:pStyle w:val="Titolo2"/>
         <w:ind w:left="704" w:hanging="719"/>
       </w:pPr>
-      <w:bookmarkStart w:id="9" w:name="_Toc7254"/>
-      <w:r>
+      <w:r>
+        <w:lastRenderedPageBreak/>
+        <w:t>Server</w:t>
+      </w:r>
+    </w:p>
+    <w:p>
+      <w:r>
+        <w:t>L’avvio del server può avvenire in due modi:</w:t>
+      </w:r>
+    </w:p>
+    <w:p>
+      <w:pPr>
+        <w:numPr>
+          <w:ilvl w:val="0"/>
+          <w:numId w:val="4"/>
+        </w:numPr>
+        <w:ind w:left="586" w:right="141" w:hanging="237"/>
+      </w:pPr>
+      <w:r>
+        <w:t>“</w:t>
+      </w:r>
+      <w:r>
+        <w:rPr>
+          <w:b/>
+        </w:rPr>
+        <w:t>Stand Alone</w:t>
+      </w:r>
+      <w:r>
+        <w:t>”</w:t>
+      </w:r>
+      <w:r>
+        <w:t xml:space="preserve">, </w:t>
+      </w:r>
+      <w:r>
+        <w:t xml:space="preserve">in questo caso bisogna far partire l’applicazione dal relativo </w:t>
+      </w:r>
+      <w:r>
+        <w:rPr>
+          <w:rFonts w:ascii="Consolas" w:eastAsiaTheme="minorEastAsia" w:hAnsi="Consolas" w:cs="Consolas"/>
+          <w:b/>
+          <w:color w:val="auto"/>
+          <w:sz w:val="20"/>
+          <w:szCs w:val="20"/>
+        </w:rPr>
+        <w:t>main</w:t>
+      </w:r>
+      <w:r>
+        <w:rPr>
+          <w:rFonts w:ascii="Consolas" w:eastAsiaTheme="minorEastAsia" w:hAnsi="Consolas" w:cs="Consolas"/>
+          <w:color w:val="auto"/>
+          <w:sz w:val="20"/>
+          <w:szCs w:val="20"/>
+        </w:rPr>
+        <w:t>(</w:t>
+      </w:r>
+      <w:r>
+        <w:rPr>
+          <w:rFonts w:ascii="Consolas" w:eastAsiaTheme="minorEastAsia" w:hAnsi="Consolas" w:cs="Consolas"/>
+          <w:b/>
+          <w:color w:val="auto"/>
+          <w:sz w:val="20"/>
+          <w:szCs w:val="20"/>
+        </w:rPr>
+        <w:t xml:space="preserve">String[] </w:t>
+      </w:r>
+      <w:r>
+        <w:rPr>
+          <w:rFonts w:ascii="Consolas" w:eastAsiaTheme="minorEastAsia" w:hAnsi="Consolas" w:cs="Consolas"/>
+          <w:color w:val="auto"/>
+          <w:sz w:val="20"/>
+          <w:szCs w:val="20"/>
+        </w:rPr>
+        <w:t>args)</w:t>
+      </w:r>
+      <w:r>
+        <w:t xml:space="preserve"> il quale farà partire una singola istanza del Server secondo i parametri </w:t>
+      </w:r>
+      <w:r>
+        <w:rPr>
+          <w:color w:val="auto"/>
+        </w:rPr>
+        <w:t xml:space="preserve">predefiniti </w:t>
+      </w:r>
+      <w:r>
+        <w:rPr>
+          <w:color w:val="auto"/>
+        </w:rPr>
+        <w:t>(</w:t>
+      </w:r>
+      <w:r>
+        <w:rPr>
+          <w:rFonts w:ascii="Consolas" w:eastAsiaTheme="minorEastAsia" w:hAnsi="Consolas" w:cs="Consolas"/>
+          <w:color w:val="auto"/>
+          <w:sz w:val="20"/>
+          <w:szCs w:val="20"/>
+        </w:rPr>
+        <w:t xml:space="preserve">Server Address: </w:t>
+      </w:r>
+      <w:r>
+        <w:rPr>
+          <w:rFonts w:ascii="Consolas" w:eastAsiaTheme="minorEastAsia" w:hAnsi="Consolas" w:cs="Consolas"/>
+          <w:color w:val="auto"/>
+          <w:sz w:val="20"/>
+          <w:szCs w:val="20"/>
+        </w:rPr>
+        <w:t>"127.0.0.1"</w:t>
+      </w:r>
+      <w:r>
+        <w:rPr>
+          <w:rFonts w:ascii="Consolas" w:eastAsiaTheme="minorEastAsia" w:hAnsi="Consolas" w:cs="Consolas"/>
+          <w:color w:val="auto"/>
+          <w:sz w:val="20"/>
+          <w:szCs w:val="20"/>
+        </w:rPr>
+        <w:t>,</w:t>
+      </w:r>
+      <w:r>
+        <w:rPr>
+          <w:rFonts w:ascii="Consolas" w:eastAsiaTheme="minorEastAsia" w:hAnsi="Consolas" w:cs="Consolas"/>
+          <w:color w:val="auto"/>
+          <w:sz w:val="20"/>
+          <w:szCs w:val="20"/>
+        </w:rPr>
+        <w:t xml:space="preserve"> </w:t>
+      </w:r>
+      <w:r>
+        <w:rPr>
+          <w:rFonts w:ascii="Consolas" w:eastAsiaTheme="minorEastAsia" w:hAnsi="Consolas" w:cs="Consolas"/>
+          <w:color w:val="auto"/>
+          <w:sz w:val="20"/>
+          <w:szCs w:val="20"/>
+        </w:rPr>
+        <w:t xml:space="preserve">RMI Port: </w:t>
+      </w:r>
+      <w:r>
+        <w:rPr>
+          <w:rFonts w:ascii="Consolas" w:eastAsiaTheme="minorEastAsia" w:hAnsi="Consolas" w:cs="Consolas"/>
+          <w:color w:val="auto"/>
+          <w:sz w:val="20"/>
+          <w:szCs w:val="20"/>
+        </w:rPr>
+        <w:t>"</w:t>
+      </w:r>
+      <w:r>
+        <w:rPr>
+          <w:rFonts w:ascii="Consolas" w:eastAsiaTheme="minorEastAsia" w:hAnsi="Consolas" w:cs="Consolas"/>
+          <w:color w:val="auto"/>
+          <w:sz w:val="20"/>
+          <w:szCs w:val="20"/>
+        </w:rPr>
+        <w:t>1099</w:t>
+      </w:r>
+      <w:r>
+        <w:rPr>
+          <w:rFonts w:ascii="Consolas" w:eastAsiaTheme="minorEastAsia" w:hAnsi="Consolas" w:cs="Consolas"/>
+          <w:color w:val="auto"/>
+          <w:sz w:val="20"/>
+          <w:szCs w:val="20"/>
+        </w:rPr>
+        <w:t>"</w:t>
+      </w:r>
+      <w:r>
+        <w:rPr>
+          <w:rFonts w:ascii="Consolas" w:eastAsiaTheme="minorEastAsia" w:hAnsi="Consolas" w:cs="Consolas"/>
+          <w:color w:val="auto"/>
+          <w:sz w:val="20"/>
+          <w:szCs w:val="20"/>
+        </w:rPr>
+        <w:t>, S</w:t>
+      </w:r>
+      <w:r>
+        <w:rPr>
+          <w:rFonts w:ascii="Consolas" w:eastAsiaTheme="minorEastAsia" w:hAnsi="Consolas" w:cs="Consolas"/>
+          <w:color w:val="auto"/>
+          <w:sz w:val="20"/>
+          <w:szCs w:val="20"/>
+        </w:rPr>
+        <w:t>ocket</w:t>
+      </w:r>
+      <w:r>
+        <w:rPr>
+          <w:rFonts w:ascii="Consolas" w:eastAsiaTheme="minorEastAsia" w:hAnsi="Consolas" w:cs="Consolas"/>
+          <w:color w:val="auto"/>
+          <w:sz w:val="20"/>
+          <w:szCs w:val="20"/>
+        </w:rPr>
+        <w:t xml:space="preserve"> Port: </w:t>
+      </w:r>
+      <w:r>
+        <w:rPr>
+          <w:rFonts w:ascii="Consolas" w:eastAsiaTheme="minorEastAsia" w:hAnsi="Consolas" w:cs="Consolas"/>
+          <w:color w:val="auto"/>
+          <w:sz w:val="20"/>
+          <w:szCs w:val="20"/>
+        </w:rPr>
+        <w:t>"</w:t>
+      </w:r>
+      <w:r>
+        <w:rPr>
+          <w:rFonts w:ascii="Consolas" w:eastAsiaTheme="minorEastAsia" w:hAnsi="Consolas" w:cs="Consolas"/>
+          <w:color w:val="auto"/>
+          <w:sz w:val="20"/>
+          <w:szCs w:val="20"/>
+        </w:rPr>
+        <w:t>1098</w:t>
+      </w:r>
+      <w:r>
+        <w:rPr>
+          <w:rFonts w:ascii="Consolas" w:eastAsiaTheme="minorEastAsia" w:hAnsi="Consolas" w:cs="Consolas"/>
+          <w:color w:val="auto"/>
+          <w:sz w:val="20"/>
+          <w:szCs w:val="20"/>
+        </w:rPr>
+        <w:t>"</w:t>
+      </w:r>
+      <w:r>
+        <w:rPr>
+          <w:color w:val="auto"/>
+        </w:rPr>
+        <w:t>)</w:t>
+      </w:r>
+      <w:r>
+        <w:rPr>
+          <w:color w:val="auto"/>
+        </w:rPr>
+        <w:t xml:space="preserve"> </w:t>
+      </w:r>
+      <w:r>
+        <w:rPr>
+          <w:color w:val="auto"/>
+        </w:rPr>
+        <w:t>oltremodo</w:t>
+      </w:r>
+      <w:r>
+        <w:rPr>
+          <w:color w:val="auto"/>
+        </w:rPr>
+        <w:t>,</w:t>
+      </w:r>
+      <w:r>
+        <w:rPr>
+          <w:color w:val="auto"/>
+        </w:rPr>
+        <w:t xml:space="preserve"> se sono stati passati parametri di avvio</w:t>
+      </w:r>
+      <w:r>
+        <w:rPr>
+          <w:color w:val="auto"/>
+        </w:rPr>
+        <w:t>,</w:t>
+      </w:r>
+      <w:r>
+        <w:rPr>
+          <w:color w:val="auto"/>
+        </w:rPr>
+        <w:t xml:space="preserve"> userà quelli definiti dall’utente</w:t>
+      </w:r>
+      <w:r>
+        <w:rPr>
+          <w:color w:val="auto"/>
+        </w:rPr>
+        <w:t xml:space="preserve"> </w:t>
+      </w:r>
+      <w:r>
+        <w:rPr>
+          <w:color w:val="auto"/>
+        </w:rPr>
+        <w:t>(</w:t>
+      </w:r>
+      <w:r>
+        <w:rPr>
+          <w:rFonts w:ascii="Consolas" w:eastAsiaTheme="minorEastAsia" w:hAnsi="Consolas" w:cs="Consolas"/>
+          <w:color w:val="auto"/>
+          <w:sz w:val="20"/>
+          <w:szCs w:val="20"/>
+        </w:rPr>
+        <w:t>So</w:t>
+      </w:r>
+      <w:r>
+        <w:rPr>
+          <w:rFonts w:ascii="Consolas" w:eastAsiaTheme="minorEastAsia" w:hAnsi="Consolas" w:cs="Consolas"/>
+          <w:color w:val="auto"/>
+          <w:sz w:val="20"/>
+          <w:szCs w:val="20"/>
+        </w:rPr>
+        <w:t>cketPort</w:t>
+      </w:r>
+      <w:r>
+        <w:rPr>
+          <w:rFonts w:ascii="Consolas" w:eastAsiaTheme="minorEastAsia" w:hAnsi="Consolas" w:cs="Consolas"/>
+          <w:color w:val="auto"/>
+          <w:sz w:val="20"/>
+          <w:szCs w:val="20"/>
+        </w:rPr>
+        <w:t xml:space="preserve"> = </w:t>
+      </w:r>
+      <w:r>
+        <w:rPr>
+          <w:rFonts w:ascii="Consolas" w:eastAsiaTheme="minorEastAsia" w:hAnsi="Consolas" w:cs="Consolas"/>
+          <w:color w:val="auto"/>
+          <w:sz w:val="20"/>
+          <w:szCs w:val="20"/>
+        </w:rPr>
+        <w:t>args[0</w:t>
+      </w:r>
+      <w:r>
+        <w:rPr>
+          <w:rFonts w:ascii="Consolas" w:eastAsiaTheme="minorEastAsia" w:hAnsi="Consolas" w:cs="Consolas"/>
+          <w:color w:val="auto"/>
+          <w:sz w:val="20"/>
+          <w:szCs w:val="20"/>
+        </w:rPr>
+        <w:t>], RMI</w:t>
+      </w:r>
+      <w:r>
+        <w:rPr>
+          <w:rFonts w:ascii="Consolas" w:eastAsiaTheme="minorEastAsia" w:hAnsi="Consolas" w:cs="Consolas"/>
+          <w:color w:val="auto"/>
+          <w:sz w:val="20"/>
+          <w:szCs w:val="20"/>
+        </w:rPr>
+        <w:t>Port</w:t>
+      </w:r>
+      <w:r>
+        <w:rPr>
+          <w:rFonts w:ascii="Consolas" w:eastAsiaTheme="minorEastAsia" w:hAnsi="Consolas" w:cs="Consolas"/>
+          <w:color w:val="auto"/>
+          <w:sz w:val="20"/>
+          <w:szCs w:val="20"/>
+        </w:rPr>
+        <w:t xml:space="preserve"> </w:t>
+      </w:r>
+      <w:r>
+        <w:rPr>
+          <w:rFonts w:ascii="Consolas" w:eastAsiaTheme="minorEastAsia" w:hAnsi="Consolas" w:cs="Consolas"/>
+          <w:color w:val="auto"/>
+          <w:sz w:val="20"/>
+          <w:szCs w:val="20"/>
+        </w:rPr>
+        <w:t>=</w:t>
+      </w:r>
+      <w:r>
+        <w:rPr>
+          <w:rFonts w:ascii="Consolas" w:eastAsiaTheme="minorEastAsia" w:hAnsi="Consolas" w:cs="Consolas"/>
+          <w:color w:val="auto"/>
+          <w:sz w:val="20"/>
+          <w:szCs w:val="20"/>
+        </w:rPr>
+        <w:t xml:space="preserve"> </w:t>
+      </w:r>
+      <w:r>
+        <w:rPr>
+          <w:rFonts w:ascii="Consolas" w:eastAsiaTheme="minorEastAsia" w:hAnsi="Consolas" w:cs="Consolas"/>
+          <w:color w:val="auto"/>
+          <w:sz w:val="20"/>
+          <w:szCs w:val="20"/>
+        </w:rPr>
+        <w:t>args[1])</w:t>
+      </w:r>
+    </w:p>
+    <w:p>
+      <w:pPr>
+        <w:numPr>
+          <w:ilvl w:val="0"/>
+          <w:numId w:val="4"/>
+        </w:numPr>
+        <w:spacing w:after="159" w:line="240" w:lineRule="auto"/>
+        <w:ind w:left="586" w:right="141" w:hanging="237"/>
+      </w:pPr>
+      <w:r>
+        <w:t>“</w:t>
+      </w:r>
+      <w:r>
+        <w:rPr>
+          <w:b/>
+        </w:rPr>
+        <w:t>Async Start</w:t>
+      </w:r>
+      <w:r>
+        <w:t xml:space="preserve">”, in questo </w:t>
+      </w:r>
+      <w:r>
+        <w:t xml:space="preserve">è necessario aver precedentemente istanziato un oggetto di tipo Server, per far avviare il Server sarà necessario usare il metodo </w:t>
+      </w:r>
+      <w:r>
+        <w:rPr>
+          <w:rFonts w:ascii="Consolas" w:eastAsiaTheme="minorEastAsia" w:hAnsi="Consolas" w:cs="Consolas"/>
+          <w:b/>
+          <w:bCs/>
+          <w:color w:val="auto"/>
+          <w:sz w:val="20"/>
+          <w:szCs w:val="20"/>
+        </w:rPr>
+        <w:t>startServer</w:t>
+      </w:r>
+      <w:r>
+        <w:rPr>
+          <w:rFonts w:ascii="Consolas" w:eastAsiaTheme="minorEastAsia" w:hAnsi="Consolas" w:cs="Consolas"/>
+          <w:color w:val="auto"/>
+          <w:sz w:val="20"/>
+          <w:szCs w:val="20"/>
+        </w:rPr>
+        <w:t>(</w:t>
+      </w:r>
+      <w:r>
+        <w:rPr>
+          <w:rFonts w:ascii="Consolas" w:eastAsiaTheme="minorEastAsia" w:hAnsi="Consolas" w:cs="Consolas"/>
+          <w:b/>
+          <w:bCs/>
+          <w:color w:val="auto"/>
+          <w:sz w:val="20"/>
+          <w:szCs w:val="20"/>
+        </w:rPr>
+        <w:t>int</w:t>
+      </w:r>
+      <w:r>
+        <w:rPr>
+          <w:rFonts w:ascii="Consolas" w:eastAsiaTheme="minorEastAsia" w:hAnsi="Consolas" w:cs="Consolas"/>
+          <w:color w:val="auto"/>
+          <w:sz w:val="20"/>
+          <w:szCs w:val="20"/>
+        </w:rPr>
+        <w:t xml:space="preserve"> socketPort, </w:t>
+      </w:r>
+      <w:r>
+        <w:rPr>
+          <w:rFonts w:ascii="Consolas" w:eastAsiaTheme="minorEastAsia" w:hAnsi="Consolas" w:cs="Consolas"/>
+          <w:b/>
+          <w:bCs/>
+          <w:color w:val="auto"/>
+          <w:sz w:val="20"/>
+          <w:szCs w:val="20"/>
+        </w:rPr>
+        <w:t>int</w:t>
+      </w:r>
+      <w:r>
+        <w:rPr>
+          <w:rFonts w:ascii="Consolas" w:eastAsiaTheme="minorEastAsia" w:hAnsi="Consolas" w:cs="Consolas"/>
+          <w:color w:val="auto"/>
+          <w:sz w:val="20"/>
+          <w:szCs w:val="20"/>
+        </w:rPr>
+        <w:t xml:space="preserve"> rmiPort)</w:t>
+      </w:r>
+      <w:r>
+        <w:t xml:space="preserve"> </w:t>
+      </w:r>
+      <w:r>
+        <w:t xml:space="preserve">per far partire </w:t>
+      </w:r>
+      <w:r>
+        <w:t>entram</w:t>
+      </w:r>
+      <w:r>
+        <w:t>b</w:t>
+      </w:r>
+      <w:r>
+        <w:t>i</w:t>
+      </w:r>
+      <w:r>
+        <w:t xml:space="preserve"> i tipi di comunicazione supportati (RMI e Socket), altresì è possibile scegliere di inizializzare solamente una delle due  (RMI o Socket) </w:t>
+      </w:r>
+      <w:r>
+        <w:rPr>
+          <w:rFonts w:ascii="Consolas" w:eastAsiaTheme="minorEastAsia" w:hAnsi="Consolas" w:cs="Consolas"/>
+          <w:b/>
+          <w:bCs/>
+          <w:color w:val="auto"/>
+          <w:sz w:val="20"/>
+          <w:szCs w:val="20"/>
+        </w:rPr>
+        <w:t>startRMIServer</w:t>
+      </w:r>
+      <w:r>
+        <w:rPr>
+          <w:rFonts w:ascii="Consolas" w:eastAsiaTheme="minorEastAsia" w:hAnsi="Consolas" w:cs="Consolas"/>
+          <w:color w:val="auto"/>
+          <w:sz w:val="20"/>
+          <w:szCs w:val="20"/>
+        </w:rPr>
+        <w:t>(</w:t>
+      </w:r>
+      <w:r>
+        <w:rPr>
+          <w:rFonts w:ascii="Consolas" w:eastAsiaTheme="minorEastAsia" w:hAnsi="Consolas" w:cs="Consolas"/>
+          <w:b/>
+          <w:bCs/>
+          <w:color w:val="auto"/>
+          <w:sz w:val="20"/>
+          <w:szCs w:val="20"/>
+        </w:rPr>
+        <w:t>int</w:t>
+      </w:r>
+      <w:r>
+        <w:rPr>
+          <w:rFonts w:ascii="Consolas" w:eastAsiaTheme="minorEastAsia" w:hAnsi="Consolas" w:cs="Consolas"/>
+          <w:color w:val="auto"/>
+          <w:sz w:val="20"/>
+          <w:szCs w:val="20"/>
+        </w:rPr>
+        <w:t xml:space="preserve"> rmiPort)</w:t>
+      </w:r>
+      <w:r>
+        <w:rPr>
+          <w:rFonts w:ascii="Consolas" w:eastAsiaTheme="minorEastAsia" w:hAnsi="Consolas" w:cs="Consolas"/>
+          <w:color w:val="auto"/>
+          <w:sz w:val="20"/>
+          <w:szCs w:val="20"/>
+        </w:rPr>
+        <w:t xml:space="preserve"> </w:t>
+      </w:r>
+      <w:r>
+        <w:t>(</w:t>
+      </w:r>
+      <w:r>
+        <w:t xml:space="preserve">per il solo Server </w:t>
+      </w:r>
+      <w:r>
+        <w:t>RMI</w:t>
+      </w:r>
+      <w:r>
+        <w:t>)</w:t>
+      </w:r>
+      <w:r>
+        <w:t xml:space="preserve"> o</w:t>
+      </w:r>
+      <w:r>
+        <w:t>ppure</w:t>
+      </w:r>
+      <w:r>
+        <w:rPr>
+          <w:rFonts w:ascii="Consolas" w:eastAsiaTheme="minorEastAsia" w:hAnsi="Consolas" w:cs="Consolas"/>
+          <w:color w:val="auto"/>
+          <w:sz w:val="20"/>
+          <w:szCs w:val="20"/>
+        </w:rPr>
+        <w:t xml:space="preserve"> </w:t>
+      </w:r>
+      <w:r>
+        <w:rPr>
+          <w:rFonts w:ascii="Consolas" w:eastAsiaTheme="minorEastAsia" w:hAnsi="Consolas" w:cs="Consolas"/>
+          <w:b/>
+          <w:bCs/>
+          <w:color w:val="auto"/>
+          <w:sz w:val="20"/>
+          <w:szCs w:val="20"/>
+        </w:rPr>
+        <w:t>startSocketServer</w:t>
+      </w:r>
+      <w:r>
+        <w:rPr>
+          <w:rFonts w:ascii="Consolas" w:eastAsiaTheme="minorEastAsia" w:hAnsi="Consolas" w:cs="Consolas"/>
+          <w:color w:val="auto"/>
+          <w:sz w:val="20"/>
+          <w:szCs w:val="20"/>
+        </w:rPr>
+        <w:t>(</w:t>
+      </w:r>
+      <w:r>
+        <w:rPr>
+          <w:rFonts w:ascii="Consolas" w:eastAsiaTheme="minorEastAsia" w:hAnsi="Consolas" w:cs="Consolas"/>
+          <w:b/>
+          <w:bCs/>
+          <w:color w:val="auto"/>
+          <w:sz w:val="20"/>
+          <w:szCs w:val="20"/>
+        </w:rPr>
+        <w:t>int</w:t>
+      </w:r>
+      <w:r>
+        <w:rPr>
+          <w:rFonts w:ascii="Consolas" w:eastAsiaTheme="minorEastAsia" w:hAnsi="Consolas" w:cs="Consolas"/>
+          <w:color w:val="auto"/>
+          <w:sz w:val="20"/>
+          <w:szCs w:val="20"/>
+        </w:rPr>
+        <w:t xml:space="preserve"> socketPort)</w:t>
+      </w:r>
+      <w:r>
+        <w:t xml:space="preserve"> </w:t>
+      </w:r>
+      <w:r>
+        <w:t xml:space="preserve">(per il solo Server </w:t>
+      </w:r>
+      <w:r>
+        <w:t>Socket</w:t>
+      </w:r>
+      <w:r>
+        <w:t>)</w:t>
+      </w:r>
+      <w:r>
+        <w:t xml:space="preserve">, </w:t>
+      </w:r>
+      <w:r>
+        <w:rPr>
+          <w:color w:val="auto"/>
+        </w:rPr>
+        <w:t>da</w:t>
+      </w:r>
+      <w:r>
+        <w:rPr>
+          <w:color w:val="auto"/>
+        </w:rPr>
+        <w:t>i</w:t>
+      </w:r>
+      <w:r>
+        <w:t xml:space="preserve"> quale si può facilmente </w:t>
+      </w:r>
+      <w:r>
+        <w:t>evincere</w:t>
+      </w:r>
+      <w:r>
+        <w:t xml:space="preserve"> il significato dei parametri.</w:t>
+      </w:r>
+    </w:p>
+    <w:p>
+      <w:pPr>
+        <w:spacing w:after="159" w:line="410" w:lineRule="auto"/>
+        <w:ind w:right="141"/>
+      </w:pPr>
+      <w:r>
+        <w:t xml:space="preserve">In </w:t>
+      </w:r>
+      <w:r>
+        <w:t>tutti</w:t>
+      </w:r>
+      <w:r>
+        <w:t xml:space="preserve"> i casi sarà possibile avviare </w:t>
+      </w:r>
+      <w:r>
+        <w:rPr>
+          <w:u w:val="single"/>
+        </w:rPr>
+        <w:t>una sola istanza del Server</w:t>
+      </w:r>
+      <w:r>
+        <w:t xml:space="preserve"> </w:t>
+      </w:r>
+      <w:r>
+        <w:t>(locale).</w:t>
+      </w:r>
+    </w:p>
+    <w:p>
+      <w:r>
+        <w:t xml:space="preserve">Una volta avviato il </w:t>
+      </w:r>
+      <w:r>
+        <w:t>serve</w:t>
+      </w:r>
+      <w:r>
+        <w:t>r è quindi in grado di gestire due i tipi di comunicazione già citati:</w:t>
+      </w:r>
+    </w:p>
+    <w:p>
+      <w:pPr>
+        <w:numPr>
+          <w:ilvl w:val="0"/>
+          <w:numId w:val="4"/>
+        </w:numPr>
+        <w:ind w:left="586" w:right="141" w:hanging="237"/>
+      </w:pPr>
+      <w:r>
+        <w:t>“</w:t>
+      </w:r>
+      <w:r>
+        <w:rPr>
+          <w:b/>
+        </w:rPr>
+        <w:t>RMI</w:t>
+      </w:r>
+      <w:r>
+        <w:t>”, in questo caso</w:t>
+      </w:r>
+      <w:r>
+        <w:t xml:space="preserve"> il server</w:t>
+      </w:r>
+      <w:r>
+        <w:t xml:space="preserve"> gestirà le </w:t>
+      </w:r>
+      <w:r>
+        <w:t>richieste provenienti da</w:t>
+      </w:r>
+      <w:r>
+        <w:t xml:space="preserve">i client che </w:t>
+      </w:r>
+      <w:r>
+        <w:t>supportano la connessione RMI.</w:t>
+      </w:r>
+    </w:p>
+    <w:p>
+      <w:pPr>
+        <w:numPr>
+          <w:ilvl w:val="0"/>
+          <w:numId w:val="4"/>
+        </w:numPr>
+        <w:spacing w:after="159" w:line="240" w:lineRule="auto"/>
+        <w:ind w:left="586" w:right="141" w:hanging="237"/>
+      </w:pPr>
+      <w:r>
+        <w:t>“</w:t>
+      </w:r>
+      <w:r>
+        <w:rPr>
+          <w:b/>
+        </w:rPr>
+        <w:t>Socket</w:t>
+      </w:r>
+      <w:r>
+        <w:t xml:space="preserve">”, </w:t>
+      </w:r>
+      <w:r>
+        <w:t xml:space="preserve">in questo caso il server gestirà le richieste provenienti dai client che supportano la connessione </w:t>
+      </w:r>
+      <w:r>
+        <w:t>Socket</w:t>
+      </w:r>
+      <w:r>
+        <w:t>.</w:t>
+      </w:r>
+    </w:p>
+    <w:p>
+      <w:pPr>
+        <w:spacing w:after="159" w:line="240" w:lineRule="auto"/>
+        <w:ind w:right="141"/>
+      </w:pPr>
+      <w:r>
+        <w:t xml:space="preserve">In </w:t>
+      </w:r>
+      <w:r>
+        <w:t>entrambi i</w:t>
+      </w:r>
+      <w:r>
+        <w:t xml:space="preserve"> casi </w:t>
+      </w:r>
+      <w:r>
+        <w:t>i</w:t>
+      </w:r>
+      <w:r>
+        <w:t xml:space="preserve">l tipo di </w:t>
+      </w:r>
+      <w:r>
+        <w:rPr>
+          <w:u w:val="single"/>
+        </w:rPr>
+        <w:t>connessione utilizzata</w:t>
+      </w:r>
+      <w:r>
+        <w:rPr>
+          <w:u w:val="single"/>
+        </w:rPr>
+        <w:t xml:space="preserve"> per la comunicazione </w:t>
+      </w:r>
+      <w:r>
+        <w:rPr>
+          <w:u w:val="single"/>
+        </w:rPr>
+        <w:t>è</w:t>
+      </w:r>
+      <w:r>
+        <w:rPr>
+          <w:u w:val="single"/>
+        </w:rPr>
+        <w:t xml:space="preserve"> </w:t>
+      </w:r>
+      <w:r>
+        <w:rPr>
+          <w:u w:val="single"/>
+        </w:rPr>
+        <w:t>trasparente sia alla “Partita” che alla “Stanza</w:t>
+      </w:r>
+      <w:r>
+        <w:t>” nel quale i Client verranno aggiunti.</w:t>
+      </w:r>
+    </w:p>
+    <w:p/>
+    <w:p>
+      <w:pPr>
+        <w:spacing w:after="0" w:line="259" w:lineRule="auto"/>
+        <w:ind w:left="0" w:right="0" w:firstLine="0"/>
+        <w:jc w:val="left"/>
+      </w:pPr>
+      <w:r>
+        <w:rPr>
+          <w:noProof/>
+        </w:rPr>
+        <w:lastRenderedPageBreak/>
+        <w:drawing>
+          <wp:anchor distT="0" distB="0" distL="114300" distR="114300" simplePos="0" relativeHeight="251660288" behindDoc="0" locked="0" layoutInCell="1" allowOverlap="1" wp14:anchorId="5A30DFAB" wp14:editId="2001929E">
+            <wp:simplePos x="0" y="0"/>
+            <wp:positionH relativeFrom="column">
+              <wp:posOffset>325755</wp:posOffset>
+            </wp:positionH>
+            <wp:positionV relativeFrom="paragraph">
+              <wp:posOffset>2540</wp:posOffset>
+            </wp:positionV>
+            <wp:extent cx="5033645" cy="5702935"/>
+            <wp:effectExtent l="0" t="0" r="0" b="0"/>
+            <wp:wrapSquare wrapText="bothSides"/>
+            <wp:docPr id="28" name="Immagine 28" descr="C:\Users\Matteo\Desktop\ClassDiagram(Server).emf"/>
+            <wp:cNvGraphicFramePr>
+              <a:graphicFrameLocks xmlns:a="http://schemas.openxmlformats.org/drawingml/2006/main" noChangeAspect="1"/>
+            </wp:cNvGraphicFramePr>
+            <a:graphic xmlns:a="http://schemas.openxmlformats.org/drawingml/2006/main">
+              <a:graphicData uri="http://schemas.openxmlformats.org/drawingml/2006/picture">
+                <pic:pic xmlns:pic="http://schemas.openxmlformats.org/drawingml/2006/picture">
+                  <pic:nvPicPr>
+                    <pic:cNvPr id="0" name="Picture 18" descr="C:\Users\Matteo\Desktop\ClassDiagram(Server).emf"/>
+                    <pic:cNvPicPr>
+                      <a:picLocks noChangeAspect="1" noChangeArrowheads="1"/>
+                    </pic:cNvPicPr>
+                  </pic:nvPicPr>
+                  <pic:blipFill>
+                    <a:blip r:embed="rId14" cstate="print">
+                      <a:extLst>
+                        <a:ext uri="{28A0092B-C50C-407E-A947-70E740481C1C}">
+                          <a14:useLocalDpi xmlns:a14="http://schemas.microsoft.com/office/drawing/2010/main" val="0"/>
+                        </a:ext>
+                      </a:extLst>
+                    </a:blip>
+                    <a:srcRect/>
+                    <a:stretch>
+                      <a:fillRect/>
+                    </a:stretch>
+                  </pic:blipFill>
+                  <pic:spPr bwMode="auto">
+                    <a:xfrm>
+                      <a:off x="0" y="0"/>
+                      <a:ext cx="5033645" cy="5702935"/>
+                    </a:xfrm>
+                    <a:prstGeom prst="rect">
+                      <a:avLst/>
+                    </a:prstGeom>
+                    <a:noFill/>
+                    <a:ln>
+                      <a:noFill/>
+                    </a:ln>
+                  </pic:spPr>
+                </pic:pic>
+              </a:graphicData>
+            </a:graphic>
+            <wp14:sizeRelH relativeFrom="margin">
+              <wp14:pctWidth>0</wp14:pctWidth>
+            </wp14:sizeRelH>
+            <wp14:sizeRelV relativeFrom="margin">
+              <wp14:pctHeight>0</wp14:pctHeight>
+            </wp14:sizeRelV>
+          </wp:anchor>
+        </w:drawing>
+      </w:r>
+    </w:p>
+    <w:p>
+      <w:pPr>
+        <w:ind w:left="0" w:right="141"/>
+        <w:jc w:val="center"/>
+      </w:pPr>
+      <w:r>
+        <w:t>Figura 8</w:t>
+      </w:r>
+      <w:r>
+        <w:t xml:space="preserve">: </w:t>
+      </w:r>
+      <w:r>
+        <w:t>Diagramma</w:t>
+      </w:r>
+      <w:r>
+        <w:t xml:space="preserve"> delle classi (Server)</w:t>
+      </w:r>
+    </w:p>
+    <w:p>
+      <w:pPr>
+        <w:spacing w:after="160" w:line="259" w:lineRule="auto"/>
+        <w:ind w:left="0" w:right="0" w:firstLine="0"/>
+        <w:jc w:val="left"/>
+      </w:pPr>
+      <w:r>
+        <w:br w:type="page"/>
+      </w:r>
+    </w:p>
+    <w:p>
+      <w:pPr>
+        <w:pStyle w:val="Titolo2"/>
+        <w:ind w:left="704" w:hanging="719"/>
+      </w:pPr>
+      <w:bookmarkStart w:id="8" w:name="_Toc7254"/>
+      <w:r>
+        <w:lastRenderedPageBreak/>
         <w:t>Flusso di esecuzione</w:t>
       </w:r>
-      <w:bookmarkEnd w:id="9"/>
+      <w:bookmarkEnd w:id="8"/>
     </w:p>
     <w:p>
       <w:pPr>
@@ -2570,7 +3792,7 @@
                     <pic:cNvPicPr/>
                   </pic:nvPicPr>
                   <pic:blipFill>
-                    <a:blip r:embed="rId11"/>
+                    <a:blip r:embed="rId15"/>
                     <a:stretch>
                       <a:fillRect/>
                     </a:stretch>
@@ -2597,7 +3819,10 @@
         <w:jc w:val="center"/>
       </w:pPr>
       <w:r>
-        <w:t>Figura 5: flusso di esecuzione del server</w:t>
+        <w:t>Figura 7</w:t>
+      </w:r>
+      <w:r>
+        <w:t>: flusso di esecuzione del server</w:t>
       </w:r>
     </w:p>
     <w:p>
@@ -2623,8 +3848,11 @@
         <w:ind w:right="141" w:hanging="299"/>
       </w:pPr>
       <w:r>
+        <w:t xml:space="preserve">Il thread ServerListener non fa altro che ascoltare sulla porta predefinita eventuali connessioni da accettare. Questo thread (come del resto tutti gli altri) è di tipo daemon così che la chiusura del thread Main comporta la </w:t>
+      </w:r>
+      <w:r>
         <w:lastRenderedPageBreak/>
-        <w:t>Il thread ServerListener non fa altro che ascoltare sulla porta predefinita eventuali connessioni da accettare. Questo thread (come del resto tutti gli altri) è di tipo daemon così che la chiusura del thread Main comporta la chiusura di tutti i thread attivi. Una volta ricevuta una connessione il thread continua ad ascoltare sulla porta.</w:t>
+        <w:t>chiusura di tutti i thread attivi. Una volta ricevuta una connessione il thread continua ad ascoltare sulla porta.</w:t>
       </w:r>
     </w:p>
     <w:p>
@@ -2676,14 +3904,25 @@
     </w:p>
     <w:p>
       <w:pPr>
+        <w:spacing w:after="160" w:line="259" w:lineRule="auto"/>
+        <w:ind w:left="0" w:right="0" w:firstLine="0"/>
+        <w:jc w:val="left"/>
+      </w:pPr>
+      <w:r>
+        <w:br w:type="page"/>
+      </w:r>
+    </w:p>
+    <w:p>
+      <w:pPr>
         <w:pStyle w:val="Titolo2"/>
         <w:ind w:left="704" w:hanging="719"/>
       </w:pPr>
-      <w:bookmarkStart w:id="10" w:name="_Toc7255"/>
-      <w:r>
+      <w:bookmarkStart w:id="9" w:name="_Toc7255"/>
+      <w:r>
+        <w:lastRenderedPageBreak/>
         <w:t>Comunicazione</w:t>
       </w:r>
-      <w:bookmarkEnd w:id="10"/>
+      <w:bookmarkEnd w:id="9"/>
     </w:p>
     <w:p>
       <w:pPr>
@@ -2691,68 +3930,31 @@
         <w:ind w:left="-5" w:right="141"/>
       </w:pPr>
       <w:r>
-        <w:t>La comunicazione avviene utilizzando le socket. Come già anticipato si inviano messaggi che estendono la classe Message (vedi 2.2), che vengono prima serializzati utilizzando lo standard JSON, in particolare, vengono creati una coppia nome_attributo:valore per ogni proprietà della classe, e poi viene creato un attributo type che contiene il tipo della sottoclasse, così che al momento della deserializzazione è possibile specificare la sottoclasse da istanziare e quindi riottenere lo stesso oggetto. Un esempio potrebbe essere:</w:t>
-      </w:r>
-    </w:p>
-    <w:p>
-      <w:pPr>
-        <w:spacing w:after="3" w:line="265" w:lineRule="auto"/>
-        <w:ind w:left="502" w:right="0"/>
-        <w:jc w:val="left"/>
-      </w:pPr>
-      <w:r>
-        <w:t>{</w:t>
-      </w:r>
-    </w:p>
-    <w:p>
-      <w:pPr>
-        <w:spacing w:after="3" w:line="265" w:lineRule="auto"/>
-        <w:ind w:left="979" w:right="0"/>
-        <w:jc w:val="left"/>
-      </w:pPr>
-      <w:r>
-        <w:t>"type":"GiveUpMessage.class",</w:t>
-      </w:r>
-    </w:p>
-    <w:p>
-      <w:pPr>
-        <w:spacing w:after="3" w:line="265" w:lineRule="auto"/>
-        <w:ind w:left="979" w:right="0"/>
-        <w:jc w:val="left"/>
-      </w:pPr>
-      <w:r>
-        <w:lastRenderedPageBreak/>
-        <w:t>"message": "text",</w:t>
-      </w:r>
-    </w:p>
-    <w:p>
-      <w:pPr>
-        <w:spacing w:after="3" w:line="265" w:lineRule="auto"/>
-        <w:ind w:left="979" w:right="0"/>
-        <w:jc w:val="left"/>
-      </w:pPr>
-      <w:r>
-        <w:t>"type" : "SPECIAL"</w:t>
-      </w:r>
-    </w:p>
-    <w:p>
-      <w:pPr>
-        <w:spacing w:after="3" w:line="265" w:lineRule="auto"/>
-        <w:ind w:left="502" w:right="0"/>
-        <w:jc w:val="left"/>
-      </w:pPr>
-      <w:r>
-        <w:t>}</w:t>
-      </w:r>
-    </w:p>
-    <w:p>
-      <w:pPr>
-        <w:spacing w:after="208" w:line="259" w:lineRule="auto"/>
-        <w:ind w:left="0" w:right="0" w:firstLine="0"/>
-        <w:jc w:val="left"/>
-      </w:pPr>
-      <w:r>
-        <w:t>flusso di messaggi</w:t>
+        <w:t xml:space="preserve">La comunicazione </w:t>
+      </w:r>
+      <w:r>
+        <w:t>Client/Server può avvenire indiscriminatamente tramite S</w:t>
+      </w:r>
+      <w:r>
+        <w:t>ocket</w:t>
+      </w:r>
+      <w:r>
+        <w:t xml:space="preserve"> </w:t>
+      </w:r>
+      <w:r>
+        <w:t>e/o</w:t>
+      </w:r>
+      <w:r>
+        <w:t xml:space="preserve"> </w:t>
+      </w:r>
+      <w:r>
+        <w:t>RMI</w:t>
+      </w:r>
+      <w:r>
+        <w:t>, in particolare:</w:t>
+      </w:r>
+      <w:r>
+        <w:t xml:space="preserve"> </w:t>
       </w:r>
     </w:p>
     <w:p>
@@ -2764,7 +3966,60 @@
         <w:ind w:right="141" w:hanging="299"/>
       </w:pPr>
       <w:r>
-        <w:t>Tutto inizia con il messaggio di NewGameMessage che viene mandato dal server a tutti i giocatori, e contiene tutte le informazioni riguardanti la partita appena inziata.</w:t>
+        <w:t>per lo svolgimento della sessione di gioco i client (a turno) inviano una richiesta di esecuzione di un’azione di gioco</w:t>
+      </w:r>
+      <w:r>
+        <w:t xml:space="preserve"> (</w:t>
+      </w:r>
+      <w:r>
+        <w:rPr>
+          <w:rFonts w:ascii="Consolas" w:eastAsiaTheme="minorEastAsia" w:hAnsi="Consolas" w:cs="Consolas"/>
+          <w:b/>
+          <w:bCs/>
+          <w:color w:val="auto"/>
+          <w:sz w:val="20"/>
+          <w:szCs w:val="20"/>
+        </w:rPr>
+        <w:t>GameActionRequest</w:t>
+      </w:r>
+      <w:r>
+        <w:t xml:space="preserve">) codificata all’interno di un messaggio </w:t>
+      </w:r>
+      <w:r>
+        <w:rPr>
+          <w:rFonts w:ascii="Consolas" w:eastAsiaTheme="minorEastAsia" w:hAnsi="Consolas" w:cs="Consolas"/>
+          <w:color w:val="auto"/>
+          <w:sz w:val="20"/>
+          <w:szCs w:val="20"/>
+        </w:rPr>
+        <w:t>UpdateStats</w:t>
+      </w:r>
+      <w:r>
+        <w:rPr>
+          <w:rFonts w:ascii="Consolas" w:eastAsiaTheme="minorEastAsia" w:hAnsi="Consolas" w:cs="Consolas"/>
+          <w:color w:val="auto"/>
+          <w:sz w:val="20"/>
+          <w:szCs w:val="20"/>
+        </w:rPr>
+        <w:t xml:space="preserve"> </w:t>
+      </w:r>
+      <w:r>
+        <w:t xml:space="preserve">all’interno del quale è codificato l’aggiornamento che vorrebbero effettuare allo stato della partita </w:t>
+      </w:r>
+      <w:r>
+        <w:t>(</w:t>
+      </w:r>
+      <w:r>
+        <w:t>l’</w:t>
+      </w:r>
+      <w:r>
+        <w:t>azione richiesta</w:t>
+      </w:r>
+      <w:r>
+        <w:t xml:space="preserve"> al server</w:t>
+      </w:r>
+      <w:r>
+        <w:t>)</w:t>
       </w:r>
     </w:p>
     <w:p>
@@ -2777,7 +4032,52 @@
         <w:ind w:right="141" w:hanging="299"/>
       </w:pPr>
       <w:r>
-        <w:t>Dopo di che vengono inviati messaggi di tipo MoveMessage che propongono una mossa al server, e il MoveController presente sul server genera una risposta in base all’esito della mossa. Che può essere di successo o insuccesso, e in quest’ultimo caso viene riportato anche il motivo nel messaggio.</w:t>
+        <w:t xml:space="preserve">il sever </w:t>
+      </w:r>
+      <w:r>
+        <w:t xml:space="preserve">riceve la richiesta e, </w:t>
+      </w:r>
+      <w:r>
+        <w:t>attraverso la Stanza</w:t>
+      </w:r>
+      <w:r>
+        <w:t xml:space="preserve"> (</w:t>
+      </w:r>
+      <w:r>
+        <w:rPr>
+          <w:rFonts w:ascii="Consolas" w:eastAsiaTheme="minorEastAsia" w:hAnsi="Consolas" w:cs="Consolas"/>
+          <w:color w:val="auto"/>
+          <w:sz w:val="20"/>
+          <w:szCs w:val="20"/>
+        </w:rPr>
+        <w:t>Room</w:t>
+      </w:r>
+      <w:r>
+        <w:t>)</w:t>
+      </w:r>
+      <w:r>
+        <w:t xml:space="preserve"> nel quale è inserito il giocatore</w:t>
+      </w:r>
+      <w:r>
+        <w:t>,</w:t>
+      </w:r>
+      <w:r>
+        <w:t xml:space="preserve"> la inoltra presso la relativa partita</w:t>
+      </w:r>
+      <w:r>
+        <w:t xml:space="preserve"> (</w:t>
+      </w:r>
+      <w:r>
+        <w:rPr>
+          <w:rFonts w:ascii="Consolas" w:eastAsiaTheme="minorEastAsia" w:hAnsi="Consolas" w:cs="Consolas"/>
+          <w:color w:val="auto"/>
+          <w:sz w:val="20"/>
+          <w:szCs w:val="20"/>
+        </w:rPr>
+        <w:t>Game</w:t>
+      </w:r>
+      <w:r>
+        <w:t>)</w:t>
       </w:r>
     </w:p>
     <w:p>
@@ -2786,6 +4086,530 @@
           <w:ilvl w:val="0"/>
           <w:numId w:val="6"/>
         </w:numPr>
+        <w:spacing w:after="185"/>
+        <w:ind w:right="141" w:hanging="299"/>
+      </w:pPr>
+      <w:r>
+        <w:t>la partita provvede a verificare che il giocatore associato al client (</w:t>
+      </w:r>
+      <w:r>
+        <w:rPr>
+          <w:rFonts w:ascii="Consolas" w:eastAsiaTheme="minorEastAsia" w:hAnsi="Consolas" w:cs="Consolas"/>
+          <w:color w:val="auto"/>
+          <w:sz w:val="20"/>
+          <w:szCs w:val="20"/>
+        </w:rPr>
+        <w:t>RemotePlayer</w:t>
+      </w:r>
+      <w:r>
+        <w:t xml:space="preserve">) sia idoneo a effettuare l’azione e, in caso positivo, aggiorna lo stato interno della partita (provvedendo a sua volta, inviando un </w:t>
+      </w:r>
+      <w:r>
+        <w:t>messaggio</w:t>
+      </w:r>
+      <w:r>
+        <w:t xml:space="preserve"> di</w:t>
+      </w:r>
+      <w:r>
+        <w:t xml:space="preserve"> </w:t>
+      </w:r>
+      <w:r>
+        <w:rPr>
+          <w:rFonts w:ascii="Consolas" w:eastAsiaTheme="minorEastAsia" w:hAnsi="Consolas" w:cs="Consolas"/>
+          <w:color w:val="auto"/>
+          <w:sz w:val="20"/>
+          <w:szCs w:val="20"/>
+        </w:rPr>
+        <w:t>UpdateStats</w:t>
+      </w:r>
+      <w:r>
+        <w:t>, a notificare i giocatori connessi dell’avanzamento della partita) contrariamente se risulta che il giocatore stia tentando di eseguire un’azione illegale scatenerà un eccezione presso il singolo client</w:t>
+      </w:r>
+    </w:p>
+    <w:p>
+      <w:pPr>
+        <w:spacing w:after="323" w:line="259" w:lineRule="auto"/>
+        <w:ind w:left="-2217" w:right="-2096" w:firstLine="0"/>
+        <w:jc w:val="center"/>
+      </w:pPr>
+      <w:r>
+        <w:rPr>
+          <w:noProof/>
+        </w:rPr>
+        <w:drawing>
+          <wp:inline distT="0" distB="0" distL="0" distR="0">
+            <wp:extent cx="7189448" cy="2369820"/>
+            <wp:effectExtent l="0" t="0" r="0" b="0"/>
+            <wp:docPr id="20" name="Immagine 20" descr="C:\Users\Matteo\Desktop\GameActionRequest(RMI).emf"/>
+            <wp:cNvGraphicFramePr>
+              <a:graphicFrameLocks xmlns:a="http://schemas.openxmlformats.org/drawingml/2006/main" noChangeAspect="1"/>
+            </wp:cNvGraphicFramePr>
+            <a:graphic xmlns:a="http://schemas.openxmlformats.org/drawingml/2006/main">
+              <a:graphicData uri="http://schemas.openxmlformats.org/drawingml/2006/picture">
+                <pic:pic xmlns:pic="http://schemas.openxmlformats.org/drawingml/2006/picture">
+                  <pic:nvPicPr>
+                    <pic:cNvPr id="0" name="Picture 12" descr="C:\Users\Matteo\Desktop\GameActionRequest(RMI).emf"/>
+                    <pic:cNvPicPr>
+                      <a:picLocks noChangeAspect="1" noChangeArrowheads="1"/>
+                    </pic:cNvPicPr>
+                  </pic:nvPicPr>
+                  <pic:blipFill>
+                    <a:blip r:embed="rId16" cstate="print">
+                      <a:extLst>
+                        <a:ext uri="{28A0092B-C50C-407E-A947-70E740481C1C}">
+                          <a14:useLocalDpi xmlns:a14="http://schemas.microsoft.com/office/drawing/2010/main" val="0"/>
+                        </a:ext>
+                      </a:extLst>
+                    </a:blip>
+                    <a:srcRect/>
+                    <a:stretch>
+                      <a:fillRect/>
+                    </a:stretch>
+                  </pic:blipFill>
+                  <pic:spPr bwMode="auto">
+                    <a:xfrm>
+                      <a:off x="0" y="0"/>
+                      <a:ext cx="7207614" cy="2375808"/>
+                    </a:xfrm>
+                    <a:prstGeom prst="rect">
+                      <a:avLst/>
+                    </a:prstGeom>
+                    <a:noFill/>
+                    <a:ln>
+                      <a:noFill/>
+                    </a:ln>
+                  </pic:spPr>
+                </pic:pic>
+              </a:graphicData>
+            </a:graphic>
+          </wp:inline>
+        </w:drawing>
+      </w:r>
+    </w:p>
+    <w:p>
+      <w:pPr>
+        <w:spacing w:after="294" w:line="265" w:lineRule="auto"/>
+        <w:jc w:val="center"/>
+        <w:rPr>
+          <w:rStyle w:val="shorttext"/>
+        </w:rPr>
+      </w:pPr>
+      <w:r>
+        <w:t>Figura 9</w:t>
+      </w:r>
+      <w:r>
+        <w:t xml:space="preserve">: </w:t>
+      </w:r>
+      <w:r>
+        <w:rPr>
+          <w:rStyle w:val="shorttext"/>
+        </w:rPr>
+        <w:t>diagramma di sequenza</w:t>
+      </w:r>
+      <w:r>
+        <w:rPr>
+          <w:rStyle w:val="shorttext"/>
+        </w:rPr>
+        <w:t xml:space="preserve"> per la richiesta di svolgimento di un’azione</w:t>
+      </w:r>
+      <w:r>
+        <w:rPr>
+          <w:rStyle w:val="shorttext"/>
+        </w:rPr>
+        <w:t xml:space="preserve"> </w:t>
+      </w:r>
+      <w:bookmarkStart w:id="10" w:name="_GoBack"/>
+      <w:bookmarkEnd w:id="10"/>
+      <w:r>
+        <w:rPr>
+          <w:rStyle w:val="shorttext"/>
+        </w:rPr>
+        <w:t>legale</w:t>
+      </w:r>
+      <w:r>
+        <w:rPr>
+          <w:rStyle w:val="shorttext"/>
+        </w:rPr>
+        <w:t xml:space="preserve"> da parte del Client presso il Server (RMI)</w:t>
+      </w:r>
+    </w:p>
+    <w:p>
+      <w:pPr>
+        <w:spacing w:after="294" w:line="265" w:lineRule="auto"/>
+      </w:pPr>
+      <w:r>
+        <w:lastRenderedPageBreak/>
+        <w:t xml:space="preserve">Nel caso di </w:t>
+      </w:r>
+      <w:r>
+        <w:t xml:space="preserve">comunicazione Client/Server </w:t>
+      </w:r>
+      <w:r>
+        <w:t>attraverso Socket, ovviamente, l’invio delle richieste non può avvenire tramite chiamate a metodi remoti (da Client a Server, e viceversa), ma solamente attraverso un preciso protocollo di comunicazione. Specificatamente, il protcollo</w:t>
+      </w:r>
+      <w:r>
+        <w:t xml:space="preserve"> Socket</w:t>
+      </w:r>
+      <w:r>
+        <w:t xml:space="preserve"> è </w:t>
+      </w:r>
+      <w:r>
+        <w:t>per semplicità</w:t>
+      </w:r>
+      <w:r>
+        <w:t xml:space="preserve"> </w:t>
+      </w:r>
+      <w:r>
+        <w:t xml:space="preserve">fortemente basato su quello definito dalle interfacce “RMIClientInterface” e “RMIServerInterface” per la comunicazione attraverso RMI (vedi package “protocol”); in particolare, ogni qualvolta si intenda “simulare” l’invocazione di in metodo tramite Socket sarà necessario inviare in sequenza: [“NOME_METODO”, “PARAMETRI”, “EVENTUALE_CODICE_ERRORE”], ad esempio per la richiesta di svolgimento di un’azione </w:t>
+      </w:r>
+      <w:r>
+        <w:t>(</w:t>
+      </w:r>
+      <w:r>
+        <w:rPr>
+          <w:rFonts w:ascii="Consolas" w:eastAsiaTheme="minorEastAsia" w:hAnsi="Consolas" w:cs="Consolas"/>
+          <w:b/>
+          <w:bCs/>
+          <w:color w:val="auto"/>
+          <w:sz w:val="20"/>
+          <w:szCs w:val="20"/>
+        </w:rPr>
+        <w:t>GameActionRequest</w:t>
+      </w:r>
+      <w:r>
+        <w:t xml:space="preserve">) </w:t>
+      </w:r>
+      <w:r>
+        <w:t>il client invierà:</w:t>
+      </w:r>
+    </w:p>
+    <w:p>
+      <w:pPr>
+        <w:numPr>
+          <w:ilvl w:val="0"/>
+          <w:numId w:val="13"/>
+        </w:numPr>
+        <w:spacing w:after="0" w:line="240" w:lineRule="auto"/>
+        <w:ind w:right="141" w:hanging="299"/>
+      </w:pPr>
+      <w:r>
+        <w:t>“</w:t>
+      </w:r>
+      <w:r>
+        <w:rPr>
+          <w:rFonts w:ascii="Consolas" w:eastAsiaTheme="minorEastAsia" w:hAnsi="Consolas" w:cs="Consolas"/>
+          <w:color w:val="auto"/>
+          <w:sz w:val="20"/>
+          <w:szCs w:val="20"/>
+        </w:rPr>
+        <w:t>gameAction</w:t>
+      </w:r>
+      <w:r>
+        <w:t>”: stringa identificativa del “metodo” da attivare presso il server</w:t>
+      </w:r>
+    </w:p>
+    <w:p>
+      <w:pPr>
+        <w:numPr>
+          <w:ilvl w:val="0"/>
+          <w:numId w:val="13"/>
+        </w:numPr>
+        <w:spacing w:after="0" w:line="240" w:lineRule="auto"/>
+        <w:ind w:right="141" w:hanging="299"/>
+      </w:pPr>
+      <w:r>
+        <w:t>“</w:t>
+      </w:r>
+      <w:r>
+        <w:rPr>
+          <w:rFonts w:ascii="Consolas" w:eastAsiaTheme="minorEastAsia" w:hAnsi="Consolas" w:cs="Consolas"/>
+          <w:color w:val="auto"/>
+          <w:sz w:val="20"/>
+          <w:szCs w:val="20"/>
+        </w:rPr>
+        <w:t>requestedAction</w:t>
+      </w:r>
+      <w:r>
+        <w:t>”</w:t>
+      </w:r>
+      <w:r>
+        <w:rPr>
+          <w:rFonts w:ascii="Consolas" w:eastAsiaTheme="minorEastAsia" w:hAnsi="Consolas" w:cs="Consolas"/>
+          <w:color w:val="auto"/>
+          <w:sz w:val="20"/>
+          <w:szCs w:val="20"/>
+        </w:rPr>
+        <w:t xml:space="preserve"> </w:t>
+      </w:r>
+      <w:r>
+        <w:rPr>
+          <w:rFonts w:ascii="Consolas" w:eastAsiaTheme="minorEastAsia" w:hAnsi="Consolas" w:cs="Consolas"/>
+          <w:color w:val="auto"/>
+          <w:sz w:val="20"/>
+          <w:szCs w:val="20"/>
+        </w:rPr>
+        <w:t>UpdateStats</w:t>
+      </w:r>
+      <w:r>
+        <w:t xml:space="preserve"> </w:t>
+      </w:r>
+      <w:r>
+        <w:t xml:space="preserve">nel quale è </w:t>
+      </w:r>
+      <w:r>
+        <w:t>codificata l’azione richiesta</w:t>
+      </w:r>
+    </w:p>
+    <w:p>
+      <w:pPr>
+        <w:spacing w:after="0" w:line="240" w:lineRule="auto"/>
+        <w:ind w:left="585" w:right="141" w:firstLine="0"/>
+      </w:pPr>
+    </w:p>
+    <w:p>
+      <w:pPr>
+        <w:spacing w:after="323" w:line="259" w:lineRule="auto"/>
+        <w:ind w:left="-2217" w:right="-2096" w:firstLine="0"/>
+        <w:jc w:val="center"/>
+      </w:pPr>
+      <w:r>
+        <w:rPr>
+          <w:noProof/>
+        </w:rPr>
+        <w:drawing>
+          <wp:inline distT="0" distB="0" distL="0" distR="0">
+            <wp:extent cx="7176154" cy="2186525"/>
+            <wp:effectExtent l="0" t="0" r="5715" b="4445"/>
+            <wp:docPr id="22" name="Immagine 22" descr="C:\Users\Matteo\Desktop\GameActionRequest(Socket).emf"/>
+            <wp:cNvGraphicFramePr>
+              <a:graphicFrameLocks xmlns:a="http://schemas.openxmlformats.org/drawingml/2006/main" noChangeAspect="1"/>
+            </wp:cNvGraphicFramePr>
+            <a:graphic xmlns:a="http://schemas.openxmlformats.org/drawingml/2006/main">
+              <a:graphicData uri="http://schemas.openxmlformats.org/drawingml/2006/picture">
+                <pic:pic xmlns:pic="http://schemas.openxmlformats.org/drawingml/2006/picture">
+                  <pic:nvPicPr>
+                    <pic:cNvPr id="0" name="Picture 13" descr="C:\Users\Matteo\Desktop\GameActionRequest(Socket).emf"/>
+                    <pic:cNvPicPr>
+                      <a:picLocks noChangeAspect="1" noChangeArrowheads="1"/>
+                    </pic:cNvPicPr>
+                  </pic:nvPicPr>
+                  <pic:blipFill>
+                    <a:blip r:embed="rId17" cstate="print">
+                      <a:extLst>
+                        <a:ext uri="{28A0092B-C50C-407E-A947-70E740481C1C}">
+                          <a14:useLocalDpi xmlns:a14="http://schemas.microsoft.com/office/drawing/2010/main" val="0"/>
+                        </a:ext>
+                      </a:extLst>
+                    </a:blip>
+                    <a:srcRect/>
+                    <a:stretch>
+                      <a:fillRect/>
+                    </a:stretch>
+                  </pic:blipFill>
+                  <pic:spPr bwMode="auto">
+                    <a:xfrm>
+                      <a:off x="0" y="0"/>
+                      <a:ext cx="7276691" cy="2217158"/>
+                    </a:xfrm>
+                    <a:prstGeom prst="rect">
+                      <a:avLst/>
+                    </a:prstGeom>
+                    <a:noFill/>
+                    <a:ln>
+                      <a:noFill/>
+                    </a:ln>
+                  </pic:spPr>
+                </pic:pic>
+              </a:graphicData>
+            </a:graphic>
+          </wp:inline>
+        </w:drawing>
+      </w:r>
+    </w:p>
+    <w:p>
+      <w:pPr>
+        <w:spacing w:after="294" w:line="265" w:lineRule="auto"/>
+        <w:jc w:val="center"/>
+      </w:pPr>
+      <w:r>
+        <w:t>Figura 10</w:t>
+      </w:r>
+      <w:r>
+        <w:t xml:space="preserve">: </w:t>
+      </w:r>
+      <w:r>
+        <w:rPr>
+          <w:rStyle w:val="shorttext"/>
+        </w:rPr>
+        <w:t xml:space="preserve">diagramma di sequenza per la richiesta di svolgimento di un’azione </w:t>
+      </w:r>
+      <w:r>
+        <w:rPr>
+          <w:rStyle w:val="shorttext"/>
+        </w:rPr>
+        <w:t xml:space="preserve">legale </w:t>
+      </w:r>
+      <w:r>
+        <w:rPr>
+          <w:rStyle w:val="shorttext"/>
+        </w:rPr>
+        <w:t>da parte del Client presso il Server (</w:t>
+      </w:r>
+      <w:r>
+        <w:rPr>
+          <w:rStyle w:val="shorttext"/>
+        </w:rPr>
+        <w:t>Socket</w:t>
+      </w:r>
+      <w:r>
+        <w:rPr>
+          <w:rStyle w:val="shorttext"/>
+        </w:rPr>
+        <w:t>)</w:t>
+      </w:r>
+    </w:p>
+    <w:p>
+      <w:pPr>
+        <w:spacing w:after="183"/>
+        <w:ind w:left="-5" w:right="141"/>
+      </w:pPr>
+      <w:r>
+        <w:t>Nel caso di azione illegale il server notificherà al client il fatto “attivando” il metod</w:t>
+      </w:r>
+      <w:r>
+        <w:rPr>
+          <w:color w:val="auto"/>
+        </w:rPr>
+        <w:t xml:space="preserve">o </w:t>
+      </w:r>
+      <w:r>
+        <w:rPr>
+          <w:rFonts w:ascii="Consolas" w:eastAsiaTheme="minorEastAsia" w:hAnsi="Consolas" w:cs="Consolas"/>
+          <w:b/>
+          <w:bCs/>
+          <w:color w:val="auto"/>
+          <w:sz w:val="20"/>
+          <w:szCs w:val="20"/>
+        </w:rPr>
+        <w:t>notifyActionNotValid</w:t>
+      </w:r>
+      <w:r>
+        <w:t xml:space="preserve"> metod</w:t>
+      </w:r>
+      <w:r>
+        <w:rPr>
+          <w:color w:val="auto"/>
+        </w:rPr>
+        <w:t>o</w:t>
+      </w:r>
+      <w:r>
+        <w:rPr>
+          <w:color w:val="auto"/>
+        </w:rPr>
+        <w:t xml:space="preserve"> (passando come parametro una stringa contenente il codice di errore analoga all’eccezione che si sarebbe scatenata effettuando una richiesta RMI).</w:t>
+      </w:r>
+    </w:p>
+    <w:p>
+      <w:pPr>
+        <w:spacing w:after="183"/>
+        <w:ind w:left="-5" w:right="141"/>
+      </w:pPr>
+      <w:r>
+        <w:lastRenderedPageBreak/>
+        <w:t>Come già anticipato si inviano messaggi che estendono la classe Message (vedi 2.2), che vengono prima serializzati utilizzando lo standard JSON, in particolare, vengono creati una coppia nome_attributo:valore per ogni proprietà della classe, e poi viene creato un attributo type che contiene il tipo della sottoclasse, così che al momento della deserializzazione è possibile specificare la sottoclasse da istanziare e quindi riottenere lo stesso oggetto. Un esempio potrebbe essere:</w:t>
+      </w:r>
+    </w:p>
+    <w:p>
+      <w:pPr>
+        <w:spacing w:after="3" w:line="265" w:lineRule="auto"/>
+        <w:ind w:left="502" w:right="0"/>
+        <w:jc w:val="left"/>
+      </w:pPr>
+      <w:r>
+        <w:t>{</w:t>
+      </w:r>
+    </w:p>
+    <w:p>
+      <w:pPr>
+        <w:spacing w:after="3" w:line="265" w:lineRule="auto"/>
+        <w:ind w:left="979" w:right="0"/>
+        <w:jc w:val="left"/>
+      </w:pPr>
+      <w:r>
+        <w:t>"type":"GiveUpMessage.class",</w:t>
+      </w:r>
+    </w:p>
+    <w:p>
+      <w:pPr>
+        <w:spacing w:after="3" w:line="265" w:lineRule="auto"/>
+        <w:ind w:left="979" w:right="0"/>
+        <w:jc w:val="left"/>
+      </w:pPr>
+      <w:r>
+        <w:t>"message": "text",</w:t>
+      </w:r>
+    </w:p>
+    <w:p>
+      <w:pPr>
+        <w:spacing w:after="3" w:line="265" w:lineRule="auto"/>
+        <w:ind w:left="979" w:right="0"/>
+        <w:jc w:val="left"/>
+      </w:pPr>
+      <w:r>
+        <w:t>"type" : "SPECIAL"</w:t>
+      </w:r>
+    </w:p>
+    <w:p>
+      <w:pPr>
+        <w:spacing w:after="3" w:line="265" w:lineRule="auto"/>
+        <w:ind w:left="502" w:right="0"/>
+        <w:jc w:val="left"/>
+      </w:pPr>
+      <w:r>
+        <w:t>}</w:t>
+      </w:r>
+    </w:p>
+    <w:p>
+      <w:pPr>
+        <w:spacing w:after="208" w:line="259" w:lineRule="auto"/>
+        <w:ind w:left="0" w:right="0" w:firstLine="0"/>
+        <w:jc w:val="left"/>
+      </w:pPr>
+      <w:r>
+        <w:t>flusso di messaggi</w:t>
+      </w:r>
+    </w:p>
+    <w:p>
+      <w:pPr>
+        <w:numPr>
+          <w:ilvl w:val="0"/>
+          <w:numId w:val="13"/>
+        </w:numPr>
+        <w:ind w:right="141" w:hanging="299"/>
+      </w:pPr>
+      <w:r>
+        <w:t>Tutto inizia con il messaggio di NewGameMessage che viene mandato dal server a tutti i giocatori, e contiene tutte le informazioni riguardanti la partita appena inziata.</w:t>
+      </w:r>
+    </w:p>
+    <w:p>
+      <w:pPr>
+        <w:numPr>
+          <w:ilvl w:val="0"/>
+          <w:numId w:val="13"/>
+        </w:numPr>
+        <w:spacing w:after="185"/>
+        <w:ind w:right="141" w:hanging="299"/>
+      </w:pPr>
+      <w:r>
+        <w:t>Dopo di che vengono inviati messaggi di tipo MoveMessage che propongono una mossa al server, e il MoveController presente sul server genera una risposta in base all’esito della mossa. Che può essere di successo o insuccesso, e in quest’ultimo caso viene riportato anche il motivo nel messaggio.</w:t>
+      </w:r>
+    </w:p>
+    <w:p>
+      <w:pPr>
+        <w:numPr>
+          <w:ilvl w:val="0"/>
+          <w:numId w:val="13"/>
+        </w:numPr>
         <w:ind w:right="141" w:hanging="299"/>
       </w:pPr>
       <w:r>
@@ -2796,7 +4620,7 @@
       <w:pPr>
         <w:numPr>
           <w:ilvl w:val="1"/>
-          <w:numId w:val="6"/>
+          <w:numId w:val="13"/>
         </w:numPr>
         <w:spacing w:after="128"/>
         <w:ind w:left="1101" w:right="141" w:hanging="237"/>
@@ -2809,7 +4633,7 @@
       <w:pPr>
         <w:numPr>
           <w:ilvl w:val="1"/>
-          <w:numId w:val="6"/>
+          <w:numId w:val="13"/>
         </w:numPr>
         <w:spacing w:after="132"/>
         <w:ind w:left="1101" w:right="141" w:hanging="237"/>
@@ -2822,7 +4646,7 @@
       <w:pPr>
         <w:numPr>
           <w:ilvl w:val="1"/>
-          <w:numId w:val="6"/>
+          <w:numId w:val="13"/>
         </w:numPr>
         <w:spacing w:after="131"/>
         <w:ind w:left="1101" w:right="141" w:hanging="237"/>
@@ -2835,7 +4659,7 @@
       <w:pPr>
         <w:numPr>
           <w:ilvl w:val="1"/>
-          <w:numId w:val="6"/>
+          <w:numId w:val="13"/>
         </w:numPr>
         <w:spacing w:after="192"/>
         <w:ind w:left="1101" w:right="141" w:hanging="237"/>
@@ -2848,12 +4672,148 @@
       <w:pPr>
         <w:numPr>
           <w:ilvl w:val="0"/>
-          <w:numId w:val="6"/>
+          <w:numId w:val="13"/>
         </w:numPr>
         <w:ind w:right="141" w:hanging="299"/>
       </w:pPr>
       <w:r>
         <w:t>La fine della partita può avvenire con uno dei sopracitati messaggi,oppure tramite il CheckMateMessage che definsce la fine della partita per scacco matto.</w:t>
+      </w:r>
+    </w:p>
+    <w:p>
+      <w:pPr>
+        <w:numPr>
+          <w:ilvl w:val="0"/>
+          <w:numId w:val="13"/>
+        </w:numPr>
+        <w:ind w:right="141" w:hanging="299"/>
+      </w:pPr>
+      <w:r>
+        <w:lastRenderedPageBreak/>
+        <w:t>solo della supeclasse Message</w:t>
+      </w:r>
+    </w:p>
+    <w:p>
+      <w:pPr>
+        <w:ind w:left="585" w:right="141" w:firstLine="0"/>
+      </w:pPr>
+    </w:p>
+    <w:p>
+      <w:pPr>
+        <w:pStyle w:val="Paragrafoelenco"/>
+        <w:spacing w:after="326" w:line="259" w:lineRule="auto"/>
+        <w:ind w:left="585" w:right="141" w:firstLine="0"/>
+        <w:jc w:val="left"/>
+      </w:pPr>
+      <w:r>
+        <w:rPr>
+          <w:noProof/>
+        </w:rPr>
+        <w:drawing>
+          <wp:anchor distT="0" distB="0" distL="114300" distR="114300" simplePos="0" relativeHeight="251659264" behindDoc="0" locked="0" layoutInCell="1" allowOverlap="1">
+            <wp:simplePos x="0" y="0"/>
+            <wp:positionH relativeFrom="column">
+              <wp:posOffset>-1298575</wp:posOffset>
+            </wp:positionH>
+            <wp:positionV relativeFrom="page">
+              <wp:posOffset>160655</wp:posOffset>
+            </wp:positionV>
+            <wp:extent cx="7520305" cy="6458585"/>
+            <wp:effectExtent l="0" t="0" r="4445" b="0"/>
+            <wp:wrapSquare wrapText="bothSides"/>
+            <wp:docPr id="15" name="Immagine 15" descr="C:\Users\Matteo\Desktop\ClassDiagram.emf"/>
+            <wp:cNvGraphicFramePr>
+              <a:graphicFrameLocks xmlns:a="http://schemas.openxmlformats.org/drawingml/2006/main" noChangeAspect="1"/>
+            </wp:cNvGraphicFramePr>
+            <a:graphic xmlns:a="http://schemas.openxmlformats.org/drawingml/2006/main">
+              <a:graphicData uri="http://schemas.openxmlformats.org/drawingml/2006/picture">
+                <pic:pic xmlns:pic="http://schemas.openxmlformats.org/drawingml/2006/picture">
+                  <pic:nvPicPr>
+                    <pic:cNvPr id="0" name="Picture 9" descr="C:\Users\Matteo\Desktop\ClassDiagram.emf"/>
+                    <pic:cNvPicPr>
+                      <a:picLocks noChangeAspect="1" noChangeArrowheads="1"/>
+                    </pic:cNvPicPr>
+                  </pic:nvPicPr>
+                  <pic:blipFill>
+                    <a:blip r:embed="rId18" cstate="print">
+                      <a:extLst>
+                        <a:ext uri="{28A0092B-C50C-407E-A947-70E740481C1C}">
+                          <a14:useLocalDpi xmlns:a14="http://schemas.microsoft.com/office/drawing/2010/main" val="0"/>
+                        </a:ext>
+                      </a:extLst>
+                    </a:blip>
+                    <a:srcRect/>
+                    <a:stretch>
+                      <a:fillRect/>
+                    </a:stretch>
+                  </pic:blipFill>
+                  <pic:spPr bwMode="auto">
+                    <a:xfrm>
+                      <a:off x="0" y="0"/>
+                      <a:ext cx="7520305" cy="6458585"/>
+                    </a:xfrm>
+                    <a:prstGeom prst="rect">
+                      <a:avLst/>
+                    </a:prstGeom>
+                    <a:noFill/>
+                    <a:ln>
+                      <a:noFill/>
+                    </a:ln>
+                  </pic:spPr>
+                </pic:pic>
+              </a:graphicData>
+            </a:graphic>
+            <wp14:sizeRelH relativeFrom="margin">
+              <wp14:pctWidth>0</wp14:pctWidth>
+            </wp14:sizeRelH>
+            <wp14:sizeRelV relativeFrom="margin">
+              <wp14:pctHeight>0</wp14:pctHeight>
+            </wp14:sizeRelV>
+          </wp:anchor>
+        </w:drawing>
+      </w:r>
+      <w:r>
+        <w:t xml:space="preserve">Figura </w:t>
+      </w:r>
+      <w:r>
+        <w:t>6</w:t>
+      </w:r>
+      <w:r>
+        <w:t xml:space="preserve">: Diagramma delle classi del package </w:t>
+      </w:r>
+      <w:r>
+        <w:t>model</w:t>
+      </w:r>
+      <w:r>
+        <w:t xml:space="preserve"> (vengono inserite anche le classi  “</w:t>
+      </w:r>
+      <w:r>
+        <w:t>Partita</w:t>
+      </w:r>
+      <w:r>
+        <w:t>” e “</w:t>
+      </w:r>
+      <w:r>
+        <w:t>Giocatore</w:t>
+      </w:r>
+      <w:r>
+        <w:t>” per mostrane le connessioni con il package “</w:t>
+      </w:r>
+      <w:r>
+        <w:t>model</w:t>
+      </w:r>
+      <w:r>
+        <w:t>”)</w:t>
+      </w:r>
+    </w:p>
+    <w:p>
+      <w:pPr>
+        <w:spacing w:after="160" w:line="259" w:lineRule="auto"/>
+        <w:ind w:left="0" w:right="0" w:firstLine="0"/>
+        <w:jc w:val="left"/>
+      </w:pPr>
+      <w:r>
+        <w:br w:type="page"/>
       </w:r>
     </w:p>
     <w:p>
@@ -2864,6 +4824,7 @@
       </w:pPr>
       <w:bookmarkStart w:id="11" w:name="_Toc7256"/>
       <w:r>
+        <w:lastRenderedPageBreak/>
         <w:t>Client</w:t>
       </w:r>
       <w:bookmarkEnd w:id="11"/>
@@ -2930,7 +4891,6 @@
         <w:ind w:right="141" w:hanging="299"/>
       </w:pPr>
       <w:r>
-        <w:lastRenderedPageBreak/>
         <w:t>Il thread di JavaFX come prima cosa carica tutte le risorse necessarie (FXML e immagini) e poi mostra la schermata iniziale.</w:t>
       </w:r>
     </w:p>
@@ -3023,7 +4983,11 @@
         <w:ind w:left="-15" w:right="141" w:firstLine="351"/>
       </w:pPr>
       <w:r>
-        <w:t>In particolare SessionManger si occupa di della gestione delle scene e della loro visualizzazione nonchè del mantenimento di alcune informazioni per il gioco in locale, mentre NetworkManager si occupa di contenere le informazioni della sessione di gioco online e delle strutture necessarie alla comunicazione. Metodi e attributi sono presenti nell’UML in figura 6, i loro nomi sono abbastanza autoesplicativi.</w:t>
+        <w:t xml:space="preserve">In particolare SessionManger si occupa di della gestione delle scene e della loro visualizzazione nonchè del mantenimento di alcune informazioni per il gioco in locale, mentre NetworkManager si occupa di contenere le informazioni della </w:t>
+      </w:r>
+      <w:r>
+        <w:lastRenderedPageBreak/>
+        <w:t>sessione di gioco online e delle strutture necessarie alla comunicazione. Metodi e attributi sono presenti nell’UML in figura 6, i loro nomi sono abbastanza autoesplicativi.</w:t>
       </w:r>
     </w:p>
     <w:p>
@@ -3036,7 +5000,6 @@
         <w:rPr>
           <w:noProof/>
         </w:rPr>
-        <w:lastRenderedPageBreak/>
         <w:drawing>
           <wp:inline distT="0" distB="0" distL="0" distR="0">
             <wp:extent cx="5428168" cy="3279147"/>
@@ -3051,7 +5014,7 @@
                     <pic:cNvPicPr/>
                   </pic:nvPicPr>
                   <pic:blipFill>
-                    <a:blip r:embed="rId12"/>
+                    <a:blip r:embed="rId19"/>
                     <a:stretch>
                       <a:fillRect/>
                     </a:stretch>
@@ -3156,6 +5119,7 @@
         <w:ind w:left="586" w:right="141" w:hanging="237"/>
       </w:pPr>
       <w:r>
+        <w:lastRenderedPageBreak/>
         <w:t>le immagini utilizzate</w:t>
       </w:r>
     </w:p>
@@ -3165,14 +5129,13 @@
         <w:ind w:left="-15" w:right="141" w:firstLine="351"/>
       </w:pPr>
       <w:r>
-        <w:lastRenderedPageBreak/>
         <w:t xml:space="preserve">Molti degli elementi grafici utilizzati sono parte della libreria JFoenix che "reinterpreta" alcuni elementi nativi di JAVAFX seguendo le regole dettate dal material design per avere un aspetto più moderno. </w:t>
       </w:r>
       <w:r>
         <w:rPr>
           <w:vertAlign w:val="superscript"/>
         </w:rPr>
-        <w:footnoteReference w:id="2"/>
+        <w:footnoteReference w:id="1"/>
       </w:r>
       <w:r>
         <w:t>.</w:t>
@@ -3273,6 +5236,7 @@
         <w:ind w:left="-15" w:right="141" w:firstLine="351"/>
       </w:pPr>
       <w:r>
+        <w:lastRenderedPageBreak/>
         <w:t>Le altre immagini utilizzate come sfondo o per il titolo della schermata iniziale sono raccolte nella cartella images.</w:t>
       </w:r>
     </w:p>
@@ -3283,7 +5247,6 @@
       </w:pPr>
       <w:bookmarkStart w:id="17" w:name="_Toc7262"/>
       <w:r>
-        <w:lastRenderedPageBreak/>
         <w:t>I controller</w:t>
       </w:r>
       <w:bookmarkEnd w:id="17"/>
@@ -3416,6 +5379,7 @@
         <w:ind w:right="141" w:hanging="299"/>
       </w:pPr>
       <w:r>
+        <w:lastRenderedPageBreak/>
         <w:t>Si potrebbe inoltre implementare la possibilità di giocare con un utentespecifico.</w:t>
       </w:r>
     </w:p>
@@ -3429,7 +5393,6 @@
         <w:ind w:right="141" w:hanging="299"/>
       </w:pPr>
       <w:r>
-        <w:lastRenderedPageBreak/>
         <w:t>Anche l’introduzione di un menù contestuale in cui scegliere magari icolori della scacchiera o un set di pedine specifiche.</w:t>
       </w:r>
     </w:p>
@@ -3447,9 +5410,9 @@
       </w:r>
     </w:p>
     <w:sectPr>
-      <w:footerReference w:type="even" r:id="rId13"/>
-      <w:footerReference w:type="default" r:id="rId14"/>
-      <w:footerReference w:type="first" r:id="rId15"/>
+      <w:footerReference w:type="even" r:id="rId20"/>
+      <w:footerReference w:type="default" r:id="rId21"/>
+      <w:footerReference w:type="first" r:id="rId22"/>
       <w:pgSz w:w="12240" w:h="15840"/>
       <w:pgMar w:top="2516" w:right="2096" w:bottom="2349" w:left="2217" w:header="720" w:footer="1751" w:gutter="0"/>
       <w:cols w:space="720"/>
@@ -3501,6 +5464,9 @@
       <w:fldChar w:fldCharType="separate"/>
     </w:r>
     <w:r>
+      <w:rPr>
+        <w:noProof/>
+      </w:rPr>
       <w:t>1</w:t>
     </w:r>
     <w:r>
@@ -3531,7 +5497,7 @@
       <w:rPr>
         <w:noProof/>
       </w:rPr>
-      <w:t>19</w:t>
+      <w:t>18</w:t>
     </w:r>
     <w:r>
       <w:fldChar w:fldCharType="end"/>
@@ -3597,8 +5563,7 @@
     <w:p>
       <w:pPr>
         <w:pStyle w:val="footnotedescription"/>
-        <w:spacing w:line="259" w:lineRule="auto"/>
-        <w:ind w:left="-9" w:firstLine="0"/>
+        <w:jc w:val="both"/>
       </w:pPr>
       <w:r>
         <w:rPr>
@@ -3607,36 +5572,9 @@
         <w:footnoteRef/>
       </w:r>
       <w:r>
-        <w:t xml:space="preserve"> per le regole di scacchi si rimanda a </w:t>
+        <w:t xml:space="preserve"> Per la documentazione e altre informazioni sulla libreria si può consultare il sito </w:t>
       </w:r>
       <w:hyperlink r:id="rId1">
-        <w:r>
-          <w:t>qui</w:t>
-        </w:r>
-      </w:hyperlink>
-      <w:hyperlink r:id="rId2">
-        <w:r>
-          <w:t>.</w:t>
-        </w:r>
-      </w:hyperlink>
-    </w:p>
-  </w:footnote>
-  <w:footnote w:id="2">
-    <w:p>
-      <w:pPr>
-        <w:pStyle w:val="footnotedescription"/>
-        <w:jc w:val="both"/>
-      </w:pPr>
-      <w:r>
-        <w:rPr>
-          <w:rStyle w:val="footnotemark"/>
-        </w:rPr>
-        <w:footnoteRef/>
-      </w:r>
-      <w:r>
-        <w:t xml:space="preserve"> Per la documentazione e altre informazioni sulla libreria si può consultare il sito </w:t>
-      </w:r>
-      <w:hyperlink r:id="rId3">
         <w:r>
           <w:t>jfoenix.com.</w:t>
         </w:r>
@@ -5772,6 +7710,218 @@
   </w:abstractNum>
   <w:abstractNum w:abstractNumId="10" w15:restartNumberingAfterBreak="0">
     <w:nsid w:val="7A561953"/>
+    <w:multiLevelType w:val="hybridMultilevel"/>
+    <w:tmpl w:val="53F4116A"/>
+    <w:lvl w:ilvl="0" w:tplc="62000626">
+      <w:start w:val="1"/>
+      <w:numFmt w:val="decimal"/>
+      <w:lvlText w:val="%1."/>
+      <w:lvlJc w:val="left"/>
+      <w:pPr>
+        <w:ind w:left="585"/>
+      </w:pPr>
+      <w:rPr>
+        <w:rFonts w:ascii="Calibri" w:eastAsia="Calibri" w:hAnsi="Calibri" w:cs="Calibri"/>
+        <w:b w:val="0"/>
+        <w:i w:val="0"/>
+        <w:strike w:val="0"/>
+        <w:dstrike w:val="0"/>
+        <w:color w:val="000000"/>
+        <w:sz w:val="24"/>
+        <w:szCs w:val="24"/>
+        <w:u w:val="none" w:color="000000"/>
+        <w:bdr w:val="none" w:sz="0" w:space="0" w:color="auto"/>
+        <w:shd w:val="clear" w:color="auto" w:fill="auto"/>
+        <w:vertAlign w:val="baseline"/>
+      </w:rPr>
+    </w:lvl>
+    <w:lvl w:ilvl="1" w:tplc="596ABCE6">
+      <w:start w:val="1"/>
+      <w:numFmt w:val="bullet"/>
+      <w:lvlText w:val="•"/>
+      <w:lvlJc w:val="left"/>
+      <w:pPr>
+        <w:ind w:left="1100"/>
+      </w:pPr>
+      <w:rPr>
+        <w:rFonts w:ascii="Cambria" w:eastAsia="Cambria" w:hAnsi="Cambria" w:cs="Cambria"/>
+        <w:b w:val="0"/>
+        <w:i w:val="0"/>
+        <w:strike w:val="0"/>
+        <w:dstrike w:val="0"/>
+        <w:color w:val="000000"/>
+        <w:sz w:val="24"/>
+        <w:szCs w:val="24"/>
+        <w:u w:val="none" w:color="000000"/>
+        <w:bdr w:val="none" w:sz="0" w:space="0" w:color="auto"/>
+        <w:shd w:val="clear" w:color="auto" w:fill="auto"/>
+        <w:vertAlign w:val="baseline"/>
+      </w:rPr>
+    </w:lvl>
+    <w:lvl w:ilvl="2" w:tplc="46A6CEC2">
+      <w:start w:val="1"/>
+      <w:numFmt w:val="bullet"/>
+      <w:lvlText w:val="▪"/>
+      <w:lvlJc w:val="left"/>
+      <w:pPr>
+        <w:ind w:left="1944"/>
+      </w:pPr>
+      <w:rPr>
+        <w:rFonts w:ascii="Cambria" w:eastAsia="Cambria" w:hAnsi="Cambria" w:cs="Cambria"/>
+        <w:b w:val="0"/>
+        <w:i w:val="0"/>
+        <w:strike w:val="0"/>
+        <w:dstrike w:val="0"/>
+        <w:color w:val="000000"/>
+        <w:sz w:val="24"/>
+        <w:szCs w:val="24"/>
+        <w:u w:val="none" w:color="000000"/>
+        <w:bdr w:val="none" w:sz="0" w:space="0" w:color="auto"/>
+        <w:shd w:val="clear" w:color="auto" w:fill="auto"/>
+        <w:vertAlign w:val="baseline"/>
+      </w:rPr>
+    </w:lvl>
+    <w:lvl w:ilvl="3" w:tplc="755E35D0">
+      <w:start w:val="1"/>
+      <w:numFmt w:val="bullet"/>
+      <w:lvlText w:val="•"/>
+      <w:lvlJc w:val="left"/>
+      <w:pPr>
+        <w:ind w:left="2664"/>
+      </w:pPr>
+      <w:rPr>
+        <w:rFonts w:ascii="Cambria" w:eastAsia="Cambria" w:hAnsi="Cambria" w:cs="Cambria"/>
+        <w:b w:val="0"/>
+        <w:i w:val="0"/>
+        <w:strike w:val="0"/>
+        <w:dstrike w:val="0"/>
+        <w:color w:val="000000"/>
+        <w:sz w:val="24"/>
+        <w:szCs w:val="24"/>
+        <w:u w:val="none" w:color="000000"/>
+        <w:bdr w:val="none" w:sz="0" w:space="0" w:color="auto"/>
+        <w:shd w:val="clear" w:color="auto" w:fill="auto"/>
+        <w:vertAlign w:val="baseline"/>
+      </w:rPr>
+    </w:lvl>
+    <w:lvl w:ilvl="4" w:tplc="E050F36A">
+      <w:start w:val="1"/>
+      <w:numFmt w:val="bullet"/>
+      <w:lvlText w:val="o"/>
+      <w:lvlJc w:val="left"/>
+      <w:pPr>
+        <w:ind w:left="3384"/>
+      </w:pPr>
+      <w:rPr>
+        <w:rFonts w:ascii="Cambria" w:eastAsia="Cambria" w:hAnsi="Cambria" w:cs="Cambria"/>
+        <w:b w:val="0"/>
+        <w:i w:val="0"/>
+        <w:strike w:val="0"/>
+        <w:dstrike w:val="0"/>
+        <w:color w:val="000000"/>
+        <w:sz w:val="24"/>
+        <w:szCs w:val="24"/>
+        <w:u w:val="none" w:color="000000"/>
+        <w:bdr w:val="none" w:sz="0" w:space="0" w:color="auto"/>
+        <w:shd w:val="clear" w:color="auto" w:fill="auto"/>
+        <w:vertAlign w:val="baseline"/>
+      </w:rPr>
+    </w:lvl>
+    <w:lvl w:ilvl="5" w:tplc="ABD47148">
+      <w:start w:val="1"/>
+      <w:numFmt w:val="bullet"/>
+      <w:lvlText w:val="▪"/>
+      <w:lvlJc w:val="left"/>
+      <w:pPr>
+        <w:ind w:left="4104"/>
+      </w:pPr>
+      <w:rPr>
+        <w:rFonts w:ascii="Cambria" w:eastAsia="Cambria" w:hAnsi="Cambria" w:cs="Cambria"/>
+        <w:b w:val="0"/>
+        <w:i w:val="0"/>
+        <w:strike w:val="0"/>
+        <w:dstrike w:val="0"/>
+        <w:color w:val="000000"/>
+        <w:sz w:val="24"/>
+        <w:szCs w:val="24"/>
+        <w:u w:val="none" w:color="000000"/>
+        <w:bdr w:val="none" w:sz="0" w:space="0" w:color="auto"/>
+        <w:shd w:val="clear" w:color="auto" w:fill="auto"/>
+        <w:vertAlign w:val="baseline"/>
+      </w:rPr>
+    </w:lvl>
+    <w:lvl w:ilvl="6" w:tplc="4DDA124C">
+      <w:start w:val="1"/>
+      <w:numFmt w:val="bullet"/>
+      <w:lvlText w:val="•"/>
+      <w:lvlJc w:val="left"/>
+      <w:pPr>
+        <w:ind w:left="4824"/>
+      </w:pPr>
+      <w:rPr>
+        <w:rFonts w:ascii="Cambria" w:eastAsia="Cambria" w:hAnsi="Cambria" w:cs="Cambria"/>
+        <w:b w:val="0"/>
+        <w:i w:val="0"/>
+        <w:strike w:val="0"/>
+        <w:dstrike w:val="0"/>
+        <w:color w:val="000000"/>
+        <w:sz w:val="24"/>
+        <w:szCs w:val="24"/>
+        <w:u w:val="none" w:color="000000"/>
+        <w:bdr w:val="none" w:sz="0" w:space="0" w:color="auto"/>
+        <w:shd w:val="clear" w:color="auto" w:fill="auto"/>
+        <w:vertAlign w:val="baseline"/>
+      </w:rPr>
+    </w:lvl>
+    <w:lvl w:ilvl="7" w:tplc="6C7EB6EC">
+      <w:start w:val="1"/>
+      <w:numFmt w:val="bullet"/>
+      <w:lvlText w:val="o"/>
+      <w:lvlJc w:val="left"/>
+      <w:pPr>
+        <w:ind w:left="5544"/>
+      </w:pPr>
+      <w:rPr>
+        <w:rFonts w:ascii="Cambria" w:eastAsia="Cambria" w:hAnsi="Cambria" w:cs="Cambria"/>
+        <w:b w:val="0"/>
+        <w:i w:val="0"/>
+        <w:strike w:val="0"/>
+        <w:dstrike w:val="0"/>
+        <w:color w:val="000000"/>
+        <w:sz w:val="24"/>
+        <w:szCs w:val="24"/>
+        <w:u w:val="none" w:color="000000"/>
+        <w:bdr w:val="none" w:sz="0" w:space="0" w:color="auto"/>
+        <w:shd w:val="clear" w:color="auto" w:fill="auto"/>
+        <w:vertAlign w:val="baseline"/>
+      </w:rPr>
+    </w:lvl>
+    <w:lvl w:ilvl="8" w:tplc="F5E6416A">
+      <w:start w:val="1"/>
+      <w:numFmt w:val="bullet"/>
+      <w:lvlText w:val="▪"/>
+      <w:lvlJc w:val="left"/>
+      <w:pPr>
+        <w:ind w:left="6264"/>
+      </w:pPr>
+      <w:rPr>
+        <w:rFonts w:ascii="Cambria" w:eastAsia="Cambria" w:hAnsi="Cambria" w:cs="Cambria"/>
+        <w:b w:val="0"/>
+        <w:i w:val="0"/>
+        <w:strike w:val="0"/>
+        <w:dstrike w:val="0"/>
+        <w:color w:val="000000"/>
+        <w:sz w:val="24"/>
+        <w:szCs w:val="24"/>
+        <w:u w:val="none" w:color="000000"/>
+        <w:bdr w:val="none" w:sz="0" w:space="0" w:color="auto"/>
+        <w:shd w:val="clear" w:color="auto" w:fill="auto"/>
+        <w:vertAlign w:val="baseline"/>
+      </w:rPr>
+    </w:lvl>
+  </w:abstractNum>
+  <w:abstractNum w:abstractNumId="11" w15:restartNumberingAfterBreak="0">
+    <w:nsid w:val="7C6615B1"/>
     <w:multiLevelType w:val="hybridMultilevel"/>
     <w:tmpl w:val="53F4116A"/>
     <w:lvl w:ilvl="0" w:tplc="62000626">
@@ -6017,6 +8167,9 @@
   </w:num>
   <w:num w:numId="12">
     <w:abstractNumId w:val="7"/>
+  </w:num>
+  <w:num w:numId="13">
+    <w:abstractNumId w:val="11"/>
   </w:num>
 </w:numbering>
 </file>
@@ -6474,7 +8627,6 @@
   <w:style w:type="character" w:default="1" w:styleId="Carpredefinitoparagrafo">
     <w:name w:val="Default Paragraph Font"/>
     <w:uiPriority w:val="1"/>
-    <w:semiHidden/>
     <w:unhideWhenUsed/>
   </w:style>
   <w:style w:type="table" w:default="1" w:styleId="Tabellanormale">
@@ -6582,6 +8734,42 @@
       <w:ind w:left="720"/>
       <w:contextualSpacing/>
     </w:pPr>
+  </w:style>
+  <w:style w:type="paragraph" w:styleId="Testofumetto">
+    <w:name w:val="Balloon Text"/>
+    <w:basedOn w:val="Normale"/>
+    <w:link w:val="TestofumettoCarattere"/>
+    <w:uiPriority w:val="99"/>
+    <w:semiHidden/>
+    <w:unhideWhenUsed/>
+    <w:rsid w:val="00B1377F"/>
+    <w:pPr>
+      <w:spacing w:after="0" w:line="240" w:lineRule="auto"/>
+    </w:pPr>
+    <w:rPr>
+      <w:rFonts w:ascii="Segoe UI" w:hAnsi="Segoe UI" w:cs="Segoe UI"/>
+      <w:sz w:val="18"/>
+      <w:szCs w:val="18"/>
+    </w:rPr>
+  </w:style>
+  <w:style w:type="character" w:customStyle="1" w:styleId="TestofumettoCarattere">
+    <w:name w:val="Testo fumetto Carattere"/>
+    <w:basedOn w:val="Carpredefinitoparagrafo"/>
+    <w:link w:val="Testofumetto"/>
+    <w:uiPriority w:val="99"/>
+    <w:semiHidden/>
+    <w:rsid w:val="00B1377F"/>
+    <w:rPr>
+      <w:rFonts w:ascii="Segoe UI" w:eastAsia="Calibri" w:hAnsi="Segoe UI" w:cs="Segoe UI"/>
+      <w:color w:val="000000"/>
+      <w:sz w:val="18"/>
+      <w:szCs w:val="18"/>
+    </w:rPr>
+  </w:style>
+  <w:style w:type="character" w:customStyle="1" w:styleId="shorttext">
+    <w:name w:val="short_text"/>
+    <w:basedOn w:val="Carpredefinitoparagrafo"/>
+    <w:rsid w:val="008D3030"/>
   </w:style>
 </w:styles>
 </file>

</xml_diff>

<commit_message>
aggiunto metodo per verificare che un giocatore può sostenere la Chiesa
</commit_message>
<xml_diff>
--- a/IlMagnifico/res/documento_di_progetto.docx
+++ b/IlMagnifico/res/documento_di_progetto.docx
@@ -1,6 +1,6 @@
 
 <file path=word/document.xml><?xml version="1.0" encoding="utf-8"?>
-<w:document xmlns:wpc="http://schemas.microsoft.com/office/word/2010/wordprocessingCanvas" xmlns:mc="http://schemas.openxmlformats.org/markup-compatibility/2006" xmlns:o="urn:schemas-microsoft-com:office:office" xmlns:r="http://schemas.openxmlformats.org/officeDocument/2006/relationships" xmlns:m="http://schemas.openxmlformats.org/officeDocument/2006/math" xmlns:v="urn:schemas-microsoft-com:vml" xmlns:wp14="http://schemas.microsoft.com/office/word/2010/wordprocessingDrawing" xmlns:wp="http://schemas.openxmlformats.org/drawingml/2006/wordprocessingDrawing" xmlns:w10="urn:schemas-microsoft-com:office:word" xmlns:w="http://schemas.openxmlformats.org/wordprocessingml/2006/main" xmlns:w14="http://schemas.microsoft.com/office/word/2010/wordml" xmlns:w15="http://schemas.microsoft.com/office/word/2012/wordml" xmlns:wpg="http://schemas.microsoft.com/office/word/2010/wordprocessingGroup" xmlns:wpi="http://schemas.microsoft.com/office/word/2010/wordprocessingInk" xmlns:wne="http://schemas.microsoft.com/office/word/2006/wordml" xmlns:wps="http://schemas.microsoft.com/office/word/2010/wordprocessingShape" mc:Ignorable="w14 w15 wp14">
+<w:document xmlns:wpc="http://schemas.microsoft.com/office/word/2010/wordprocessingCanvas" xmlns:cx="http://schemas.microsoft.com/office/drawing/2014/chartex" xmlns:cx1="http://schemas.microsoft.com/office/drawing/2015/9/8/chartex" xmlns:cx2="http://schemas.microsoft.com/office/drawing/2015/10/21/chartex" xmlns:cx3="http://schemas.microsoft.com/office/drawing/2016/5/9/chartex" xmlns:cx4="http://schemas.microsoft.com/office/drawing/2016/5/10/chartex" xmlns:cx5="http://schemas.microsoft.com/office/drawing/2016/5/11/chartex" xmlns:mc="http://schemas.openxmlformats.org/markup-compatibility/2006" xmlns:o="urn:schemas-microsoft-com:office:office" xmlns:r="http://schemas.openxmlformats.org/officeDocument/2006/relationships" xmlns:m="http://schemas.openxmlformats.org/officeDocument/2006/math" xmlns:v="urn:schemas-microsoft-com:vml" xmlns:wp14="http://schemas.microsoft.com/office/word/2010/wordprocessingDrawing" xmlns:wp="http://schemas.openxmlformats.org/drawingml/2006/wordprocessingDrawing" xmlns:w10="urn:schemas-microsoft-com:office:word" xmlns:w="http://schemas.openxmlformats.org/wordprocessingml/2006/main" xmlns:w14="http://schemas.microsoft.com/office/word/2010/wordml" xmlns:w15="http://schemas.microsoft.com/office/word/2012/wordml" xmlns:w16se="http://schemas.microsoft.com/office/word/2015/wordml/symex" xmlns:wpg="http://schemas.microsoft.com/office/word/2010/wordprocessingGroup" xmlns:wpi="http://schemas.microsoft.com/office/word/2010/wordprocessingInk" xmlns:wne="http://schemas.microsoft.com/office/word/2006/wordml" xmlns:wps="http://schemas.microsoft.com/office/word/2010/wordprocessingShape" mc:Ignorable="w14 w15 w16se wp14">
   <w:body>
     <w:p>
       <w:pPr>
@@ -46,35 +46,7 @@
         <w:rPr>
           <w:sz w:val="29"/>
         </w:rPr>
-        <w:t xml:space="preserve">Castelnuovo Carlo, </w:t>
-      </w:r>
-      <w:proofErr w:type="spellStart"/>
-      <w:r>
-        <w:rPr>
-          <w:sz w:val="29"/>
-        </w:rPr>
-        <w:t>Cerioli</w:t>
-      </w:r>
-      <w:proofErr w:type="spellEnd"/>
-      <w:r>
-        <w:rPr>
-          <w:sz w:val="29"/>
-        </w:rPr>
-        <w:t xml:space="preserve"> </w:t>
-      </w:r>
-      <w:proofErr w:type="spellStart"/>
-      <w:r>
-        <w:rPr>
-          <w:sz w:val="29"/>
-        </w:rPr>
-        <w:t>Alessando</w:t>
-      </w:r>
-      <w:proofErr w:type="spellEnd"/>
-      <w:r>
-        <w:rPr>
-          <w:sz w:val="29"/>
-        </w:rPr>
-        <w:t>, Tosi Matteo</w:t>
+        <w:t>Castelnuovo Carlo, Cerioli Alessando, Tosi Matteo</w:t>
       </w:r>
     </w:p>
     <w:p>
@@ -1407,13 +1379,8 @@
         </w:numPr>
         <w:ind w:right="141" w:hanging="237"/>
       </w:pPr>
-      <w:proofErr w:type="gramStart"/>
-      <w:r>
-        <w:t>un</w:t>
-      </w:r>
-      <w:proofErr w:type="gramEnd"/>
-      <w:r>
-        <w:t xml:space="preserve"> </w:t>
+      <w:r>
+        <w:t xml:space="preserve">un </w:t>
       </w:r>
       <w:r>
         <w:t xml:space="preserve">singolo </w:t>
@@ -1425,15 +1392,7 @@
         <w:t>Server</w:t>
       </w:r>
       <w:r>
-        <w:t xml:space="preserve"> che </w:t>
-      </w:r>
-      <w:proofErr w:type="spellStart"/>
-      <w:r>
-        <w:t>puó</w:t>
-      </w:r>
-      <w:proofErr w:type="spellEnd"/>
-      <w:r>
-        <w:t xml:space="preserve"> gestire </w:t>
+        <w:t xml:space="preserve"> che puó gestire </w:t>
       </w:r>
       <w:r>
         <w:t>più</w:t>
@@ -1450,13 +1409,8 @@
         </w:numPr>
         <w:ind w:right="141" w:hanging="237"/>
       </w:pPr>
-      <w:proofErr w:type="gramStart"/>
-      <w:r>
-        <w:t>multipli</w:t>
-      </w:r>
-      <w:proofErr w:type="gramEnd"/>
-      <w:r>
-        <w:t xml:space="preserve"> </w:t>
+      <w:r>
+        <w:t xml:space="preserve">multipli </w:t>
       </w:r>
       <w:r>
         <w:rPr>
@@ -1528,13 +1482,8 @@
         </w:numPr>
         <w:ind w:right="141" w:hanging="237"/>
       </w:pPr>
-      <w:proofErr w:type="gramStart"/>
-      <w:r>
-        <w:t>poter</w:t>
-      </w:r>
-      <w:proofErr w:type="gramEnd"/>
-      <w:r>
-        <w:t xml:space="preserve"> caricare da file </w:t>
+      <w:r>
+        <w:t xml:space="preserve">poter caricare da file </w:t>
       </w:r>
       <w:r>
         <w:t>tutte le carte:</w:t>
@@ -1557,21 +1506,8 @@
         </w:numPr>
         <w:ind w:right="141" w:hanging="237"/>
       </w:pPr>
-      <w:proofErr w:type="gramStart"/>
-      <w:r>
-        <w:t>attendere</w:t>
-      </w:r>
-      <w:proofErr w:type="gramEnd"/>
-      <w:r>
-        <w:t xml:space="preserve"> un </w:t>
-      </w:r>
-      <w:proofErr w:type="spellStart"/>
-      <w:r>
-        <w:t>timeout</w:t>
-      </w:r>
-      <w:proofErr w:type="spellEnd"/>
-      <w:r>
-        <w:t xml:space="preserve"> (in secondi) prima dell’avvio di una partita dopo che si raggiunge il minimo numero di giocatori (</w:t>
+      <w:r>
+        <w:t>attendere un timeout (in secondi) prima dell’avvio di una partita dopo che si raggiunge il minimo numero di giocatori (</w:t>
       </w:r>
       <w:r>
         <w:t xml:space="preserve">da un </w:t>
@@ -1709,15 +1645,7 @@
         <w:t>Linguaggio di programmazione</w:t>
       </w:r>
       <w:r>
-        <w:t xml:space="preserve"> come richiesto, per il progetto è stato utilizzato il seguente linguaggio: </w:t>
-      </w:r>
-      <w:proofErr w:type="spellStart"/>
-      <w:r>
-        <w:t>JavaSE</w:t>
-      </w:r>
-      <w:proofErr w:type="spellEnd"/>
-      <w:r>
-        <w:t xml:space="preserve"> (ver. 8)</w:t>
+        <w:t xml:space="preserve"> come richiesto, per il progetto è stato utilizzato il seguente linguaggio: JavaSE (ver. 8)</w:t>
       </w:r>
     </w:p>
     <w:p>
@@ -1753,15 +1681,7 @@
         <w:t xml:space="preserve">permetteva di decidere </w:t>
       </w:r>
       <w:r>
-        <w:t xml:space="preserve">tra </w:t>
-      </w:r>
-      <w:proofErr w:type="spellStart"/>
-      <w:r>
-        <w:t>JavaFX</w:t>
-      </w:r>
-      <w:proofErr w:type="spellEnd"/>
-      <w:r>
-        <w:t xml:space="preserve"> e Swing, poiché uno dei componenti del gruppo aveva tra le esperienze pregresse la conoscenza di una tra le due, si è quindi optato per</w:t>
+        <w:t>tra JavaFX e Swing, poiché uno dei componenti del gruppo aveva tra le esperienze pregresse la conoscenza di una tra le due, si è quindi optato per</w:t>
       </w:r>
       <w:r>
         <w:t>:</w:t>
@@ -1799,11 +1719,9 @@
         </w:numPr>
         <w:ind w:right="141" w:hanging="237"/>
       </w:pPr>
-      <w:proofErr w:type="gramStart"/>
       <w:r>
         <w:t>instanziabile</w:t>
       </w:r>
-      <w:proofErr w:type="gramEnd"/>
       <w:r>
         <w:t xml:space="preserve"> </w:t>
       </w:r>
@@ -1822,27 +1740,14 @@
         </w:numPr>
         <w:ind w:right="141" w:hanging="237"/>
       </w:pPr>
-      <w:proofErr w:type="gramStart"/>
-      <w:r>
-        <w:t>implementa</w:t>
-      </w:r>
-      <w:proofErr w:type="gramEnd"/>
-      <w:r>
-        <w:t xml:space="preserve"> la comun</w:t>
-      </w:r>
-      <w:r>
-        <w:t xml:space="preserve">icazione Client/Server sia via </w:t>
-      </w:r>
-      <w:proofErr w:type="spellStart"/>
-      <w:r>
-        <w:t>S</w:t>
-      </w:r>
-      <w:r>
-        <w:t>ocket</w:t>
-      </w:r>
-      <w:proofErr w:type="spellEnd"/>
-      <w:r>
-        <w:t xml:space="preserve"> sia via RMI</w:t>
+      <w:r>
+        <w:t>implementa la comun</w:t>
+      </w:r>
+      <w:r>
+        <w:t>icazione Client/Server sia via S</w:t>
+      </w:r>
+      <w:r>
+        <w:t>ocket sia via RMI</w:t>
       </w:r>
     </w:p>
     <w:p>
@@ -1853,27 +1758,14 @@
         </w:numPr>
         <w:ind w:right="141" w:hanging="237"/>
       </w:pPr>
-      <w:proofErr w:type="gramStart"/>
-      <w:r>
-        <w:t>supporto</w:t>
-      </w:r>
-      <w:proofErr w:type="gramEnd"/>
-      <w:r>
-        <w:t xml:space="preserve"> a</w:t>
+      <w:r>
+        <w:t>supporto a</w:t>
       </w:r>
       <w:r>
         <w:t xml:space="preserve"> partite in cui i giocatori utilizzano tecnologie diverse</w:t>
       </w:r>
       <w:r>
-        <w:t xml:space="preserve"> (</w:t>
-      </w:r>
-      <w:proofErr w:type="spellStart"/>
-      <w:r>
-        <w:t>Socket</w:t>
-      </w:r>
-      <w:proofErr w:type="spellEnd"/>
-      <w:r>
-        <w:t>/RMI)</w:t>
+        <w:t xml:space="preserve"> (Socket/RMI)</w:t>
       </w:r>
     </w:p>
     <w:p>
@@ -1884,24 +1776,14 @@
         </w:numPr>
         <w:ind w:right="141" w:hanging="237"/>
       </w:pPr>
-      <w:proofErr w:type="gramStart"/>
       <w:r>
         <w:t>implementato</w:t>
       </w:r>
-      <w:proofErr w:type="gramEnd"/>
-      <w:r>
-        <w:t xml:space="preserve"> con </w:t>
-      </w:r>
-      <w:proofErr w:type="spellStart"/>
-      <w:r>
-        <w:t>Java</w:t>
-      </w:r>
-      <w:r>
-        <w:t>SE</w:t>
-      </w:r>
-      <w:proofErr w:type="spellEnd"/>
-      <w:r>
-        <w:t xml:space="preserve"> (ver. 8)</w:t>
+      <w:r>
+        <w:t xml:space="preserve"> con Java</w:t>
+      </w:r>
+      <w:r>
+        <w:t>SE (ver. 8)</w:t>
       </w:r>
     </w:p>
     <w:p>
@@ -1927,21 +1809,11 @@
         </w:numPr>
         <w:ind w:right="141" w:hanging="237"/>
       </w:pPr>
-      <w:proofErr w:type="gramStart"/>
       <w:r>
         <w:t>instanziabile</w:t>
       </w:r>
-      <w:proofErr w:type="gramEnd"/>
-      <w:r>
-        <w:t xml:space="preserve"> </w:t>
-      </w:r>
-      <w:proofErr w:type="spellStart"/>
-      <w:r>
-        <w:t>piú</w:t>
-      </w:r>
-      <w:proofErr w:type="spellEnd"/>
-      <w:r>
-        <w:t xml:space="preserve"> volte (una per giocatore)</w:t>
+      <w:r>
+        <w:t xml:space="preserve"> piú volte (una per giocatore)</w:t>
       </w:r>
     </w:p>
     <w:p>
@@ -1952,7 +1824,6 @@
         </w:numPr>
         <w:ind w:right="141" w:hanging="237"/>
       </w:pPr>
-      <w:proofErr w:type="gramStart"/>
       <w:r>
         <w:t>supporta</w:t>
       </w:r>
@@ -1963,25 +1834,13 @@
         <w:t xml:space="preserve"> </w:t>
       </w:r>
       <w:r>
-        <w:t>la</w:t>
-      </w:r>
-      <w:proofErr w:type="gramEnd"/>
-      <w:r>
-        <w:t xml:space="preserve"> comun</w:t>
-      </w:r>
-      <w:r>
-        <w:t xml:space="preserve">icazione Client/Server sia via </w:t>
-      </w:r>
-      <w:proofErr w:type="spellStart"/>
-      <w:r>
-        <w:t>S</w:t>
-      </w:r>
-      <w:r>
-        <w:t>ocket</w:t>
-      </w:r>
-      <w:proofErr w:type="spellEnd"/>
-      <w:r>
-        <w:t xml:space="preserve"> sia via RMI</w:t>
+        <w:t>la comun</w:t>
+      </w:r>
+      <w:r>
+        <w:t>icazione Client/Server sia via S</w:t>
+      </w:r>
+      <w:r>
+        <w:t>ocket sia via RMI</w:t>
       </w:r>
       <w:r>
         <w:t xml:space="preserve"> (all’avvio permette al giocatore di selezionare la tecnologia da utilizzare per l’intera sessione di comunicazione)</w:t>
@@ -1995,13 +1854,8 @@
         </w:numPr>
         <w:ind w:right="141" w:hanging="237"/>
       </w:pPr>
-      <w:proofErr w:type="gramStart"/>
-      <w:r>
-        <w:t>supporta</w:t>
-      </w:r>
-      <w:proofErr w:type="gramEnd"/>
-      <w:r>
-        <w:t xml:space="preserve"> </w:t>
+      <w:r>
+        <w:t xml:space="preserve">supporta </w:t>
       </w:r>
       <w:r>
         <w:t>l’interfaccia sia testuale (CLI) che grafica (GUI)</w:t>
@@ -2021,36 +1875,23 @@
         </w:numPr>
         <w:ind w:right="141" w:hanging="237"/>
       </w:pPr>
-      <w:proofErr w:type="gramStart"/>
-      <w:r>
-        <w:t>implementato</w:t>
-      </w:r>
-      <w:proofErr w:type="gramEnd"/>
+      <w:r>
+        <w:t xml:space="preserve">implementato </w:t>
+      </w:r>
+      <w:r>
+        <w:t>mediante Swing</w:t>
+      </w:r>
+      <w:r>
+        <w:t xml:space="preserve"> (solo GUI)</w:t>
+      </w:r>
       <w:r>
         <w:t xml:space="preserve"> </w:t>
       </w:r>
       <w:r>
-        <w:t>mediante Swing</w:t>
-      </w:r>
-      <w:r>
-        <w:t xml:space="preserve"> (solo GUI)</w:t>
-      </w:r>
-      <w:r>
-        <w:t xml:space="preserve"> </w:t>
-      </w:r>
-      <w:r>
         <w:t>e</w:t>
       </w:r>
       <w:r>
-        <w:t xml:space="preserve"> </w:t>
-      </w:r>
-      <w:proofErr w:type="spellStart"/>
-      <w:r>
-        <w:t>JavaSE</w:t>
-      </w:r>
-      <w:proofErr w:type="spellEnd"/>
-      <w:r>
-        <w:t xml:space="preserve"> (ver. 8)</w:t>
+        <w:t xml:space="preserve"> JavaSE (ver. 8)</w:t>
       </w:r>
       <w:r>
         <w:t xml:space="preserve"> (CLI e GUI)</w:t>
@@ -2124,14 +1965,12 @@
       <w:r>
         <w:t>, Client/Server), “</w:t>
       </w:r>
-      <w:proofErr w:type="spellStart"/>
       <w:r>
         <w:rPr>
           <w:b/>
         </w:rPr>
         <w:t>ui</w:t>
       </w:r>
-      <w:proofErr w:type="spellEnd"/>
       <w:r>
         <w:t>” (interfaccia grafica, Client)</w:t>
       </w:r>
@@ -2148,6 +1987,7 @@
       <w:r>
         <w:rPr>
           <w:noProof/>
+          <w:lang w:eastAsia="ja-JP"/>
         </w:rPr>
         <w:drawing>
           <wp:inline distT="0" distB="0" distL="0" distR="0">
@@ -2275,6 +2115,7 @@
       <w:r>
         <w:rPr>
           <w:noProof/>
+          <w:lang w:eastAsia="ja-JP"/>
         </w:rPr>
         <w:drawing>
           <wp:inline distT="0" distB="0" distL="0" distR="0">
@@ -2344,10 +2185,207 @@
     <w:p>
       <w:pPr>
         <w:pStyle w:val="Titolo2"/>
+      </w:pPr>
+      <w:bookmarkStart w:id="5" w:name="_Toc7251"/>
+      <w:r>
+        <w:lastRenderedPageBreak/>
+        <w:t>Il giocatore ed i componenti del gioco</w:t>
+      </w:r>
+    </w:p>
+    <w:p>
+      <w:pPr>
+        <w:pStyle w:val="Titolo2"/>
+        <w:numPr>
+          <w:ilvl w:val="0"/>
+          <w:numId w:val="0"/>
+        </w:numPr>
+      </w:pPr>
+      <w:r>
+        <w:t>I componenti del gioco, come le carte sviluppo ed i famigliari, sono strettamente correlati al singolo giocatore e svolgono una parte fondamentale nel gioco. Il giocatore è rappresentato dall'omonima classe Giocatore, dentro alla quale sono presenti i riferimenti alle scomuniche associate al giocatore, ai propri famigliari ed alla propria plancia, dove sono raggruppate le carte in proprio possesso. Per rappresentare le carte sopra alla plancia sono utilizzati quattro ArrayList, uno per tipo di carta. I tipi delle carte sono espressi tramite classi con nomi diverso ma che ereditano tutte dalla classe Carta, dove sono presenti anche i principali metodi di gestione degli effetti delle carte e dei loro costi.</w:t>
+      </w:r>
+    </w:p>
+    <w:p/>
+    <w:p>
+      <w:pPr>
+        <w:pStyle w:val="Titolo2"/>
+      </w:pPr>
+      <w:r>
+        <w:lastRenderedPageBreak/>
+        <w:t>UtilEffetto</w:t>
+      </w:r>
+    </w:p>
+    <w:p>
+      <w:pPr>
+        <w:pStyle w:val="Titolo2"/>
+        <w:numPr>
+          <w:ilvl w:val="0"/>
+          <w:numId w:val="0"/>
+        </w:numPr>
+      </w:pPr>
+      <w:r>
+        <w:t>Per potere riutilizzare il codice associato a determinati effetti, è stata effettuata la scelta di dividere le carte dai propri effetti, implementando una apposita classe UtilEffetto, dove sono presenti tutti gli effetti delle carte sviluppo ed alcune tessere scomunica. Nella classe sopra citata, ad ogni effetto corrisponde un metodo identificato da un intero. Per il passaggio dei parametri a tali metodi, essendo essi variabili da effetto ad effetto, sono stati utilizzati degli Array della classe predefinita Object. In tal modo è possibile passare in una sola volta tutti i parametri, anche se di tipo differente. Il numero del metodo da attivare fa parte dei parametri appena presentati.</w:t>
+      </w:r>
+    </w:p>
+    <w:p>
+      <w:pPr>
+        <w:pStyle w:val="Titolo2"/>
+        <w:numPr>
+          <w:ilvl w:val="0"/>
+          <w:numId w:val="0"/>
+        </w:numPr>
+      </w:pPr>
+    </w:p>
+    <w:p>
+      <w:pPr>
+        <w:pStyle w:val="Titolo2"/>
+      </w:pPr>
+      <w:r>
+        <w:t>Carta</w:t>
+      </w:r>
+    </w:p>
+    <w:p>
+      <w:pPr>
+        <w:pStyle w:val="Titolo2"/>
+        <w:numPr>
+          <w:ilvl w:val="0"/>
+          <w:numId w:val="0"/>
+        </w:numPr>
+      </w:pPr>
+      <w:r>
+        <w:t>La classe carta presenta al suo interno svariati ArrayList di significato differente:</w:t>
+      </w:r>
+    </w:p>
+    <w:p>
+      <w:pPr>
+        <w:pStyle w:val="Titolo2"/>
+        <w:numPr>
+          <w:ilvl w:val="0"/>
+          <w:numId w:val="14"/>
+        </w:numPr>
+      </w:pPr>
+      <w:r>
+        <w:t>acquisizione rappresenta i costi della carta. E' stato utilizzato un Arraylist in quanto alcune carte presentano un costo doppio</w:t>
+      </w:r>
+    </w:p>
+    <w:p>
+      <w:pPr>
+        <w:pStyle w:val="Titolo2"/>
+        <w:numPr>
+          <w:ilvl w:val="0"/>
+          <w:numId w:val="14"/>
+        </w:numPr>
+      </w:pPr>
+      <w:r>
+        <w:t>effettoImmediato rappresenta gli effetti atomici associati alla carta</w:t>
+      </w:r>
+    </w:p>
+    <w:p>
+      <w:pPr>
+        <w:pStyle w:val="Titolo2"/>
+        <w:numPr>
+          <w:ilvl w:val="0"/>
+          <w:numId w:val="14"/>
+        </w:numPr>
+      </w:pPr>
+      <w:r>
+        <w:t>effettoPermanente rappresenta gli effetti atomici associati alla carta</w:t>
+      </w:r>
+    </w:p>
+    <w:p>
+      <w:pPr>
+        <w:pStyle w:val="Titolo2"/>
+        <w:numPr>
+          <w:ilvl w:val="0"/>
+          <w:numId w:val="0"/>
+        </w:numPr>
+      </w:pPr>
+      <w:r>
+        <w:t>Tali ArrayList sono utilizzati prevalentemente per la gestione della parte di logica del gioco.</w:t>
+      </w:r>
+    </w:p>
+    <w:p>
+      <w:pPr>
+        <w:pStyle w:val="Titolo2"/>
+        <w:numPr>
+          <w:ilvl w:val="0"/>
+          <w:numId w:val="0"/>
+        </w:numPr>
+      </w:pPr>
+      <w:r>
+        <w:lastRenderedPageBreak/>
+        <w:t>Ancora all'interno di carta è possibile trovare altri attributi di supporto alla parte di comunicazione del progetto, facenti riferimento a quante scelte spettano al giocatore nel pagamento di una carta o nell'attivazione di un effetto permanente e quali siano le scelte possibili.</w:t>
+      </w:r>
+    </w:p>
+    <w:p>
+      <w:pPr>
+        <w:pStyle w:val="Titolo2"/>
+        <w:numPr>
+          <w:ilvl w:val="0"/>
+          <w:numId w:val="0"/>
+        </w:numPr>
+      </w:pPr>
+    </w:p>
+    <w:p>
+      <w:pPr>
+        <w:pStyle w:val="Titolo2"/>
+        <w:numPr>
+          <w:ilvl w:val="0"/>
+          <w:numId w:val="0"/>
+        </w:numPr>
+      </w:pPr>
+    </w:p>
+    <w:p>
+      <w:pPr>
+        <w:pStyle w:val="Titolo2"/>
+      </w:pPr>
+      <w:r>
+        <w:t>SpazioAzione e Famigliare</w:t>
+      </w:r>
+    </w:p>
+    <w:p>
+      <w:pPr>
+        <w:pStyle w:val="Titolo2"/>
+        <w:numPr>
+          <w:ilvl w:val="0"/>
+          <w:numId w:val="0"/>
+        </w:numPr>
+      </w:pPr>
+      <w:r>
+        <w:t>Così come Carta e UtilEffetto, anche SpazioAzione e Famigliare sono strettamente correlati, in quanto SpazioAzione contiene tutte le informazioni relative al tabellone fisico del gioco, ad esclusione dei vari punti del giocatore, associati direttamente al giocatore stesso, e Famigliare rappresenta il famigliare fisico che ha una stretta interazione con il tabellone. Tutti i metodi per lo spostamento del famigliare sono raggruppati in Famigliare e fanno tutti riferimento a SpazioAzione.</w:t>
+      </w:r>
+    </w:p>
+    <w:p>
+      <w:pPr>
+        <w:pStyle w:val="Titolo2"/>
+        <w:numPr>
+          <w:ilvl w:val="0"/>
+          <w:numId w:val="0"/>
+        </w:numPr>
+      </w:pPr>
+      <w:r>
+        <w:t xml:space="preserve">Ogni famigliare ha all'interno un riferimento al proprio giocatore possessore che a sua volta ha un riferimento al tabellone in uso nel gioco. Di conseguenza, il tabellone è apertamente accessibile al famigliare, che può così mantenere i propri metodi relativi allo spostamento ed ai controlli applicati nel corso di tale spostamento. </w:t>
+      </w:r>
+      <w:bookmarkStart w:id="6" w:name="_GoBack"/>
+      <w:bookmarkEnd w:id="6"/>
+    </w:p>
+    <w:p>
+      <w:pPr>
+        <w:pStyle w:val="Titolo2"/>
+      </w:pPr>
+    </w:p>
+    <w:p>
+      <w:pPr>
+        <w:pStyle w:val="Titolo2"/>
         <w:spacing w:after="109"/>
         <w:ind w:left="704" w:hanging="719"/>
       </w:pPr>
-      <w:bookmarkStart w:id="5" w:name="_Toc7251"/>
+    </w:p>
+    <w:p>
+      <w:pPr>
+        <w:pStyle w:val="Titolo2"/>
+        <w:spacing w:after="109"/>
+        <w:ind w:left="704" w:hanging="719"/>
+      </w:pPr>
       <w:r>
         <w:t>I pezzi e la scacchiera</w:t>
       </w:r>
@@ -2366,60 +2404,27 @@
         </w:rPr>
         <w:t xml:space="preserve">classe astratta </w:t>
       </w:r>
-      <w:proofErr w:type="spellStart"/>
-      <w:r>
-        <w:t>Piece.In</w:t>
-      </w:r>
-      <w:proofErr w:type="spellEnd"/>
-      <w:r>
-        <w:t xml:space="preserve"> particolare ogni classe fa un </w:t>
-      </w:r>
-      <w:proofErr w:type="spellStart"/>
+      <w:r>
+        <w:t xml:space="preserve">Piece.In particolare ogni classe fa un </w:t>
+      </w:r>
       <w:r>
         <w:rPr>
           <w:i/>
         </w:rPr>
-        <w:t>overriding</w:t>
-      </w:r>
-      <w:proofErr w:type="spellEnd"/>
+        <w:t xml:space="preserve">overriding </w:t>
+      </w:r>
+      <w:r>
+        <w:t xml:space="preserve">della funzione accessiblePositions che definisce le caselle che quel pezzo può </w:t>
+      </w:r>
+      <w:r>
+        <w:lastRenderedPageBreak/>
+        <w:t xml:space="preserve">raggiungere, e quindi in ultima analisi il suo comportamento. Questo permetterà poi di trattare ogni pezzo come riferimento ad un tipo Piece, e tramite </w:t>
+      </w:r>
       <w:r>
         <w:rPr>
           <w:i/>
         </w:rPr>
-        <w:t xml:space="preserve"> </w:t>
-      </w:r>
-      <w:r>
-        <w:t xml:space="preserve">della funzione </w:t>
-      </w:r>
-      <w:proofErr w:type="spellStart"/>
-      <w:r>
-        <w:t>accessiblePositions</w:t>
-      </w:r>
-      <w:proofErr w:type="spellEnd"/>
-      <w:r>
-        <w:t xml:space="preserve"> che definisce le caselle che quel pezzo può raggiungere, e quindi in ultima analisi il suo comportamento. Questo permetterà poi di trattare ogni pezzo come riferimento ad un tipo </w:t>
-      </w:r>
-      <w:proofErr w:type="spellStart"/>
-      <w:r>
-        <w:t>Piece</w:t>
-      </w:r>
-      <w:proofErr w:type="spellEnd"/>
-      <w:r>
-        <w:t xml:space="preserve">, e tramite </w:t>
-      </w:r>
-      <w:proofErr w:type="spellStart"/>
-      <w:r>
-        <w:rPr>
-          <w:i/>
-        </w:rPr>
-        <w:t>binding</w:t>
-      </w:r>
-      <w:proofErr w:type="spellEnd"/>
-      <w:r>
-        <w:rPr>
-          <w:i/>
-        </w:rPr>
-        <w:t xml:space="preserve"> dinamico </w:t>
+        <w:t xml:space="preserve">binding dinamico </w:t>
       </w:r>
       <w:r>
         <w:t>ottenere il comportamento che ci si aspetta. Per capire come e dove un pezzo può muoversi deve sapere:</w:t>
@@ -2433,13 +2438,8 @@
         </w:numPr>
         <w:ind w:left="586" w:right="141" w:hanging="237"/>
       </w:pPr>
-      <w:proofErr w:type="gramStart"/>
-      <w:r>
-        <w:t>il</w:t>
-      </w:r>
-      <w:proofErr w:type="gramEnd"/>
-      <w:r>
-        <w:t xml:space="preserve"> proprio colore del pezzo</w:t>
+      <w:r>
+        <w:t>il proprio colore del pezzo</w:t>
       </w:r>
     </w:p>
     <w:p>
@@ -2450,14 +2450,8 @@
         </w:numPr>
         <w:ind w:left="586" w:right="141" w:hanging="237"/>
       </w:pPr>
-      <w:proofErr w:type="gramStart"/>
-      <w:r>
-        <w:lastRenderedPageBreak/>
-        <w:t>la</w:t>
-      </w:r>
-      <w:proofErr w:type="gramEnd"/>
-      <w:r>
-        <w:t xml:space="preserve"> scacchiera su cui si trova</w:t>
+      <w:r>
+        <w:t>la scacchiera su cui si trova</w:t>
       </w:r>
     </w:p>
     <w:p>
@@ -2469,13 +2463,8 @@
         <w:spacing w:after="195"/>
         <w:ind w:left="586" w:right="141" w:hanging="237"/>
       </w:pPr>
-      <w:proofErr w:type="gramStart"/>
-      <w:r>
-        <w:t>la</w:t>
-      </w:r>
-      <w:proofErr w:type="gramEnd"/>
-      <w:r>
-        <w:t xml:space="preserve"> sua posizione nella scacchiera</w:t>
+      <w:r>
+        <w:t>la sua posizione nella scacchiera</w:t>
       </w:r>
     </w:p>
     <w:p>
@@ -2494,21 +2483,8 @@
         </w:numPr>
         <w:ind w:left="586" w:right="141" w:hanging="237"/>
       </w:pPr>
-      <w:proofErr w:type="spellStart"/>
-      <w:r>
-        <w:t>PieceType</w:t>
-      </w:r>
-      <w:proofErr w:type="spellEnd"/>
-      <w:r>
-        <w:t xml:space="preserve">, che non è nient’altro che un </w:t>
-      </w:r>
-      <w:proofErr w:type="spellStart"/>
-      <w:r>
-        <w:t>enum</w:t>
-      </w:r>
-      <w:proofErr w:type="spellEnd"/>
-      <w:r>
-        <w:t xml:space="preserve"> per distinguere il colore dei pezzi</w:t>
+      <w:r>
+        <w:t>PieceType, che non è nient’altro che un enum per distinguere il colore dei pezzi</w:t>
       </w:r>
     </w:p>
     <w:p>
@@ -2519,13 +2495,8 @@
         </w:numPr>
         <w:ind w:left="586" w:right="141" w:hanging="237"/>
       </w:pPr>
-      <w:proofErr w:type="spellStart"/>
-      <w:r>
-        <w:t>Chessboard</w:t>
-      </w:r>
-      <w:proofErr w:type="spellEnd"/>
-      <w:r>
-        <w:t>, che approfondiremo nel prossimo paragrafo</w:t>
+      <w:r>
+        <w:t>Chessboard, che approfondiremo nel prossimo paragrafo</w:t>
       </w:r>
     </w:p>
     <w:p>
@@ -2539,19 +2510,11 @@
       <w:r>
         <w:t xml:space="preserve">Coordinate, che sostanzialmente è una classe che fa da </w:t>
       </w:r>
-      <w:proofErr w:type="spellStart"/>
       <w:r>
         <w:rPr>
           <w:i/>
         </w:rPr>
-        <w:t>wrapper</w:t>
-      </w:r>
-      <w:proofErr w:type="spellEnd"/>
-      <w:r>
-        <w:rPr>
-          <w:i/>
-        </w:rPr>
-        <w:t xml:space="preserve"> </w:t>
+        <w:t xml:space="preserve">wrapper </w:t>
       </w:r>
       <w:r>
         <w:t>ad una coppia di indici interi, con la comodità di avere controlli sul valore e altri metodi utili incapsulati nella classe</w:t>
@@ -2566,6 +2529,7 @@
       <w:r>
         <w:rPr>
           <w:noProof/>
+          <w:lang w:eastAsia="ja-JP"/>
         </w:rPr>
         <w:lastRenderedPageBreak/>
         <w:drawing>
@@ -2612,13 +2576,8 @@
         <w:t>Figura 3</w:t>
       </w:r>
       <w:r>
-        <w:t xml:space="preserve">: Struttura classe </w:t>
-      </w:r>
-      <w:proofErr w:type="spellStart"/>
-      <w:r>
-        <w:t>Piece</w:t>
-      </w:r>
-      <w:proofErr w:type="spellEnd"/>
+        <w:t>: Struttura classe Piece</w:t>
+      </w:r>
     </w:p>
     <w:p>
       <w:pPr>
@@ -2631,15 +2590,7 @@
       </w:r>
       <w:r>
         <w:tab/>
-        <w:t xml:space="preserve">La scacchiera (la classe </w:t>
-      </w:r>
-      <w:proofErr w:type="spellStart"/>
-      <w:r>
-        <w:t>Chessboard</w:t>
-      </w:r>
-      <w:proofErr w:type="spellEnd"/>
-      <w:r>
-        <w:t xml:space="preserve">) non è nient’altro che un </w:t>
+        <w:t xml:space="preserve">La scacchiera (la classe Chessboard) non è nient’altro che un </w:t>
       </w:r>
       <w:r>
         <w:rPr>
@@ -2648,15 +2599,7 @@
         <w:t xml:space="preserve">incapsulamento </w:t>
       </w:r>
       <w:r>
-        <w:t xml:space="preserve">di un array bidimensionale di tipi </w:t>
-      </w:r>
-      <w:proofErr w:type="spellStart"/>
-      <w:r>
-        <w:t>Piece</w:t>
-      </w:r>
-      <w:proofErr w:type="spellEnd"/>
-      <w:r>
-        <w:t xml:space="preserve">. Questa classe non contiene ancora la logica del gioco con la gestione dei turni e la verifica dello stato del gioco, quello verrà analizzato nella sezione 2.2. Comunque la classe permette di fare tutte le operazioni che si potrebbero fare </w:t>
+        <w:t xml:space="preserve">di un array bidimensionale di tipi Piece. Questa classe non contiene ancora la logica del gioco con la gestione dei turni e la verifica dello stato del gioco, quello verrà analizzato nella sezione 2.2. Comunque la classe permette di fare tutte le operazioni che si potrebbero fare </w:t>
       </w:r>
       <w:r>
         <w:rPr>
@@ -2674,12 +2617,12 @@
         <w:spacing w:after="114"/>
         <w:ind w:left="704" w:hanging="719"/>
       </w:pPr>
-      <w:bookmarkStart w:id="6" w:name="_Toc7252"/>
+      <w:bookmarkStart w:id="7" w:name="_Toc7252"/>
       <w:r>
         <w:lastRenderedPageBreak/>
         <w:t>Altri componenti</w:t>
       </w:r>
-      <w:bookmarkEnd w:id="6"/>
+      <w:bookmarkEnd w:id="7"/>
     </w:p>
     <w:p>
       <w:pPr>
@@ -2687,29 +2630,13 @@
         <w:ind w:left="-5" w:right="141"/>
       </w:pPr>
       <w:r>
-        <w:t xml:space="preserve">Le classi Coordinate e </w:t>
-      </w:r>
-      <w:proofErr w:type="spellStart"/>
-      <w:r>
-        <w:t>Move</w:t>
-      </w:r>
-      <w:proofErr w:type="spellEnd"/>
-      <w:r>
-        <w:t xml:space="preserve"> Queste classi servono solo per fare un </w:t>
-      </w:r>
-      <w:proofErr w:type="spellStart"/>
+        <w:t xml:space="preserve">Le classi Coordinate e Move Queste classi servono solo per fare un </w:t>
+      </w:r>
       <w:r>
         <w:rPr>
           <w:i/>
         </w:rPr>
-        <w:t>wrap</w:t>
-      </w:r>
-      <w:proofErr w:type="spellEnd"/>
-      <w:r>
-        <w:rPr>
-          <w:i/>
-        </w:rPr>
-        <w:t xml:space="preserve"> </w:t>
+        <w:t xml:space="preserve">wrap </w:t>
       </w:r>
       <w:r>
         <w:t>rispettivamente di una coordinata intera bidimensionale, e di due Coordinate per rappresentare una mossa. Queste classi contengono alcuni</w:t>
@@ -2720,15 +2647,7 @@
         <w:ind w:left="-5" w:right="141"/>
       </w:pPr>
       <w:r>
-        <w:t>I messaggi I messaggi sono le classi le cui istanze vengono scambiate tra il client e il server. Attualmente non andrò nei dettagli della parte di networking che preferisco spiegare nella sezione 3. Attualmente però si può dire che la struttura è identica a quella dei pezzi, ovvero una classe Message che poi viene specializzata a mano a mano. In questo caso però l’</w:t>
-      </w:r>
-      <w:proofErr w:type="spellStart"/>
-      <w:r>
-        <w:t>overriding</w:t>
-      </w:r>
-      <w:proofErr w:type="spellEnd"/>
-      <w:r>
-        <w:t xml:space="preserve"> avviene per due metodi:</w:t>
+        <w:t>I messaggi I messaggi sono le classi le cui istanze vengono scambiate tra il client e il server. Attualmente non andrò nei dettagli della parte di networking che preferisco spiegare nella sezione 3. Attualmente però si può dire che la struttura è identica a quella dei pezzi, ovvero una classe Message che poi viene specializzata a mano a mano. In questo caso però l’overriding avviene per due metodi:</w:t>
       </w:r>
     </w:p>
     <w:p>
@@ -2739,15 +2658,8 @@
         </w:numPr>
         <w:ind w:left="586" w:right="141" w:hanging="237"/>
       </w:pPr>
-      <w:proofErr w:type="spellStart"/>
-      <w:proofErr w:type="gramStart"/>
-      <w:r>
-        <w:t>serverAction</w:t>
-      </w:r>
-      <w:proofErr w:type="spellEnd"/>
-      <w:proofErr w:type="gramEnd"/>
-      <w:r>
-        <w:t>, definisce le azioni da compiere sul server, ed è esso stesso che la chiama non appena arriva un messaggio</w:t>
+      <w:r>
+        <w:t>serverAction, definisce le azioni da compiere sul server, ed è esso stesso che la chiama non appena arriva un messaggio</w:t>
       </w:r>
     </w:p>
     <w:p>
@@ -2759,15 +2671,8 @@
         <w:spacing w:after="159" w:line="410" w:lineRule="auto"/>
         <w:ind w:left="586" w:right="141" w:hanging="237"/>
       </w:pPr>
-      <w:proofErr w:type="spellStart"/>
-      <w:proofErr w:type="gramStart"/>
-      <w:r>
-        <w:t>haveEffect</w:t>
-      </w:r>
-      <w:proofErr w:type="spellEnd"/>
-      <w:proofErr w:type="gramEnd"/>
-      <w:r>
-        <w:t>, che definisce in modo duale le azioni da compiere sul client La struttura dei messaggi è rappresentata nel seguente UML (figura 3):</w:t>
+      <w:r>
+        <w:t>haveEffect, che definisce in modo duale le azioni da compiere sul client La struttura dei messaggi è rappresentata nel seguente UML (figura 3):</w:t>
       </w:r>
     </w:p>
     <w:p>
@@ -2776,60 +2681,15 @@
         <w:ind w:left="-5" w:right="141"/>
       </w:pPr>
       <w:r>
-        <w:t xml:space="preserve">Il giocatore e il </w:t>
-      </w:r>
-      <w:proofErr w:type="spellStart"/>
-      <w:r>
-        <w:t>MoveController</w:t>
-      </w:r>
-      <w:proofErr w:type="spellEnd"/>
-      <w:r>
-        <w:t xml:space="preserve"> Nel package del modello sono presenti anche la classe Player che contiene le informazioni base per descrivere un giocatore, cioè il suo nome e la sua fazione. Una versione contenete maggiori informazioni è la classe </w:t>
-      </w:r>
-      <w:proofErr w:type="spellStart"/>
-      <w:r>
-        <w:t>ServerPlayer</w:t>
-      </w:r>
-      <w:proofErr w:type="spellEnd"/>
-      <w:r>
-        <w:t xml:space="preserve"> contenuta nel package server che verrà analizzato nella sezione 3.</w:t>
+        <w:t>Il giocatore e il MoveController Nel package del modello sono presenti anche la classe Player che contiene le informazioni base per descrivere un giocatore, cioè il suo nome e la sua fazione. Una versione contenete maggiori informazioni è la classe ServerPlayer contenuta nel package server che verrà analizzato nella sezione 3.</w:t>
       </w:r>
     </w:p>
     <w:p>
       <w:pPr>
         <w:ind w:left="-5" w:right="141"/>
       </w:pPr>
-      <w:proofErr w:type="gramStart"/>
-      <w:r>
-        <w:t>inoltre</w:t>
-      </w:r>
-      <w:proofErr w:type="gramEnd"/>
-      <w:r>
-        <w:t xml:space="preserve"> c’è anche la classe </w:t>
-      </w:r>
-      <w:proofErr w:type="spellStart"/>
-      <w:r>
-        <w:t>MoveController</w:t>
-      </w:r>
-      <w:proofErr w:type="spellEnd"/>
-      <w:r>
-        <w:t xml:space="preserve"> che controlla l’evoluzione del gioco, in particolare: l’alternarsi dei turni, la fattibilità delle mosse, le condizioni di scacco e di scacco matto. Centrale è il metodo </w:t>
-      </w:r>
-      <w:proofErr w:type="spellStart"/>
-      <w:r>
-        <w:t>move</w:t>
-      </w:r>
-      <w:proofErr w:type="spellEnd"/>
-      <w:r>
-        <w:t xml:space="preserve">, che riceve una istanza della classe </w:t>
-      </w:r>
-      <w:proofErr w:type="spellStart"/>
-      <w:r>
-        <w:t>Move</w:t>
-      </w:r>
-      <w:proofErr w:type="spellEnd"/>
-      <w:r>
-        <w:t>, e restituisce un messaggio che poi potrà essere mandato o al client che rappresenterà una azione valida o meno o azioni speciali.</w:t>
+      <w:r>
+        <w:t>inoltre c’è anche la classe MoveController che controlla l’evoluzione del gioco, in particolare: l’alternarsi dei turni, la fattibilità delle mosse, le condizioni di scacco e di scacco matto. Centrale è il metodo move, che riceve una istanza della classe Move, e restituisce un messaggio che poi potrà essere mandato o al client che rappresenterà una azione valida o meno o azioni speciali.</w:t>
       </w:r>
     </w:p>
     <w:p>
@@ -2841,6 +2701,7 @@
       <w:r>
         <w:rPr>
           <w:noProof/>
+          <w:lang w:eastAsia="ja-JP"/>
         </w:rPr>
         <w:lastRenderedPageBreak/>
         <w:drawing>
@@ -2904,6 +2765,7 @@
       <w:r>
         <w:rPr>
           <w:noProof/>
+          <w:lang w:eastAsia="ja-JP"/>
         </w:rPr>
         <w:lastRenderedPageBreak/>
         <w:drawing>
@@ -2991,29 +2853,13 @@
         <w:t xml:space="preserve"> </w:t>
       </w:r>
       <w:r>
-        <w:t xml:space="preserve">anche le </w:t>
-      </w:r>
-      <w:proofErr w:type="gramStart"/>
-      <w:r>
-        <w:t>classi</w:t>
+        <w:t>anche le classi</w:t>
       </w:r>
       <w:r>
         <w:t xml:space="preserve"> </w:t>
       </w:r>
       <w:r>
-        <w:t xml:space="preserve"> “</w:t>
-      </w:r>
-      <w:proofErr w:type="gramEnd"/>
-      <w:r>
-        <w:t>Game” e “</w:t>
-      </w:r>
-      <w:proofErr w:type="spellStart"/>
-      <w:r>
-        <w:t>RemotePlayer</w:t>
-      </w:r>
-      <w:proofErr w:type="spellEnd"/>
-      <w:r>
-        <w:t xml:space="preserve">” </w:t>
+        <w:t xml:space="preserve"> “Game” e “RemotePlayer” </w:t>
       </w:r>
       <w:r>
         <w:t>per mostrane le connessioni</w:t>
@@ -3041,25 +2887,16 @@
         <w:spacing w:after="194"/>
         <w:ind w:left="542" w:hanging="557"/>
       </w:pPr>
-      <w:bookmarkStart w:id="7" w:name="_Toc7253"/>
+      <w:bookmarkStart w:id="8" w:name="_Toc7253"/>
       <w:r>
         <w:lastRenderedPageBreak/>
         <w:t>Server e Comunicazione</w:t>
       </w:r>
-      <w:bookmarkEnd w:id="7"/>
-    </w:p>
-    <w:p>
-      <w:r>
-        <w:t>In questa sezione vengono spiegate come sono state strutturate e implemen</w:t>
-      </w:r>
-      <w:r>
-        <w:t xml:space="preserve">tate le classi che modellano la comunicazione </w:t>
-      </w:r>
-      <w:r>
-        <w:t xml:space="preserve">e </w:t>
-      </w:r>
-      <w:r>
-        <w:t>il flusso di esecuzione del gioco.</w:t>
+      <w:bookmarkEnd w:id="8"/>
+    </w:p>
+    <w:p>
+      <w:r>
+        <w:t>In questa sezione vengono spiegate come sono state strutturate e implementate le classi che modellano la comunicazione e il flusso di esecuzione del gioco.</w:t>
       </w:r>
     </w:p>
     <w:p>
@@ -3071,6 +2908,7 @@
       <w:r>
         <w:rPr>
           <w:noProof/>
+          <w:lang w:eastAsia="ja-JP"/>
         </w:rPr>
         <w:drawing>
           <wp:inline distT="0" distB="0" distL="0" distR="0" wp14:anchorId="008B434C" wp14:editId="79A1611F">
@@ -3152,6 +2990,7 @@
       <w:r>
         <w:rPr>
           <w:noProof/>
+          <w:lang w:eastAsia="ja-JP"/>
         </w:rPr>
         <w:drawing>
           <wp:inline distT="0" distB="0" distL="0" distR="0">
@@ -3212,16 +3051,7 @@
         <w:jc w:val="center"/>
       </w:pPr>
       <w:r>
-        <w:t>Figura 7</w:t>
-      </w:r>
-      <w:r>
-        <w:t xml:space="preserve">: </w:t>
-      </w:r>
-      <w:r>
-        <w:t xml:space="preserve">Dipendenze </w:t>
-      </w:r>
-      <w:r>
-        <w:t>dei package “network”</w:t>
+        <w:t>Figura 7: Dipendenze dei package “network”</w:t>
       </w:r>
     </w:p>
     <w:p>
@@ -3257,15 +3087,8 @@
         <w:t>Stand Alone</w:t>
       </w:r>
       <w:r>
-        <w:t>”</w:t>
-      </w:r>
-      <w:r>
-        <w:t xml:space="preserve">, </w:t>
-      </w:r>
-      <w:r>
-        <w:t xml:space="preserve">in questo caso bisogna far partire l’applicazione dal relativo </w:t>
-      </w:r>
-      <w:proofErr w:type="spellStart"/>
+        <w:t xml:space="preserve">”, in questo caso bisogna far partire l’applicazione dal relativo </w:t>
+      </w:r>
       <w:r>
         <w:rPr>
           <w:rFonts w:ascii="Consolas" w:eastAsiaTheme="minorEastAsia" w:hAnsi="Consolas" w:cs="Consolas"/>
@@ -3276,7 +3099,6 @@
         </w:rPr>
         <w:t>main</w:t>
       </w:r>
-      <w:proofErr w:type="spellEnd"/>
       <w:r>
         <w:rPr>
           <w:rFonts w:ascii="Consolas" w:eastAsiaTheme="minorEastAsia" w:hAnsi="Consolas" w:cs="Consolas"/>
@@ -3286,8 +3108,6 @@
         </w:rPr>
         <w:t>(</w:t>
       </w:r>
-      <w:proofErr w:type="spellStart"/>
-      <w:proofErr w:type="gramStart"/>
       <w:r>
         <w:rPr>
           <w:rFonts w:ascii="Consolas" w:eastAsiaTheme="minorEastAsia" w:hAnsi="Consolas" w:cs="Consolas"/>
@@ -3296,31 +3116,8 @@
           <w:sz w:val="20"/>
           <w:szCs w:val="20"/>
         </w:rPr>
-        <w:t>String</w:t>
-      </w:r>
-      <w:proofErr w:type="spellEnd"/>
-      <w:r>
-        <w:rPr>
-          <w:rFonts w:ascii="Consolas" w:eastAsiaTheme="minorEastAsia" w:hAnsi="Consolas" w:cs="Consolas"/>
-          <w:b/>
-          <w:color w:val="auto"/>
-          <w:sz w:val="20"/>
-          <w:szCs w:val="20"/>
-        </w:rPr>
-        <w:t>[</w:t>
-      </w:r>
-      <w:proofErr w:type="gramEnd"/>
-      <w:r>
-        <w:rPr>
-          <w:rFonts w:ascii="Consolas" w:eastAsiaTheme="minorEastAsia" w:hAnsi="Consolas" w:cs="Consolas"/>
-          <w:b/>
-          <w:color w:val="auto"/>
-          <w:sz w:val="20"/>
-          <w:szCs w:val="20"/>
-        </w:rPr>
-        <w:t xml:space="preserve">] </w:t>
-      </w:r>
-      <w:proofErr w:type="spellStart"/>
+        <w:t xml:space="preserve">String[] </w:t>
+      </w:r>
       <w:r>
         <w:rPr>
           <w:rFonts w:ascii="Consolas" w:eastAsiaTheme="minorEastAsia" w:hAnsi="Consolas" w:cs="Consolas"/>
@@ -3328,9 +3125,23 @@
           <w:sz w:val="20"/>
           <w:szCs w:val="20"/>
         </w:rPr>
-        <w:t>args</w:t>
-      </w:r>
-      <w:proofErr w:type="spellEnd"/>
+        <w:t>args)</w:t>
+      </w:r>
+      <w:r>
+        <w:t xml:space="preserve"> il quale farà partire una singola istanza del Server secondo i parametri </w:t>
+      </w:r>
+      <w:r>
+        <w:rPr>
+          <w:color w:val="auto"/>
+        </w:rPr>
+        <w:t xml:space="preserve">predefiniti </w:t>
+      </w:r>
+      <w:r>
+        <w:rPr>
+          <w:color w:val="auto"/>
+        </w:rPr>
+        <w:t>(</w:t>
+      </w:r>
       <w:r>
         <w:rPr>
           <w:rFonts w:ascii="Consolas" w:eastAsiaTheme="minorEastAsia" w:hAnsi="Consolas" w:cs="Consolas"/>
@@ -3338,22 +3149,7 @@
           <w:sz w:val="20"/>
           <w:szCs w:val="20"/>
         </w:rPr>
-        <w:t>)</w:t>
-      </w:r>
-      <w:r>
-        <w:t xml:space="preserve"> il quale farà partire una singola istanza del Server secondo i parametri </w:t>
-      </w:r>
-      <w:r>
-        <w:rPr>
-          <w:color w:val="auto"/>
-        </w:rPr>
-        <w:t xml:space="preserve">predefiniti </w:t>
-      </w:r>
-      <w:r>
-        <w:rPr>
-          <w:color w:val="auto"/>
-        </w:rPr>
-        <w:t>(</w:t>
+        <w:t xml:space="preserve">Server Address: </w:t>
       </w:r>
       <w:r>
         <w:rPr>
@@ -3362,9 +3158,8 @@
           <w:sz w:val="20"/>
           <w:szCs w:val="20"/>
         </w:rPr>
-        <w:t xml:space="preserve">Server </w:t>
-      </w:r>
-      <w:proofErr w:type="spellStart"/>
+        <w:t>"127.0.0.1"</w:t>
+      </w:r>
       <w:r>
         <w:rPr>
           <w:rFonts w:ascii="Consolas" w:eastAsiaTheme="minorEastAsia" w:hAnsi="Consolas" w:cs="Consolas"/>
@@ -3372,9 +3167,8 @@
           <w:sz w:val="20"/>
           <w:szCs w:val="20"/>
         </w:rPr>
-        <w:t>Address</w:t>
-      </w:r>
-      <w:proofErr w:type="spellEnd"/>
+        <w:t>,</w:t>
+      </w:r>
       <w:r>
         <w:rPr>
           <w:rFonts w:ascii="Consolas" w:eastAsiaTheme="minorEastAsia" w:hAnsi="Consolas" w:cs="Consolas"/>
@@ -3382,7 +3176,7 @@
           <w:sz w:val="20"/>
           <w:szCs w:val="20"/>
         </w:rPr>
-        <w:t xml:space="preserve">: </w:t>
+        <w:t xml:space="preserve"> </w:t>
       </w:r>
       <w:r>
         <w:rPr>
@@ -3391,7 +3185,7 @@
           <w:sz w:val="20"/>
           <w:szCs w:val="20"/>
         </w:rPr>
-        <w:t>"127.0.0.1"</w:t>
+        <w:t xml:space="preserve">RMI Port: </w:t>
       </w:r>
       <w:r>
         <w:rPr>
@@ -3400,7 +3194,7 @@
           <w:sz w:val="20"/>
           <w:szCs w:val="20"/>
         </w:rPr>
-        <w:t>,</w:t>
+        <w:t>"</w:t>
       </w:r>
       <w:r>
         <w:rPr>
@@ -3409,7 +3203,7 @@
           <w:sz w:val="20"/>
           <w:szCs w:val="20"/>
         </w:rPr>
-        <w:t xml:space="preserve"> </w:t>
+        <w:t>1099</w:t>
       </w:r>
       <w:r>
         <w:rPr>
@@ -3418,7 +3212,7 @@
           <w:sz w:val="20"/>
           <w:szCs w:val="20"/>
         </w:rPr>
-        <w:t xml:space="preserve">RMI Port: </w:t>
+        <w:t>"</w:t>
       </w:r>
       <w:r>
         <w:rPr>
@@ -3427,7 +3221,7 @@
           <w:sz w:val="20"/>
           <w:szCs w:val="20"/>
         </w:rPr>
-        <w:t>"</w:t>
+        <w:t>, S</w:t>
       </w:r>
       <w:r>
         <w:rPr>
@@ -3436,7 +3230,7 @@
           <w:sz w:val="20"/>
           <w:szCs w:val="20"/>
         </w:rPr>
-        <w:t>1099</w:t>
+        <w:t>ocket</w:t>
       </w:r>
       <w:r>
         <w:rPr>
@@ -3445,7 +3239,7 @@
           <w:sz w:val="20"/>
           <w:szCs w:val="20"/>
         </w:rPr>
-        <w:t>"</w:t>
+        <w:t xml:space="preserve"> Port: </w:t>
       </w:r>
       <w:r>
         <w:rPr>
@@ -3454,9 +3248,8 @@
           <w:sz w:val="20"/>
           <w:szCs w:val="20"/>
         </w:rPr>
-        <w:t xml:space="preserve">, </w:t>
-      </w:r>
-      <w:proofErr w:type="spellStart"/>
+        <w:t>"</w:t>
+      </w:r>
       <w:r>
         <w:rPr>
           <w:rFonts w:ascii="Consolas" w:eastAsiaTheme="minorEastAsia" w:hAnsi="Consolas" w:cs="Consolas"/>
@@ -3464,7 +3257,7 @@
           <w:sz w:val="20"/>
           <w:szCs w:val="20"/>
         </w:rPr>
-        <w:t>S</w:t>
+        <w:t>1098</w:t>
       </w:r>
       <w:r>
         <w:rPr>
@@ -3473,9 +3266,56 @@
           <w:sz w:val="20"/>
           <w:szCs w:val="20"/>
         </w:rPr>
-        <w:t>ocket</w:t>
-      </w:r>
-      <w:proofErr w:type="spellEnd"/>
+        <w:t>"</w:t>
+      </w:r>
+      <w:r>
+        <w:rPr>
+          <w:color w:val="auto"/>
+        </w:rPr>
+        <w:t>)</w:t>
+      </w:r>
+      <w:r>
+        <w:rPr>
+          <w:color w:val="auto"/>
+        </w:rPr>
+        <w:t xml:space="preserve"> </w:t>
+      </w:r>
+      <w:r>
+        <w:rPr>
+          <w:color w:val="auto"/>
+        </w:rPr>
+        <w:t>oltremodo</w:t>
+      </w:r>
+      <w:r>
+        <w:rPr>
+          <w:color w:val="auto"/>
+        </w:rPr>
+        <w:t>,</w:t>
+      </w:r>
+      <w:r>
+        <w:rPr>
+          <w:color w:val="auto"/>
+        </w:rPr>
+        <w:t xml:space="preserve"> se sono stati passati parametri di avvio</w:t>
+      </w:r>
+      <w:r>
+        <w:rPr>
+          <w:color w:val="auto"/>
+        </w:rPr>
+        <w:t>,</w:t>
+      </w:r>
+      <w:r>
+        <w:rPr>
+          <w:color w:val="auto"/>
+        </w:rPr>
+        <w:t xml:space="preserve"> userà quelli definiti dall’utente</w:t>
+      </w:r>
+      <w:r>
+        <w:rPr>
+          <w:color w:val="auto"/>
+        </w:rPr>
+        <w:t xml:space="preserve"> (</w:t>
+      </w:r>
       <w:r>
         <w:rPr>
           <w:rFonts w:ascii="Consolas" w:eastAsiaTheme="minorEastAsia" w:hAnsi="Consolas" w:cs="Consolas"/>
@@ -3483,7 +3323,7 @@
           <w:sz w:val="20"/>
           <w:szCs w:val="20"/>
         </w:rPr>
-        <w:t xml:space="preserve"> Port: </w:t>
+        <w:t>So</w:t>
       </w:r>
       <w:r>
         <w:rPr>
@@ -3492,7 +3332,7 @@
           <w:sz w:val="20"/>
           <w:szCs w:val="20"/>
         </w:rPr>
-        <w:t>"</w:t>
+        <w:t>cketPort</w:t>
       </w:r>
       <w:r>
         <w:rPr>
@@ -3501,7 +3341,7 @@
           <w:sz w:val="20"/>
           <w:szCs w:val="20"/>
         </w:rPr>
-        <w:t>1098</w:t>
+        <w:t xml:space="preserve"> = </w:t>
       </w:r>
       <w:r>
         <w:rPr>
@@ -3510,63 +3350,8 @@
           <w:sz w:val="20"/>
           <w:szCs w:val="20"/>
         </w:rPr>
-        <w:t>"</w:t>
-      </w:r>
-      <w:r>
-        <w:rPr>
-          <w:color w:val="auto"/>
-        </w:rPr>
-        <w:t>)</w:t>
-      </w:r>
-      <w:r>
-        <w:rPr>
-          <w:color w:val="auto"/>
-        </w:rPr>
-        <w:t xml:space="preserve"> </w:t>
-      </w:r>
-      <w:r>
-        <w:rPr>
-          <w:color w:val="auto"/>
-        </w:rPr>
-        <w:t>oltremodo</w:t>
-      </w:r>
-      <w:r>
-        <w:rPr>
-          <w:color w:val="auto"/>
-        </w:rPr>
-        <w:t>,</w:t>
-      </w:r>
-      <w:r>
-        <w:rPr>
-          <w:color w:val="auto"/>
-        </w:rPr>
-        <w:t xml:space="preserve"> se sono stati passati parametri di avvio</w:t>
-      </w:r>
-      <w:r>
-        <w:rPr>
-          <w:color w:val="auto"/>
-        </w:rPr>
-        <w:t>,</w:t>
-      </w:r>
-      <w:r>
-        <w:rPr>
-          <w:color w:val="auto"/>
-        </w:rPr>
-        <w:t xml:space="preserve"> userà quelli definiti dall’utente</w:t>
-      </w:r>
-      <w:r>
-        <w:rPr>
-          <w:color w:val="auto"/>
-        </w:rPr>
-        <w:t xml:space="preserve"> </w:t>
-      </w:r>
-      <w:r>
-        <w:rPr>
-          <w:color w:val="auto"/>
-        </w:rPr>
-        <w:t>(</w:t>
-      </w:r>
-      <w:proofErr w:type="spellStart"/>
+        <w:t>args[0</w:t>
+      </w:r>
       <w:r>
         <w:rPr>
           <w:rFonts w:ascii="Consolas" w:eastAsiaTheme="minorEastAsia" w:hAnsi="Consolas" w:cs="Consolas"/>
@@ -3574,7 +3359,7 @@
           <w:sz w:val="20"/>
           <w:szCs w:val="20"/>
         </w:rPr>
-        <w:t>So</w:t>
+        <w:t>], RMI</w:t>
       </w:r>
       <w:r>
         <w:rPr>
@@ -3583,9 +3368,8 @@
           <w:sz w:val="20"/>
           <w:szCs w:val="20"/>
         </w:rPr>
-        <w:t>cketPort</w:t>
-      </w:r>
-      <w:proofErr w:type="spellEnd"/>
+        <w:t>Port</w:t>
+      </w:r>
       <w:r>
         <w:rPr>
           <w:rFonts w:ascii="Consolas" w:eastAsiaTheme="minorEastAsia" w:hAnsi="Consolas" w:cs="Consolas"/>
@@ -3593,9 +3377,8 @@
           <w:sz w:val="20"/>
           <w:szCs w:val="20"/>
         </w:rPr>
-        <w:t xml:space="preserve"> = </w:t>
-      </w:r>
-      <w:proofErr w:type="spellStart"/>
+        <w:t xml:space="preserve"> </w:t>
+      </w:r>
       <w:r>
         <w:rPr>
           <w:rFonts w:ascii="Consolas" w:eastAsiaTheme="minorEastAsia" w:hAnsi="Consolas" w:cs="Consolas"/>
@@ -3603,9 +3386,8 @@
           <w:sz w:val="20"/>
           <w:szCs w:val="20"/>
         </w:rPr>
-        <w:t>args</w:t>
-      </w:r>
-      <w:proofErr w:type="spellEnd"/>
+        <w:t>=</w:t>
+      </w:r>
       <w:r>
         <w:rPr>
           <w:rFonts w:ascii="Consolas" w:eastAsiaTheme="minorEastAsia" w:hAnsi="Consolas" w:cs="Consolas"/>
@@ -3613,7 +3395,7 @@
           <w:sz w:val="20"/>
           <w:szCs w:val="20"/>
         </w:rPr>
-        <w:t>[0</w:t>
+        <w:t xml:space="preserve"> </w:t>
       </w:r>
       <w:r>
         <w:rPr>
@@ -3622,74 +3404,7 @@
           <w:sz w:val="20"/>
           <w:szCs w:val="20"/>
         </w:rPr>
-        <w:t xml:space="preserve">], </w:t>
-      </w:r>
-      <w:proofErr w:type="spellStart"/>
-      <w:r>
-        <w:rPr>
-          <w:rFonts w:ascii="Consolas" w:eastAsiaTheme="minorEastAsia" w:hAnsi="Consolas" w:cs="Consolas"/>
-          <w:color w:val="auto"/>
-          <w:sz w:val="20"/>
-          <w:szCs w:val="20"/>
-        </w:rPr>
-        <w:t>RMI</w:t>
-      </w:r>
-      <w:r>
-        <w:rPr>
-          <w:rFonts w:ascii="Consolas" w:eastAsiaTheme="minorEastAsia" w:hAnsi="Consolas" w:cs="Consolas"/>
-          <w:color w:val="auto"/>
-          <w:sz w:val="20"/>
-          <w:szCs w:val="20"/>
-        </w:rPr>
-        <w:t>Port</w:t>
-      </w:r>
-      <w:proofErr w:type="spellEnd"/>
-      <w:r>
-        <w:rPr>
-          <w:rFonts w:ascii="Consolas" w:eastAsiaTheme="minorEastAsia" w:hAnsi="Consolas" w:cs="Consolas"/>
-          <w:color w:val="auto"/>
-          <w:sz w:val="20"/>
-          <w:szCs w:val="20"/>
-        </w:rPr>
-        <w:t xml:space="preserve"> </w:t>
-      </w:r>
-      <w:r>
-        <w:rPr>
-          <w:rFonts w:ascii="Consolas" w:eastAsiaTheme="minorEastAsia" w:hAnsi="Consolas" w:cs="Consolas"/>
-          <w:color w:val="auto"/>
-          <w:sz w:val="20"/>
-          <w:szCs w:val="20"/>
-        </w:rPr>
-        <w:t>=</w:t>
-      </w:r>
-      <w:r>
-        <w:rPr>
-          <w:rFonts w:ascii="Consolas" w:eastAsiaTheme="minorEastAsia" w:hAnsi="Consolas" w:cs="Consolas"/>
-          <w:color w:val="auto"/>
-          <w:sz w:val="20"/>
-          <w:szCs w:val="20"/>
-        </w:rPr>
-        <w:t xml:space="preserve"> </w:t>
-      </w:r>
-      <w:proofErr w:type="spellStart"/>
-      <w:r>
-        <w:rPr>
-          <w:rFonts w:ascii="Consolas" w:eastAsiaTheme="minorEastAsia" w:hAnsi="Consolas" w:cs="Consolas"/>
-          <w:color w:val="auto"/>
-          <w:sz w:val="20"/>
-          <w:szCs w:val="20"/>
-        </w:rPr>
-        <w:t>args</w:t>
-      </w:r>
-      <w:proofErr w:type="spellEnd"/>
-      <w:r>
-        <w:rPr>
-          <w:rFonts w:ascii="Consolas" w:eastAsiaTheme="minorEastAsia" w:hAnsi="Consolas" w:cs="Consolas"/>
-          <w:color w:val="auto"/>
-          <w:sz w:val="20"/>
-          <w:szCs w:val="20"/>
-        </w:rPr>
-        <w:t>[1])</w:t>
+        <w:t>args[1])</w:t>
       </w:r>
     </w:p>
     <w:p>
@@ -3704,19 +3419,11 @@
       <w:r>
         <w:t>“</w:t>
       </w:r>
-      <w:proofErr w:type="spellStart"/>
       <w:r>
         <w:rPr>
           <w:b/>
         </w:rPr>
-        <w:t>Async</w:t>
-      </w:r>
-      <w:proofErr w:type="spellEnd"/>
-      <w:r>
-        <w:rPr>
-          <w:b/>
-        </w:rPr>
-        <w:t xml:space="preserve"> Start</w:t>
+        <w:t>Async Start</w:t>
       </w:r>
       <w:r>
         <w:t xml:space="preserve">”, in questo </w:t>
@@ -3724,7 +3431,6 @@
       <w:r>
         <w:t xml:space="preserve">è necessario aver precedentemente istanziato un oggetto di tipo Server, per far avviare il Server sarà necessario usare il metodo </w:t>
       </w:r>
-      <w:proofErr w:type="spellStart"/>
       <w:r>
         <w:rPr>
           <w:rFonts w:ascii="Consolas" w:eastAsiaTheme="minorEastAsia" w:hAnsi="Consolas" w:cs="Consolas"/>
@@ -3736,7 +3442,6 @@
         </w:rPr>
         <w:t>startServer</w:t>
       </w:r>
-      <w:proofErr w:type="spellEnd"/>
       <w:r>
         <w:rPr>
           <w:rFonts w:ascii="Consolas" w:eastAsiaTheme="minorEastAsia" w:hAnsi="Consolas" w:cs="Consolas"/>
@@ -3746,7 +3451,6 @@
         </w:rPr>
         <w:t>(</w:t>
       </w:r>
-      <w:proofErr w:type="spellStart"/>
       <w:r>
         <w:rPr>
           <w:rFonts w:ascii="Consolas" w:eastAsiaTheme="minorEastAsia" w:hAnsi="Consolas" w:cs="Consolas"/>
@@ -3758,7 +3462,6 @@
         </w:rPr>
         <w:t>int</w:t>
       </w:r>
-      <w:proofErr w:type="spellEnd"/>
       <w:r>
         <w:rPr>
           <w:rFonts w:ascii="Consolas" w:eastAsiaTheme="minorEastAsia" w:hAnsi="Consolas" w:cs="Consolas"/>
@@ -3766,29 +3469,8 @@
           <w:sz w:val="20"/>
           <w:szCs w:val="20"/>
         </w:rPr>
-        <w:t xml:space="preserve"> </w:t>
-      </w:r>
-      <w:proofErr w:type="spellStart"/>
-      <w:r>
-        <w:rPr>
-          <w:rFonts w:ascii="Consolas" w:eastAsiaTheme="minorEastAsia" w:hAnsi="Consolas" w:cs="Consolas"/>
-          <w:color w:val="auto"/>
-          <w:sz w:val="20"/>
-          <w:szCs w:val="20"/>
-        </w:rPr>
-        <w:t>socketPort</w:t>
-      </w:r>
-      <w:proofErr w:type="spellEnd"/>
-      <w:r>
-        <w:rPr>
-          <w:rFonts w:ascii="Consolas" w:eastAsiaTheme="minorEastAsia" w:hAnsi="Consolas" w:cs="Consolas"/>
-          <w:color w:val="auto"/>
-          <w:sz w:val="20"/>
-          <w:szCs w:val="20"/>
-        </w:rPr>
-        <w:t xml:space="preserve">, </w:t>
-      </w:r>
-      <w:proofErr w:type="spellStart"/>
+        <w:t xml:space="preserve"> socketPort, </w:t>
+      </w:r>
       <w:r>
         <w:rPr>
           <w:rFonts w:ascii="Consolas" w:eastAsiaTheme="minorEastAsia" w:hAnsi="Consolas" w:cs="Consolas"/>
@@ -3800,7 +3482,6 @@
         </w:rPr>
         <w:t>int</w:t>
       </w:r>
-      <w:proofErr w:type="spellEnd"/>
       <w:r>
         <w:rPr>
           <w:rFonts w:ascii="Consolas" w:eastAsiaTheme="minorEastAsia" w:hAnsi="Consolas" w:cs="Consolas"/>
@@ -3808,31 +3489,11 @@
           <w:sz w:val="20"/>
           <w:szCs w:val="20"/>
         </w:rPr>
+        <w:t xml:space="preserve"> rmiPort)</w:t>
+      </w:r>
+      <w:r>
         <w:t xml:space="preserve"> </w:t>
       </w:r>
-      <w:proofErr w:type="spellStart"/>
-      <w:r>
-        <w:rPr>
-          <w:rFonts w:ascii="Consolas" w:eastAsiaTheme="minorEastAsia" w:hAnsi="Consolas" w:cs="Consolas"/>
-          <w:color w:val="auto"/>
-          <w:sz w:val="20"/>
-          <w:szCs w:val="20"/>
-        </w:rPr>
-        <w:t>rmiPort</w:t>
-      </w:r>
-      <w:proofErr w:type="spellEnd"/>
-      <w:r>
-        <w:rPr>
-          <w:rFonts w:ascii="Consolas" w:eastAsiaTheme="minorEastAsia" w:hAnsi="Consolas" w:cs="Consolas"/>
-          <w:color w:val="auto"/>
-          <w:sz w:val="20"/>
-          <w:szCs w:val="20"/>
-        </w:rPr>
-        <w:t>)</w:t>
-      </w:r>
-      <w:r>
-        <w:t xml:space="preserve"> </w:t>
-      </w:r>
       <w:r>
         <w:t xml:space="preserve">per far partire </w:t>
       </w:r>
@@ -3846,25 +3507,8 @@
         <w:t>i</w:t>
       </w:r>
       <w:r>
-        <w:t xml:space="preserve"> i tipi di comunicazione supportati (RMI e </w:t>
-      </w:r>
-      <w:proofErr w:type="spellStart"/>
-      <w:r>
-        <w:t>Socket</w:t>
-      </w:r>
-      <w:proofErr w:type="spellEnd"/>
-      <w:r>
-        <w:t xml:space="preserve">), altresì è possibile scegliere di inizializzare solamente una delle due  (RMI o </w:t>
-      </w:r>
-      <w:proofErr w:type="spellStart"/>
-      <w:r>
-        <w:t>Socket</w:t>
-      </w:r>
-      <w:proofErr w:type="spellEnd"/>
-      <w:r>
-        <w:t xml:space="preserve">) </w:t>
-      </w:r>
-      <w:proofErr w:type="spellStart"/>
+        <w:t xml:space="preserve"> i tipi di comunicazione supportati (RMI e Socket), altresì è possibile scegliere di inizializzare solamente una delle due  (RMI o Socket) </w:t>
+      </w:r>
       <w:r>
         <w:rPr>
           <w:rFonts w:ascii="Consolas" w:eastAsiaTheme="minorEastAsia" w:hAnsi="Consolas" w:cs="Consolas"/>
@@ -3876,7 +3520,6 @@
         </w:rPr>
         <w:t>startRMIServer</w:t>
       </w:r>
-      <w:proofErr w:type="spellEnd"/>
       <w:r>
         <w:rPr>
           <w:rFonts w:ascii="Consolas" w:eastAsiaTheme="minorEastAsia" w:hAnsi="Consolas" w:cs="Consolas"/>
@@ -3886,7 +3529,6 @@
         </w:rPr>
         <w:t>(</w:t>
       </w:r>
-      <w:proofErr w:type="spellStart"/>
       <w:r>
         <w:rPr>
           <w:rFonts w:ascii="Consolas" w:eastAsiaTheme="minorEastAsia" w:hAnsi="Consolas" w:cs="Consolas"/>
@@ -3898,7 +3540,6 @@
         </w:rPr>
         <w:t>int</w:t>
       </w:r>
-      <w:proofErr w:type="spellEnd"/>
       <w:r>
         <w:rPr>
           <w:rFonts w:ascii="Consolas" w:eastAsiaTheme="minorEastAsia" w:hAnsi="Consolas" w:cs="Consolas"/>
@@ -3906,9 +3547,8 @@
           <w:sz w:val="20"/>
           <w:szCs w:val="20"/>
         </w:rPr>
-        <w:t xml:space="preserve"> </w:t>
-      </w:r>
-      <w:proofErr w:type="spellStart"/>
+        <w:t xml:space="preserve"> rmiPort)</w:t>
+      </w:r>
       <w:r>
         <w:rPr>
           <w:rFonts w:ascii="Consolas" w:eastAsiaTheme="minorEastAsia" w:hAnsi="Consolas" w:cs="Consolas"/>
@@ -3916,9 +3556,11 @@
           <w:sz w:val="20"/>
           <w:szCs w:val="20"/>
         </w:rPr>
-        <w:t>rmiPort</w:t>
-      </w:r>
-      <w:proofErr w:type="spellEnd"/>
+        <w:t xml:space="preserve"> </w:t>
+      </w:r>
+      <w:r>
+        <w:t>(per il solo Server RMI) oppure</w:t>
+      </w:r>
       <w:r>
         <w:rPr>
           <w:rFonts w:ascii="Consolas" w:eastAsiaTheme="minorEastAsia" w:hAnsi="Consolas" w:cs="Consolas"/>
@@ -3926,45 +3568,8 @@
           <w:sz w:val="20"/>
           <w:szCs w:val="20"/>
         </w:rPr>
-        <w:t>)</w:t>
-      </w:r>
-      <w:r>
-        <w:rPr>
-          <w:rFonts w:ascii="Consolas" w:eastAsiaTheme="minorEastAsia" w:hAnsi="Consolas" w:cs="Consolas"/>
-          <w:color w:val="auto"/>
-          <w:sz w:val="20"/>
-          <w:szCs w:val="20"/>
-        </w:rPr>
         <w:t xml:space="preserve"> </w:t>
       </w:r>
-      <w:r>
-        <w:t>(</w:t>
-      </w:r>
-      <w:r>
-        <w:t xml:space="preserve">per il solo Server </w:t>
-      </w:r>
-      <w:r>
-        <w:t>RMI</w:t>
-      </w:r>
-      <w:r>
-        <w:t>)</w:t>
-      </w:r>
-      <w:r>
-        <w:t xml:space="preserve"> o</w:t>
-      </w:r>
-      <w:r>
-        <w:t>ppure</w:t>
-      </w:r>
-      <w:r>
-        <w:rPr>
-          <w:rFonts w:ascii="Consolas" w:eastAsiaTheme="minorEastAsia" w:hAnsi="Consolas" w:cs="Consolas"/>
-          <w:color w:val="auto"/>
-          <w:sz w:val="20"/>
-          <w:szCs w:val="20"/>
-        </w:rPr>
-        <w:t xml:space="preserve"> </w:t>
-      </w:r>
-      <w:proofErr w:type="spellStart"/>
       <w:r>
         <w:rPr>
           <w:rFonts w:ascii="Consolas" w:eastAsiaTheme="minorEastAsia" w:hAnsi="Consolas" w:cs="Consolas"/>
@@ -3976,7 +3581,6 @@
         </w:rPr>
         <w:t>startSocketServer</w:t>
       </w:r>
-      <w:proofErr w:type="spellEnd"/>
       <w:r>
         <w:rPr>
           <w:rFonts w:ascii="Consolas" w:eastAsiaTheme="minorEastAsia" w:hAnsi="Consolas" w:cs="Consolas"/>
@@ -3986,7 +3590,6 @@
         </w:rPr>
         <w:t>(</w:t>
       </w:r>
-      <w:proofErr w:type="spellStart"/>
       <w:r>
         <w:rPr>
           <w:rFonts w:ascii="Consolas" w:eastAsiaTheme="minorEastAsia" w:hAnsi="Consolas" w:cs="Consolas"/>
@@ -3998,7 +3601,6 @@
         </w:rPr>
         <w:t>int</w:t>
       </w:r>
-      <w:proofErr w:type="spellEnd"/>
       <w:r>
         <w:rPr>
           <w:rFonts w:ascii="Consolas" w:eastAsiaTheme="minorEastAsia" w:hAnsi="Consolas" w:cs="Consolas"/>
@@ -4006,44 +3608,13 @@
           <w:sz w:val="20"/>
           <w:szCs w:val="20"/>
         </w:rPr>
+        <w:t xml:space="preserve"> socketPort)</w:t>
+      </w:r>
+      <w:r>
         <w:t xml:space="preserve"> </w:t>
       </w:r>
-      <w:proofErr w:type="spellStart"/>
-      <w:r>
-        <w:rPr>
-          <w:rFonts w:ascii="Consolas" w:eastAsiaTheme="minorEastAsia" w:hAnsi="Consolas" w:cs="Consolas"/>
-          <w:color w:val="auto"/>
-          <w:sz w:val="20"/>
-          <w:szCs w:val="20"/>
-        </w:rPr>
-        <w:t>socketPort</w:t>
-      </w:r>
-      <w:proofErr w:type="spellEnd"/>
-      <w:r>
-        <w:rPr>
-          <w:rFonts w:ascii="Consolas" w:eastAsiaTheme="minorEastAsia" w:hAnsi="Consolas" w:cs="Consolas"/>
-          <w:color w:val="auto"/>
-          <w:sz w:val="20"/>
-          <w:szCs w:val="20"/>
-        </w:rPr>
-        <w:t>)</w:t>
-      </w:r>
-      <w:r>
-        <w:t xml:space="preserve"> </w:t>
-      </w:r>
-      <w:r>
-        <w:t xml:space="preserve">(per il solo Server </w:t>
-      </w:r>
-      <w:proofErr w:type="spellStart"/>
-      <w:r>
-        <w:t>Socket</w:t>
-      </w:r>
-      <w:proofErr w:type="spellEnd"/>
-      <w:r>
-        <w:t>)</w:t>
-      </w:r>
-      <w:r>
-        <w:t xml:space="preserve">, </w:t>
+      <w:r>
+        <w:t xml:space="preserve">(per il solo Server Socket), </w:t>
       </w:r>
       <w:r>
         <w:rPr>
@@ -4096,13 +3667,7 @@
     </w:p>
     <w:p>
       <w:r>
-        <w:t xml:space="preserve">Una volta avviato il </w:t>
-      </w:r>
-      <w:r>
-        <w:t>serve</w:t>
-      </w:r>
-      <w:r>
-        <w:t>r è quindi in grado di gestire due i tipi di comunicazione già citati:</w:t>
+        <w:t>Una volta avviato il server è quindi in grado di gestire due i tipi di comunicazione già citati:</w:t>
       </w:r>
     </w:p>
     <w:p>
@@ -4153,25 +3718,18 @@
       <w:r>
         <w:t>“</w:t>
       </w:r>
-      <w:proofErr w:type="spellStart"/>
       <w:r>
         <w:rPr>
           <w:b/>
         </w:rPr>
         <w:t>Socket</w:t>
       </w:r>
-      <w:proofErr w:type="spellEnd"/>
       <w:r>
         <w:t xml:space="preserve">”, </w:t>
       </w:r>
       <w:r>
-        <w:t xml:space="preserve">in questo caso il server gestirà le richieste provenienti dai client che supportano la connessione </w:t>
-      </w:r>
-      <w:proofErr w:type="spellStart"/>
-      <w:r>
-        <w:t>Socket</w:t>
-      </w:r>
-      <w:proofErr w:type="spellEnd"/>
+        <w:t>in questo caso il server gestirà le richieste provenienti dai client che supportano la connessione Socket</w:t>
+      </w:r>
       <w:r>
         <w:t>.</w:t>
       </w:r>
@@ -4182,13 +3740,7 @@
         <w:ind w:right="141"/>
       </w:pPr>
       <w:r>
-        <w:t xml:space="preserve">In </w:t>
-      </w:r>
-      <w:r>
-        <w:t>entrambi i</w:t>
-      </w:r>
-      <w:r>
-        <w:t xml:space="preserve"> casi </w:t>
+        <w:t xml:space="preserve">In entrambi i casi </w:t>
       </w:r>
       <w:r>
         <w:t>i</w:t>
@@ -4240,6 +3792,7 @@
       <w:r>
         <w:rPr>
           <w:noProof/>
+          <w:lang w:eastAsia="ja-JP"/>
         </w:rPr>
         <w:lastRenderedPageBreak/>
         <w:drawing>
@@ -4312,10 +3865,7 @@
         <w:jc w:val="center"/>
       </w:pPr>
       <w:r>
-        <w:t>Figura 8</w:t>
-      </w:r>
-      <w:r>
-        <w:t xml:space="preserve">: </w:t>
+        <w:t xml:space="preserve">Figura 8: </w:t>
       </w:r>
       <w:r>
         <w:t>Diagramma</w:t>
@@ -4339,12 +3889,12 @@
         <w:pStyle w:val="Titolo2"/>
         <w:ind w:left="704" w:hanging="719"/>
       </w:pPr>
-      <w:bookmarkStart w:id="8" w:name="_Toc7254"/>
+      <w:bookmarkStart w:id="9" w:name="_Toc7254"/>
       <w:r>
         <w:lastRenderedPageBreak/>
         <w:t>Flusso di esecuzione</w:t>
       </w:r>
-      <w:bookmarkEnd w:id="8"/>
+      <w:bookmarkEnd w:id="9"/>
     </w:p>
     <w:p>
       <w:pPr>
@@ -4352,23 +3902,7 @@
         <w:ind w:left="-5" w:right="141"/>
       </w:pPr>
       <w:r>
-        <w:t xml:space="preserve">Di seguito viene </w:t>
-      </w:r>
-      <w:proofErr w:type="spellStart"/>
-      <w:r>
-        <w:t>viene</w:t>
-      </w:r>
-      <w:proofErr w:type="spellEnd"/>
-      <w:r>
-        <w:t xml:space="preserve"> </w:t>
-      </w:r>
-      <w:proofErr w:type="spellStart"/>
-      <w:r>
-        <w:t>anallizzato</w:t>
-      </w:r>
-      <w:proofErr w:type="spellEnd"/>
-      <w:r>
-        <w:t xml:space="preserve"> il flusso di esecuzione della comunicazione Client/Server</w:t>
+        <w:t>Di seguito viene viene anallizzato il flusso di esecuzione della comunicazione Client/Server</w:t>
       </w:r>
       <w:r>
         <w:t>:</w:t>
@@ -4383,6 +3917,7 @@
       <w:r>
         <w:rPr>
           <w:noProof/>
+          <w:lang w:eastAsia="ja-JP"/>
         </w:rPr>
         <w:drawing>
           <wp:anchor distT="0" distB="0" distL="114300" distR="114300" simplePos="0" relativeHeight="251662336" behindDoc="0" locked="0" layoutInCell="1" allowOverlap="1" wp14:anchorId="6354F5FB" wp14:editId="4D6D85CF">
@@ -4501,13 +4036,8 @@
         <w:spacing w:after="191"/>
         <w:ind w:right="141" w:hanging="299"/>
       </w:pPr>
-      <w:proofErr w:type="gramStart"/>
-      <w:r>
-        <w:t>nel</w:t>
-      </w:r>
-      <w:proofErr w:type="gramEnd"/>
-      <w:r>
-        <w:t xml:space="preserve"> caso nome di utente già presente sul server, il server sospende la procedura di login e notifica al client di ritentare con un altro nickname</w:t>
+      <w:r>
+        <w:t>nel caso nome di utente già presente sul server, il server sospende la procedura di login e notifica al client di ritentare con un altro nickname</w:t>
       </w:r>
     </w:p>
     <w:p>
@@ -4519,16 +4049,10 @@
         <w:spacing w:after="191"/>
         <w:ind w:right="141" w:hanging="299"/>
       </w:pPr>
-      <w:proofErr w:type="gramStart"/>
       <w:r>
         <w:lastRenderedPageBreak/>
-        <w:t>altresì</w:t>
-      </w:r>
-      <w:proofErr w:type="gramEnd"/>
-      <w:r>
-        <w:t xml:space="preserve"> la procedura di login continua associando al client un nuovo giocatore (un “</w:t>
-      </w:r>
-      <w:proofErr w:type="spellStart"/>
+        <w:t>altresì la procedura di login continua associando al client un nuovo giocatore (un “</w:t>
+      </w:r>
       <w:r>
         <w:rPr>
           <w:rFonts w:ascii="Consolas" w:eastAsiaTheme="minorEastAsia" w:hAnsi="Consolas" w:cs="Consolas"/>
@@ -4538,14 +4062,9 @@
         </w:rPr>
         <w:t>RemotePlayer</w:t>
       </w:r>
-      <w:proofErr w:type="spellEnd"/>
-      <w:r>
-        <w:t xml:space="preserve">” coerentemente al tipo di connessione usata, ovvero, </w:t>
-      </w:r>
-      <w:r>
-        <w:t>“</w:t>
-      </w:r>
-      <w:proofErr w:type="spellStart"/>
+      <w:r>
+        <w:t>” coerentemente al tipo di connessione usata, ovvero, “</w:t>
+      </w:r>
       <w:r>
         <w:rPr>
           <w:rFonts w:ascii="Consolas" w:eastAsiaTheme="minorEastAsia" w:hAnsi="Consolas" w:cs="Consolas"/>
@@ -4553,7 +4072,10 @@
           <w:sz w:val="20"/>
           <w:szCs w:val="20"/>
         </w:rPr>
-        <w:t>RMI</w:t>
+        <w:t>RMIPlayer</w:t>
+      </w:r>
+      <w:r>
+        <w:t>” nel caso connessione RMI e  “</w:t>
       </w:r>
       <w:r>
         <w:rPr>
@@ -4562,42 +4084,10 @@
           <w:sz w:val="20"/>
           <w:szCs w:val="20"/>
         </w:rPr>
-        <w:t>Player</w:t>
-      </w:r>
-      <w:proofErr w:type="spellEnd"/>
-      <w:r>
-        <w:t>”</w:t>
-      </w:r>
-      <w:r>
-        <w:t xml:space="preserve"> nel caso connessione RMI e  </w:t>
-      </w:r>
-      <w:r>
-        <w:t>“</w:t>
-      </w:r>
-      <w:proofErr w:type="spellStart"/>
-      <w:r>
-        <w:rPr>
-          <w:rFonts w:ascii="Consolas" w:eastAsiaTheme="minorEastAsia" w:hAnsi="Consolas" w:cs="Consolas"/>
-          <w:color w:val="auto"/>
-          <w:sz w:val="20"/>
-          <w:szCs w:val="20"/>
-        </w:rPr>
         <w:t>SocketPlayer</w:t>
       </w:r>
-      <w:proofErr w:type="spellEnd"/>
-      <w:r>
-        <w:t>”</w:t>
-      </w:r>
-      <w:r>
-        <w:t xml:space="preserve"> nel caso connessione </w:t>
-      </w:r>
-      <w:proofErr w:type="spellStart"/>
-      <w:r>
-        <w:t>Socket</w:t>
-      </w:r>
-      <w:proofErr w:type="spellEnd"/>
-      <w:r>
-        <w:t xml:space="preserve">). </w:t>
+      <w:r>
+        <w:t xml:space="preserve">” nel caso connessione Socket). </w:t>
       </w:r>
     </w:p>
     <w:p>
@@ -4609,12 +4099,8 @@
         <w:ind w:right="141" w:hanging="299"/>
       </w:pPr>
       <w:r>
-        <w:t>Conseguentemente il giocatore creato sul server (</w:t>
-      </w:r>
-      <w:r>
-        <w:t>“</w:t>
-      </w:r>
-      <w:proofErr w:type="spellStart"/>
+        <w:t>Conseguentemente il giocatore creato sul server (“</w:t>
+      </w:r>
       <w:r>
         <w:rPr>
           <w:rFonts w:ascii="Consolas" w:eastAsiaTheme="minorEastAsia" w:hAnsi="Consolas" w:cs="Consolas"/>
@@ -4624,17 +4110,9 @@
         </w:rPr>
         <w:t>RMIPlayer</w:t>
       </w:r>
-      <w:proofErr w:type="spellEnd"/>
-      <w:r>
-        <w:t>”</w:t>
-      </w:r>
-      <w:r>
-        <w:t xml:space="preserve"> o </w:t>
-      </w:r>
-      <w:r>
-        <w:t>“</w:t>
-      </w:r>
-      <w:proofErr w:type="spellStart"/>
+      <w:r>
+        <w:t>” o “</w:t>
+      </w:r>
       <w:r>
         <w:rPr>
           <w:rFonts w:ascii="Consolas" w:eastAsiaTheme="minorEastAsia" w:hAnsi="Consolas" w:cs="Consolas"/>
@@ -4644,12 +4122,8 @@
         </w:rPr>
         <w:t>SocketPlayer</w:t>
       </w:r>
-      <w:proofErr w:type="spellEnd"/>
-      <w:r>
-        <w:t>”</w:t>
-      </w:r>
-      <w:r>
-        <w:t>) viene aggiunto alla prima Stanza ancora disponibile (nel caso nessuna Stanza sia disponibile ne viene creata una nuova in automatico).</w:t>
+      <w:r>
+        <w:t>”) viene aggiunto alla prima Stanza ancora disponibile (nel caso nessuna Stanza sia disponibile ne viene creata una nuova in automatico).</w:t>
       </w:r>
     </w:p>
     <w:p>
@@ -4702,12 +4176,12 @@
         <w:pStyle w:val="Titolo2"/>
         <w:ind w:left="704" w:hanging="719"/>
       </w:pPr>
-      <w:bookmarkStart w:id="9" w:name="_Toc7255"/>
+      <w:bookmarkStart w:id="10" w:name="_Toc7255"/>
       <w:r>
         <w:lastRenderedPageBreak/>
         <w:t>Comunicazione</w:t>
       </w:r>
-      <w:bookmarkEnd w:id="9"/>
+      <w:bookmarkEnd w:id="10"/>
     </w:p>
     <w:p>
       <w:pPr>
@@ -4718,16 +4192,11 @@
         <w:t xml:space="preserve">La comunicazione </w:t>
       </w:r>
       <w:r>
-        <w:t xml:space="preserve">Client/Server può avvenire indiscriminatamente tramite </w:t>
-      </w:r>
-      <w:proofErr w:type="spellStart"/>
-      <w:r>
-        <w:t>S</w:t>
+        <w:t>Client/Server può avvenire indiscriminatamente tramite S</w:t>
       </w:r>
       <w:r>
         <w:t>ocket</w:t>
       </w:r>
-      <w:proofErr w:type="spellEnd"/>
       <w:r>
         <w:t xml:space="preserve"> </w:t>
       </w:r>
@@ -4755,18 +4224,9 @@
         </w:numPr>
         <w:ind w:right="141" w:hanging="299"/>
       </w:pPr>
-      <w:proofErr w:type="gramStart"/>
-      <w:r>
-        <w:t>per</w:t>
-      </w:r>
-      <w:proofErr w:type="gramEnd"/>
-      <w:r>
-        <w:t xml:space="preserve"> lo svolgimento della sessione di gioco i client (a turno) inviano una richiesta di esecuzione di un’azione di gioco</w:t>
-      </w:r>
-      <w:r>
-        <w:t xml:space="preserve"> (</w:t>
-      </w:r>
-      <w:proofErr w:type="spellStart"/>
+      <w:r>
+        <w:t>per lo svolgimento della sessione di gioco i client (a turno) inviano una richiesta di esecuzione di un’azione di gioco (</w:t>
+      </w:r>
       <w:r>
         <w:rPr>
           <w:rFonts w:ascii="Consolas" w:eastAsiaTheme="minorEastAsia" w:hAnsi="Consolas" w:cs="Consolas"/>
@@ -4778,11 +4238,9 @@
         </w:rPr>
         <w:t>GameActionRequest</w:t>
       </w:r>
-      <w:proofErr w:type="spellEnd"/>
       <w:r>
         <w:t xml:space="preserve">) codificata all’interno di un messaggio </w:t>
       </w:r>
-      <w:proofErr w:type="spellStart"/>
       <w:r>
         <w:rPr>
           <w:rFonts w:ascii="Consolas" w:eastAsiaTheme="minorEastAsia" w:hAnsi="Consolas" w:cs="Consolas"/>
@@ -4792,7 +4250,6 @@
         </w:rPr>
         <w:t>UpdateStats</w:t>
       </w:r>
-      <w:proofErr w:type="spellEnd"/>
       <w:r>
         <w:rPr>
           <w:rFonts w:ascii="Consolas" w:eastAsiaTheme="minorEastAsia" w:hAnsi="Consolas" w:cs="Consolas"/>
@@ -4803,22 +4260,7 @@
         <w:t xml:space="preserve"> </w:t>
       </w:r>
       <w:r>
-        <w:t xml:space="preserve">all’interno del quale è codificato l’aggiornamento che vorrebbero effettuare allo stato della partita </w:t>
-      </w:r>
-      <w:r>
-        <w:t>(</w:t>
-      </w:r>
-      <w:r>
-        <w:t>l’</w:t>
-      </w:r>
-      <w:r>
-        <w:t>azione richiesta</w:t>
-      </w:r>
-      <w:r>
-        <w:t xml:space="preserve"> al server</w:t>
-      </w:r>
-      <w:r>
-        <w:t>)</w:t>
+        <w:t>all’interno del quale è codificato l’aggiornamento che vorrebbero effettuare allo stato della partita (l’azione richiesta al server)</w:t>
       </w:r>
     </w:p>
     <w:p>
@@ -4830,21 +4272,8 @@
         <w:spacing w:after="185"/>
         <w:ind w:right="141" w:hanging="299"/>
       </w:pPr>
-      <w:proofErr w:type="gramStart"/>
-      <w:r>
-        <w:t>il</w:t>
-      </w:r>
-      <w:proofErr w:type="gramEnd"/>
-      <w:r>
-        <w:t xml:space="preserve"> </w:t>
-      </w:r>
-      <w:proofErr w:type="spellStart"/>
-      <w:r>
-        <w:t>sever</w:t>
-      </w:r>
-      <w:proofErr w:type="spellEnd"/>
-      <w:r>
-        <w:t xml:space="preserve"> </w:t>
+      <w:r>
+        <w:t xml:space="preserve">il sever </w:t>
       </w:r>
       <w:r>
         <w:t xml:space="preserve">riceve la richiesta e, </w:t>
@@ -4901,15 +4330,9 @@
         <w:spacing w:after="185"/>
         <w:ind w:right="141" w:hanging="299"/>
       </w:pPr>
-      <w:proofErr w:type="gramStart"/>
-      <w:r>
-        <w:t>la</w:t>
-      </w:r>
-      <w:proofErr w:type="gramEnd"/>
-      <w:r>
-        <w:t xml:space="preserve"> partita provvede a verificare che il giocatore associato al client (</w:t>
-      </w:r>
-      <w:proofErr w:type="spellStart"/>
+      <w:r>
+        <w:t>la partita provvede a verificare che il giocatore associato al client (</w:t>
+      </w:r>
       <w:r>
         <w:rPr>
           <w:rFonts w:ascii="Consolas" w:eastAsiaTheme="minorEastAsia" w:hAnsi="Consolas" w:cs="Consolas"/>
@@ -4919,20 +4342,9 @@
         </w:rPr>
         <w:t>RemotePlayer</w:t>
       </w:r>
-      <w:proofErr w:type="spellEnd"/>
-      <w:r>
-        <w:t xml:space="preserve">) sia idoneo a effettuare l’azione e, in caso positivo, aggiorna lo stato interno della partita (provvedendo a sua volta, inviando un </w:t>
-      </w:r>
-      <w:r>
-        <w:t>messaggio</w:t>
-      </w:r>
-      <w:r>
-        <w:t xml:space="preserve"> di</w:t>
-      </w:r>
-      <w:r>
-        <w:t xml:space="preserve"> </w:t>
-      </w:r>
-      <w:proofErr w:type="spellStart"/>
+      <w:r>
+        <w:t xml:space="preserve">) sia idoneo a effettuare l’azione e, in caso positivo, aggiorna lo stato interno della partita (provvedendo a sua volta, inviando un messaggio di </w:t>
+      </w:r>
       <w:r>
         <w:rPr>
           <w:rFonts w:ascii="Consolas" w:eastAsiaTheme="minorEastAsia" w:hAnsi="Consolas" w:cs="Consolas"/>
@@ -4942,7 +4354,6 @@
         </w:rPr>
         <w:t>UpdateStats</w:t>
       </w:r>
-      <w:proofErr w:type="spellEnd"/>
       <w:r>
         <w:t>, a notificare i giocatori connessi dell’avanzamento della partita) contrariamente se risulta che il giocatore stia tentando di eseguire un’azione illegale scatenerà un eccezione presso il singolo client</w:t>
       </w:r>
@@ -4956,6 +4367,7 @@
       <w:r>
         <w:rPr>
           <w:noProof/>
+          <w:lang w:eastAsia="ja-JP"/>
         </w:rPr>
         <w:drawing>
           <wp:inline distT="0" distB="0" distL="0" distR="0">
@@ -5025,116 +4437,50 @@
         <w:rPr>
           <w:rStyle w:val="shorttext"/>
         </w:rPr>
-        <w:t>diagramma di sequenza</w:t>
+        <w:t>diagramma di sequenza per la richiesta di svolgimento di un’azione</w:t>
       </w:r>
       <w:r>
         <w:rPr>
           <w:rStyle w:val="shorttext"/>
         </w:rPr>
-        <w:t xml:space="preserve"> per la richiesta di svolgimento di un’azione</w:t>
+        <w:t xml:space="preserve"> </w:t>
       </w:r>
       <w:r>
         <w:rPr>
           <w:rStyle w:val="shorttext"/>
         </w:rPr>
+        <w:t>legale</w:t>
+      </w:r>
+      <w:r>
+        <w:rPr>
+          <w:rStyle w:val="shorttext"/>
+        </w:rPr>
+        <w:t xml:space="preserve"> da parte del Client presso il Server (RMI)</w:t>
+      </w:r>
+    </w:p>
+    <w:p>
+      <w:pPr>
+        <w:spacing w:after="294" w:line="265" w:lineRule="auto"/>
+      </w:pPr>
+      <w:r>
+        <w:lastRenderedPageBreak/>
+        <w:t>Nel caso di comunicazione Client/Server attraverso Socket, ovviamente, l’invio delle richieste non può avvenire tramite chiamate a metodi remoti (da Client a Server, e viceversa), ma solamente attraverso un preciso protocollo di comunicazione. Specificatamente, il protcollo</w:t>
+      </w:r>
+      <w:r>
+        <w:t xml:space="preserve"> Socket</w:t>
+      </w:r>
+      <w:r>
+        <w:t xml:space="preserve"> è </w:t>
+      </w:r>
+      <w:r>
+        <w:t>per semplicità</w:t>
+      </w:r>
+      <w:r>
         <w:t xml:space="preserve"> </w:t>
       </w:r>
       <w:r>
-        <w:rPr>
-          <w:rStyle w:val="shorttext"/>
-        </w:rPr>
-        <w:t>legale</w:t>
-      </w:r>
-      <w:r>
-        <w:rPr>
-          <w:rStyle w:val="shorttext"/>
-        </w:rPr>
-        <w:t xml:space="preserve"> da parte del Client presso il Server (RMI)</w:t>
-      </w:r>
-    </w:p>
-    <w:p>
-      <w:pPr>
-        <w:spacing w:after="294" w:line="265" w:lineRule="auto"/>
-      </w:pPr>
-      <w:r>
-        <w:lastRenderedPageBreak/>
-        <w:t xml:space="preserve">Nel caso di </w:t>
-      </w:r>
-      <w:r>
-        <w:t xml:space="preserve">comunicazione Client/Server </w:t>
-      </w:r>
-      <w:r>
-        <w:t xml:space="preserve">attraverso </w:t>
-      </w:r>
-      <w:proofErr w:type="spellStart"/>
-      <w:r>
-        <w:t>Socket</w:t>
-      </w:r>
-      <w:proofErr w:type="spellEnd"/>
-      <w:r>
-        <w:t xml:space="preserve">, ovviamente, l’invio delle richieste non può avvenire tramite chiamate a metodi remoti (da Client a Server, e viceversa), ma solamente attraverso un preciso protocollo di comunicazione. Specificatamente, il </w:t>
-      </w:r>
-      <w:proofErr w:type="spellStart"/>
-      <w:r>
-        <w:t>protcollo</w:t>
-      </w:r>
-      <w:proofErr w:type="spellEnd"/>
-      <w:r>
-        <w:t xml:space="preserve"> </w:t>
-      </w:r>
-      <w:proofErr w:type="spellStart"/>
-      <w:r>
-        <w:t>Socket</w:t>
-      </w:r>
-      <w:proofErr w:type="spellEnd"/>
-      <w:r>
-        <w:t xml:space="preserve"> è </w:t>
-      </w:r>
-      <w:r>
-        <w:t>per semplicità</w:t>
-      </w:r>
-      <w:r>
-        <w:t xml:space="preserve"> </w:t>
-      </w:r>
-      <w:r>
-        <w:t>fortemente basato su quello definito dalle interfacce “</w:t>
-      </w:r>
-      <w:proofErr w:type="spellStart"/>
-      <w:r>
-        <w:t>RMIClientInterface</w:t>
-      </w:r>
-      <w:proofErr w:type="spellEnd"/>
-      <w:r>
-        <w:t>” e “</w:t>
-      </w:r>
-      <w:proofErr w:type="spellStart"/>
-      <w:r>
-        <w:t>RMIServerInterface</w:t>
-      </w:r>
-      <w:proofErr w:type="spellEnd"/>
-      <w:r>
-        <w:t>” per la comunicazione attraverso RMI (vedi package “</w:t>
-      </w:r>
-      <w:proofErr w:type="spellStart"/>
-      <w:r>
-        <w:t>protocol</w:t>
-      </w:r>
-      <w:proofErr w:type="spellEnd"/>
-      <w:r>
-        <w:t xml:space="preserve">”); in particolare, ogni qualvolta si intenda “simulare” l’invocazione di in metodo tramite </w:t>
-      </w:r>
-      <w:proofErr w:type="spellStart"/>
-      <w:r>
-        <w:t>Socket</w:t>
-      </w:r>
-      <w:proofErr w:type="spellEnd"/>
-      <w:r>
-        <w:t xml:space="preserve"> sarà necessario inviare in sequenza: [“NOME_METODO”, “PARAMETRI”, “EVENTUALE_CODICE_ERRORE”], ad esempio per la richiesta di svolgimento di un’azione </w:t>
-      </w:r>
-      <w:r>
-        <w:t>(</w:t>
-      </w:r>
-      <w:proofErr w:type="spellStart"/>
+        <w:t>fortemente basato su quello definito dalle interfacce “RMIClientInterface” e “RMIServerInterface” per la comunicazione attraverso RMI (vedi package “protocol”); in particolare, ogni qualvolta si intenda “simulare” l’invocazione di in metodo tramite Socket sarà necessario inviare in sequenza: [“NOME_METODO”, “PARAMETRI”, “EVENTUALE_CODICE_ERRORE”], ad esempio per la richiesta di svolgimento di un’azione (</w:t>
+      </w:r>
       <w:r>
         <w:rPr>
           <w:rFonts w:ascii="Consolas" w:eastAsiaTheme="minorEastAsia" w:hAnsi="Consolas" w:cs="Consolas"/>
@@ -5146,12 +4492,8 @@
         </w:rPr>
         <w:t>GameActionRequest</w:t>
       </w:r>
-      <w:proofErr w:type="spellEnd"/>
-      <w:r>
-        <w:t xml:space="preserve">) </w:t>
-      </w:r>
-      <w:r>
-        <w:t>il client invierà:</w:t>
+      <w:r>
+        <w:t>) il client invierà:</w:t>
       </w:r>
     </w:p>
     <w:p>
@@ -5166,8 +4508,6 @@
       <w:r>
         <w:t>“</w:t>
       </w:r>
-      <w:proofErr w:type="spellStart"/>
-      <w:proofErr w:type="gramStart"/>
       <w:r>
         <w:rPr>
           <w:rFonts w:ascii="Consolas" w:eastAsiaTheme="minorEastAsia" w:hAnsi="Consolas" w:cs="Consolas"/>
@@ -5177,8 +4517,6 @@
         </w:rPr>
         <w:t>gameAction</w:t>
       </w:r>
-      <w:proofErr w:type="spellEnd"/>
-      <w:proofErr w:type="gramEnd"/>
       <w:r>
         <w:t>”: stringa identificativa del “metodo” da attivare presso il server</w:t>
       </w:r>
@@ -5195,8 +4533,6 @@
       <w:r>
         <w:t>“</w:t>
       </w:r>
-      <w:proofErr w:type="spellStart"/>
-      <w:proofErr w:type="gramStart"/>
       <w:r>
         <w:rPr>
           <w:rFonts w:ascii="Consolas" w:eastAsiaTheme="minorEastAsia" w:hAnsi="Consolas" w:cs="Consolas"/>
@@ -5206,8 +4542,6 @@
         </w:rPr>
         <w:t>requestedAction</w:t>
       </w:r>
-      <w:proofErr w:type="spellEnd"/>
-      <w:proofErr w:type="gramEnd"/>
       <w:r>
         <w:t>”</w:t>
       </w:r>
@@ -5220,7 +4554,6 @@
         </w:rPr>
         <w:t xml:space="preserve"> </w:t>
       </w:r>
-      <w:proofErr w:type="spellStart"/>
       <w:r>
         <w:rPr>
           <w:rFonts w:ascii="Consolas" w:eastAsiaTheme="minorEastAsia" w:hAnsi="Consolas" w:cs="Consolas"/>
@@ -5230,7 +4563,6 @@
         </w:rPr>
         <w:t>UpdateStats</w:t>
       </w:r>
-      <w:proofErr w:type="spellEnd"/>
       <w:r>
         <w:t xml:space="preserve"> </w:t>
       </w:r>
@@ -5256,6 +4588,7 @@
       <w:r>
         <w:rPr>
           <w:noProof/>
+          <w:lang w:eastAsia="ja-JP"/>
         </w:rPr>
         <w:drawing>
           <wp:inline distT="0" distB="0" distL="0" distR="0">
@@ -5336,14 +4669,12 @@
         </w:rPr>
         <w:t>da parte del Client presso il Server (</w:t>
       </w:r>
-      <w:proofErr w:type="spellStart"/>
       <w:r>
         <w:rPr>
           <w:rStyle w:val="shorttext"/>
         </w:rPr>
         <w:t>Socket</w:t>
       </w:r>
-      <w:proofErr w:type="spellEnd"/>
       <w:r>
         <w:rPr>
           <w:rStyle w:val="shorttext"/>
@@ -5365,7 +4696,6 @@
         </w:rPr>
         <w:t xml:space="preserve">o </w:t>
       </w:r>
-      <w:proofErr w:type="spellStart"/>
       <w:r>
         <w:rPr>
           <w:rFonts w:ascii="Consolas" w:eastAsiaTheme="minorEastAsia" w:hAnsi="Consolas" w:cs="Consolas"/>
@@ -5377,7 +4707,6 @@
         </w:rPr>
         <w:t>notifyActionNotValid</w:t>
       </w:r>
-      <w:proofErr w:type="spellEnd"/>
       <w:r>
         <w:t xml:space="preserve"> metod</w:t>
       </w:r>
@@ -5404,6 +4733,7 @@
       <w:r>
         <w:rPr>
           <w:noProof/>
+          <w:lang w:eastAsia="ja-JP"/>
         </w:rPr>
         <w:lastRenderedPageBreak/>
         <w:drawing>
@@ -5482,13 +4812,8 @@
         <w:t>model</w:t>
       </w:r>
       <w:r>
-        <w:t xml:space="preserve"> (vengono inserite anche le </w:t>
-      </w:r>
-      <w:proofErr w:type="gramStart"/>
-      <w:r>
-        <w:t>classi  “</w:t>
-      </w:r>
-      <w:proofErr w:type="gramEnd"/>
+        <w:t xml:space="preserve"> (vengono inserite anche le classi  “</w:t>
+      </w:r>
       <w:r>
         <w:t>Partita</w:t>
       </w:r>
@@ -5524,38 +4849,30 @@
         <w:spacing w:after="194"/>
         <w:ind w:left="542" w:hanging="557"/>
       </w:pPr>
-      <w:bookmarkStart w:id="10" w:name="_Toc7256"/>
+      <w:bookmarkStart w:id="11" w:name="_Toc7256"/>
       <w:r>
         <w:lastRenderedPageBreak/>
         <w:t>Client</w:t>
       </w:r>
-      <w:bookmarkEnd w:id="10"/>
+      <w:bookmarkEnd w:id="11"/>
     </w:p>
     <w:p>
       <w:pPr>
         <w:pStyle w:val="Titolo2"/>
         <w:ind w:left="704" w:hanging="719"/>
       </w:pPr>
-      <w:bookmarkStart w:id="11" w:name="_Toc7257"/>
+      <w:bookmarkStart w:id="12" w:name="_Toc7257"/>
       <w:r>
         <w:t>Flusso di esecuzione</w:t>
       </w:r>
-      <w:bookmarkEnd w:id="11"/>
+      <w:bookmarkEnd w:id="12"/>
     </w:p>
     <w:p>
       <w:pPr>
         <w:ind w:left="-5" w:right="141"/>
       </w:pPr>
       <w:r>
-        <w:t xml:space="preserve">Come per il </w:t>
-      </w:r>
-      <w:proofErr w:type="spellStart"/>
-      <w:r>
-        <w:t>sever</w:t>
-      </w:r>
-      <w:proofErr w:type="spellEnd"/>
-      <w:r>
-        <w:t xml:space="preserve"> si analizzerà il flusso di esecuzione del client:</w:t>
+        <w:t>Come per il sever si analizzerà il flusso di esecuzione del client:</w:t>
       </w:r>
     </w:p>
     <w:p>
@@ -5567,15 +4884,7 @@
         <w:ind w:right="141" w:hanging="299"/>
       </w:pPr>
       <w:r>
-        <w:t xml:space="preserve">Tutto parte dal </w:t>
-      </w:r>
-      <w:proofErr w:type="spellStart"/>
-      <w:r>
-        <w:t>main</w:t>
-      </w:r>
-      <w:proofErr w:type="spellEnd"/>
-      <w:r>
-        <w:t xml:space="preserve"> presente nella classe Client che inizializza i due </w:t>
+        <w:t xml:space="preserve">Tutto parte dal main presente nella classe Client che inizializza i due </w:t>
       </w:r>
       <w:r>
         <w:rPr>
@@ -5583,19 +4892,9 @@
         </w:rPr>
         <w:t xml:space="preserve">singleton </w:t>
       </w:r>
-      <w:proofErr w:type="spellStart"/>
-      <w:r>
-        <w:t>NetworkManger</w:t>
-      </w:r>
-      <w:proofErr w:type="spellEnd"/>
-      <w:r>
-        <w:t xml:space="preserve"> e </w:t>
-      </w:r>
-      <w:proofErr w:type="spellStart"/>
-      <w:r>
-        <w:t>SessionManger</w:t>
-      </w:r>
-      <w:proofErr w:type="spellEnd"/>
+      <w:r>
+        <w:t>NetworkManger e SessionManger</w:t>
+      </w:r>
     </w:p>
     <w:p>
       <w:pPr>
@@ -5606,37 +4905,8 @@
         <w:ind w:right="141" w:hanging="299"/>
       </w:pPr>
       <w:r>
-        <w:t xml:space="preserve">Poi viene </w:t>
-      </w:r>
-      <w:proofErr w:type="spellStart"/>
-      <w:r>
-        <w:t>chiamta</w:t>
-      </w:r>
-      <w:proofErr w:type="spellEnd"/>
-      <w:r>
-        <w:t xml:space="preserve"> la funzione </w:t>
-      </w:r>
-      <w:proofErr w:type="spellStart"/>
-      <w:r>
-        <w:t>launch</w:t>
-      </w:r>
-      <w:proofErr w:type="spellEnd"/>
-      <w:r>
-        <w:t xml:space="preserve"> che fa partire il </w:t>
-      </w:r>
-      <w:proofErr w:type="spellStart"/>
-      <w:r>
-        <w:t>thread</w:t>
-      </w:r>
-      <w:proofErr w:type="spellEnd"/>
-      <w:r>
-        <w:t xml:space="preserve"> di </w:t>
-      </w:r>
-      <w:proofErr w:type="spellStart"/>
-      <w:r>
-        <w:t>JavaFX</w:t>
-      </w:r>
-      <w:proofErr w:type="spellEnd"/>
+        <w:t>Poi viene chiamta la funzione launch che fa partire il thread di JavaFX</w:t>
+      </w:r>
     </w:p>
     <w:p>
       <w:pPr>
@@ -5648,23 +4918,7 @@
         <w:ind w:right="141" w:hanging="299"/>
       </w:pPr>
       <w:r>
-        <w:t xml:space="preserve">Il </w:t>
-      </w:r>
-      <w:proofErr w:type="spellStart"/>
-      <w:r>
-        <w:t>thread</w:t>
-      </w:r>
-      <w:proofErr w:type="spellEnd"/>
-      <w:r>
-        <w:t xml:space="preserve"> di </w:t>
-      </w:r>
-      <w:proofErr w:type="spellStart"/>
-      <w:r>
-        <w:t>JavaFX</w:t>
-      </w:r>
-      <w:proofErr w:type="spellEnd"/>
-      <w:r>
-        <w:t xml:space="preserve"> come prima cosa carica tutte le risorse necessarie (FXML e immagini) e poi mostra la schermata iniziale.</w:t>
+        <w:t>Il thread di JavaFX come prima cosa carica tutte le risorse necessarie (FXML e immagini) e poi mostra la schermata iniziale.</w:t>
       </w:r>
     </w:p>
     <w:p>
@@ -5676,67 +4930,9 @@
         <w:spacing w:after="186"/>
         <w:ind w:right="141" w:hanging="299"/>
       </w:pPr>
-      <w:proofErr w:type="gramStart"/>
-      <w:r>
-        <w:t>nel</w:t>
-      </w:r>
-      <w:proofErr w:type="gramEnd"/>
-      <w:r>
-        <w:t xml:space="preserve"> caso in cui ci si connetta al server per una partita online </w:t>
-      </w:r>
-      <w:proofErr w:type="spellStart"/>
-      <w:r>
-        <w:t>vienelanciato</w:t>
-      </w:r>
-      <w:proofErr w:type="spellEnd"/>
-      <w:r>
-        <w:t xml:space="preserve"> un </w:t>
-      </w:r>
-      <w:proofErr w:type="spellStart"/>
-      <w:r>
-        <w:t>thread</w:t>
-      </w:r>
-      <w:proofErr w:type="spellEnd"/>
-      <w:r>
-        <w:t xml:space="preserve"> dalla classe </w:t>
-      </w:r>
-      <w:proofErr w:type="spellStart"/>
-      <w:r>
-        <w:t>ClientListener</w:t>
-      </w:r>
-      <w:proofErr w:type="spellEnd"/>
-      <w:r>
-        <w:t xml:space="preserve"> che riceve i messaggi e poi ne utilizza il già citato metodo </w:t>
-      </w:r>
-      <w:proofErr w:type="spellStart"/>
-      <w:r>
-        <w:t>haveEffect</w:t>
-      </w:r>
-      <w:proofErr w:type="spellEnd"/>
-      <w:r>
-        <w:t xml:space="preserve"> per compiere tutte le azioni necessarie. Per poi accedere al controller e alla scena di cui bisogna modificare i componenti, il metodo utilizza i due </w:t>
-      </w:r>
-      <w:proofErr w:type="spellStart"/>
-      <w:r>
-        <w:t>singelton</w:t>
-      </w:r>
-      <w:proofErr w:type="spellEnd"/>
-      <w:r>
-        <w:t xml:space="preserve"> </w:t>
-      </w:r>
-      <w:proofErr w:type="spellStart"/>
-      <w:r>
-        <w:t>SessionManager</w:t>
-      </w:r>
-      <w:proofErr w:type="spellEnd"/>
-      <w:r>
-        <w:t xml:space="preserve"> e </w:t>
-      </w:r>
-      <w:proofErr w:type="spellStart"/>
-      <w:r>
-        <w:t>NetworkManager</w:t>
-      </w:r>
-      <w:proofErr w:type="spellEnd"/>
+      <w:r>
+        <w:t>nel caso in cui ci si connetta al server per una partita online vienelanciato un thread dalla classe ClientListener che riceve i messaggi e poi ne utilizza il già citato metodo haveEffect per compiere tutte le azioni necessarie. Per poi accedere al controller e alla scena di cui bisogna modificare i componenti, il metodo utilizza i due singelton SessionManager e NetworkManager</w:t>
+      </w:r>
     </w:p>
     <w:p>
       <w:pPr>
@@ -5747,21 +4943,8 @@
         <w:spacing w:after="448"/>
         <w:ind w:right="141" w:hanging="299"/>
       </w:pPr>
-      <w:proofErr w:type="gramStart"/>
-      <w:r>
-        <w:t>il</w:t>
-      </w:r>
-      <w:proofErr w:type="gramEnd"/>
-      <w:r>
-        <w:t xml:space="preserve"> resto del flusso è demandato alle scelte dell’utente sull’</w:t>
-      </w:r>
-      <w:proofErr w:type="spellStart"/>
-      <w:r>
-        <w:t>interfacciagrafica</w:t>
-      </w:r>
-      <w:proofErr w:type="spellEnd"/>
-      <w:r>
-        <w:t>.</w:t>
+      <w:r>
+        <w:t>il resto del flusso è demandato alle scelte dell’utente sull’interfacciagrafica.</w:t>
       </w:r>
     </w:p>
     <w:p>
@@ -5770,34 +4953,19 @@
         <w:spacing w:after="72"/>
         <w:ind w:left="719" w:hanging="719"/>
       </w:pPr>
-      <w:bookmarkStart w:id="12" w:name="_Toc7258"/>
-      <w:proofErr w:type="spellStart"/>
-      <w:r>
-        <w:t>SessionManager</w:t>
-      </w:r>
-      <w:proofErr w:type="spellEnd"/>
-      <w:r>
-        <w:t xml:space="preserve"> e </w:t>
-      </w:r>
-      <w:proofErr w:type="spellStart"/>
-      <w:r>
-        <w:t>NetworkManager</w:t>
-      </w:r>
-      <w:bookmarkEnd w:id="12"/>
-      <w:proofErr w:type="spellEnd"/>
+      <w:bookmarkStart w:id="13" w:name="_Toc7258"/>
+      <w:r>
+        <w:t>SessionManager e NetworkManager</w:t>
+      </w:r>
+      <w:bookmarkEnd w:id="13"/>
     </w:p>
     <w:p>
       <w:pPr>
         <w:spacing w:after="263"/>
         <w:ind w:left="-5" w:right="141"/>
       </w:pPr>
-      <w:proofErr w:type="gramStart"/>
-      <w:r>
-        <w:t>queste</w:t>
-      </w:r>
-      <w:proofErr w:type="gramEnd"/>
-      <w:r>
-        <w:t xml:space="preserve"> due classi sono due singleton che servono per</w:t>
+      <w:r>
+        <w:t>queste due classi sono due singleton che servono per</w:t>
       </w:r>
     </w:p>
     <w:p>
@@ -5808,13 +4976,8 @@
         </w:numPr>
         <w:ind w:left="586" w:right="141" w:hanging="237"/>
       </w:pPr>
-      <w:proofErr w:type="gramStart"/>
-      <w:r>
-        <w:t>gestire</w:t>
-      </w:r>
-      <w:proofErr w:type="gramEnd"/>
-      <w:r>
-        <w:t xml:space="preserve"> la visualizzazione delle varie schermate</w:t>
+      <w:r>
+        <w:t>gestire la visualizzazione delle varie schermate</w:t>
       </w:r>
     </w:p>
     <w:p>
@@ -5825,13 +4988,8 @@
         </w:numPr>
         <w:ind w:left="586" w:right="141" w:hanging="237"/>
       </w:pPr>
-      <w:proofErr w:type="gramStart"/>
-      <w:r>
-        <w:t>gestire</w:t>
-      </w:r>
-      <w:proofErr w:type="gramEnd"/>
-      <w:r>
-        <w:t xml:space="preserve"> le componenti necessarie al networking</w:t>
+      <w:r>
+        <w:t>gestire le componenti necessarie al networking</w:t>
       </w:r>
     </w:p>
     <w:p>
@@ -5843,37 +5001,8 @@
         <w:spacing w:after="270"/>
         <w:ind w:left="586" w:right="141" w:hanging="237"/>
       </w:pPr>
-      <w:proofErr w:type="gramStart"/>
-      <w:r>
-        <w:t>fornire</w:t>
-      </w:r>
-      <w:proofErr w:type="gramEnd"/>
-      <w:r>
-        <w:t xml:space="preserve"> un single </w:t>
-      </w:r>
-      <w:proofErr w:type="spellStart"/>
-      <w:r>
-        <w:t>access</w:t>
-      </w:r>
-      <w:proofErr w:type="spellEnd"/>
-      <w:r>
-        <w:t xml:space="preserve"> </w:t>
-      </w:r>
-      <w:proofErr w:type="spellStart"/>
-      <w:r>
-        <w:t>point</w:t>
-      </w:r>
-      <w:proofErr w:type="spellEnd"/>
-      <w:r>
-        <w:t xml:space="preserve"> per tutte le </w:t>
-      </w:r>
-      <w:proofErr w:type="spellStart"/>
-      <w:r>
-        <w:t>alre</w:t>
-      </w:r>
-      <w:proofErr w:type="spellEnd"/>
-      <w:r>
-        <w:t xml:space="preserve"> classi e soprattutto per l’esecuzione delle azioni associate ai messaggi</w:t>
+      <w:r>
+        <w:t>fornire un single access point per tutte le alre classi e soprattutto per l’esecuzione delle azioni associate ai messaggi</w:t>
       </w:r>
     </w:p>
     <w:p>
@@ -5881,43 +5010,11 @@
         <w:ind w:left="-15" w:right="141" w:firstLine="351"/>
       </w:pPr>
       <w:r>
-        <w:t xml:space="preserve">In particolare </w:t>
-      </w:r>
-      <w:proofErr w:type="spellStart"/>
-      <w:r>
-        <w:t>SessionManger</w:t>
-      </w:r>
-      <w:proofErr w:type="spellEnd"/>
-      <w:r>
-        <w:t xml:space="preserve"> si occupa di della gestione delle scene e della loro visualizzazione </w:t>
-      </w:r>
-      <w:proofErr w:type="spellStart"/>
-      <w:r>
-        <w:t>nonchè</w:t>
-      </w:r>
-      <w:proofErr w:type="spellEnd"/>
-      <w:r>
-        <w:t xml:space="preserve"> del mantenimento di alcune informazioni per il gioco in locale, mentre </w:t>
-      </w:r>
-      <w:proofErr w:type="spellStart"/>
-      <w:r>
-        <w:t>NetworkManager</w:t>
-      </w:r>
-      <w:proofErr w:type="spellEnd"/>
-      <w:r>
-        <w:t xml:space="preserve"> si occupa di contenere le informazioni della </w:t>
+        <w:t xml:space="preserve">In particolare SessionManger si occupa di della gestione delle scene e della loro visualizzazione nonchè del mantenimento di alcune informazioni per il gioco in locale, mentre NetworkManager si occupa di contenere le informazioni della </w:t>
       </w:r>
       <w:r>
         <w:lastRenderedPageBreak/>
-        <w:t xml:space="preserve">sessione di gioco online e delle strutture necessarie alla comunicazione. Metodi e attributi sono presenti nell’UML in figura 6, i loro nomi sono abbastanza </w:t>
-      </w:r>
-      <w:proofErr w:type="spellStart"/>
-      <w:r>
-        <w:t>autoesplicativi</w:t>
-      </w:r>
-      <w:proofErr w:type="spellEnd"/>
-      <w:r>
-        <w:t>.</w:t>
+        <w:t>sessione di gioco online e delle strutture necessarie alla comunicazione. Metodi e attributi sono presenti nell’UML in figura 6, i loro nomi sono abbastanza autoesplicativi.</w:t>
       </w:r>
     </w:p>
     <w:p>
@@ -5929,6 +5026,7 @@
       <w:r>
         <w:rPr>
           <w:noProof/>
+          <w:lang w:eastAsia="ja-JP"/>
         </w:rPr>
         <w:drawing>
           <wp:inline distT="0" distB="0" distL="0" distR="0">
@@ -5972,24 +5070,9 @@
       <w:r>
         <w:t>Figura 13</w:t>
       </w:r>
-      <w:bookmarkStart w:id="13" w:name="_GoBack"/>
-      <w:bookmarkEnd w:id="13"/>
-      <w:r>
-        <w:t xml:space="preserve">: Struttura delle classi </w:t>
-      </w:r>
-      <w:proofErr w:type="spellStart"/>
-      <w:r>
-        <w:t>SessionManager</w:t>
-      </w:r>
-      <w:proofErr w:type="spellEnd"/>
-      <w:r>
-        <w:t xml:space="preserve"> e </w:t>
-      </w:r>
-      <w:proofErr w:type="spellStart"/>
-      <w:r>
-        <w:t>NetworkManager</w:t>
-      </w:r>
-      <w:proofErr w:type="spellEnd"/>
+      <w:r>
+        <w:t>: Struttura delle classi SessionManager e NetworkManager</w:t>
+      </w:r>
     </w:p>
     <w:p>
       <w:pPr>
@@ -6007,15 +5090,7 @@
         <w:ind w:left="-5" w:right="141"/>
       </w:pPr>
       <w:r>
-        <w:t xml:space="preserve">Come già accennato nella introduzione si è scelto di utilizzare JAVAFX per la parte di grafica, per via della sua estrema flessibilità e potenza. I componenti della grafica sono raggruppati nel package </w:t>
-      </w:r>
-      <w:proofErr w:type="spellStart"/>
-      <w:r>
-        <w:t>view</w:t>
-      </w:r>
-      <w:proofErr w:type="spellEnd"/>
-      <w:r>
-        <w:t>, e comprendono:</w:t>
+        <w:t>Come già accennato nella introduzione si è scelto di utilizzare JAVAFX per la parte di grafica, per via della sua estrema flessibilità e potenza. I componenti della grafica sono raggruppati nel package view, e comprendono:</w:t>
       </w:r>
     </w:p>
     <w:p>
@@ -6026,13 +5101,8 @@
         </w:numPr>
         <w:ind w:left="586" w:right="141" w:hanging="237"/>
       </w:pPr>
-      <w:proofErr w:type="gramStart"/>
-      <w:r>
-        <w:t>file</w:t>
-      </w:r>
-      <w:proofErr w:type="gramEnd"/>
-      <w:r>
-        <w:t xml:space="preserve"> FXML, che definiscono la struttura della finestra grafica</w:t>
+      <w:r>
+        <w:t>file FXML, che definiscono la struttura della finestra grafica</w:t>
       </w:r>
     </w:p>
     <w:p>
@@ -6043,21 +5113,8 @@
         </w:numPr>
         <w:ind w:left="586" w:right="141" w:hanging="237"/>
       </w:pPr>
-      <w:proofErr w:type="gramStart"/>
-      <w:r>
-        <w:t>gli</w:t>
-      </w:r>
-      <w:proofErr w:type="gramEnd"/>
-      <w:r>
-        <w:t xml:space="preserve"> </w:t>
-      </w:r>
-      <w:proofErr w:type="spellStart"/>
-      <w:r>
-        <w:t>stylesheet</w:t>
-      </w:r>
-      <w:proofErr w:type="spellEnd"/>
-      <w:r>
-        <w:t xml:space="preserve"> associati ad essi</w:t>
+      <w:r>
+        <w:t>gli stylesheet associati ad essi</w:t>
       </w:r>
     </w:p>
     <w:p>
@@ -6092,14 +5149,9 @@
         </w:numPr>
         <w:ind w:left="586" w:right="141" w:hanging="237"/>
       </w:pPr>
-      <w:proofErr w:type="gramStart"/>
       <w:r>
         <w:lastRenderedPageBreak/>
-        <w:t>le</w:t>
-      </w:r>
-      <w:proofErr w:type="gramEnd"/>
-      <w:r>
-        <w:t xml:space="preserve"> immagini utilizzate</w:t>
+        <w:t>le immagini utilizzate</w:t>
       </w:r>
     </w:p>
     <w:p>
@@ -6108,27 +5160,7 @@
         <w:ind w:left="-15" w:right="141" w:firstLine="351"/>
       </w:pPr>
       <w:r>
-        <w:t xml:space="preserve">Molti degli elementi grafici utilizzati sono parte della libreria </w:t>
-      </w:r>
-      <w:proofErr w:type="spellStart"/>
-      <w:r>
-        <w:t>JFoenix</w:t>
-      </w:r>
-      <w:proofErr w:type="spellEnd"/>
-      <w:r>
-        <w:t xml:space="preserve"> che "reinterpreta" alcuni elementi nativi di JAVAFX seguendo le regole dettate dal </w:t>
-      </w:r>
-      <w:proofErr w:type="spellStart"/>
-      <w:r>
-        <w:t>material</w:t>
-      </w:r>
-      <w:proofErr w:type="spellEnd"/>
-      <w:r>
-        <w:t xml:space="preserve"> design per avere un aspetto più moderno</w:t>
-      </w:r>
-      <w:proofErr w:type="gramStart"/>
-      <w:r>
-        <w:t xml:space="preserve">. </w:t>
+        <w:t xml:space="preserve">Molti degli elementi grafici utilizzati sono parte della libreria JFoenix che "reinterpreta" alcuni elementi nativi di JAVAFX seguendo le regole dettate dal material design per avere un aspetto più moderno. </w:t>
       </w:r>
       <w:r>
         <w:rPr>
@@ -6139,7 +5171,6 @@
       <w:r>
         <w:t>.</w:t>
       </w:r>
-      <w:proofErr w:type="gramEnd"/>
     </w:p>
     <w:p>
       <w:pPr>
@@ -6157,41 +5188,23 @@
         <w:ind w:left="-5" w:right="141"/>
       </w:pPr>
       <w:r>
-        <w:t xml:space="preserve">I file </w:t>
-      </w:r>
-      <w:proofErr w:type="spellStart"/>
-      <w:r>
-        <w:t>chre</w:t>
-      </w:r>
-      <w:proofErr w:type="spellEnd"/>
-      <w:r>
-        <w:t xml:space="preserve"> rappresentano le varie schermate sono soltanto 3:</w:t>
+        <w:t>I file chre rappresentano le varie schermate sono soltanto 3:</w:t>
       </w:r>
     </w:p>
     <w:p>
       <w:pPr>
         <w:ind w:left="-5" w:right="141"/>
       </w:pPr>
-      <w:proofErr w:type="spellStart"/>
-      <w:r>
-        <w:t>StartScreen.fxml</w:t>
-      </w:r>
-      <w:proofErr w:type="spellEnd"/>
-      <w:r>
-        <w:t xml:space="preserve"> che rappresenta la schermata iniziale</w:t>
+      <w:r>
+        <w:t>StartScreen.fxml che rappresenta la schermata iniziale</w:t>
       </w:r>
     </w:p>
     <w:p>
       <w:pPr>
         <w:ind w:left="-5" w:right="141"/>
       </w:pPr>
-      <w:proofErr w:type="spellStart"/>
-      <w:r>
-        <w:t>GameView.fxml</w:t>
-      </w:r>
-      <w:proofErr w:type="spellEnd"/>
-      <w:r>
-        <w:t xml:space="preserve"> che rappresenta la schermata di gioco in locale</w:t>
+      <w:r>
+        <w:t>GameView.fxml che rappresenta la schermata di gioco in locale</w:t>
       </w:r>
     </w:p>
     <w:p>
@@ -6199,13 +5212,8 @@
         <w:spacing w:after="19" w:line="411" w:lineRule="auto"/>
         <w:ind w:left="336" w:right="712" w:hanging="351"/>
       </w:pPr>
-      <w:proofErr w:type="spellStart"/>
-      <w:r>
-        <w:t>OnlineGameView.fxml</w:t>
-      </w:r>
-      <w:proofErr w:type="spellEnd"/>
-      <w:r>
-        <w:t xml:space="preserve"> che invece è relativa ad una partita in rete a cui poi sono associati 2 file CSS:</w:t>
+      <w:r>
+        <w:t>OnlineGameView.fxml che invece è relativa ad una partita in rete a cui poi sono associati 2 file CSS:</w:t>
       </w:r>
     </w:p>
     <w:p>
@@ -6250,71 +5258,7 @@
         <w:ind w:left="-5" w:right="141"/>
       </w:pPr>
       <w:r>
-        <w:t xml:space="preserve">Tutte le pedine sono rappresentate da una relativa immagine. L’associazione avviene tramite la classe </w:t>
-      </w:r>
-      <w:proofErr w:type="spellStart"/>
-      <w:r>
-        <w:t>ImagePicker</w:t>
-      </w:r>
-      <w:proofErr w:type="spellEnd"/>
-      <w:r>
-        <w:t xml:space="preserve"> che utilizza una </w:t>
-      </w:r>
-      <w:proofErr w:type="spellStart"/>
-      <w:r>
-        <w:t>HashMap</w:t>
-      </w:r>
-      <w:proofErr w:type="spellEnd"/>
-      <w:r>
-        <w:t xml:space="preserve"> per associare un valore dell’</w:t>
-      </w:r>
-      <w:proofErr w:type="spellStart"/>
-      <w:r>
-        <w:t>enum</w:t>
-      </w:r>
-      <w:proofErr w:type="spellEnd"/>
-      <w:r>
-        <w:t xml:space="preserve"> </w:t>
-      </w:r>
-      <w:proofErr w:type="spellStart"/>
-      <w:r>
-        <w:t>PieceType</w:t>
-      </w:r>
-      <w:proofErr w:type="spellEnd"/>
-      <w:r>
-        <w:t xml:space="preserve"> ad un oggetto di tipo Image che ne è la rappresentazione. L’inizializzazione della </w:t>
-      </w:r>
-      <w:proofErr w:type="spellStart"/>
-      <w:r>
-        <w:t>HashMap</w:t>
-      </w:r>
-      <w:proofErr w:type="spellEnd"/>
-      <w:r>
-        <w:t xml:space="preserve"> avviene all’inizio dell’applicazione, in cui appunto si caricano le immagini che devono vengono selezionate in base al loro nome dalle cartelle </w:t>
-      </w:r>
-      <w:proofErr w:type="spellStart"/>
-      <w:r>
-        <w:t>whites</w:t>
-      </w:r>
-      <w:proofErr w:type="spellEnd"/>
-      <w:r>
-        <w:t xml:space="preserve"> e </w:t>
-      </w:r>
-      <w:proofErr w:type="spellStart"/>
-      <w:r>
-        <w:t>blacks</w:t>
-      </w:r>
-      <w:proofErr w:type="spellEnd"/>
-      <w:r>
-        <w:t xml:space="preserve">. In questo modo è possibile sostituire facilmente le pedine, ma non tanto per scegliere tra un particolare set di </w:t>
-      </w:r>
-      <w:proofErr w:type="gramStart"/>
-      <w:r>
-        <w:t>icone(</w:t>
-      </w:r>
-      <w:proofErr w:type="gramEnd"/>
-      <w:r>
-        <w:t>più nella sezione 6).</w:t>
+        <w:t>Tutte le pedine sono rappresentate da una relativa immagine. L’associazione avviene tramite la classe ImagePicker che utilizza una HashMap per associare un valore dell’enum PieceType ad un oggetto di tipo Image che ne è la rappresentazione. L’inizializzazione della HashMap avviene all’inizio dell’applicazione, in cui appunto si caricano le immagini che devono vengono selezionate in base al loro nome dalle cartelle whites e blacks. In questo modo è possibile sostituire facilmente le pedine, ma non tanto per scegliere tra un particolare set di icone(più nella sezione 6).</w:t>
       </w:r>
     </w:p>
     <w:p>
@@ -6350,34 +5294,16 @@
       <w:pPr>
         <w:ind w:left="-5" w:right="141"/>
       </w:pPr>
-      <w:proofErr w:type="spellStart"/>
-      <w:r>
-        <w:t>StartScreenController</w:t>
-      </w:r>
-      <w:proofErr w:type="spellEnd"/>
-      <w:r>
-        <w:t xml:space="preserve"> controlla </w:t>
-      </w:r>
-      <w:proofErr w:type="spellStart"/>
-      <w:r>
-        <w:t>ala</w:t>
-      </w:r>
-      <w:proofErr w:type="spellEnd"/>
-      <w:r>
-        <w:t xml:space="preserve"> schermata iniziale</w:t>
+      <w:r>
+        <w:t>StartScreenController controlla ala schermata iniziale</w:t>
       </w:r>
     </w:p>
     <w:p>
       <w:pPr>
         <w:ind w:left="-5" w:right="141"/>
       </w:pPr>
-      <w:proofErr w:type="spellStart"/>
-      <w:r>
-        <w:t>GameViewController</w:t>
-      </w:r>
-      <w:proofErr w:type="spellEnd"/>
-      <w:r>
-        <w:t xml:space="preserve"> controlla la schermata di gioco in locale</w:t>
+      <w:r>
+        <w:t>GameViewController controlla la schermata di gioco in locale</w:t>
       </w:r>
     </w:p>
     <w:p>
@@ -6386,13 +5312,8 @@
         <w:ind w:right="0"/>
         <w:jc w:val="left"/>
       </w:pPr>
-      <w:proofErr w:type="spellStart"/>
-      <w:r>
-        <w:t>OnlineGameViewController</w:t>
-      </w:r>
-      <w:proofErr w:type="spellEnd"/>
-      <w:r>
-        <w:t xml:space="preserve"> per le partite online</w:t>
+      <w:r>
+        <w:t>OnlineGameViewController per le partite online</w:t>
       </w:r>
     </w:p>
     <w:p>
@@ -6411,31 +5332,7 @@
         <w:ind w:left="-5" w:right="141"/>
       </w:pPr>
       <w:r>
-        <w:t xml:space="preserve">Questi sono classi che </w:t>
-      </w:r>
-      <w:proofErr w:type="spellStart"/>
-      <w:r>
-        <w:t>che</w:t>
-      </w:r>
-      <w:proofErr w:type="spellEnd"/>
-      <w:r>
-        <w:t xml:space="preserve"> servono per far comparire dei popup sullo schermo. Fanno utilizzo della classe </w:t>
-      </w:r>
-      <w:proofErr w:type="spellStart"/>
-      <w:r>
-        <w:t>JFXDialog</w:t>
-      </w:r>
-      <w:proofErr w:type="spellEnd"/>
-      <w:r>
-        <w:t xml:space="preserve"> come base per il </w:t>
-      </w:r>
-      <w:proofErr w:type="spellStart"/>
-      <w:r>
-        <w:t>dialog</w:t>
-      </w:r>
-      <w:proofErr w:type="spellEnd"/>
-      <w:r>
-        <w:t xml:space="preserve"> box e poi vengono riempiti con i vari elementi in base alla casistica. Tra queste classi non c’è una relazione gerarchica per via delle operazioni molto diverse tra loro che devono compiere e che richiedono diversi parametri.</w:t>
+        <w:t>Questi sono classi che che servono per far comparire dei popup sullo schermo. Fanno utilizzo della classe JFXDialog come base per il dialog box e poi vengono riempiti con i vari elementi in base alla casistica. Tra queste classi non c’è una relazione gerarchica per via delle operazioni molto diverse tra loro che devono compiere e che richiedono diversi parametri.</w:t>
       </w:r>
     </w:p>
     <w:p>
@@ -6481,15 +5378,7 @@
         <w:ind w:right="141" w:hanging="299"/>
       </w:pPr>
       <w:r>
-        <w:t xml:space="preserve">Permettere di tornare indietro nelle mosse nella partita il locale, e magari anche in quella online entro un certo </w:t>
-      </w:r>
-      <w:proofErr w:type="spellStart"/>
-      <w:r>
-        <w:t>timeout</w:t>
-      </w:r>
-      <w:proofErr w:type="spellEnd"/>
-      <w:r>
-        <w:t>. Questa funzionalità necessita di modificare abbastanza la struttura di alcune classi, poiché attualmente il gioco non mantiene informazione riguardo le mosse precedenti</w:t>
+        <w:t>Permettere di tornare indietro nelle mosse nella partita il locale, e magari anche in quella online entro un certo timeout. Questa funzionalità necessita di modificare abbastanza la struttura di alcune classi, poiché attualmente il gioco non mantiene informazione riguardo le mosse precedenti</w:t>
       </w:r>
     </w:p>
     <w:p>
@@ -6502,15 +5391,7 @@
         <w:ind w:right="141" w:hanging="299"/>
       </w:pPr>
       <w:r>
-        <w:t xml:space="preserve">Con l’implementazione del punto precedente sarebbe anche </w:t>
-      </w:r>
-      <w:proofErr w:type="spellStart"/>
-      <w:r>
-        <w:t>possibileimplementare</w:t>
-      </w:r>
-      <w:proofErr w:type="spellEnd"/>
-      <w:r>
-        <w:t xml:space="preserve"> la mossa </w:t>
+        <w:t xml:space="preserve">Con l’implementazione del punto precedente sarebbe anche possibileimplementare la mossa </w:t>
       </w:r>
       <w:r>
         <w:rPr>
@@ -6530,15 +5411,7 @@
       </w:pPr>
       <w:r>
         <w:lastRenderedPageBreak/>
-        <w:t xml:space="preserve">Si potrebbe inoltre implementare la possibilità di giocare con un </w:t>
-      </w:r>
-      <w:proofErr w:type="spellStart"/>
-      <w:r>
-        <w:t>utentespecifico</w:t>
-      </w:r>
-      <w:proofErr w:type="spellEnd"/>
-      <w:r>
-        <w:t>.</w:t>
+        <w:t>Si potrebbe inoltre implementare la possibilità di giocare con un utentespecifico.</w:t>
       </w:r>
     </w:p>
     <w:p>
@@ -6551,23 +5424,7 @@
         <w:ind w:right="141" w:hanging="299"/>
       </w:pPr>
       <w:r>
-        <w:t xml:space="preserve">Anche l’introduzione di un </w:t>
-      </w:r>
-      <w:proofErr w:type="spellStart"/>
-      <w:r>
-        <w:t>menù</w:t>
-      </w:r>
-      <w:proofErr w:type="spellEnd"/>
-      <w:r>
-        <w:t xml:space="preserve"> contestuale in cui scegliere magari </w:t>
-      </w:r>
-      <w:proofErr w:type="spellStart"/>
-      <w:r>
-        <w:t>icolori</w:t>
-      </w:r>
-      <w:proofErr w:type="spellEnd"/>
-      <w:r>
-        <w:t xml:space="preserve"> della scacchiera o un set di pedine specifiche.</w:t>
+        <w:t>Anche l’introduzione di un menù contestuale in cui scegliere magari icolori della scacchiera o un set di pedine specifiche.</w:t>
       </w:r>
     </w:p>
     <w:p>
@@ -6579,13 +5436,8 @@
         <w:spacing w:after="0"/>
         <w:ind w:right="141" w:hanging="299"/>
       </w:pPr>
-      <w:proofErr w:type="gramStart"/>
-      <w:r>
-        <w:t>per</w:t>
-      </w:r>
-      <w:proofErr w:type="gramEnd"/>
-      <w:r>
-        <w:t xml:space="preserve"> quanto riguarda la struttura del progetto, bisognerebbe riordinare le classi del client perché non sono stare rispettate alcune buone pratiche dell’incapsulamento, sia alcune strutture che tendono più al procedurale che all’OOP.</w:t>
+      <w:r>
+        <w:t>per quanto riguarda la struttura del progetto, bisognerebbe riordinare le classi del client perché non sono stare rispettate alcune buone pratiche dell’incapsulamento, sia alcune strutture che tendono più al procedurale che all’OOP.</w:t>
       </w:r>
     </w:p>
     <w:sectPr>
@@ -6601,7 +5453,7 @@
 </file>
 
 <file path=word/endnotes.xml><?xml version="1.0" encoding="utf-8"?>
-<w:endnotes xmlns:wpc="http://schemas.microsoft.com/office/word/2010/wordprocessingCanvas" xmlns:mc="http://schemas.openxmlformats.org/markup-compatibility/2006" xmlns:o="urn:schemas-microsoft-com:office:office" xmlns:r="http://schemas.openxmlformats.org/officeDocument/2006/relationships" xmlns:m="http://schemas.openxmlformats.org/officeDocument/2006/math" xmlns:v="urn:schemas-microsoft-com:vml" xmlns:wp14="http://schemas.microsoft.com/office/word/2010/wordprocessingDrawing" xmlns:wp="http://schemas.openxmlformats.org/drawingml/2006/wordprocessingDrawing" xmlns:w10="urn:schemas-microsoft-com:office:word" xmlns:w="http://schemas.openxmlformats.org/wordprocessingml/2006/main" xmlns:w14="http://schemas.microsoft.com/office/word/2010/wordml" xmlns:w15="http://schemas.microsoft.com/office/word/2012/wordml" xmlns:wpg="http://schemas.microsoft.com/office/word/2010/wordprocessingGroup" xmlns:wpi="http://schemas.microsoft.com/office/word/2010/wordprocessingInk" xmlns:wne="http://schemas.microsoft.com/office/word/2006/wordml" xmlns:wps="http://schemas.microsoft.com/office/word/2010/wordprocessingShape" mc:Ignorable="w14 w15 wp14">
+<w:endnotes xmlns:wpc="http://schemas.microsoft.com/office/word/2010/wordprocessingCanvas" xmlns:cx="http://schemas.microsoft.com/office/drawing/2014/chartex" xmlns:cx1="http://schemas.microsoft.com/office/drawing/2015/9/8/chartex" xmlns:cx2="http://schemas.microsoft.com/office/drawing/2015/10/21/chartex" xmlns:cx3="http://schemas.microsoft.com/office/drawing/2016/5/9/chartex" xmlns:cx4="http://schemas.microsoft.com/office/drawing/2016/5/10/chartex" xmlns:cx5="http://schemas.microsoft.com/office/drawing/2016/5/11/chartex" xmlns:mc="http://schemas.openxmlformats.org/markup-compatibility/2006" xmlns:o="urn:schemas-microsoft-com:office:office" xmlns:r="http://schemas.openxmlformats.org/officeDocument/2006/relationships" xmlns:m="http://schemas.openxmlformats.org/officeDocument/2006/math" xmlns:v="urn:schemas-microsoft-com:vml" xmlns:wp14="http://schemas.microsoft.com/office/word/2010/wordprocessingDrawing" xmlns:wp="http://schemas.openxmlformats.org/drawingml/2006/wordprocessingDrawing" xmlns:w10="urn:schemas-microsoft-com:office:word" xmlns:w="http://schemas.openxmlformats.org/wordprocessingml/2006/main" xmlns:w14="http://schemas.microsoft.com/office/word/2010/wordml" xmlns:w15="http://schemas.microsoft.com/office/word/2012/wordml" xmlns:w16se="http://schemas.microsoft.com/office/word/2015/wordml/symex" xmlns:wpg="http://schemas.microsoft.com/office/word/2010/wordprocessingGroup" xmlns:wpi="http://schemas.microsoft.com/office/word/2010/wordprocessingInk" xmlns:wne="http://schemas.microsoft.com/office/word/2006/wordml" xmlns:wps="http://schemas.microsoft.com/office/word/2010/wordprocessingShape" mc:Ignorable="w14 w15 w16se wp14">
   <w:endnote w:type="separator" w:id="-1">
     <w:p>
       <w:pPr>
@@ -6626,7 +5478,7 @@
 </file>
 
 <file path=word/footer1.xml><?xml version="1.0" encoding="utf-8"?>
-<w:ftr xmlns:wpc="http://schemas.microsoft.com/office/word/2010/wordprocessingCanvas" xmlns:mc="http://schemas.openxmlformats.org/markup-compatibility/2006" xmlns:o="urn:schemas-microsoft-com:office:office" xmlns:r="http://schemas.openxmlformats.org/officeDocument/2006/relationships" xmlns:m="http://schemas.openxmlformats.org/officeDocument/2006/math" xmlns:v="urn:schemas-microsoft-com:vml" xmlns:wp14="http://schemas.microsoft.com/office/word/2010/wordprocessingDrawing" xmlns:wp="http://schemas.openxmlformats.org/drawingml/2006/wordprocessingDrawing" xmlns:w10="urn:schemas-microsoft-com:office:word" xmlns:w="http://schemas.openxmlformats.org/wordprocessingml/2006/main" xmlns:w14="http://schemas.microsoft.com/office/word/2010/wordml" xmlns:w15="http://schemas.microsoft.com/office/word/2012/wordml" xmlns:wpg="http://schemas.microsoft.com/office/word/2010/wordprocessingGroup" xmlns:wpi="http://schemas.microsoft.com/office/word/2010/wordprocessingInk" xmlns:wne="http://schemas.microsoft.com/office/word/2006/wordml" xmlns:wps="http://schemas.microsoft.com/office/word/2010/wordprocessingShape" mc:Ignorable="w14 w15 wp14">
+<w:ftr xmlns:wpc="http://schemas.microsoft.com/office/word/2010/wordprocessingCanvas" xmlns:cx="http://schemas.microsoft.com/office/drawing/2014/chartex" xmlns:cx1="http://schemas.microsoft.com/office/drawing/2015/9/8/chartex" xmlns:cx2="http://schemas.microsoft.com/office/drawing/2015/10/21/chartex" xmlns:cx3="http://schemas.microsoft.com/office/drawing/2016/5/9/chartex" xmlns:cx4="http://schemas.microsoft.com/office/drawing/2016/5/10/chartex" xmlns:cx5="http://schemas.microsoft.com/office/drawing/2016/5/11/chartex" xmlns:mc="http://schemas.openxmlformats.org/markup-compatibility/2006" xmlns:o="urn:schemas-microsoft-com:office:office" xmlns:r="http://schemas.openxmlformats.org/officeDocument/2006/relationships" xmlns:m="http://schemas.openxmlformats.org/officeDocument/2006/math" xmlns:v="urn:schemas-microsoft-com:vml" xmlns:wp14="http://schemas.microsoft.com/office/word/2010/wordprocessingDrawing" xmlns:wp="http://schemas.openxmlformats.org/drawingml/2006/wordprocessingDrawing" xmlns:w10="urn:schemas-microsoft-com:office:word" xmlns:w="http://schemas.openxmlformats.org/wordprocessingml/2006/main" xmlns:w14="http://schemas.microsoft.com/office/word/2010/wordml" xmlns:w15="http://schemas.microsoft.com/office/word/2012/wordml" xmlns:w16se="http://schemas.microsoft.com/office/word/2015/wordml/symex" xmlns:wpg="http://schemas.microsoft.com/office/word/2010/wordprocessingGroup" xmlns:wpi="http://schemas.microsoft.com/office/word/2010/wordprocessingInk" xmlns:wne="http://schemas.microsoft.com/office/word/2006/wordml" xmlns:wps="http://schemas.microsoft.com/office/word/2010/wordprocessingShape" mc:Ignorable="w14 w15 w16se wp14">
   <w:p>
     <w:pPr>
       <w:spacing w:after="0" w:line="259" w:lineRule="auto"/>
@@ -6656,7 +5508,7 @@
 </file>
 
 <file path=word/footer2.xml><?xml version="1.0" encoding="utf-8"?>
-<w:ftr xmlns:wpc="http://schemas.microsoft.com/office/word/2010/wordprocessingCanvas" xmlns:mc="http://schemas.openxmlformats.org/markup-compatibility/2006" xmlns:o="urn:schemas-microsoft-com:office:office" xmlns:r="http://schemas.openxmlformats.org/officeDocument/2006/relationships" xmlns:m="http://schemas.openxmlformats.org/officeDocument/2006/math" xmlns:v="urn:schemas-microsoft-com:vml" xmlns:wp14="http://schemas.microsoft.com/office/word/2010/wordprocessingDrawing" xmlns:wp="http://schemas.openxmlformats.org/drawingml/2006/wordprocessingDrawing" xmlns:w10="urn:schemas-microsoft-com:office:word" xmlns:w="http://schemas.openxmlformats.org/wordprocessingml/2006/main" xmlns:w14="http://schemas.microsoft.com/office/word/2010/wordml" xmlns:w15="http://schemas.microsoft.com/office/word/2012/wordml" xmlns:wpg="http://schemas.microsoft.com/office/word/2010/wordprocessingGroup" xmlns:wpi="http://schemas.microsoft.com/office/word/2010/wordprocessingInk" xmlns:wne="http://schemas.microsoft.com/office/word/2006/wordml" xmlns:wps="http://schemas.microsoft.com/office/word/2010/wordprocessingShape" mc:Ignorable="w14 w15 wp14">
+<w:ftr xmlns:wpc="http://schemas.microsoft.com/office/word/2010/wordprocessingCanvas" xmlns:cx="http://schemas.microsoft.com/office/drawing/2014/chartex" xmlns:cx1="http://schemas.microsoft.com/office/drawing/2015/9/8/chartex" xmlns:cx2="http://schemas.microsoft.com/office/drawing/2015/10/21/chartex" xmlns:cx3="http://schemas.microsoft.com/office/drawing/2016/5/9/chartex" xmlns:cx4="http://schemas.microsoft.com/office/drawing/2016/5/10/chartex" xmlns:cx5="http://schemas.microsoft.com/office/drawing/2016/5/11/chartex" xmlns:mc="http://schemas.openxmlformats.org/markup-compatibility/2006" xmlns:o="urn:schemas-microsoft-com:office:office" xmlns:r="http://schemas.openxmlformats.org/officeDocument/2006/relationships" xmlns:m="http://schemas.openxmlformats.org/officeDocument/2006/math" xmlns:v="urn:schemas-microsoft-com:vml" xmlns:wp14="http://schemas.microsoft.com/office/word/2010/wordprocessingDrawing" xmlns:wp="http://schemas.openxmlformats.org/drawingml/2006/wordprocessingDrawing" xmlns:w10="urn:schemas-microsoft-com:office:word" xmlns:w="http://schemas.openxmlformats.org/wordprocessingml/2006/main" xmlns:w14="http://schemas.microsoft.com/office/word/2010/wordml" xmlns:w15="http://schemas.microsoft.com/office/word/2012/wordml" xmlns:w16se="http://schemas.microsoft.com/office/word/2015/wordml/symex" xmlns:wpg="http://schemas.microsoft.com/office/word/2010/wordprocessingGroup" xmlns:wpi="http://schemas.microsoft.com/office/word/2010/wordprocessingInk" xmlns:wne="http://schemas.microsoft.com/office/word/2006/wordml" xmlns:wps="http://schemas.microsoft.com/office/word/2010/wordprocessingShape" mc:Ignorable="w14 w15 w16se wp14">
   <w:p>
     <w:pPr>
       <w:spacing w:after="0" w:line="259" w:lineRule="auto"/>
@@ -6676,7 +5528,7 @@
       <w:rPr>
         <w:noProof/>
       </w:rPr>
-      <w:t>23</w:t>
+      <w:t>9</w:t>
     </w:r>
     <w:r>
       <w:fldChar w:fldCharType="end"/>
@@ -6686,7 +5538,7 @@
 </file>
 
 <file path=word/footer3.xml><?xml version="1.0" encoding="utf-8"?>
-<w:ftr xmlns:wpc="http://schemas.microsoft.com/office/word/2010/wordprocessingCanvas" xmlns:mc="http://schemas.openxmlformats.org/markup-compatibility/2006" xmlns:o="urn:schemas-microsoft-com:office:office" xmlns:r="http://schemas.openxmlformats.org/officeDocument/2006/relationships" xmlns:m="http://schemas.openxmlformats.org/officeDocument/2006/math" xmlns:v="urn:schemas-microsoft-com:vml" xmlns:wp14="http://schemas.microsoft.com/office/word/2010/wordprocessingDrawing" xmlns:wp="http://schemas.openxmlformats.org/drawingml/2006/wordprocessingDrawing" xmlns:w10="urn:schemas-microsoft-com:office:word" xmlns:w="http://schemas.openxmlformats.org/wordprocessingml/2006/main" xmlns:w14="http://schemas.microsoft.com/office/word/2010/wordml" xmlns:w15="http://schemas.microsoft.com/office/word/2012/wordml" xmlns:wpg="http://schemas.microsoft.com/office/word/2010/wordprocessingGroup" xmlns:wpi="http://schemas.microsoft.com/office/word/2010/wordprocessingInk" xmlns:wne="http://schemas.microsoft.com/office/word/2006/wordml" xmlns:wps="http://schemas.microsoft.com/office/word/2010/wordprocessingShape" mc:Ignorable="w14 w15 wp14">
+<w:ftr xmlns:wpc="http://schemas.microsoft.com/office/word/2010/wordprocessingCanvas" xmlns:cx="http://schemas.microsoft.com/office/drawing/2014/chartex" xmlns:cx1="http://schemas.microsoft.com/office/drawing/2015/9/8/chartex" xmlns:cx2="http://schemas.microsoft.com/office/drawing/2015/10/21/chartex" xmlns:cx3="http://schemas.microsoft.com/office/drawing/2016/5/9/chartex" xmlns:cx4="http://schemas.microsoft.com/office/drawing/2016/5/10/chartex" xmlns:cx5="http://schemas.microsoft.com/office/drawing/2016/5/11/chartex" xmlns:mc="http://schemas.openxmlformats.org/markup-compatibility/2006" xmlns:o="urn:schemas-microsoft-com:office:office" xmlns:r="http://schemas.openxmlformats.org/officeDocument/2006/relationships" xmlns:m="http://schemas.openxmlformats.org/officeDocument/2006/math" xmlns:v="urn:schemas-microsoft-com:vml" xmlns:wp14="http://schemas.microsoft.com/office/word/2010/wordprocessingDrawing" xmlns:wp="http://schemas.openxmlformats.org/drawingml/2006/wordprocessingDrawing" xmlns:w10="urn:schemas-microsoft-com:office:word" xmlns:w="http://schemas.openxmlformats.org/wordprocessingml/2006/main" xmlns:w14="http://schemas.microsoft.com/office/word/2010/wordml" xmlns:w15="http://schemas.microsoft.com/office/word/2012/wordml" xmlns:w16se="http://schemas.microsoft.com/office/word/2015/wordml/symex" xmlns:wpg="http://schemas.microsoft.com/office/word/2010/wordprocessingGroup" xmlns:wpi="http://schemas.microsoft.com/office/word/2010/wordprocessingInk" xmlns:wne="http://schemas.microsoft.com/office/word/2006/wordml" xmlns:wps="http://schemas.microsoft.com/office/word/2010/wordprocessingShape" mc:Ignorable="w14 w15 w16se wp14">
   <w:p>
     <w:pPr>
       <w:spacing w:after="0" w:line="259" w:lineRule="auto"/>
@@ -6713,7 +5565,7 @@
 </file>
 
 <file path=word/footnotes.xml><?xml version="1.0" encoding="utf-8"?>
-<w:footnotes xmlns:wpc="http://schemas.microsoft.com/office/word/2010/wordprocessingCanvas" xmlns:mc="http://schemas.openxmlformats.org/markup-compatibility/2006" xmlns:o="urn:schemas-microsoft-com:office:office" xmlns:r="http://schemas.openxmlformats.org/officeDocument/2006/relationships" xmlns:m="http://schemas.openxmlformats.org/officeDocument/2006/math" xmlns:v="urn:schemas-microsoft-com:vml" xmlns:wp14="http://schemas.microsoft.com/office/word/2010/wordprocessingDrawing" xmlns:wp="http://schemas.openxmlformats.org/drawingml/2006/wordprocessingDrawing" xmlns:w10="urn:schemas-microsoft-com:office:word" xmlns:w="http://schemas.openxmlformats.org/wordprocessingml/2006/main" xmlns:w14="http://schemas.microsoft.com/office/word/2010/wordml" xmlns:w15="http://schemas.microsoft.com/office/word/2012/wordml" xmlns:wpg="http://schemas.microsoft.com/office/word/2010/wordprocessingGroup" xmlns:wpi="http://schemas.microsoft.com/office/word/2010/wordprocessingInk" xmlns:wne="http://schemas.microsoft.com/office/word/2006/wordml" xmlns:wps="http://schemas.microsoft.com/office/word/2010/wordprocessingShape" mc:Ignorable="w14 w15 wp14">
+<w:footnotes xmlns:wpc="http://schemas.microsoft.com/office/word/2010/wordprocessingCanvas" xmlns:cx="http://schemas.microsoft.com/office/drawing/2014/chartex" xmlns:cx1="http://schemas.microsoft.com/office/drawing/2015/9/8/chartex" xmlns:cx2="http://schemas.microsoft.com/office/drawing/2015/10/21/chartex" xmlns:cx3="http://schemas.microsoft.com/office/drawing/2016/5/9/chartex" xmlns:cx4="http://schemas.microsoft.com/office/drawing/2016/5/10/chartex" xmlns:cx5="http://schemas.microsoft.com/office/drawing/2016/5/11/chartex" xmlns:mc="http://schemas.openxmlformats.org/markup-compatibility/2006" xmlns:o="urn:schemas-microsoft-com:office:office" xmlns:r="http://schemas.openxmlformats.org/officeDocument/2006/relationships" xmlns:m="http://schemas.openxmlformats.org/officeDocument/2006/math" xmlns:v="urn:schemas-microsoft-com:vml" xmlns:wp14="http://schemas.microsoft.com/office/word/2010/wordprocessingDrawing" xmlns:wp="http://schemas.openxmlformats.org/drawingml/2006/wordprocessingDrawing" xmlns:w10="urn:schemas-microsoft-com:office:word" xmlns:w="http://schemas.openxmlformats.org/wordprocessingml/2006/main" xmlns:w14="http://schemas.microsoft.com/office/word/2010/wordml" xmlns:w15="http://schemas.microsoft.com/office/word/2012/wordml" xmlns:w16se="http://schemas.microsoft.com/office/word/2015/wordml/symex" xmlns:wpg="http://schemas.microsoft.com/office/word/2010/wordprocessingGroup" xmlns:wpi="http://schemas.microsoft.com/office/word/2010/wordprocessingInk" xmlns:wne="http://schemas.microsoft.com/office/word/2006/wordml" xmlns:wps="http://schemas.microsoft.com/office/word/2010/wordprocessingShape" mc:Ignorable="w14 w15 w16se wp14">
   <w:footnote w:type="separator" w:id="-1">
     <w:p>
       <w:pPr>
@@ -6764,7 +5616,7 @@
 </file>
 
 <file path=word/numbering.xml><?xml version="1.0" encoding="utf-8"?>
-<w:numbering xmlns:wpc="http://schemas.microsoft.com/office/word/2010/wordprocessingCanvas" xmlns:mc="http://schemas.openxmlformats.org/markup-compatibility/2006" xmlns:o="urn:schemas-microsoft-com:office:office" xmlns:r="http://schemas.openxmlformats.org/officeDocument/2006/relationships" xmlns:m="http://schemas.openxmlformats.org/officeDocument/2006/math" xmlns:v="urn:schemas-microsoft-com:vml" xmlns:wp14="http://schemas.microsoft.com/office/word/2010/wordprocessingDrawing" xmlns:wp="http://schemas.openxmlformats.org/drawingml/2006/wordprocessingDrawing" xmlns:w10="urn:schemas-microsoft-com:office:word" xmlns:w="http://schemas.openxmlformats.org/wordprocessingml/2006/main" xmlns:w14="http://schemas.microsoft.com/office/word/2010/wordml" xmlns:w15="http://schemas.microsoft.com/office/word/2012/wordml" xmlns:wpg="http://schemas.microsoft.com/office/word/2010/wordprocessingGroup" xmlns:wpi="http://schemas.microsoft.com/office/word/2010/wordprocessingInk" xmlns:wne="http://schemas.microsoft.com/office/word/2006/wordml" xmlns:wps="http://schemas.microsoft.com/office/word/2010/wordprocessingShape" mc:Ignorable="w14 w15 wp14">
+<w:numbering xmlns:wpc="http://schemas.microsoft.com/office/word/2010/wordprocessingCanvas" xmlns:cx="http://schemas.microsoft.com/office/drawing/2014/chartex" xmlns:cx1="http://schemas.microsoft.com/office/drawing/2015/9/8/chartex" xmlns:cx2="http://schemas.microsoft.com/office/drawing/2015/10/21/chartex" xmlns:cx3="http://schemas.microsoft.com/office/drawing/2016/5/9/chartex" xmlns:cx4="http://schemas.microsoft.com/office/drawing/2016/5/10/chartex" xmlns:cx5="http://schemas.microsoft.com/office/drawing/2016/5/11/chartex" xmlns:mc="http://schemas.openxmlformats.org/markup-compatibility/2006" xmlns:o="urn:schemas-microsoft-com:office:office" xmlns:r="http://schemas.openxmlformats.org/officeDocument/2006/relationships" xmlns:m="http://schemas.openxmlformats.org/officeDocument/2006/math" xmlns:v="urn:schemas-microsoft-com:vml" xmlns:wp14="http://schemas.microsoft.com/office/word/2010/wordprocessingDrawing" xmlns:wp="http://schemas.openxmlformats.org/drawingml/2006/wordprocessingDrawing" xmlns:w10="urn:schemas-microsoft-com:office:word" xmlns:w="http://schemas.openxmlformats.org/wordprocessingml/2006/main" xmlns:w14="http://schemas.microsoft.com/office/word/2010/wordml" xmlns:w15="http://schemas.microsoft.com/office/word/2012/wordml" xmlns:w16se="http://schemas.microsoft.com/office/word/2015/wordml/symex" xmlns:wpg="http://schemas.microsoft.com/office/word/2010/wordprocessingGroup" xmlns:wpi="http://schemas.microsoft.com/office/word/2010/wordprocessingInk" xmlns:wne="http://schemas.microsoft.com/office/word/2006/wordml" xmlns:wps="http://schemas.microsoft.com/office/word/2010/wordprocessingShape" mc:Ignorable="w14 w15 w16se wp14">
   <w:abstractNum w:abstractNumId="0" w15:restartNumberingAfterBreak="0">
     <w:nsid w:val="03AA46C4"/>
     <w:multiLevelType w:val="hybridMultilevel"/>
@@ -8038,6 +6890,119 @@
     </w:lvl>
   </w:abstractNum>
   <w:abstractNum w:abstractNumId="6" w15:restartNumberingAfterBreak="0">
+    <w:nsid w:val="681133CA"/>
+    <w:multiLevelType w:val="hybridMultilevel"/>
+    <w:tmpl w:val="B0787C60"/>
+    <w:lvl w:ilvl="0" w:tplc="04100001">
+      <w:start w:val="1"/>
+      <w:numFmt w:val="bullet"/>
+      <w:lvlText w:val=""/>
+      <w:lvlJc w:val="left"/>
+      <w:pPr>
+        <w:ind w:left="720" w:hanging="360"/>
+      </w:pPr>
+      <w:rPr>
+        <w:rFonts w:ascii="Symbol" w:hAnsi="Symbol" w:hint="default"/>
+      </w:rPr>
+    </w:lvl>
+    <w:lvl w:ilvl="1" w:tplc="04100003" w:tentative="1">
+      <w:start w:val="1"/>
+      <w:numFmt w:val="bullet"/>
+      <w:lvlText w:val="o"/>
+      <w:lvlJc w:val="left"/>
+      <w:pPr>
+        <w:ind w:left="1440" w:hanging="360"/>
+      </w:pPr>
+      <w:rPr>
+        <w:rFonts w:ascii="Courier New" w:hAnsi="Courier New" w:cs="Courier New" w:hint="default"/>
+      </w:rPr>
+    </w:lvl>
+    <w:lvl w:ilvl="2" w:tplc="04100005" w:tentative="1">
+      <w:start w:val="1"/>
+      <w:numFmt w:val="bullet"/>
+      <w:lvlText w:val=""/>
+      <w:lvlJc w:val="left"/>
+      <w:pPr>
+        <w:ind w:left="2160" w:hanging="360"/>
+      </w:pPr>
+      <w:rPr>
+        <w:rFonts w:ascii="Wingdings" w:hAnsi="Wingdings" w:hint="default"/>
+      </w:rPr>
+    </w:lvl>
+    <w:lvl w:ilvl="3" w:tplc="04100001" w:tentative="1">
+      <w:start w:val="1"/>
+      <w:numFmt w:val="bullet"/>
+      <w:lvlText w:val=""/>
+      <w:lvlJc w:val="left"/>
+      <w:pPr>
+        <w:ind w:left="2880" w:hanging="360"/>
+      </w:pPr>
+      <w:rPr>
+        <w:rFonts w:ascii="Symbol" w:hAnsi="Symbol" w:hint="default"/>
+      </w:rPr>
+    </w:lvl>
+    <w:lvl w:ilvl="4" w:tplc="04100003" w:tentative="1">
+      <w:start w:val="1"/>
+      <w:numFmt w:val="bullet"/>
+      <w:lvlText w:val="o"/>
+      <w:lvlJc w:val="left"/>
+      <w:pPr>
+        <w:ind w:left="3600" w:hanging="360"/>
+      </w:pPr>
+      <w:rPr>
+        <w:rFonts w:ascii="Courier New" w:hAnsi="Courier New" w:cs="Courier New" w:hint="default"/>
+      </w:rPr>
+    </w:lvl>
+    <w:lvl w:ilvl="5" w:tplc="04100005" w:tentative="1">
+      <w:start w:val="1"/>
+      <w:numFmt w:val="bullet"/>
+      <w:lvlText w:val=""/>
+      <w:lvlJc w:val="left"/>
+      <w:pPr>
+        <w:ind w:left="4320" w:hanging="360"/>
+      </w:pPr>
+      <w:rPr>
+        <w:rFonts w:ascii="Wingdings" w:hAnsi="Wingdings" w:hint="default"/>
+      </w:rPr>
+    </w:lvl>
+    <w:lvl w:ilvl="6" w:tplc="04100001" w:tentative="1">
+      <w:start w:val="1"/>
+      <w:numFmt w:val="bullet"/>
+      <w:lvlText w:val=""/>
+      <w:lvlJc w:val="left"/>
+      <w:pPr>
+        <w:ind w:left="5040" w:hanging="360"/>
+      </w:pPr>
+      <w:rPr>
+        <w:rFonts w:ascii="Symbol" w:hAnsi="Symbol" w:hint="default"/>
+      </w:rPr>
+    </w:lvl>
+    <w:lvl w:ilvl="7" w:tplc="04100003" w:tentative="1">
+      <w:start w:val="1"/>
+      <w:numFmt w:val="bullet"/>
+      <w:lvlText w:val="o"/>
+      <w:lvlJc w:val="left"/>
+      <w:pPr>
+        <w:ind w:left="5760" w:hanging="360"/>
+      </w:pPr>
+      <w:rPr>
+        <w:rFonts w:ascii="Courier New" w:hAnsi="Courier New" w:cs="Courier New" w:hint="default"/>
+      </w:rPr>
+    </w:lvl>
+    <w:lvl w:ilvl="8" w:tplc="04100005" w:tentative="1">
+      <w:start w:val="1"/>
+      <w:numFmt w:val="bullet"/>
+      <w:lvlText w:val=""/>
+      <w:lvlJc w:val="left"/>
+      <w:pPr>
+        <w:ind w:left="6480" w:hanging="360"/>
+      </w:pPr>
+      <w:rPr>
+        <w:rFonts w:ascii="Wingdings" w:hAnsi="Wingdings" w:hint="default"/>
+      </w:rPr>
+    </w:lvl>
+  </w:abstractNum>
+  <w:abstractNum w:abstractNumId="7" w15:restartNumberingAfterBreak="0">
     <w:nsid w:val="6B3D5583"/>
     <w:multiLevelType w:val="hybridMultilevel"/>
     <w:tmpl w:val="7B4A3FB6"/>
@@ -8249,7 +7214,7 @@
       </w:rPr>
     </w:lvl>
   </w:abstractNum>
-  <w:abstractNum w:abstractNumId="7" w15:restartNumberingAfterBreak="0">
+  <w:abstractNum w:abstractNumId="8" w15:restartNumberingAfterBreak="0">
     <w:nsid w:val="6E4B11B9"/>
     <w:multiLevelType w:val="multilevel"/>
     <w:tmpl w:val="CE72AB0A"/>
@@ -8463,7 +7428,7 @@
       </w:rPr>
     </w:lvl>
   </w:abstractNum>
-  <w:abstractNum w:abstractNumId="8" w15:restartNumberingAfterBreak="0">
+  <w:abstractNum w:abstractNumId="9" w15:restartNumberingAfterBreak="0">
     <w:nsid w:val="721C7C13"/>
     <w:multiLevelType w:val="hybridMultilevel"/>
     <w:tmpl w:val="5E822B10"/>
@@ -8675,7 +7640,7 @@
       </w:rPr>
     </w:lvl>
   </w:abstractNum>
-  <w:abstractNum w:abstractNumId="9" w15:restartNumberingAfterBreak="0">
+  <w:abstractNum w:abstractNumId="10" w15:restartNumberingAfterBreak="0">
     <w:nsid w:val="73A97060"/>
     <w:multiLevelType w:val="hybridMultilevel"/>
     <w:tmpl w:val="D01C53F4"/>
@@ -8887,7 +7852,7 @@
       </w:rPr>
     </w:lvl>
   </w:abstractNum>
-  <w:abstractNum w:abstractNumId="10" w15:restartNumberingAfterBreak="0">
+  <w:abstractNum w:abstractNumId="11" w15:restartNumberingAfterBreak="0">
     <w:nsid w:val="7A561953"/>
     <w:multiLevelType w:val="hybridMultilevel"/>
     <w:tmpl w:val="53F4116A"/>
@@ -9099,7 +8064,7 @@
       </w:rPr>
     </w:lvl>
   </w:abstractNum>
-  <w:abstractNum w:abstractNumId="11" w15:restartNumberingAfterBreak="0">
+  <w:abstractNum w:abstractNumId="12" w15:restartNumberingAfterBreak="0">
     <w:nsid w:val="7C6615B1"/>
     <w:multiLevelType w:val="hybridMultilevel"/>
     <w:tmpl w:val="53F4116A"/>
@@ -9312,7 +8277,7 @@
     </w:lvl>
   </w:abstractNum>
   <w:num w:numId="1">
-    <w:abstractNumId w:val="8"/>
+    <w:abstractNumId w:val="9"/>
   </w:num>
   <w:num w:numId="2">
     <w:abstractNumId w:val="2"/>
@@ -9324,16 +8289,16 @@
     <w:abstractNumId w:val="5"/>
   </w:num>
   <w:num w:numId="5">
-    <w:abstractNumId w:val="9"/>
+    <w:abstractNumId w:val="10"/>
   </w:num>
   <w:num w:numId="6">
-    <w:abstractNumId w:val="10"/>
+    <w:abstractNumId w:val="11"/>
   </w:num>
   <w:num w:numId="7">
     <w:abstractNumId w:val="0"/>
   </w:num>
   <w:num w:numId="8">
-    <w:abstractNumId w:val="6"/>
+    <w:abstractNumId w:val="7"/>
   </w:num>
   <w:num w:numId="9">
     <w:abstractNumId w:val="4"/>
@@ -9342,19 +8307,22 @@
     <w:abstractNumId w:val="3"/>
   </w:num>
   <w:num w:numId="11">
-    <w:abstractNumId w:val="7"/>
+    <w:abstractNumId w:val="8"/>
   </w:num>
   <w:num w:numId="12">
-    <w:abstractNumId w:val="7"/>
+    <w:abstractNumId w:val="8"/>
   </w:num>
   <w:num w:numId="13">
-    <w:abstractNumId w:val="11"/>
+    <w:abstractNumId w:val="12"/>
+  </w:num>
+  <w:num w:numId="14">
+    <w:abstractNumId w:val="6"/>
   </w:num>
 </w:numbering>
 </file>
 
 <file path=word/styles.xml><?xml version="1.0" encoding="utf-8"?>
-<w:styles xmlns:mc="http://schemas.openxmlformats.org/markup-compatibility/2006" xmlns:r="http://schemas.openxmlformats.org/officeDocument/2006/relationships" xmlns:w="http://schemas.openxmlformats.org/wordprocessingml/2006/main" xmlns:w14="http://schemas.microsoft.com/office/word/2010/wordml" xmlns:w15="http://schemas.microsoft.com/office/word/2012/wordml" mc:Ignorable="w14 w15">
+<w:styles xmlns:mc="http://schemas.openxmlformats.org/markup-compatibility/2006" xmlns:r="http://schemas.openxmlformats.org/officeDocument/2006/relationships" xmlns:w="http://schemas.openxmlformats.org/wordprocessingml/2006/main" xmlns:w14="http://schemas.microsoft.com/office/word/2010/wordml" xmlns:w15="http://schemas.microsoft.com/office/word/2012/wordml" xmlns:w16se="http://schemas.microsoft.com/office/word/2015/wordml/symex" mc:Ignorable="w14 w15 w16se">
   <w:docDefaults>
     <w:rPrDefault>
       <w:rPr>
@@ -9370,7 +8338,7 @@
       </w:pPr>
     </w:pPrDefault>
   </w:docDefaults>
-  <w:latentStyles w:defLockedState="0" w:defUIPriority="99" w:defSemiHidden="0" w:defUnhideWhenUsed="0" w:defQFormat="0" w:count="371">
+  <w:latentStyles w:defLockedState="0" w:defUIPriority="99" w:defSemiHidden="0" w:defUnhideWhenUsed="0" w:defQFormat="0" w:count="374">
     <w:lsdException w:name="Normal" w:uiPriority="0" w:qFormat="1"/>
     <w:lsdException w:name="heading 1" w:uiPriority="9" w:qFormat="1"/>
     <w:lsdException w:name="heading 2" w:semiHidden="1" w:uiPriority="9" w:unhideWhenUsed="1" w:qFormat="1"/>
@@ -9476,7 +8444,6 @@
     <w:lsdException w:name="HTML Sample" w:semiHidden="1" w:unhideWhenUsed="1"/>
     <w:lsdException w:name="HTML Typewriter" w:semiHidden="1" w:unhideWhenUsed="1"/>
     <w:lsdException w:name="HTML Variable" w:semiHidden="1" w:unhideWhenUsed="1"/>
-    <w:lsdException w:name="Normal Table" w:semiHidden="1" w:unhideWhenUsed="1"/>
     <w:lsdException w:name="annotation subject" w:semiHidden="1" w:unhideWhenUsed="1"/>
     <w:lsdException w:name="No List" w:semiHidden="1" w:unhideWhenUsed="1"/>
     <w:lsdException w:name="Outline List 1" w:semiHidden="1" w:unhideWhenUsed="1"/>
@@ -9521,7 +8488,6 @@
     <w:lsdException w:name="Table Professional" w:semiHidden="1" w:unhideWhenUsed="1"/>
     <w:lsdException w:name="Table Subtle 1" w:semiHidden="1" w:unhideWhenUsed="1"/>
     <w:lsdException w:name="Table Subtle 2" w:semiHidden="1" w:unhideWhenUsed="1"/>
-    <w:lsdException w:name="Table Web 1" w:semiHidden="1" w:unhideWhenUsed="1"/>
     <w:lsdException w:name="Table Web 2" w:semiHidden="1" w:unhideWhenUsed="1"/>
     <w:lsdException w:name="Table Web 3" w:semiHidden="1" w:unhideWhenUsed="1"/>
     <w:lsdException w:name="Balloon Text" w:semiHidden="1" w:unhideWhenUsed="1"/>
@@ -9742,6 +8708,9 @@
     <w:lsdException w:name="List Table 5 Dark Accent 6" w:uiPriority="50"/>
     <w:lsdException w:name="List Table 6 Colorful Accent 6" w:uiPriority="51"/>
     <w:lsdException w:name="List Table 7 Colorful Accent 6" w:uiPriority="52"/>
+    <w:lsdException w:name="Mention" w:semiHidden="1" w:unhideWhenUsed="1"/>
+    <w:lsdException w:name="Smart Hyperlink" w:semiHidden="1" w:unhideWhenUsed="1"/>
+    <w:lsdException w:name="Hashtag" w:semiHidden="1" w:unhideWhenUsed="1"/>
   </w:latentStyles>
   <w:style w:type="paragraph" w:default="1" w:styleId="Normale">
     <w:name w:val="Normal"/>
@@ -9806,6 +8775,7 @@
   <w:style w:type="character" w:default="1" w:styleId="Carpredefinitoparagrafo">
     <w:name w:val="Default Paragraph Font"/>
     <w:uiPriority w:val="1"/>
+    <w:semiHidden/>
     <w:unhideWhenUsed/>
   </w:style>
   <w:style w:type="table" w:default="1" w:styleId="Tabellanormale">

</xml_diff>

<commit_message>
Added some uml schema
</commit_message>
<xml_diff>
--- a/IlMagnifico/res/documento_di_progetto.docx
+++ b/IlMagnifico/res/documento_di_progetto.docx
@@ -2417,12 +2417,7 @@
         <w:ind w:left="0" w:right="141"/>
       </w:pPr>
       <w:r>
-        <w:t>Tali package hanno lo scopo di fornire supporto per la gestione delle eccezioni durante la partita e l’inizializzazione di tutte le carte sviluppo, nonché delle tessere scomunica. Le informazioni relative alle singole carte, infatti ,sono gestite con delle classi enum e similmente sono categorizzate le informazioni relative agli effetti immediati e permanenti delle carte ed i costi ad esse relative. La separazione tra effetti, costi e carte è data dal fatto che ad una carta possono essere associati più costi, effetti permanenti ed</w:t>
-      </w:r>
-      <w:bookmarkStart w:id="6" w:name="_GoBack"/>
-      <w:bookmarkEnd w:id="6"/>
-      <w:r>
-        <w:t xml:space="preserve"> effetti immediati.</w:t>
+        <w:t>Tali package hanno lo scopo di fornire supporto per la gestione delle eccezioni durante la partita e l’inizializzazione di tutte le carte sviluppo, nonché delle tessere scomunica. Le informazioni relative alle singole carte, infatti ,sono gestite con delle classi enum e similmente sono categorizzate le informazioni relative agli effetti immediati e permanenti delle carte ed i costi ad esse relative. La separazione tra effetti, costi e carte è data dal fatto che ad una carta possono essere associati più costi, effetti permanenti ed effetti immediati.</w:t>
       </w:r>
     </w:p>
     <w:p>
@@ -2652,11 +2647,11 @@
         <w:spacing w:after="114"/>
         <w:ind w:left="704" w:hanging="719"/>
       </w:pPr>
-      <w:bookmarkStart w:id="7" w:name="_Toc7252"/>
+      <w:bookmarkStart w:id="6" w:name="_Toc7252"/>
       <w:r>
         <w:t>Altri componenti</w:t>
       </w:r>
-      <w:bookmarkEnd w:id="7"/>
+      <w:bookmarkEnd w:id="6"/>
     </w:p>
     <w:p>
       <w:pPr>
@@ -2919,12 +2914,12 @@
         <w:spacing w:after="194"/>
         <w:ind w:left="542" w:hanging="557"/>
       </w:pPr>
-      <w:bookmarkStart w:id="8" w:name="_Toc7253"/>
+      <w:bookmarkStart w:id="7" w:name="_Toc7253"/>
       <w:r>
         <w:lastRenderedPageBreak/>
         <w:t>Server e Comunicazione</w:t>
       </w:r>
-      <w:bookmarkEnd w:id="8"/>
+      <w:bookmarkEnd w:id="7"/>
     </w:p>
     <w:p>
       <w:r>
@@ -3918,12 +3913,12 @@
         <w:pStyle w:val="Titolo2"/>
         <w:ind w:left="704" w:hanging="719"/>
       </w:pPr>
-      <w:bookmarkStart w:id="9" w:name="_Toc7254"/>
+      <w:bookmarkStart w:id="8" w:name="_Toc7254"/>
       <w:r>
         <w:lastRenderedPageBreak/>
         <w:t>Flusso di esecuzione</w:t>
       </w:r>
-      <w:bookmarkEnd w:id="9"/>
+      <w:bookmarkEnd w:id="8"/>
     </w:p>
     <w:p>
       <w:pPr>
@@ -4204,12 +4199,12 @@
         <w:pStyle w:val="Titolo2"/>
         <w:ind w:left="704" w:hanging="719"/>
       </w:pPr>
-      <w:bookmarkStart w:id="10" w:name="_Toc7255"/>
+      <w:bookmarkStart w:id="9" w:name="_Toc7255"/>
       <w:r>
         <w:lastRenderedPageBreak/>
         <w:t>Comunicazione</w:t>
       </w:r>
-      <w:bookmarkEnd w:id="10"/>
+      <w:bookmarkEnd w:id="9"/>
     </w:p>
     <w:p>
       <w:pPr>
@@ -4487,6 +4482,109 @@
     </w:p>
     <w:p>
       <w:pPr>
+        <w:spacing w:after="0" w:line="259" w:lineRule="auto"/>
+        <w:ind w:left="0" w:right="0" w:firstLine="0"/>
+        <w:jc w:val="left"/>
+      </w:pPr>
+      <w:r>
+        <w:rPr>
+          <w:noProof/>
+        </w:rPr>
+        <w:lastRenderedPageBreak/>
+        <w:drawing>
+          <wp:anchor distT="0" distB="0" distL="114300" distR="114300" simplePos="0" relativeHeight="251665408" behindDoc="0" locked="0" layoutInCell="1" allowOverlap="1" wp14:anchorId="78020C4C" wp14:editId="019EBB8B">
+            <wp:simplePos x="0" y="0"/>
+            <wp:positionH relativeFrom="column">
+              <wp:posOffset>-1293495</wp:posOffset>
+            </wp:positionH>
+            <wp:positionV relativeFrom="paragraph">
+              <wp:posOffset>0</wp:posOffset>
+            </wp:positionV>
+            <wp:extent cx="7519112" cy="3860800"/>
+            <wp:effectExtent l="0" t="0" r="5715" b="6350"/>
+            <wp:wrapSquare wrapText="bothSides"/>
+            <wp:docPr id="8" name="Immagine 8" descr="C:\Users\Matteo\Desktop\ClassDiagram(RMI).emf"/>
+            <wp:cNvGraphicFramePr>
+              <a:graphicFrameLocks xmlns:a="http://schemas.openxmlformats.org/drawingml/2006/main" noChangeAspect="1"/>
+            </wp:cNvGraphicFramePr>
+            <a:graphic xmlns:a="http://schemas.openxmlformats.org/drawingml/2006/main">
+              <a:graphicData uri="http://schemas.openxmlformats.org/drawingml/2006/picture">
+                <pic:pic xmlns:pic="http://schemas.openxmlformats.org/drawingml/2006/picture">
+                  <pic:nvPicPr>
+                    <pic:cNvPr id="0" name="Picture 4" descr="C:\Users\Matteo\Desktop\ClassDiagram(RMI).emf"/>
+                    <pic:cNvPicPr>
+                      <a:picLocks noChangeAspect="1" noChangeArrowheads="1"/>
+                    </pic:cNvPicPr>
+                  </pic:nvPicPr>
+                  <pic:blipFill>
+                    <a:blip r:embed="rId17" cstate="print">
+                      <a:extLst>
+                        <a:ext uri="{28A0092B-C50C-407E-A947-70E740481C1C}">
+                          <a14:useLocalDpi xmlns:a14="http://schemas.microsoft.com/office/drawing/2010/main" val="0"/>
+                        </a:ext>
+                      </a:extLst>
+                    </a:blip>
+                    <a:srcRect/>
+                    <a:stretch>
+                      <a:fillRect/>
+                    </a:stretch>
+                  </pic:blipFill>
+                  <pic:spPr bwMode="auto">
+                    <a:xfrm>
+                      <a:off x="0" y="0"/>
+                      <a:ext cx="7519112" cy="3860800"/>
+                    </a:xfrm>
+                    <a:prstGeom prst="rect">
+                      <a:avLst/>
+                    </a:prstGeom>
+                    <a:noFill/>
+                    <a:ln>
+                      <a:noFill/>
+                    </a:ln>
+                  </pic:spPr>
+                </pic:pic>
+              </a:graphicData>
+            </a:graphic>
+            <wp14:sizeRelH relativeFrom="margin">
+              <wp14:pctWidth>0</wp14:pctWidth>
+            </wp14:sizeRelH>
+            <wp14:sizeRelV relativeFrom="margin">
+              <wp14:pctHeight>0</wp14:pctHeight>
+            </wp14:sizeRelV>
+          </wp:anchor>
+        </w:drawing>
+      </w:r>
+    </w:p>
+    <w:p>
+      <w:pPr>
+        <w:ind w:left="0" w:right="141"/>
+        <w:jc w:val="center"/>
+      </w:pPr>
+      <w:r>
+        <w:t>Figura 11</w:t>
+      </w:r>
+      <w:r>
+        <w:t>: Diagramma delle classi (</w:t>
+      </w:r>
+      <w:r>
+        <w:t>RMI</w:t>
+      </w:r>
+      <w:r>
+        <w:t>)</w:t>
+      </w:r>
+    </w:p>
+    <w:p>
+      <w:pPr>
+        <w:spacing w:after="160" w:line="259" w:lineRule="auto"/>
+        <w:ind w:left="0" w:right="0" w:firstLine="0"/>
+        <w:jc w:val="left"/>
+      </w:pPr>
+      <w:r>
+        <w:br w:type="page"/>
+      </w:r>
+    </w:p>
+    <w:p>
+      <w:pPr>
         <w:spacing w:after="294" w:line="265" w:lineRule="auto"/>
       </w:pPr>
       <w:r>
@@ -4634,7 +4732,7 @@
                     </pic:cNvPicPr>
                   </pic:nvPicPr>
                   <pic:blipFill>
-                    <a:blip r:embed="rId17" cstate="print">
+                    <a:blip r:embed="rId18" cstate="print">
                       <a:extLst>
                         <a:ext uri="{28A0092B-C50C-407E-A947-70E740481C1C}">
                           <a14:useLocalDpi xmlns:a14="http://schemas.microsoft.com/office/drawing/2010/main" val="0"/>
@@ -4672,7 +4770,7 @@
         <w:jc w:val="center"/>
       </w:pPr>
       <w:r>
-        <w:t>Figura 11</w:t>
+        <w:t>Figura 12</w:t>
       </w:r>
       <w:r>
         <w:t xml:space="preserve">: </w:t>
@@ -4712,6 +4810,9 @@
       <w:pPr>
         <w:spacing w:after="183"/>
         <w:ind w:left="-5" w:right="141"/>
+        <w:rPr>
+          <w:color w:val="auto"/>
+        </w:rPr>
       </w:pPr>
       <w:r>
         <w:t>Nel caso di azione illegale il server notificherà al client il fatto “attivando” il metod</w:t>
@@ -4751,6 +4852,134 @@
     </w:p>
     <w:p>
       <w:pPr>
+        <w:spacing w:after="0" w:line="259" w:lineRule="auto"/>
+        <w:ind w:left="0" w:right="0" w:firstLine="0"/>
+        <w:jc w:val="center"/>
+      </w:pPr>
+      <w:r>
+        <w:rPr>
+          <w:color w:val="auto"/>
+        </w:rPr>
+        <w:br w:type="page"/>
+      </w:r>
+      <w:r>
+        <w:rPr>
+          <w:noProof/>
+        </w:rPr>
+        <w:lastRenderedPageBreak/>
+        <w:drawing>
+          <wp:anchor distT="0" distB="0" distL="114300" distR="114300" simplePos="0" relativeHeight="251666432" behindDoc="0" locked="0" layoutInCell="1" allowOverlap="1">
+            <wp:simplePos x="0" y="0"/>
+            <wp:positionH relativeFrom="column">
+              <wp:posOffset>-1356088</wp:posOffset>
+            </wp:positionH>
+            <wp:positionV relativeFrom="paragraph">
+              <wp:posOffset>272</wp:posOffset>
+            </wp:positionV>
+            <wp:extent cx="7637744" cy="4263241"/>
+            <wp:effectExtent l="0" t="0" r="1905" b="4445"/>
+            <wp:wrapSquare wrapText="bothSides"/>
+            <wp:docPr id="12" name="Immagine 12" descr="C:\Users\Matteo\Desktop\ClassDiagram(Socket).emf"/>
+            <wp:cNvGraphicFramePr>
+              <a:graphicFrameLocks xmlns:a="http://schemas.openxmlformats.org/drawingml/2006/main" noChangeAspect="1"/>
+            </wp:cNvGraphicFramePr>
+            <a:graphic xmlns:a="http://schemas.openxmlformats.org/drawingml/2006/main">
+              <a:graphicData uri="http://schemas.openxmlformats.org/drawingml/2006/picture">
+                <pic:pic xmlns:pic="http://schemas.openxmlformats.org/drawingml/2006/picture">
+                  <pic:nvPicPr>
+                    <pic:cNvPr id="0" name="Picture 5" descr="C:\Users\Matteo\Desktop\ClassDiagram(Socket).emf"/>
+                    <pic:cNvPicPr>
+                      <a:picLocks noChangeAspect="1" noChangeArrowheads="1"/>
+                    </pic:cNvPicPr>
+                  </pic:nvPicPr>
+                  <pic:blipFill>
+                    <a:blip r:embed="rId19" cstate="print">
+                      <a:extLst>
+                        <a:ext uri="{28A0092B-C50C-407E-A947-70E740481C1C}">
+                          <a14:useLocalDpi xmlns:a14="http://schemas.microsoft.com/office/drawing/2010/main" val="0"/>
+                        </a:ext>
+                      </a:extLst>
+                    </a:blip>
+                    <a:srcRect/>
+                    <a:stretch>
+                      <a:fillRect/>
+                    </a:stretch>
+                  </pic:blipFill>
+                  <pic:spPr bwMode="auto">
+                    <a:xfrm>
+                      <a:off x="0" y="0"/>
+                      <a:ext cx="7637744" cy="4263241"/>
+                    </a:xfrm>
+                    <a:prstGeom prst="rect">
+                      <a:avLst/>
+                    </a:prstGeom>
+                    <a:noFill/>
+                    <a:ln>
+                      <a:noFill/>
+                    </a:ln>
+                  </pic:spPr>
+                </pic:pic>
+              </a:graphicData>
+            </a:graphic>
+            <wp14:sizeRelH relativeFrom="margin">
+              <wp14:pctWidth>0</wp14:pctWidth>
+            </wp14:sizeRelH>
+            <wp14:sizeRelV relativeFrom="margin">
+              <wp14:pctHeight>0</wp14:pctHeight>
+            </wp14:sizeRelV>
+          </wp:anchor>
+        </w:drawing>
+      </w:r>
+      <w:r>
+        <w:t xml:space="preserve">Figura </w:t>
+      </w:r>
+      <w:r>
+        <w:t>13</w:t>
+      </w:r>
+      <w:r>
+        <w:t>: Diagramma delle classi (</w:t>
+      </w:r>
+      <w:r>
+        <w:t>Socket</w:t>
+      </w:r>
+      <w:r>
+        <w:t>)</w:t>
+      </w:r>
+    </w:p>
+    <w:p>
+      <w:pPr>
+        <w:spacing w:after="160" w:line="259" w:lineRule="auto"/>
+        <w:ind w:left="0" w:right="0" w:firstLine="0"/>
+        <w:jc w:val="left"/>
+        <w:rPr>
+          <w:color w:val="auto"/>
+        </w:rPr>
+      </w:pPr>
+      <w:r>
+        <w:rPr>
+          <w:color w:val="auto"/>
+        </w:rPr>
+        <w:br w:type="page"/>
+      </w:r>
+    </w:p>
+    <w:p>
+      <w:pPr>
+        <w:spacing w:after="160" w:line="259" w:lineRule="auto"/>
+        <w:ind w:left="0" w:right="0" w:firstLine="0"/>
+        <w:jc w:val="left"/>
+        <w:rPr>
+          <w:color w:val="auto"/>
+        </w:rPr>
+      </w:pPr>
+    </w:p>
+    <w:p>
+      <w:pPr>
+        <w:spacing w:after="183"/>
+        <w:ind w:left="-5" w:right="141"/>
+      </w:pPr>
+    </w:p>
+    <w:p>
+      <w:pPr>
         <w:pStyle w:val="Paragrafoelenco"/>
         <w:spacing w:after="326" w:line="259" w:lineRule="auto"/>
         <w:ind w:left="585" w:right="141" w:firstLine="0"/>
@@ -4760,7 +4989,6 @@
         <w:rPr>
           <w:noProof/>
         </w:rPr>
-        <w:lastRenderedPageBreak/>
         <w:drawing>
           <wp:anchor distT="0" distB="0" distL="114300" distR="114300" simplePos="0" relativeHeight="251659264" behindDoc="0" locked="0" layoutInCell="1" allowOverlap="1">
             <wp:simplePos x="0" y="0"/>
@@ -4787,7 +5015,7 @@
                     </pic:cNvPicPr>
                   </pic:nvPicPr>
                   <pic:blipFill>
-                    <a:blip r:embed="rId18" cstate="print">
+                    <a:blip r:embed="rId20" cstate="print">
                       <a:extLst>
                         <a:ext uri="{28A0092B-C50C-407E-A947-70E740481C1C}">
                           <a14:useLocalDpi xmlns:a14="http://schemas.microsoft.com/office/drawing/2010/main" val="0"/>
@@ -4828,7 +5056,7 @@
         <w:t xml:space="preserve">Figura </w:t>
       </w:r>
       <w:r>
-        <w:t>12</w:t>
+        <w:t>14</w:t>
       </w:r>
       <w:r>
         <w:t xml:space="preserve">: Diagramma delle classi del package </w:t>
@@ -4874,23 +5102,23 @@
         <w:spacing w:after="194"/>
         <w:ind w:left="542" w:hanging="557"/>
       </w:pPr>
-      <w:bookmarkStart w:id="11" w:name="_Toc7256"/>
+      <w:bookmarkStart w:id="10" w:name="_Toc7256"/>
       <w:r>
         <w:lastRenderedPageBreak/>
         <w:t>Client</w:t>
       </w:r>
-      <w:bookmarkEnd w:id="11"/>
+      <w:bookmarkEnd w:id="10"/>
     </w:p>
     <w:p>
       <w:pPr>
         <w:pStyle w:val="Titolo2"/>
         <w:ind w:left="704" w:hanging="719"/>
       </w:pPr>
-      <w:bookmarkStart w:id="12" w:name="_Toc7257"/>
+      <w:bookmarkStart w:id="11" w:name="_Toc7257"/>
       <w:r>
         <w:t>Flusso di esecuzione</w:t>
       </w:r>
-      <w:bookmarkEnd w:id="12"/>
+      <w:bookmarkEnd w:id="11"/>
     </w:p>
     <w:p>
       <w:pPr>
@@ -4978,11 +5206,11 @@
         <w:spacing w:after="72"/>
         <w:ind w:left="719" w:hanging="719"/>
       </w:pPr>
-      <w:bookmarkStart w:id="13" w:name="_Toc7258"/>
+      <w:bookmarkStart w:id="12" w:name="_Toc7258"/>
       <w:r>
         <w:t>SessionManager e NetworkManager</w:t>
       </w:r>
-      <w:bookmarkEnd w:id="13"/>
+      <w:bookmarkEnd w:id="12"/>
     </w:p>
     <w:p>
       <w:pPr>
@@ -5066,7 +5294,7 @@
                     <pic:cNvPicPr/>
                   </pic:nvPicPr>
                   <pic:blipFill>
-                    <a:blip r:embed="rId19"/>
+                    <a:blip r:embed="rId21"/>
                     <a:stretch>
                       <a:fillRect/>
                     </a:stretch>
@@ -5092,8 +5320,10 @@
         <w:ind w:left="425" w:right="141"/>
       </w:pPr>
       <w:r>
-        <w:t>Figura 13</w:t>
-      </w:r>
+        <w:t>Figura 15</w:t>
+      </w:r>
+      <w:bookmarkStart w:id="13" w:name="_GoBack"/>
+      <w:bookmarkEnd w:id="13"/>
       <w:r>
         <w:t>: Struttura delle classi SessionManager e NetworkManager</w:t>
       </w:r>
@@ -5465,9 +5695,9 @@
       </w:r>
     </w:p>
     <w:sectPr>
-      <w:footerReference w:type="even" r:id="rId20"/>
-      <w:footerReference w:type="default" r:id="rId21"/>
-      <w:footerReference w:type="first" r:id="rId22"/>
+      <w:footerReference w:type="even" r:id="rId22"/>
+      <w:footerReference w:type="default" r:id="rId23"/>
+      <w:footerReference w:type="first" r:id="rId24"/>
       <w:pgSz w:w="12240" w:h="15840"/>
       <w:pgMar w:top="2516" w:right="2096" w:bottom="2349" w:left="2217" w:header="720" w:footer="1751" w:gutter="0"/>
       <w:cols w:space="720"/>
@@ -5552,7 +5782,7 @@
       <w:rPr>
         <w:noProof/>
       </w:rPr>
-      <w:t>9</w:t>
+      <w:t>22</w:t>
     </w:r>
     <w:r>
       <w:fldChar w:fldCharType="end"/>

</xml_diff>

<commit_message>
Edited "Obbiettivi e Specifiche"
</commit_message>
<xml_diff>
--- a/IlMagnifico/res/documento_di_progetto.docx
+++ b/IlMagnifico/res/documento_di_progetto.docx
@@ -1471,7 +1471,18 @@
         <w:ind w:left="-5" w:right="141"/>
       </w:pPr>
       <w:r>
-        <w:t>Il gioco è progettato al fine di:</w:t>
+        <w:t>Per poter supportare più partite contemporaneamente, i</w:t>
+      </w:r>
+      <w:r>
+        <w:t xml:space="preserve">l </w:t>
+      </w:r>
+      <w:r>
+        <w:t>server</w:t>
+      </w:r>
+      <w:bookmarkStart w:id="2" w:name="_GoBack"/>
+      <w:bookmarkEnd w:id="2"/>
+      <w:r>
+        <w:t xml:space="preserve"> è progettato al fine di:</w:t>
       </w:r>
     </w:p>
     <w:p>
@@ -1483,16 +1494,7 @@
         <w:ind w:right="141" w:hanging="237"/>
       </w:pPr>
       <w:r>
-        <w:t xml:space="preserve">poter caricare da file </w:t>
-      </w:r>
-      <w:r>
-        <w:t>tutte le carte:</w:t>
-      </w:r>
-      <w:r>
-        <w:t xml:space="preserve"> </w:t>
-      </w:r>
-      <w:r>
-        <w:t>“carte sviluppo”, “carte scomunica”</w:t>
+        <w:t>attendere le richieste di login di nuovi giocatori</w:t>
       </w:r>
       <w:r>
         <w:t xml:space="preserve"> </w:t>
@@ -1536,11 +1538,11 @@
         <w:pStyle w:val="Titolo2"/>
         <w:ind w:left="704" w:hanging="719"/>
       </w:pPr>
-      <w:bookmarkStart w:id="2" w:name="_Toc7248"/>
+      <w:bookmarkStart w:id="3" w:name="_Toc7248"/>
       <w:r>
         <w:t>Tecnologie e Architettura</w:t>
       </w:r>
-      <w:bookmarkEnd w:id="2"/>
+      <w:bookmarkEnd w:id="3"/>
     </w:p>
     <w:p>
       <w:pPr>
@@ -1912,12 +1914,12 @@
         <w:pStyle w:val="Titolo2"/>
         <w:ind w:left="704" w:hanging="719"/>
       </w:pPr>
-      <w:bookmarkStart w:id="3" w:name="_Toc7249"/>
+      <w:bookmarkStart w:id="4" w:name="_Toc7249"/>
       <w:r>
         <w:lastRenderedPageBreak/>
         <w:t>Struttura del Documento</w:t>
       </w:r>
-      <w:bookmarkEnd w:id="3"/>
+      <w:bookmarkEnd w:id="4"/>
     </w:p>
     <w:p>
       <w:pPr>
@@ -2062,12 +2064,12 @@
         <w:pStyle w:val="Titolo1"/>
         <w:ind w:left="542" w:hanging="557"/>
       </w:pPr>
-      <w:bookmarkStart w:id="4" w:name="_Toc7250"/>
+      <w:bookmarkStart w:id="5" w:name="_Toc7250"/>
       <w:r>
         <w:lastRenderedPageBreak/>
         <w:t>Model</w:t>
       </w:r>
-      <w:bookmarkEnd w:id="4"/>
+      <w:bookmarkEnd w:id="5"/>
     </w:p>
     <w:p>
       <w:pPr>
@@ -2185,7 +2187,7 @@
         <w:pStyle w:val="Titolo2"/>
         <w:ind w:left="704" w:hanging="719"/>
       </w:pPr>
-      <w:bookmarkStart w:id="5" w:name="_Toc7251"/>
+      <w:bookmarkStart w:id="6" w:name="_Toc7251"/>
       <w:r>
         <w:t>Il giocatore ed i componenti del gioco</w:t>
       </w:r>
@@ -2428,7 +2430,7 @@
       <w:r>
         <w:t>I pezzi e la scacchiera</w:t>
       </w:r>
-      <w:bookmarkEnd w:id="5"/>
+      <w:bookmarkEnd w:id="6"/>
     </w:p>
     <w:p>
       <w:pPr>
@@ -2647,11 +2649,11 @@
         <w:spacing w:after="114"/>
         <w:ind w:left="704" w:hanging="719"/>
       </w:pPr>
-      <w:bookmarkStart w:id="6" w:name="_Toc7252"/>
+      <w:bookmarkStart w:id="7" w:name="_Toc7252"/>
       <w:r>
         <w:t>Altri componenti</w:t>
       </w:r>
-      <w:bookmarkEnd w:id="6"/>
+      <w:bookmarkEnd w:id="7"/>
     </w:p>
     <w:p>
       <w:pPr>
@@ -2914,12 +2916,12 @@
         <w:spacing w:after="194"/>
         <w:ind w:left="542" w:hanging="557"/>
       </w:pPr>
-      <w:bookmarkStart w:id="7" w:name="_Toc7253"/>
+      <w:bookmarkStart w:id="8" w:name="_Toc7253"/>
       <w:r>
         <w:lastRenderedPageBreak/>
         <w:t>Server e Comunicazione</w:t>
       </w:r>
-      <w:bookmarkEnd w:id="7"/>
+      <w:bookmarkEnd w:id="8"/>
     </w:p>
     <w:p>
       <w:r>
@@ -3913,12 +3915,12 @@
         <w:pStyle w:val="Titolo2"/>
         <w:ind w:left="704" w:hanging="719"/>
       </w:pPr>
-      <w:bookmarkStart w:id="8" w:name="_Toc7254"/>
+      <w:bookmarkStart w:id="9" w:name="_Toc7254"/>
       <w:r>
         <w:lastRenderedPageBreak/>
         <w:t>Flusso di esecuzione</w:t>
       </w:r>
-      <w:bookmarkEnd w:id="8"/>
+      <w:bookmarkEnd w:id="9"/>
     </w:p>
     <w:p>
       <w:pPr>
@@ -4199,12 +4201,12 @@
         <w:pStyle w:val="Titolo2"/>
         <w:ind w:left="704" w:hanging="719"/>
       </w:pPr>
-      <w:bookmarkStart w:id="9" w:name="_Toc7255"/>
+      <w:bookmarkStart w:id="10" w:name="_Toc7255"/>
       <w:r>
         <w:lastRenderedPageBreak/>
         <w:t>Comunicazione</w:t>
       </w:r>
-      <w:bookmarkEnd w:id="9"/>
+      <w:bookmarkEnd w:id="10"/>
     </w:p>
     <w:p>
       <w:pPr>
@@ -4564,13 +4566,7 @@
         <w:t>Figura 11</w:t>
       </w:r>
       <w:r>
-        <w:t>: Diagramma delle classi (</w:t>
-      </w:r>
-      <w:r>
-        <w:t>RMI</w:t>
-      </w:r>
-      <w:r>
-        <w:t>)</w:t>
+        <w:t>: Diagramma delle classi (RMI)</w:t>
       </w:r>
     </w:p>
     <w:p>
@@ -4937,13 +4933,7 @@
         <w:t>13</w:t>
       </w:r>
       <w:r>
-        <w:t>: Diagramma delle classi (</w:t>
-      </w:r>
-      <w:r>
-        <w:t>Socket</w:t>
-      </w:r>
-      <w:r>
-        <w:t>)</w:t>
+        <w:t>: Diagramma delle classi (Socket)</w:t>
       </w:r>
     </w:p>
     <w:p>
@@ -5102,23 +5092,23 @@
         <w:spacing w:after="194"/>
         <w:ind w:left="542" w:hanging="557"/>
       </w:pPr>
-      <w:bookmarkStart w:id="10" w:name="_Toc7256"/>
+      <w:bookmarkStart w:id="11" w:name="_Toc7256"/>
       <w:r>
         <w:lastRenderedPageBreak/>
         <w:t>Client</w:t>
       </w:r>
-      <w:bookmarkEnd w:id="10"/>
+      <w:bookmarkEnd w:id="11"/>
     </w:p>
     <w:p>
       <w:pPr>
         <w:pStyle w:val="Titolo2"/>
         <w:ind w:left="704" w:hanging="719"/>
       </w:pPr>
-      <w:bookmarkStart w:id="11" w:name="_Toc7257"/>
+      <w:bookmarkStart w:id="12" w:name="_Toc7257"/>
       <w:r>
         <w:t>Flusso di esecuzione</w:t>
       </w:r>
-      <w:bookmarkEnd w:id="11"/>
+      <w:bookmarkEnd w:id="12"/>
     </w:p>
     <w:p>
       <w:pPr>
@@ -5206,11 +5196,11 @@
         <w:spacing w:after="72"/>
         <w:ind w:left="719" w:hanging="719"/>
       </w:pPr>
-      <w:bookmarkStart w:id="12" w:name="_Toc7258"/>
+      <w:bookmarkStart w:id="13" w:name="_Toc7258"/>
       <w:r>
         <w:t>SessionManager e NetworkManager</w:t>
       </w:r>
-      <w:bookmarkEnd w:id="12"/>
+      <w:bookmarkEnd w:id="13"/>
     </w:p>
     <w:p>
       <w:pPr>
@@ -5322,8 +5312,6 @@
       <w:r>
         <w:t>Figura 15</w:t>
       </w:r>
-      <w:bookmarkStart w:id="13" w:name="_GoBack"/>
-      <w:bookmarkEnd w:id="13"/>
       <w:r>
         <w:t>: Struttura delle classi SessionManager e NetworkManager</w:t>
       </w:r>
@@ -5782,7 +5770,7 @@
       <w:rPr>
         <w:noProof/>
       </w:rPr>
-      <w:t>22</w:t>
+      <w:t>21</w:t>
     </w:r>
     <w:r>
       <w:fldChar w:fldCharType="end"/>

</xml_diff>

<commit_message>
added desc to RMI/Socket uml
</commit_message>
<xml_diff>
--- a/IlMagnifico/res/documento_di_progetto.docx
+++ b/IlMagnifico/res/documento_di_progetto.docx
@@ -46,35 +46,7 @@
         <w:rPr>
           <w:sz w:val="29"/>
         </w:rPr>
-        <w:t xml:space="preserve">Castelnuovo Carlo, </w:t>
-      </w:r>
-      <w:proofErr w:type="spellStart"/>
-      <w:r>
-        <w:rPr>
-          <w:sz w:val="29"/>
-        </w:rPr>
-        <w:t>Cerioli</w:t>
-      </w:r>
-      <w:proofErr w:type="spellEnd"/>
-      <w:r>
-        <w:rPr>
-          <w:sz w:val="29"/>
-        </w:rPr>
-        <w:t xml:space="preserve"> </w:t>
-      </w:r>
-      <w:proofErr w:type="spellStart"/>
-      <w:r>
-        <w:rPr>
-          <w:sz w:val="29"/>
-        </w:rPr>
-        <w:t>Alessando</w:t>
-      </w:r>
-      <w:proofErr w:type="spellEnd"/>
-      <w:r>
-        <w:rPr>
-          <w:sz w:val="29"/>
-        </w:rPr>
-        <w:t>, Tosi Matteo</w:t>
+        <w:t>Castelnuovo Carlo, Cerioli Alessando, Tosi Matteo</w:t>
       </w:r>
     </w:p>
     <w:p>
@@ -2246,13 +2218,8 @@
         </w:numPr>
         <w:ind w:right="141" w:hanging="237"/>
       </w:pPr>
-      <w:proofErr w:type="gramStart"/>
-      <w:r>
-        <w:t>un</w:t>
-      </w:r>
-      <w:proofErr w:type="gramEnd"/>
-      <w:r>
-        <w:t xml:space="preserve"> </w:t>
+      <w:r>
+        <w:t xml:space="preserve">un </w:t>
       </w:r>
       <w:r>
         <w:t xml:space="preserve">singolo </w:t>
@@ -2264,15 +2231,7 @@
         <w:t>Server</w:t>
       </w:r>
       <w:r>
-        <w:t xml:space="preserve"> che </w:t>
-      </w:r>
-      <w:proofErr w:type="spellStart"/>
-      <w:r>
-        <w:t>puó</w:t>
-      </w:r>
-      <w:proofErr w:type="spellEnd"/>
-      <w:r>
-        <w:t xml:space="preserve"> gestire </w:t>
+        <w:t xml:space="preserve"> che puó gestire </w:t>
       </w:r>
       <w:r>
         <w:t>più</w:t>
@@ -2289,13 +2248,8 @@
         </w:numPr>
         <w:ind w:right="141" w:hanging="237"/>
       </w:pPr>
-      <w:proofErr w:type="gramStart"/>
-      <w:r>
-        <w:t>multipli</w:t>
-      </w:r>
-      <w:proofErr w:type="gramEnd"/>
-      <w:r>
-        <w:t xml:space="preserve"> </w:t>
+      <w:r>
+        <w:t xml:space="preserve">multipli </w:t>
       </w:r>
       <w:r>
         <w:rPr>
@@ -2376,13 +2330,8 @@
         </w:numPr>
         <w:ind w:right="141" w:hanging="237"/>
       </w:pPr>
-      <w:proofErr w:type="gramStart"/>
-      <w:r>
-        <w:t>attendere</w:t>
-      </w:r>
-      <w:proofErr w:type="gramEnd"/>
-      <w:r>
-        <w:t xml:space="preserve"> le richieste di login di nuovi giocatori</w:t>
+      <w:r>
+        <w:t>attendere le richieste di login di nuovi giocatori</w:t>
       </w:r>
       <w:r>
         <w:t xml:space="preserve"> </w:t>
@@ -2396,21 +2345,8 @@
         </w:numPr>
         <w:ind w:right="141" w:hanging="237"/>
       </w:pPr>
-      <w:proofErr w:type="gramStart"/>
-      <w:r>
-        <w:t>attendere</w:t>
-      </w:r>
-      <w:proofErr w:type="gramEnd"/>
-      <w:r>
-        <w:t xml:space="preserve"> un </w:t>
-      </w:r>
-      <w:proofErr w:type="spellStart"/>
-      <w:r>
-        <w:t>timeout</w:t>
-      </w:r>
-      <w:proofErr w:type="spellEnd"/>
-      <w:r>
-        <w:t xml:space="preserve"> (in secondi) prima dell’avvio di una partita dopo che si raggiunge il minimo numero di giocatori (</w:t>
+      <w:r>
+        <w:t>attendere un timeout (in secondi) prima dell’avvio di una partita dopo che si raggiunge il minimo numero di giocatori (</w:t>
       </w:r>
       <w:r>
         <w:t xml:space="preserve">da un </w:t>
@@ -2548,15 +2484,7 @@
         <w:t>Linguaggio di programmazione</w:t>
       </w:r>
       <w:r>
-        <w:t xml:space="preserve"> come richiesto, per il progetto è stato utilizzato il seguente linguaggio: </w:t>
-      </w:r>
-      <w:proofErr w:type="spellStart"/>
-      <w:r>
-        <w:t>JavaSE</w:t>
-      </w:r>
-      <w:proofErr w:type="spellEnd"/>
-      <w:r>
-        <w:t xml:space="preserve"> (ver. 8)</w:t>
+        <w:t xml:space="preserve"> come richiesto, per il progetto è stato utilizzato il seguente linguaggio: JavaSE (ver. 8)</w:t>
       </w:r>
     </w:p>
     <w:p>
@@ -2592,15 +2520,7 @@
         <w:t xml:space="preserve">permetteva di decidere </w:t>
       </w:r>
       <w:r>
-        <w:t xml:space="preserve">tra </w:t>
-      </w:r>
-      <w:proofErr w:type="spellStart"/>
-      <w:r>
-        <w:t>JavaFX</w:t>
-      </w:r>
-      <w:proofErr w:type="spellEnd"/>
-      <w:r>
-        <w:t xml:space="preserve"> e Swing, poiché uno dei componenti del gruppo aveva tra le esperienze pregresse la conoscenza di una tra le due, si è quindi optato per</w:t>
+        <w:t>tra JavaFX e Swing, poiché uno dei componenti del gruppo aveva tra le esperienze pregresse la conoscenza di una tra le due, si è quindi optato per</w:t>
       </w:r>
       <w:r>
         <w:t>:</w:t>
@@ -2638,11 +2558,9 @@
         </w:numPr>
         <w:ind w:right="141" w:hanging="237"/>
       </w:pPr>
-      <w:proofErr w:type="gramStart"/>
       <w:r>
         <w:t>instanziabile</w:t>
       </w:r>
-      <w:proofErr w:type="gramEnd"/>
       <w:r>
         <w:t xml:space="preserve"> </w:t>
       </w:r>
@@ -2661,27 +2579,14 @@
         </w:numPr>
         <w:ind w:right="141" w:hanging="237"/>
       </w:pPr>
-      <w:proofErr w:type="gramStart"/>
-      <w:r>
-        <w:t>implementa</w:t>
-      </w:r>
-      <w:proofErr w:type="gramEnd"/>
-      <w:r>
-        <w:t xml:space="preserve"> la comun</w:t>
-      </w:r>
-      <w:r>
-        <w:t xml:space="preserve">icazione Client/Server sia via </w:t>
-      </w:r>
-      <w:proofErr w:type="spellStart"/>
-      <w:r>
-        <w:t>S</w:t>
-      </w:r>
-      <w:r>
-        <w:t>ocket</w:t>
-      </w:r>
-      <w:proofErr w:type="spellEnd"/>
-      <w:r>
-        <w:t xml:space="preserve"> sia via RMI</w:t>
+      <w:r>
+        <w:t>implementa la comun</w:t>
+      </w:r>
+      <w:r>
+        <w:t>icazione Client/Server sia via S</w:t>
+      </w:r>
+      <w:r>
+        <w:t>ocket sia via RMI</w:t>
       </w:r>
     </w:p>
     <w:p>
@@ -2692,27 +2597,14 @@
         </w:numPr>
         <w:ind w:right="141" w:hanging="237"/>
       </w:pPr>
-      <w:proofErr w:type="gramStart"/>
-      <w:r>
-        <w:t>supporto</w:t>
-      </w:r>
-      <w:proofErr w:type="gramEnd"/>
-      <w:r>
-        <w:t xml:space="preserve"> a</w:t>
+      <w:r>
+        <w:t>supporto a</w:t>
       </w:r>
       <w:r>
         <w:t xml:space="preserve"> partite in cui i giocatori utilizzano tecnologie diverse</w:t>
       </w:r>
       <w:r>
-        <w:t xml:space="preserve"> (</w:t>
-      </w:r>
-      <w:proofErr w:type="spellStart"/>
-      <w:r>
-        <w:t>Socket</w:t>
-      </w:r>
-      <w:proofErr w:type="spellEnd"/>
-      <w:r>
-        <w:t>/RMI)</w:t>
+        <w:t xml:space="preserve"> (Socket/RMI)</w:t>
       </w:r>
     </w:p>
     <w:p>
@@ -2723,24 +2615,14 @@
         </w:numPr>
         <w:ind w:right="141" w:hanging="237"/>
       </w:pPr>
-      <w:proofErr w:type="gramStart"/>
       <w:r>
         <w:t>implementato</w:t>
       </w:r>
-      <w:proofErr w:type="gramEnd"/>
-      <w:r>
-        <w:t xml:space="preserve"> con </w:t>
-      </w:r>
-      <w:proofErr w:type="spellStart"/>
-      <w:r>
-        <w:t>Java</w:t>
-      </w:r>
-      <w:r>
-        <w:t>SE</w:t>
-      </w:r>
-      <w:proofErr w:type="spellEnd"/>
-      <w:r>
-        <w:t xml:space="preserve"> (ver. 8)</w:t>
+      <w:r>
+        <w:t xml:space="preserve"> con Java</w:t>
+      </w:r>
+      <w:r>
+        <w:t>SE (ver. 8)</w:t>
       </w:r>
     </w:p>
     <w:p>
@@ -2766,21 +2648,11 @@
         </w:numPr>
         <w:ind w:right="141" w:hanging="237"/>
       </w:pPr>
-      <w:proofErr w:type="gramStart"/>
       <w:r>
         <w:t>instanziabile</w:t>
       </w:r>
-      <w:proofErr w:type="gramEnd"/>
-      <w:r>
-        <w:t xml:space="preserve"> </w:t>
-      </w:r>
-      <w:proofErr w:type="spellStart"/>
-      <w:r>
-        <w:t>piú</w:t>
-      </w:r>
-      <w:proofErr w:type="spellEnd"/>
-      <w:r>
-        <w:t xml:space="preserve"> volte (una per giocatore)</w:t>
+      <w:r>
+        <w:t xml:space="preserve"> piú volte (una per giocatore)</w:t>
       </w:r>
     </w:p>
     <w:p>
@@ -2791,7 +2663,6 @@
         </w:numPr>
         <w:ind w:right="141" w:hanging="237"/>
       </w:pPr>
-      <w:proofErr w:type="gramStart"/>
       <w:r>
         <w:t>supporta</w:t>
       </w:r>
@@ -2802,25 +2673,13 @@
         <w:t xml:space="preserve"> </w:t>
       </w:r>
       <w:r>
-        <w:t>la</w:t>
-      </w:r>
-      <w:proofErr w:type="gramEnd"/>
-      <w:r>
-        <w:t xml:space="preserve"> comun</w:t>
-      </w:r>
-      <w:r>
-        <w:t xml:space="preserve">icazione Client/Server sia via </w:t>
-      </w:r>
-      <w:proofErr w:type="spellStart"/>
-      <w:r>
-        <w:t>S</w:t>
-      </w:r>
-      <w:r>
-        <w:t>ocket</w:t>
-      </w:r>
-      <w:proofErr w:type="spellEnd"/>
-      <w:r>
-        <w:t xml:space="preserve"> sia via RMI</w:t>
+        <w:t>la comun</w:t>
+      </w:r>
+      <w:r>
+        <w:t>icazione Client/Server sia via S</w:t>
+      </w:r>
+      <w:r>
+        <w:t>ocket sia via RMI</w:t>
       </w:r>
       <w:r>
         <w:t xml:space="preserve"> (all’avvio permette al giocatore di selezionare la tecnologia da utilizzare per l’intera sessione di comunicazione)</w:t>
@@ -2834,13 +2693,8 @@
         </w:numPr>
         <w:ind w:right="141" w:hanging="237"/>
       </w:pPr>
-      <w:proofErr w:type="gramStart"/>
-      <w:r>
-        <w:t>supporta</w:t>
-      </w:r>
-      <w:proofErr w:type="gramEnd"/>
-      <w:r>
-        <w:t xml:space="preserve"> </w:t>
+      <w:r>
+        <w:t xml:space="preserve">supporta </w:t>
       </w:r>
       <w:r>
         <w:t>l’interfaccia sia testuale (CLI) che grafica (GUI)</w:t>
@@ -2860,36 +2714,23 @@
         </w:numPr>
         <w:ind w:right="141" w:hanging="237"/>
       </w:pPr>
-      <w:proofErr w:type="gramStart"/>
-      <w:r>
-        <w:t>implementato</w:t>
-      </w:r>
-      <w:proofErr w:type="gramEnd"/>
+      <w:r>
+        <w:t xml:space="preserve">implementato </w:t>
+      </w:r>
+      <w:r>
+        <w:t>mediante Swing</w:t>
+      </w:r>
+      <w:r>
+        <w:t xml:space="preserve"> (solo GUI)</w:t>
+      </w:r>
       <w:r>
         <w:t xml:space="preserve"> </w:t>
       </w:r>
       <w:r>
-        <w:t>mediante Swing</w:t>
-      </w:r>
-      <w:r>
-        <w:t xml:space="preserve"> (solo GUI)</w:t>
-      </w:r>
-      <w:r>
-        <w:t xml:space="preserve"> </w:t>
-      </w:r>
-      <w:r>
         <w:t>e</w:t>
       </w:r>
       <w:r>
-        <w:t xml:space="preserve"> </w:t>
-      </w:r>
-      <w:proofErr w:type="spellStart"/>
-      <w:r>
-        <w:t>JavaSE</w:t>
-      </w:r>
-      <w:proofErr w:type="spellEnd"/>
-      <w:r>
-        <w:t xml:space="preserve"> (ver. 8)</w:t>
+        <w:t xml:space="preserve"> JavaSE (ver. 8)</w:t>
       </w:r>
       <w:r>
         <w:t xml:space="preserve"> (CLI e GUI)</w:t>
@@ -2963,14 +2804,12 @@
       <w:r>
         <w:t>, Client/Server), “</w:t>
       </w:r>
-      <w:proofErr w:type="spellStart"/>
       <w:r>
         <w:rPr>
           <w:b/>
         </w:rPr>
         <w:t>ui</w:t>
       </w:r>
-      <w:proofErr w:type="spellEnd"/>
       <w:r>
         <w:t>” (interfaccia grafica, Client)</w:t>
       </w:r>
@@ -3226,7 +3065,6 @@
       <w:r>
         <w:t xml:space="preserve">, dentro alla quale sono presenti i riferimenti alle scomuniche associate al giocatore, ai propri famigliari ed alla propria plancia, dove sono raggruppate le carte in proprio possesso. Per rappresentare le carte sopra alla plancia sono utilizzati quattro </w:t>
       </w:r>
-      <w:proofErr w:type="spellStart"/>
       <w:r>
         <w:rPr>
           <w:rFonts w:ascii="Consolas" w:eastAsiaTheme="minorEastAsia" w:hAnsi="Consolas" w:cs="Consolas"/>
@@ -3236,7 +3074,6 @@
         </w:rPr>
         <w:t>ArrayList</w:t>
       </w:r>
-      <w:proofErr w:type="spellEnd"/>
       <w:r>
         <w:t xml:space="preserve">, uno per tipo di carta. I tipi delle carte sono espressi tramite classi con nomi diverso ma che ereditano tutte dalla classe </w:t>
       </w:r>
@@ -3259,13 +3096,11 @@
         <w:ind w:left="704" w:hanging="719"/>
       </w:pPr>
       <w:bookmarkStart w:id="6" w:name="_Toc485072141"/>
-      <w:proofErr w:type="spellStart"/>
       <w:r>
         <w:lastRenderedPageBreak/>
         <w:t>UtilEffetto</w:t>
       </w:r>
       <w:bookmarkEnd w:id="6"/>
-      <w:proofErr w:type="spellEnd"/>
     </w:p>
     <w:p>
       <w:pPr>
@@ -3275,11 +3110,9 @@
       <w:r>
         <w:t xml:space="preserve">Per potere riutilizzare il codice associato a determinati effetti, è stata effettuata la scelta di dividere le carte dai propri effetti, implementando una apposita classe </w:t>
       </w:r>
-      <w:proofErr w:type="spellStart"/>
       <w:r>
         <w:t>UtilEffetto</w:t>
       </w:r>
-      <w:proofErr w:type="spellEnd"/>
       <w:r>
         <w:t>, dove sono presenti tutti gli effetti delle carte sviluppo ed alcune tessere scomunica. Nella classe sopra citata, ad ogni effetto corrisponde un metodo identificato da un intero. Per il passaggio dei parametri a tali metodi, essendo essi variabili da effetto ad effetto, sono stati utilizzati degli</w:t>
       </w:r>
@@ -3305,6 +3138,9 @@
         <w:jc w:val="center"/>
       </w:pPr>
       <w:r>
+        <w:rPr>
+          <w:noProof/>
+        </w:rPr>
         <w:drawing>
           <wp:inline distT="0" distB="0" distL="0" distR="0" wp14:anchorId="50297CB3" wp14:editId="62A1C201">
             <wp:extent cx="5033645" cy="2346325"/>
@@ -3355,27 +3191,13 @@
         </w:drawing>
       </w:r>
       <w:r>
-        <w:t xml:space="preserve">Figura </w:t>
-      </w:r>
-      <w:r>
-        <w:t>3</w:t>
-      </w:r>
-      <w:r>
-        <w:t xml:space="preserve">: </w:t>
+        <w:t xml:space="preserve">Figura 3: </w:t>
       </w:r>
       <w:r>
         <w:t>F</w:t>
       </w:r>
       <w:r>
-        <w:t>unzionamento della classe “</w:t>
-      </w:r>
-      <w:proofErr w:type="spellStart"/>
-      <w:r>
-        <w:t>UtilEffetto</w:t>
-      </w:r>
-      <w:proofErr w:type="spellEnd"/>
-      <w:r>
-        <w:t>”</w:t>
+        <w:t>unzionamento della classe “UtilEffetto”</w:t>
       </w:r>
     </w:p>
     <w:p>
@@ -3395,21 +3217,7 @@
         <w:rPr>
           <w:sz w:val="24"/>
         </w:rPr>
-        <w:t xml:space="preserve">La classe carta presenta al suo interno svariati </w:t>
-      </w:r>
-      <w:proofErr w:type="spellStart"/>
-      <w:r>
-        <w:rPr>
-          <w:sz w:val="24"/>
-        </w:rPr>
-        <w:t>ArrayList</w:t>
-      </w:r>
-      <w:proofErr w:type="spellEnd"/>
-      <w:r>
-        <w:rPr>
-          <w:sz w:val="24"/>
-        </w:rPr>
-        <w:t xml:space="preserve"> di significato differente:</w:t>
+        <w:t>La classe carta presenta al suo interno svariati ArrayList di significato differente:</w:t>
       </w:r>
       <w:bookmarkEnd w:id="7"/>
       <w:bookmarkEnd w:id="8"/>
@@ -3423,7 +3231,6 @@
         <w:spacing w:line="240" w:lineRule="auto"/>
         <w:ind w:right="141" w:hanging="237"/>
       </w:pPr>
-      <w:proofErr w:type="gramStart"/>
       <w:r>
         <w:rPr>
           <w:rFonts w:ascii="Consolas" w:eastAsiaTheme="minorEastAsia" w:hAnsi="Consolas" w:cs="Consolas"/>
@@ -3434,17 +3241,8 @@
         </w:rPr>
         <w:t>acquisizione</w:t>
       </w:r>
-      <w:proofErr w:type="gramEnd"/>
-      <w:r>
-        <w:t xml:space="preserve"> rappresenta i costi della carta. E' stato utilizzato un </w:t>
-      </w:r>
-      <w:proofErr w:type="spellStart"/>
-      <w:r>
-        <w:t>Arraylist</w:t>
-      </w:r>
-      <w:proofErr w:type="spellEnd"/>
-      <w:r>
-        <w:t xml:space="preserve"> in quanto alcune carte presentano un costo doppio</w:t>
+      <w:r>
+        <w:t xml:space="preserve"> rappresenta i costi della carta. E' stato utilizzato un Arraylist in quanto alcune carte presentano un costo doppio</w:t>
       </w:r>
     </w:p>
     <w:p>
@@ -3456,8 +3254,6 @@
         <w:spacing w:line="240" w:lineRule="auto"/>
         <w:ind w:right="141" w:hanging="237"/>
       </w:pPr>
-      <w:proofErr w:type="spellStart"/>
-      <w:proofErr w:type="gramStart"/>
       <w:r>
         <w:rPr>
           <w:rFonts w:ascii="Consolas" w:eastAsiaTheme="minorEastAsia" w:hAnsi="Consolas" w:cs="Consolas"/>
@@ -3468,8 +3264,6 @@
         </w:rPr>
         <w:t>effettoImmediato</w:t>
       </w:r>
-      <w:proofErr w:type="spellEnd"/>
-      <w:proofErr w:type="gramEnd"/>
       <w:r>
         <w:t xml:space="preserve"> rappresenta gli effetti atomici associati alla carta</w:t>
       </w:r>
@@ -3483,8 +3277,6 @@
         <w:spacing w:line="240" w:lineRule="auto"/>
         <w:ind w:right="141" w:hanging="237"/>
       </w:pPr>
-      <w:proofErr w:type="spellStart"/>
-      <w:proofErr w:type="gramStart"/>
       <w:r>
         <w:rPr>
           <w:rFonts w:ascii="Consolas" w:eastAsiaTheme="minorEastAsia" w:hAnsi="Consolas" w:cs="Consolas"/>
@@ -3495,8 +3287,6 @@
         </w:rPr>
         <w:t>effettoPermanente</w:t>
       </w:r>
-      <w:proofErr w:type="spellEnd"/>
-      <w:proofErr w:type="gramEnd"/>
       <w:r>
         <w:t xml:space="preserve"> rappresenta gli effetti atomici associati alla carta</w:t>
       </w:r>
@@ -3575,19 +3365,10 @@
         </w:drawing>
       </w:r>
       <w:r>
-        <w:t xml:space="preserve">Tali </w:t>
-      </w:r>
-      <w:proofErr w:type="spellStart"/>
-      <w:r>
-        <w:t>ArrayList</w:t>
-      </w:r>
-      <w:proofErr w:type="spellEnd"/>
-      <w:r>
-        <w:t xml:space="preserve"> sono utilizzati prevalentemente per la gestione della parte di logica del gioco.</w:t>
-      </w:r>
-      <w:r>
-        <w:rPr>
-          <w:rStyle w:val="Normale"/>
+        <w:t>Tali ArrayList sono utilizzati prevalentemente per la gestione della parte di logica del gioco.</w:t>
+      </w:r>
+      <w:r>
+        <w:rPr>
           <w:rFonts w:ascii="Times New Roman" w:eastAsia="Times New Roman" w:hAnsi="Times New Roman" w:cs="Times New Roman"/>
           <w:snapToGrid w:val="0"/>
           <w:w w:val="0"/>
@@ -3607,25 +3388,7 @@
         <w:jc w:val="center"/>
       </w:pPr>
       <w:r>
-        <w:t xml:space="preserve">Figura </w:t>
-      </w:r>
-      <w:r>
-        <w:t>4</w:t>
-      </w:r>
-      <w:r>
-        <w:t xml:space="preserve">: </w:t>
-      </w:r>
-      <w:r>
-        <w:t xml:space="preserve">Classe </w:t>
-      </w:r>
-      <w:r>
-        <w:t>“</w:t>
-      </w:r>
-      <w:r>
-        <w:t>Carta</w:t>
-      </w:r>
-      <w:r>
-        <w:t>”</w:t>
+        <w:t>Figura 4: Classe “Carta”</w:t>
       </w:r>
     </w:p>
     <w:p>
@@ -3643,13 +3406,8 @@
         <w:ind w:left="704" w:hanging="719"/>
       </w:pPr>
       <w:bookmarkStart w:id="9" w:name="_Toc485072143"/>
-      <w:proofErr w:type="spellStart"/>
-      <w:r>
-        <w:t>SpazioAzione</w:t>
-      </w:r>
-      <w:proofErr w:type="spellEnd"/>
-      <w:r>
-        <w:t xml:space="preserve"> e Famigliare</w:t>
+      <w:r>
+        <w:t>SpazioAzione e Famigliare</w:t>
       </w:r>
       <w:bookmarkEnd w:id="9"/>
     </w:p>
@@ -3673,7 +3431,6 @@
       <w:r>
         <w:t xml:space="preserve"> e </w:t>
       </w:r>
-      <w:proofErr w:type="spellStart"/>
       <w:r>
         <w:rPr>
           <w:rFonts w:ascii="Consolas" w:eastAsiaTheme="minorEastAsia" w:hAnsi="Consolas" w:cs="Consolas"/>
@@ -3683,11 +3440,9 @@
         </w:rPr>
         <w:t>UtilEffetto</w:t>
       </w:r>
-      <w:proofErr w:type="spellEnd"/>
       <w:r>
         <w:t xml:space="preserve">, anche </w:t>
       </w:r>
-      <w:proofErr w:type="spellStart"/>
       <w:r>
         <w:rPr>
           <w:rFonts w:ascii="Consolas" w:eastAsiaTheme="minorEastAsia" w:hAnsi="Consolas" w:cs="Consolas"/>
@@ -3697,7 +3452,6 @@
         </w:rPr>
         <w:t>SpazioAzione</w:t>
       </w:r>
-      <w:proofErr w:type="spellEnd"/>
       <w:r>
         <w:t xml:space="preserve"> e </w:t>
       </w:r>
@@ -3713,7 +3467,6 @@
       <w:r>
         <w:t xml:space="preserve"> sono strettamente correlati, in quanto </w:t>
       </w:r>
-      <w:proofErr w:type="spellStart"/>
       <w:r>
         <w:rPr>
           <w:rFonts w:ascii="Consolas" w:eastAsiaTheme="minorEastAsia" w:hAnsi="Consolas" w:cs="Consolas"/>
@@ -3723,7 +3476,6 @@
         </w:rPr>
         <w:t>SpazioAzione</w:t>
       </w:r>
-      <w:proofErr w:type="spellEnd"/>
       <w:r>
         <w:t xml:space="preserve"> contiene tutte le informazioni relative al tabellone fisico del gioco, ad esclusione dei vari punti del giocatore, associati direttamente al giocatore stesso, e </w:t>
       </w:r>
@@ -3749,15 +3501,7 @@
         <w:t>Famigliare</w:t>
       </w:r>
       <w:r>
-        <w:t xml:space="preserve"> e fanno tutti riferimento a </w:t>
-      </w:r>
-      <w:proofErr w:type="spellStart"/>
-      <w:r>
-        <w:t>SpazioAzione</w:t>
-      </w:r>
-      <w:proofErr w:type="spellEnd"/>
-      <w:r>
-        <w:t>.</w:t>
+        <w:t xml:space="preserve"> e fanno tutti riferimento a SpazioAzione.</w:t>
       </w:r>
     </w:p>
     <w:p>
@@ -3802,7 +3546,6 @@
       <w:r>
         <w:t xml:space="preserve"> originale. Da qui l’utilizzo di </w:t>
       </w:r>
-      <w:proofErr w:type="spellStart"/>
       <w:r>
         <w:rPr>
           <w:rFonts w:ascii="Consolas" w:eastAsiaTheme="minorEastAsia" w:hAnsi="Consolas" w:cs="Consolas"/>
@@ -3813,11 +3556,9 @@
         </w:rPr>
         <w:t>cloneFamigliare</w:t>
       </w:r>
-      <w:proofErr w:type="spellEnd"/>
       <w:r>
         <w:t xml:space="preserve"> e </w:t>
       </w:r>
-      <w:proofErr w:type="spellStart"/>
       <w:r>
         <w:rPr>
           <w:rFonts w:ascii="Consolas" w:eastAsiaTheme="minorEastAsia" w:hAnsi="Consolas" w:cs="Consolas"/>
@@ -3828,7 +3569,6 @@
         </w:rPr>
         <w:t>MergeFamigliare</w:t>
       </w:r>
-      <w:proofErr w:type="spellEnd"/>
       <w:r>
         <w:t>, metodi che si occupano rispettivamente di creare il clone e distruggerlo copiando il contenuto all’interno del Famigliare d’origine.</w:t>
       </w:r>
@@ -3838,7 +3578,6 @@
         <w:spacing w:after="424"/>
         <w:ind w:left="0" w:right="141"/>
         <w:rPr>
-          <w:rStyle w:val="Normale"/>
           <w:rFonts w:ascii="Times New Roman" w:eastAsia="Times New Roman" w:hAnsi="Times New Roman" w:cs="Times New Roman"/>
           <w:snapToGrid w:val="0"/>
           <w:w w:val="0"/>
@@ -3853,7 +3592,6 @@
       <w:r>
         <w:t xml:space="preserve">A loro volta, gli spazi presenti sul tabellone sono riassunti in </w:t>
       </w:r>
-      <w:proofErr w:type="spellStart"/>
       <w:r>
         <w:rPr>
           <w:rFonts w:ascii="Consolas" w:eastAsiaTheme="minorEastAsia" w:hAnsi="Consolas" w:cs="Consolas"/>
@@ -3863,17 +3601,8 @@
         </w:rPr>
         <w:t>SpazioAzione</w:t>
       </w:r>
-      <w:proofErr w:type="spellEnd"/>
-      <w:r>
-        <w:t xml:space="preserve"> tramite delle variabili che assumono valore </w:t>
-      </w:r>
-      <w:proofErr w:type="spellStart"/>
-      <w:r>
-        <w:t>null</w:t>
-      </w:r>
-      <w:proofErr w:type="spellEnd"/>
-      <w:r>
-        <w:t xml:space="preserve"> quando lo spazio non è occupato ed il valore del famigliare quando invece sono occupate. Nel caso di spazi con più pedine si </w:t>
+      <w:r>
+        <w:t xml:space="preserve"> tramite delle variabili che assumono valore null quando lo spazio non è occupato ed il valore del famigliare quando invece sono occupate. Nel caso di spazi con più pedine si </w:t>
       </w:r>
       <w:r>
         <w:t>utilizzano</w:t>
@@ -3881,7 +3610,6 @@
       <w:r>
         <w:t xml:space="preserve"> degli </w:t>
       </w:r>
-      <w:proofErr w:type="spellStart"/>
       <w:r>
         <w:rPr>
           <w:rFonts w:ascii="Consolas" w:eastAsiaTheme="minorEastAsia" w:hAnsi="Consolas" w:cs="Consolas"/>
@@ -3891,7 +3619,6 @@
         </w:rPr>
         <w:t>ArrayList</w:t>
       </w:r>
-      <w:proofErr w:type="spellEnd"/>
       <w:r>
         <w:t xml:space="preserve"> di variabili </w:t>
       </w:r>
@@ -3909,7 +3636,6 @@
       </w:r>
       <w:r>
         <w:rPr>
-          <w:rStyle w:val="Normale"/>
           <w:rFonts w:ascii="Times New Roman" w:eastAsia="Times New Roman" w:hAnsi="Times New Roman" w:cs="Times New Roman"/>
           <w:snapToGrid w:val="0"/>
           <w:w w:val="0"/>
@@ -3931,7 +3657,6 @@
       <w:r>
         <w:t xml:space="preserve">All’interno di </w:t>
       </w:r>
-      <w:proofErr w:type="spellStart"/>
       <w:r>
         <w:rPr>
           <w:rFonts w:ascii="Consolas" w:eastAsiaTheme="minorEastAsia" w:hAnsi="Consolas" w:cs="Consolas"/>
@@ -3941,7 +3666,6 @@
         </w:rPr>
         <w:t>SpazioAzione</w:t>
       </w:r>
-      <w:proofErr w:type="spellEnd"/>
       <w:r>
         <w:t xml:space="preserve"> vi sono i principali metodi che assieme agli altri metodi contenuti in </w:t>
       </w:r>
@@ -3963,7 +3687,6 @@
         <w:spacing w:after="424"/>
         <w:ind w:left="0" w:right="141"/>
         <w:rPr>
-          <w:rStyle w:val="Normale"/>
           <w:rFonts w:ascii="Times New Roman" w:eastAsia="Times New Roman" w:hAnsi="Times New Roman" w:cs="Times New Roman"/>
           <w:snapToGrid w:val="0"/>
           <w:w w:val="0"/>
@@ -3982,7 +3705,6 @@
         <w:ind w:left="0" w:right="141"/>
         <w:jc w:val="left"/>
         <w:rPr>
-          <w:rStyle w:val="Normale"/>
           <w:rFonts w:ascii="Times New Roman" w:eastAsia="Times New Roman" w:hAnsi="Times New Roman" w:cs="Times New Roman"/>
           <w:snapToGrid w:val="0"/>
           <w:w w:val="0"/>
@@ -4145,11 +3867,9 @@
       <w:r>
         <w:t xml:space="preserve"> “</w:t>
       </w:r>
-      <w:proofErr w:type="spellStart"/>
       <w:r>
         <w:t>SpazioAzione</w:t>
       </w:r>
-      <w:proofErr w:type="spellEnd"/>
       <w:r>
         <w:t>”</w:t>
       </w:r>
@@ -4204,7 +3924,6 @@
         <w:spacing w:after="424"/>
         <w:ind w:left="0" w:right="141"/>
         <w:rPr>
-          <w:rStyle w:val="Normale"/>
           <w:rFonts w:ascii="Times New Roman" w:eastAsia="Times New Roman" w:hAnsi="Times New Roman" w:cs="Times New Roman"/>
           <w:snapToGrid w:val="0"/>
           <w:w w:val="0"/>
@@ -4266,7 +3985,6 @@
       </w:r>
       <w:r>
         <w:rPr>
-          <w:rStyle w:val="Normale"/>
           <w:rFonts w:ascii="Times New Roman" w:eastAsia="Times New Roman" w:hAnsi="Times New Roman" w:cs="Times New Roman"/>
           <w:snapToGrid w:val="0"/>
           <w:w w:val="0"/>
@@ -4475,29 +4193,13 @@
         <w:t xml:space="preserve"> </w:t>
       </w:r>
       <w:r>
-        <w:t xml:space="preserve">anche le </w:t>
-      </w:r>
-      <w:proofErr w:type="gramStart"/>
-      <w:r>
-        <w:t>classi</w:t>
+        <w:t>anche le classi</w:t>
       </w:r>
       <w:r>
         <w:t xml:space="preserve"> </w:t>
       </w:r>
       <w:r>
-        <w:t xml:space="preserve"> “</w:t>
-      </w:r>
-      <w:proofErr w:type="gramEnd"/>
-      <w:r>
-        <w:t>Game” e “</w:t>
-      </w:r>
-      <w:proofErr w:type="spellStart"/>
-      <w:r>
-        <w:t>RemotePlayer</w:t>
-      </w:r>
-      <w:proofErr w:type="spellEnd"/>
-      <w:r>
-        <w:t xml:space="preserve">” </w:t>
+        <w:t xml:space="preserve"> “Game” e “RemotePlayer” </w:t>
       </w:r>
       <w:r>
         <w:t>per mostrane le connessioni</w:t>
@@ -4537,19 +4239,7 @@
         <w:t>In questa sezione vengono spiegate come sono state strutturate e implementate le classi che modellano la comunicazione e il flusso di esecuzione del gioco</w:t>
       </w:r>
       <w:r>
-        <w:t>”), per la struttura completa delle classi si rimanda alla Fig.</w:t>
-      </w:r>
-      <w:r>
-        <w:t>16</w:t>
-      </w:r>
-      <w:r>
-        <w:t xml:space="preserve"> (pag. </w:t>
-      </w:r>
-      <w:r>
-        <w:t>2</w:t>
-      </w:r>
-      <w:r>
-        <w:t>2)</w:t>
+        <w:t>”), per la struttura completa delle classi si rimanda alla Fig.16 (pag. 22)</w:t>
       </w:r>
       <w:r>
         <w:t>.</w:t>
@@ -4748,7 +4438,6 @@
       <w:r>
         <w:t xml:space="preserve">”, in questo caso bisogna far partire l’applicazione dal relativo </w:t>
       </w:r>
-      <w:proofErr w:type="spellStart"/>
       <w:r>
         <w:rPr>
           <w:rFonts w:ascii="Consolas" w:eastAsiaTheme="minorEastAsia" w:hAnsi="Consolas" w:cs="Consolas"/>
@@ -4759,7 +4448,6 @@
         </w:rPr>
         <w:t>main</w:t>
       </w:r>
-      <w:proofErr w:type="spellEnd"/>
       <w:r>
         <w:rPr>
           <w:rFonts w:ascii="Consolas" w:eastAsiaTheme="minorEastAsia" w:hAnsi="Consolas" w:cs="Consolas"/>
@@ -4769,8 +4457,6 @@
         </w:rPr>
         <w:t>(</w:t>
       </w:r>
-      <w:proofErr w:type="spellStart"/>
-      <w:proofErr w:type="gramStart"/>
       <w:r>
         <w:rPr>
           <w:rFonts w:ascii="Consolas" w:eastAsiaTheme="minorEastAsia" w:hAnsi="Consolas" w:cs="Consolas"/>
@@ -4779,31 +4465,8 @@
           <w:sz w:val="20"/>
           <w:szCs w:val="20"/>
         </w:rPr>
-        <w:t>String</w:t>
-      </w:r>
-      <w:proofErr w:type="spellEnd"/>
-      <w:r>
-        <w:rPr>
-          <w:rFonts w:ascii="Consolas" w:eastAsiaTheme="minorEastAsia" w:hAnsi="Consolas" w:cs="Consolas"/>
-          <w:b/>
-          <w:color w:val="auto"/>
-          <w:sz w:val="20"/>
-          <w:szCs w:val="20"/>
-        </w:rPr>
-        <w:t>[</w:t>
-      </w:r>
-      <w:proofErr w:type="gramEnd"/>
-      <w:r>
-        <w:rPr>
-          <w:rFonts w:ascii="Consolas" w:eastAsiaTheme="minorEastAsia" w:hAnsi="Consolas" w:cs="Consolas"/>
-          <w:b/>
-          <w:color w:val="auto"/>
-          <w:sz w:val="20"/>
-          <w:szCs w:val="20"/>
-        </w:rPr>
-        <w:t xml:space="preserve">] </w:t>
-      </w:r>
-      <w:proofErr w:type="spellStart"/>
+        <w:t xml:space="preserve">String[] </w:t>
+      </w:r>
       <w:r>
         <w:rPr>
           <w:rFonts w:ascii="Consolas" w:eastAsiaTheme="minorEastAsia" w:hAnsi="Consolas" w:cs="Consolas"/>
@@ -4811,9 +4474,23 @@
           <w:sz w:val="20"/>
           <w:szCs w:val="20"/>
         </w:rPr>
-        <w:t>args</w:t>
-      </w:r>
-      <w:proofErr w:type="spellEnd"/>
+        <w:t>args)</w:t>
+      </w:r>
+      <w:r>
+        <w:t xml:space="preserve"> il quale farà partire una singola istanza del Server secondo i parametri </w:t>
+      </w:r>
+      <w:r>
+        <w:rPr>
+          <w:color w:val="auto"/>
+        </w:rPr>
+        <w:t xml:space="preserve">predefiniti </w:t>
+      </w:r>
+      <w:r>
+        <w:rPr>
+          <w:color w:val="auto"/>
+        </w:rPr>
+        <w:t>(</w:t>
+      </w:r>
       <w:r>
         <w:rPr>
           <w:rFonts w:ascii="Consolas" w:eastAsiaTheme="minorEastAsia" w:hAnsi="Consolas" w:cs="Consolas"/>
@@ -4821,22 +4498,7 @@
           <w:sz w:val="20"/>
           <w:szCs w:val="20"/>
         </w:rPr>
-        <w:t>)</w:t>
-      </w:r>
-      <w:r>
-        <w:t xml:space="preserve"> il quale farà partire una singola istanza del Server secondo i parametri </w:t>
-      </w:r>
-      <w:r>
-        <w:rPr>
-          <w:color w:val="auto"/>
-        </w:rPr>
-        <w:t xml:space="preserve">predefiniti </w:t>
-      </w:r>
-      <w:r>
-        <w:rPr>
-          <w:color w:val="auto"/>
-        </w:rPr>
-        <w:t>(</w:t>
+        <w:t xml:space="preserve">Server Address: </w:t>
       </w:r>
       <w:r>
         <w:rPr>
@@ -4845,9 +4507,8 @@
           <w:sz w:val="20"/>
           <w:szCs w:val="20"/>
         </w:rPr>
-        <w:t xml:space="preserve">Server </w:t>
-      </w:r>
-      <w:proofErr w:type="spellStart"/>
+        <w:t>"127.0.0.1"</w:t>
+      </w:r>
       <w:r>
         <w:rPr>
           <w:rFonts w:ascii="Consolas" w:eastAsiaTheme="minorEastAsia" w:hAnsi="Consolas" w:cs="Consolas"/>
@@ -4855,9 +4516,8 @@
           <w:sz w:val="20"/>
           <w:szCs w:val="20"/>
         </w:rPr>
-        <w:t>Address</w:t>
-      </w:r>
-      <w:proofErr w:type="spellEnd"/>
+        <w:t>,</w:t>
+      </w:r>
       <w:r>
         <w:rPr>
           <w:rFonts w:ascii="Consolas" w:eastAsiaTheme="minorEastAsia" w:hAnsi="Consolas" w:cs="Consolas"/>
@@ -4865,7 +4525,7 @@
           <w:sz w:val="20"/>
           <w:szCs w:val="20"/>
         </w:rPr>
-        <w:t xml:space="preserve">: </w:t>
+        <w:t xml:space="preserve"> </w:t>
       </w:r>
       <w:r>
         <w:rPr>
@@ -4874,7 +4534,7 @@
           <w:sz w:val="20"/>
           <w:szCs w:val="20"/>
         </w:rPr>
-        <w:t>"127.0.0.1"</w:t>
+        <w:t xml:space="preserve">RMI Port: </w:t>
       </w:r>
       <w:r>
         <w:rPr>
@@ -4883,7 +4543,7 @@
           <w:sz w:val="20"/>
           <w:szCs w:val="20"/>
         </w:rPr>
-        <w:t>,</w:t>
+        <w:t>"</w:t>
       </w:r>
       <w:r>
         <w:rPr>
@@ -4892,7 +4552,7 @@
           <w:sz w:val="20"/>
           <w:szCs w:val="20"/>
         </w:rPr>
-        <w:t xml:space="preserve"> </w:t>
+        <w:t>1099</w:t>
       </w:r>
       <w:r>
         <w:rPr>
@@ -4901,7 +4561,7 @@
           <w:sz w:val="20"/>
           <w:szCs w:val="20"/>
         </w:rPr>
-        <w:t xml:space="preserve">RMI Port: </w:t>
+        <w:t>"</w:t>
       </w:r>
       <w:r>
         <w:rPr>
@@ -4910,7 +4570,7 @@
           <w:sz w:val="20"/>
           <w:szCs w:val="20"/>
         </w:rPr>
-        <w:t>"</w:t>
+        <w:t>, S</w:t>
       </w:r>
       <w:r>
         <w:rPr>
@@ -4919,7 +4579,7 @@
           <w:sz w:val="20"/>
           <w:szCs w:val="20"/>
         </w:rPr>
-        <w:t>1099</w:t>
+        <w:t>ocket</w:t>
       </w:r>
       <w:r>
         <w:rPr>
@@ -4928,7 +4588,7 @@
           <w:sz w:val="20"/>
           <w:szCs w:val="20"/>
         </w:rPr>
-        <w:t>"</w:t>
+        <w:t xml:space="preserve"> Port: </w:t>
       </w:r>
       <w:r>
         <w:rPr>
@@ -4937,9 +4597,8 @@
           <w:sz w:val="20"/>
           <w:szCs w:val="20"/>
         </w:rPr>
-        <w:t xml:space="preserve">, </w:t>
-      </w:r>
-      <w:proofErr w:type="spellStart"/>
+        <w:t>"</w:t>
+      </w:r>
       <w:r>
         <w:rPr>
           <w:rFonts w:ascii="Consolas" w:eastAsiaTheme="minorEastAsia" w:hAnsi="Consolas" w:cs="Consolas"/>
@@ -4947,7 +4606,7 @@
           <w:sz w:val="20"/>
           <w:szCs w:val="20"/>
         </w:rPr>
-        <w:t>S</w:t>
+        <w:t>1098</w:t>
       </w:r>
       <w:r>
         <w:rPr>
@@ -4956,9 +4615,56 @@
           <w:sz w:val="20"/>
           <w:szCs w:val="20"/>
         </w:rPr>
-        <w:t>ocket</w:t>
-      </w:r>
-      <w:proofErr w:type="spellEnd"/>
+        <w:t>"</w:t>
+      </w:r>
+      <w:r>
+        <w:rPr>
+          <w:color w:val="auto"/>
+        </w:rPr>
+        <w:t>)</w:t>
+      </w:r>
+      <w:r>
+        <w:rPr>
+          <w:color w:val="auto"/>
+        </w:rPr>
+        <w:t xml:space="preserve"> </w:t>
+      </w:r>
+      <w:r>
+        <w:rPr>
+          <w:color w:val="auto"/>
+        </w:rPr>
+        <w:t>oltremodo</w:t>
+      </w:r>
+      <w:r>
+        <w:rPr>
+          <w:color w:val="auto"/>
+        </w:rPr>
+        <w:t>,</w:t>
+      </w:r>
+      <w:r>
+        <w:rPr>
+          <w:color w:val="auto"/>
+        </w:rPr>
+        <w:t xml:space="preserve"> se sono stati passati parametri di avvio</w:t>
+      </w:r>
+      <w:r>
+        <w:rPr>
+          <w:color w:val="auto"/>
+        </w:rPr>
+        <w:t>,</w:t>
+      </w:r>
+      <w:r>
+        <w:rPr>
+          <w:color w:val="auto"/>
+        </w:rPr>
+        <w:t xml:space="preserve"> userà quelli definiti dall’utente</w:t>
+      </w:r>
+      <w:r>
+        <w:rPr>
+          <w:color w:val="auto"/>
+        </w:rPr>
+        <w:t xml:space="preserve"> (</w:t>
+      </w:r>
       <w:r>
         <w:rPr>
           <w:rFonts w:ascii="Consolas" w:eastAsiaTheme="minorEastAsia" w:hAnsi="Consolas" w:cs="Consolas"/>
@@ -4966,7 +4672,7 @@
           <w:sz w:val="20"/>
           <w:szCs w:val="20"/>
         </w:rPr>
-        <w:t xml:space="preserve"> Port: </w:t>
+        <w:t>So</w:t>
       </w:r>
       <w:r>
         <w:rPr>
@@ -4975,7 +4681,7 @@
           <w:sz w:val="20"/>
           <w:szCs w:val="20"/>
         </w:rPr>
-        <w:t>"</w:t>
+        <w:t>cketPort</w:t>
       </w:r>
       <w:r>
         <w:rPr>
@@ -4984,7 +4690,7 @@
           <w:sz w:val="20"/>
           <w:szCs w:val="20"/>
         </w:rPr>
-        <w:t>1098</w:t>
+        <w:t xml:space="preserve"> = </w:t>
       </w:r>
       <w:r>
         <w:rPr>
@@ -4993,57 +4699,8 @@
           <w:sz w:val="20"/>
           <w:szCs w:val="20"/>
         </w:rPr>
-        <w:t>"</w:t>
-      </w:r>
-      <w:r>
-        <w:rPr>
-          <w:color w:val="auto"/>
-        </w:rPr>
-        <w:t>)</w:t>
-      </w:r>
-      <w:r>
-        <w:rPr>
-          <w:color w:val="auto"/>
-        </w:rPr>
-        <w:t xml:space="preserve"> </w:t>
-      </w:r>
-      <w:r>
-        <w:rPr>
-          <w:color w:val="auto"/>
-        </w:rPr>
-        <w:t>oltremodo</w:t>
-      </w:r>
-      <w:r>
-        <w:rPr>
-          <w:color w:val="auto"/>
-        </w:rPr>
-        <w:t>,</w:t>
-      </w:r>
-      <w:r>
-        <w:rPr>
-          <w:color w:val="auto"/>
-        </w:rPr>
-        <w:t xml:space="preserve"> se sono stati passati parametri di avvio</w:t>
-      </w:r>
-      <w:r>
-        <w:rPr>
-          <w:color w:val="auto"/>
-        </w:rPr>
-        <w:t>,</w:t>
-      </w:r>
-      <w:r>
-        <w:rPr>
-          <w:color w:val="auto"/>
-        </w:rPr>
-        <w:t xml:space="preserve"> userà quelli definiti dall’utente</w:t>
-      </w:r>
-      <w:r>
-        <w:rPr>
-          <w:color w:val="auto"/>
-        </w:rPr>
-        <w:t xml:space="preserve"> (</w:t>
-      </w:r>
-      <w:proofErr w:type="spellStart"/>
+        <w:t>args[0</w:t>
+      </w:r>
       <w:r>
         <w:rPr>
           <w:rFonts w:ascii="Consolas" w:eastAsiaTheme="minorEastAsia" w:hAnsi="Consolas" w:cs="Consolas"/>
@@ -5051,7 +4708,7 @@
           <w:sz w:val="20"/>
           <w:szCs w:val="20"/>
         </w:rPr>
-        <w:t>So</w:t>
+        <w:t>], RMI</w:t>
       </w:r>
       <w:r>
         <w:rPr>
@@ -5060,9 +4717,8 @@
           <w:sz w:val="20"/>
           <w:szCs w:val="20"/>
         </w:rPr>
-        <w:t>cketPort</w:t>
-      </w:r>
-      <w:proofErr w:type="spellEnd"/>
+        <w:t>Port</w:t>
+      </w:r>
       <w:r>
         <w:rPr>
           <w:rFonts w:ascii="Consolas" w:eastAsiaTheme="minorEastAsia" w:hAnsi="Consolas" w:cs="Consolas"/>
@@ -5070,9 +4726,8 @@
           <w:sz w:val="20"/>
           <w:szCs w:val="20"/>
         </w:rPr>
-        <w:t xml:space="preserve"> = </w:t>
-      </w:r>
-      <w:proofErr w:type="spellStart"/>
+        <w:t xml:space="preserve"> </w:t>
+      </w:r>
       <w:r>
         <w:rPr>
           <w:rFonts w:ascii="Consolas" w:eastAsiaTheme="minorEastAsia" w:hAnsi="Consolas" w:cs="Consolas"/>
@@ -5080,9 +4735,8 @@
           <w:sz w:val="20"/>
           <w:szCs w:val="20"/>
         </w:rPr>
-        <w:t>args</w:t>
-      </w:r>
-      <w:proofErr w:type="spellEnd"/>
+        <w:t>=</w:t>
+      </w:r>
       <w:r>
         <w:rPr>
           <w:rFonts w:ascii="Consolas" w:eastAsiaTheme="minorEastAsia" w:hAnsi="Consolas" w:cs="Consolas"/>
@@ -5090,7 +4744,7 @@
           <w:sz w:val="20"/>
           <w:szCs w:val="20"/>
         </w:rPr>
-        <w:t>[0</w:t>
+        <w:t xml:space="preserve"> </w:t>
       </w:r>
       <w:r>
         <w:rPr>
@@ -5099,74 +4753,7 @@
           <w:sz w:val="20"/>
           <w:szCs w:val="20"/>
         </w:rPr>
-        <w:t xml:space="preserve">], </w:t>
-      </w:r>
-      <w:proofErr w:type="spellStart"/>
-      <w:r>
-        <w:rPr>
-          <w:rFonts w:ascii="Consolas" w:eastAsiaTheme="minorEastAsia" w:hAnsi="Consolas" w:cs="Consolas"/>
-          <w:color w:val="auto"/>
-          <w:sz w:val="20"/>
-          <w:szCs w:val="20"/>
-        </w:rPr>
-        <w:t>RMI</w:t>
-      </w:r>
-      <w:r>
-        <w:rPr>
-          <w:rFonts w:ascii="Consolas" w:eastAsiaTheme="minorEastAsia" w:hAnsi="Consolas" w:cs="Consolas"/>
-          <w:color w:val="auto"/>
-          <w:sz w:val="20"/>
-          <w:szCs w:val="20"/>
-        </w:rPr>
-        <w:t>Port</w:t>
-      </w:r>
-      <w:proofErr w:type="spellEnd"/>
-      <w:r>
-        <w:rPr>
-          <w:rFonts w:ascii="Consolas" w:eastAsiaTheme="minorEastAsia" w:hAnsi="Consolas" w:cs="Consolas"/>
-          <w:color w:val="auto"/>
-          <w:sz w:val="20"/>
-          <w:szCs w:val="20"/>
-        </w:rPr>
-        <w:t xml:space="preserve"> </w:t>
-      </w:r>
-      <w:r>
-        <w:rPr>
-          <w:rFonts w:ascii="Consolas" w:eastAsiaTheme="minorEastAsia" w:hAnsi="Consolas" w:cs="Consolas"/>
-          <w:color w:val="auto"/>
-          <w:sz w:val="20"/>
-          <w:szCs w:val="20"/>
-        </w:rPr>
-        <w:t>=</w:t>
-      </w:r>
-      <w:r>
-        <w:rPr>
-          <w:rFonts w:ascii="Consolas" w:eastAsiaTheme="minorEastAsia" w:hAnsi="Consolas" w:cs="Consolas"/>
-          <w:color w:val="auto"/>
-          <w:sz w:val="20"/>
-          <w:szCs w:val="20"/>
-        </w:rPr>
-        <w:t xml:space="preserve"> </w:t>
-      </w:r>
-      <w:proofErr w:type="spellStart"/>
-      <w:r>
-        <w:rPr>
-          <w:rFonts w:ascii="Consolas" w:eastAsiaTheme="minorEastAsia" w:hAnsi="Consolas" w:cs="Consolas"/>
-          <w:color w:val="auto"/>
-          <w:sz w:val="20"/>
-          <w:szCs w:val="20"/>
-        </w:rPr>
-        <w:t>args</w:t>
-      </w:r>
-      <w:proofErr w:type="spellEnd"/>
-      <w:r>
-        <w:rPr>
-          <w:rFonts w:ascii="Consolas" w:eastAsiaTheme="minorEastAsia" w:hAnsi="Consolas" w:cs="Consolas"/>
-          <w:color w:val="auto"/>
-          <w:sz w:val="20"/>
-          <w:szCs w:val="20"/>
-        </w:rPr>
-        <w:t>[1])</w:t>
+        <w:t>args[1])</w:t>
       </w:r>
     </w:p>
     <w:p>
@@ -5181,19 +4768,11 @@
       <w:r>
         <w:t>“</w:t>
       </w:r>
-      <w:proofErr w:type="spellStart"/>
       <w:r>
         <w:rPr>
           <w:b/>
         </w:rPr>
-        <w:t>Async</w:t>
-      </w:r>
-      <w:proofErr w:type="spellEnd"/>
-      <w:r>
-        <w:rPr>
-          <w:b/>
-        </w:rPr>
-        <w:t xml:space="preserve"> Start</w:t>
+        <w:t>Async Start</w:t>
       </w:r>
       <w:r>
         <w:t xml:space="preserve">”, in questo </w:t>
@@ -5201,7 +4780,6 @@
       <w:r>
         <w:t xml:space="preserve">è necessario aver precedentemente istanziato un oggetto di tipo Server, per far avviare il Server sarà necessario usare il metodo </w:t>
       </w:r>
-      <w:proofErr w:type="spellStart"/>
       <w:r>
         <w:rPr>
           <w:rFonts w:ascii="Consolas" w:eastAsiaTheme="minorEastAsia" w:hAnsi="Consolas" w:cs="Consolas"/>
@@ -5213,7 +4791,6 @@
         </w:rPr>
         <w:t>startServer</w:t>
       </w:r>
-      <w:proofErr w:type="spellEnd"/>
       <w:r>
         <w:rPr>
           <w:rFonts w:ascii="Consolas" w:eastAsiaTheme="minorEastAsia" w:hAnsi="Consolas" w:cs="Consolas"/>
@@ -5223,7 +4800,6 @@
         </w:rPr>
         <w:t>(</w:t>
       </w:r>
-      <w:proofErr w:type="spellStart"/>
       <w:r>
         <w:rPr>
           <w:rFonts w:ascii="Consolas" w:eastAsiaTheme="minorEastAsia" w:hAnsi="Consolas" w:cs="Consolas"/>
@@ -5235,7 +4811,6 @@
         </w:rPr>
         <w:t>int</w:t>
       </w:r>
-      <w:proofErr w:type="spellEnd"/>
       <w:r>
         <w:rPr>
           <w:rFonts w:ascii="Consolas" w:eastAsiaTheme="minorEastAsia" w:hAnsi="Consolas" w:cs="Consolas"/>
@@ -5243,29 +4818,8 @@
           <w:sz w:val="20"/>
           <w:szCs w:val="20"/>
         </w:rPr>
-        <w:t xml:space="preserve"> </w:t>
-      </w:r>
-      <w:proofErr w:type="spellStart"/>
-      <w:r>
-        <w:rPr>
-          <w:rFonts w:ascii="Consolas" w:eastAsiaTheme="minorEastAsia" w:hAnsi="Consolas" w:cs="Consolas"/>
-          <w:color w:val="auto"/>
-          <w:sz w:val="20"/>
-          <w:szCs w:val="20"/>
-        </w:rPr>
-        <w:t>socketPort</w:t>
-      </w:r>
-      <w:proofErr w:type="spellEnd"/>
-      <w:r>
-        <w:rPr>
-          <w:rFonts w:ascii="Consolas" w:eastAsiaTheme="minorEastAsia" w:hAnsi="Consolas" w:cs="Consolas"/>
-          <w:color w:val="auto"/>
-          <w:sz w:val="20"/>
-          <w:szCs w:val="20"/>
-        </w:rPr>
-        <w:t xml:space="preserve">, </w:t>
-      </w:r>
-      <w:proofErr w:type="spellStart"/>
+        <w:t xml:space="preserve"> socketPort, </w:t>
+      </w:r>
       <w:r>
         <w:rPr>
           <w:rFonts w:ascii="Consolas" w:eastAsiaTheme="minorEastAsia" w:hAnsi="Consolas" w:cs="Consolas"/>
@@ -5277,7 +4831,6 @@
         </w:rPr>
         <w:t>int</w:t>
       </w:r>
-      <w:proofErr w:type="spellEnd"/>
       <w:r>
         <w:rPr>
           <w:rFonts w:ascii="Consolas" w:eastAsiaTheme="minorEastAsia" w:hAnsi="Consolas" w:cs="Consolas"/>
@@ -5285,31 +4838,11 @@
           <w:sz w:val="20"/>
           <w:szCs w:val="20"/>
         </w:rPr>
+        <w:t xml:space="preserve"> rmiPort)</w:t>
+      </w:r>
+      <w:r>
         <w:t xml:space="preserve"> </w:t>
       </w:r>
-      <w:proofErr w:type="spellStart"/>
-      <w:r>
-        <w:rPr>
-          <w:rFonts w:ascii="Consolas" w:eastAsiaTheme="minorEastAsia" w:hAnsi="Consolas" w:cs="Consolas"/>
-          <w:color w:val="auto"/>
-          <w:sz w:val="20"/>
-          <w:szCs w:val="20"/>
-        </w:rPr>
-        <w:t>rmiPort</w:t>
-      </w:r>
-      <w:proofErr w:type="spellEnd"/>
-      <w:r>
-        <w:rPr>
-          <w:rFonts w:ascii="Consolas" w:eastAsiaTheme="minorEastAsia" w:hAnsi="Consolas" w:cs="Consolas"/>
-          <w:color w:val="auto"/>
-          <w:sz w:val="20"/>
-          <w:szCs w:val="20"/>
-        </w:rPr>
-        <w:t>)</w:t>
-      </w:r>
-      <w:r>
-        <w:t xml:space="preserve"> </w:t>
-      </w:r>
       <w:r>
         <w:t xml:space="preserve">per far partire </w:t>
       </w:r>
@@ -5323,25 +4856,8 @@
         <w:t>i</w:t>
       </w:r>
       <w:r>
-        <w:t xml:space="preserve"> i tipi di comunicazione supportati (RMI e </w:t>
-      </w:r>
-      <w:proofErr w:type="spellStart"/>
-      <w:r>
-        <w:t>Socket</w:t>
-      </w:r>
-      <w:proofErr w:type="spellEnd"/>
-      <w:r>
-        <w:t xml:space="preserve">), altresì è possibile scegliere di inizializzare solamente una delle due  (RMI o </w:t>
-      </w:r>
-      <w:proofErr w:type="spellStart"/>
-      <w:r>
-        <w:t>Socket</w:t>
-      </w:r>
-      <w:proofErr w:type="spellEnd"/>
-      <w:r>
-        <w:t xml:space="preserve">) </w:t>
-      </w:r>
-      <w:proofErr w:type="spellStart"/>
+        <w:t xml:space="preserve"> i tipi di comunicazione supportati (RMI e Socket), altresì è possibile scegliere di inizializzare solamente una delle due  (RMI o Socket) </w:t>
+      </w:r>
       <w:r>
         <w:rPr>
           <w:rFonts w:ascii="Consolas" w:eastAsiaTheme="minorEastAsia" w:hAnsi="Consolas" w:cs="Consolas"/>
@@ -5353,7 +4869,6 @@
         </w:rPr>
         <w:t>startRMIServer</w:t>
       </w:r>
-      <w:proofErr w:type="spellEnd"/>
       <w:r>
         <w:rPr>
           <w:rFonts w:ascii="Consolas" w:eastAsiaTheme="minorEastAsia" w:hAnsi="Consolas" w:cs="Consolas"/>
@@ -5363,7 +4878,6 @@
         </w:rPr>
         <w:t>(</w:t>
       </w:r>
-      <w:proofErr w:type="spellStart"/>
       <w:r>
         <w:rPr>
           <w:rFonts w:ascii="Consolas" w:eastAsiaTheme="minorEastAsia" w:hAnsi="Consolas" w:cs="Consolas"/>
@@ -5375,7 +4889,6 @@
         </w:rPr>
         <w:t>int</w:t>
       </w:r>
-      <w:proofErr w:type="spellEnd"/>
       <w:r>
         <w:rPr>
           <w:rFonts w:ascii="Consolas" w:eastAsiaTheme="minorEastAsia" w:hAnsi="Consolas" w:cs="Consolas"/>
@@ -5383,9 +4896,8 @@
           <w:sz w:val="20"/>
           <w:szCs w:val="20"/>
         </w:rPr>
-        <w:t xml:space="preserve"> </w:t>
-      </w:r>
-      <w:proofErr w:type="spellStart"/>
+        <w:t xml:space="preserve"> rmiPort)</w:t>
+      </w:r>
       <w:r>
         <w:rPr>
           <w:rFonts w:ascii="Consolas" w:eastAsiaTheme="minorEastAsia" w:hAnsi="Consolas" w:cs="Consolas"/>
@@ -5393,9 +4905,11 @@
           <w:sz w:val="20"/>
           <w:szCs w:val="20"/>
         </w:rPr>
-        <w:t>rmiPort</w:t>
-      </w:r>
-      <w:proofErr w:type="spellEnd"/>
+        <w:t xml:space="preserve"> </w:t>
+      </w:r>
+      <w:r>
+        <w:t>(per il solo Server RMI) oppure</w:t>
+      </w:r>
       <w:r>
         <w:rPr>
           <w:rFonts w:ascii="Consolas" w:eastAsiaTheme="minorEastAsia" w:hAnsi="Consolas" w:cs="Consolas"/>
@@ -5403,30 +4917,8 @@
           <w:sz w:val="20"/>
           <w:szCs w:val="20"/>
         </w:rPr>
-        <w:t>)</w:t>
-      </w:r>
-      <w:r>
-        <w:rPr>
-          <w:rFonts w:ascii="Consolas" w:eastAsiaTheme="minorEastAsia" w:hAnsi="Consolas" w:cs="Consolas"/>
-          <w:color w:val="auto"/>
-          <w:sz w:val="20"/>
-          <w:szCs w:val="20"/>
-        </w:rPr>
         <w:t xml:space="preserve"> </w:t>
       </w:r>
-      <w:r>
-        <w:t>(per il solo Server RMI) oppure</w:t>
-      </w:r>
-      <w:r>
-        <w:rPr>
-          <w:rFonts w:ascii="Consolas" w:eastAsiaTheme="minorEastAsia" w:hAnsi="Consolas" w:cs="Consolas"/>
-          <w:color w:val="auto"/>
-          <w:sz w:val="20"/>
-          <w:szCs w:val="20"/>
-        </w:rPr>
-        <w:t xml:space="preserve"> </w:t>
-      </w:r>
-      <w:proofErr w:type="spellStart"/>
       <w:r>
         <w:rPr>
           <w:rFonts w:ascii="Consolas" w:eastAsiaTheme="minorEastAsia" w:hAnsi="Consolas" w:cs="Consolas"/>
@@ -5438,7 +4930,6 @@
         </w:rPr>
         <w:t>startSocketServer</w:t>
       </w:r>
-      <w:proofErr w:type="spellEnd"/>
       <w:r>
         <w:rPr>
           <w:rFonts w:ascii="Consolas" w:eastAsiaTheme="minorEastAsia" w:hAnsi="Consolas" w:cs="Consolas"/>
@@ -5448,7 +4939,6 @@
         </w:rPr>
         <w:t>(</w:t>
       </w:r>
-      <w:proofErr w:type="spellStart"/>
       <w:r>
         <w:rPr>
           <w:rFonts w:ascii="Consolas" w:eastAsiaTheme="minorEastAsia" w:hAnsi="Consolas" w:cs="Consolas"/>
@@ -5460,7 +4950,6 @@
         </w:rPr>
         <w:t>int</w:t>
       </w:r>
-      <w:proofErr w:type="spellEnd"/>
       <w:r>
         <w:rPr>
           <w:rFonts w:ascii="Consolas" w:eastAsiaTheme="minorEastAsia" w:hAnsi="Consolas" w:cs="Consolas"/>
@@ -5468,41 +4957,13 @@
           <w:sz w:val="20"/>
           <w:szCs w:val="20"/>
         </w:rPr>
+        <w:t xml:space="preserve"> socketPort)</w:t>
+      </w:r>
+      <w:r>
         <w:t xml:space="preserve"> </w:t>
       </w:r>
-      <w:proofErr w:type="spellStart"/>
-      <w:r>
-        <w:rPr>
-          <w:rFonts w:ascii="Consolas" w:eastAsiaTheme="minorEastAsia" w:hAnsi="Consolas" w:cs="Consolas"/>
-          <w:color w:val="auto"/>
-          <w:sz w:val="20"/>
-          <w:szCs w:val="20"/>
-        </w:rPr>
-        <w:t>socketPort</w:t>
-      </w:r>
-      <w:proofErr w:type="spellEnd"/>
-      <w:r>
-        <w:rPr>
-          <w:rFonts w:ascii="Consolas" w:eastAsiaTheme="minorEastAsia" w:hAnsi="Consolas" w:cs="Consolas"/>
-          <w:color w:val="auto"/>
-          <w:sz w:val="20"/>
-          <w:szCs w:val="20"/>
-        </w:rPr>
-        <w:t>)</w:t>
-      </w:r>
-      <w:r>
-        <w:t xml:space="preserve"> </w:t>
-      </w:r>
-      <w:r>
-        <w:t xml:space="preserve">(per il solo Server </w:t>
-      </w:r>
-      <w:proofErr w:type="spellStart"/>
-      <w:r>
-        <w:t>Socket</w:t>
-      </w:r>
-      <w:proofErr w:type="spellEnd"/>
-      <w:r>
-        <w:t xml:space="preserve">), </w:t>
+      <w:r>
+        <w:t xml:space="preserve">(per il solo Server Socket), </w:t>
       </w:r>
       <w:r>
         <w:rPr>
@@ -5606,25 +5067,18 @@
       <w:r>
         <w:t>“</w:t>
       </w:r>
-      <w:proofErr w:type="spellStart"/>
       <w:r>
         <w:rPr>
           <w:b/>
         </w:rPr>
         <w:t>Socket</w:t>
       </w:r>
-      <w:proofErr w:type="spellEnd"/>
       <w:r>
         <w:t xml:space="preserve">”, </w:t>
       </w:r>
       <w:r>
-        <w:t xml:space="preserve">in questo caso il server gestirà le richieste provenienti dai client che supportano la connessione </w:t>
-      </w:r>
-      <w:proofErr w:type="spellStart"/>
-      <w:r>
-        <w:t>Socket</w:t>
-      </w:r>
-      <w:proofErr w:type="spellEnd"/>
+        <w:t>in questo caso il server gestirà le richieste provenienti dai client che supportano la connessione Socket</w:t>
+      </w:r>
       <w:r>
         <w:t>.</w:t>
       </w:r>
@@ -5799,12 +5253,7 @@
         <w:ind w:left="-5" w:right="141"/>
       </w:pPr>
       <w:r>
-        <w:t>Di seguito viene</w:t>
-      </w:r>
-      <w:bookmarkStart w:id="15" w:name="_GoBack"/>
-      <w:bookmarkEnd w:id="15"/>
-      <w:r>
-        <w:t xml:space="preserve"> </w:t>
+        <w:t xml:space="preserve">Di seguito viene </w:t>
       </w:r>
       <w:r>
         <w:t>analizzato</w:t>
@@ -5943,13 +5392,8 @@
         <w:spacing w:after="191"/>
         <w:ind w:right="141" w:hanging="299"/>
       </w:pPr>
-      <w:proofErr w:type="gramStart"/>
-      <w:r>
-        <w:t>nel</w:t>
-      </w:r>
-      <w:proofErr w:type="gramEnd"/>
-      <w:r>
-        <w:t xml:space="preserve"> caso nome di utente già presente sul server, il server sospende la procedura di login e notifica al client di ritentare con un altro nickname</w:t>
+      <w:r>
+        <w:t>nel caso nome di utente già presente sul server, il server sospende la procedura di login e notifica al client di ritentare con un altro nickname</w:t>
       </w:r>
     </w:p>
     <w:p>
@@ -5961,16 +5405,10 @@
         <w:spacing w:after="191"/>
         <w:ind w:right="141" w:hanging="299"/>
       </w:pPr>
-      <w:proofErr w:type="gramStart"/>
       <w:r>
         <w:lastRenderedPageBreak/>
-        <w:t>altresì</w:t>
-      </w:r>
-      <w:proofErr w:type="gramEnd"/>
-      <w:r>
-        <w:t xml:space="preserve"> la procedura di login continua associando al client un nuovo giocatore (un “</w:t>
-      </w:r>
-      <w:proofErr w:type="spellStart"/>
+        <w:t>altresì la procedura di login continua associando al client un nuovo giocatore (un “</w:t>
+      </w:r>
       <w:r>
         <w:rPr>
           <w:rFonts w:ascii="Consolas" w:eastAsiaTheme="minorEastAsia" w:hAnsi="Consolas" w:cs="Consolas"/>
@@ -5980,11 +5418,9 @@
         </w:rPr>
         <w:t>RemotePlayer</w:t>
       </w:r>
-      <w:proofErr w:type="spellEnd"/>
       <w:r>
         <w:t>” coerentemente al tipo di connessione usata, ovvero, “</w:t>
       </w:r>
-      <w:proofErr w:type="spellStart"/>
       <w:r>
         <w:rPr>
           <w:rFonts w:ascii="Consolas" w:eastAsiaTheme="minorEastAsia" w:hAnsi="Consolas" w:cs="Consolas"/>
@@ -5994,11 +5430,9 @@
         </w:rPr>
         <w:t>RMIPlayer</w:t>
       </w:r>
-      <w:proofErr w:type="spellEnd"/>
       <w:r>
         <w:t>” nel caso connessione RMI e  “</w:t>
       </w:r>
-      <w:proofErr w:type="spellStart"/>
       <w:r>
         <w:rPr>
           <w:rFonts w:ascii="Consolas" w:eastAsiaTheme="minorEastAsia" w:hAnsi="Consolas" w:cs="Consolas"/>
@@ -6008,17 +5442,8 @@
         </w:rPr>
         <w:t>SocketPlayer</w:t>
       </w:r>
-      <w:proofErr w:type="spellEnd"/>
-      <w:r>
-        <w:t xml:space="preserve">” nel caso connessione </w:t>
-      </w:r>
-      <w:proofErr w:type="spellStart"/>
-      <w:r>
-        <w:t>Socket</w:t>
-      </w:r>
-      <w:proofErr w:type="spellEnd"/>
-      <w:r>
-        <w:t xml:space="preserve">). </w:t>
+      <w:r>
+        <w:t xml:space="preserve">” nel caso connessione Socket). </w:t>
       </w:r>
     </w:p>
     <w:p>
@@ -6032,7 +5457,6 @@
       <w:r>
         <w:t>Conseguentemente il giocatore creato sul server (“</w:t>
       </w:r>
-      <w:proofErr w:type="spellStart"/>
       <w:r>
         <w:rPr>
           <w:rFonts w:ascii="Consolas" w:eastAsiaTheme="minorEastAsia" w:hAnsi="Consolas" w:cs="Consolas"/>
@@ -6042,11 +5466,9 @@
         </w:rPr>
         <w:t>RMIPlayer</w:t>
       </w:r>
-      <w:proofErr w:type="spellEnd"/>
       <w:r>
         <w:t>” o “</w:t>
       </w:r>
-      <w:proofErr w:type="spellStart"/>
       <w:r>
         <w:rPr>
           <w:rFonts w:ascii="Consolas" w:eastAsiaTheme="minorEastAsia" w:hAnsi="Consolas" w:cs="Consolas"/>
@@ -6056,7 +5478,6 @@
         </w:rPr>
         <w:t>SocketPlayer</w:t>
       </w:r>
-      <w:proofErr w:type="spellEnd"/>
       <w:r>
         <w:t>”) viene aggiunto alla prima Stanza ancora disponibile (nel caso nessuna Stanza sia disponibile ne viene creata una nuova in automatico).</w:t>
       </w:r>
@@ -6111,12 +5532,12 @@
         <w:pStyle w:val="Titolo2"/>
         <w:ind w:left="704" w:hanging="719"/>
       </w:pPr>
-      <w:bookmarkStart w:id="16" w:name="_Toc485072149"/>
+      <w:bookmarkStart w:id="15" w:name="_Toc485072149"/>
       <w:r>
         <w:lastRenderedPageBreak/>
         <w:t>Comunicazione</w:t>
       </w:r>
-      <w:bookmarkEnd w:id="16"/>
+      <w:bookmarkEnd w:id="15"/>
     </w:p>
     <w:p>
       <w:pPr>
@@ -6127,16 +5548,11 @@
         <w:t xml:space="preserve">La comunicazione </w:t>
       </w:r>
       <w:r>
-        <w:t xml:space="preserve">Client/Server può avvenire indiscriminatamente tramite </w:t>
-      </w:r>
-      <w:proofErr w:type="spellStart"/>
-      <w:r>
-        <w:t>S</w:t>
+        <w:t>Client/Server può avvenire indiscriminatamente tramite S</w:t>
       </w:r>
       <w:r>
         <w:t>ocket</w:t>
       </w:r>
-      <w:proofErr w:type="spellEnd"/>
       <w:r>
         <w:t xml:space="preserve"> </w:t>
       </w:r>
@@ -6164,15 +5580,9 @@
         </w:numPr>
         <w:ind w:right="141" w:hanging="299"/>
       </w:pPr>
-      <w:proofErr w:type="gramStart"/>
-      <w:r>
-        <w:t>per</w:t>
-      </w:r>
-      <w:proofErr w:type="gramEnd"/>
-      <w:r>
-        <w:t xml:space="preserve"> lo svolgimento della sessione di gioco i client (a turno) inviano una richiesta di esecuzione di un’azione di gioco (</w:t>
-      </w:r>
-      <w:proofErr w:type="spellStart"/>
+      <w:r>
+        <w:t>per lo svolgimento della sessione di gioco i client (a turno) inviano una richiesta di esecuzione di un’azione di gioco (</w:t>
+      </w:r>
       <w:r>
         <w:rPr>
           <w:rFonts w:ascii="Consolas" w:eastAsiaTheme="minorEastAsia" w:hAnsi="Consolas" w:cs="Consolas"/>
@@ -6184,11 +5594,9 @@
         </w:rPr>
         <w:t>GameActionRequest</w:t>
       </w:r>
-      <w:proofErr w:type="spellEnd"/>
       <w:r>
         <w:t xml:space="preserve">) codificata all’interno di un messaggio </w:t>
       </w:r>
-      <w:proofErr w:type="spellStart"/>
       <w:r>
         <w:rPr>
           <w:rFonts w:ascii="Consolas" w:eastAsiaTheme="minorEastAsia" w:hAnsi="Consolas" w:cs="Consolas"/>
@@ -6198,7 +5606,6 @@
         </w:rPr>
         <w:t>UpdateStats</w:t>
       </w:r>
-      <w:proofErr w:type="spellEnd"/>
       <w:r>
         <w:rPr>
           <w:rFonts w:ascii="Consolas" w:eastAsiaTheme="minorEastAsia" w:hAnsi="Consolas" w:cs="Consolas"/>
@@ -6221,21 +5628,8 @@
         <w:spacing w:after="185"/>
         <w:ind w:right="141" w:hanging="299"/>
       </w:pPr>
-      <w:proofErr w:type="gramStart"/>
-      <w:r>
-        <w:t>il</w:t>
-      </w:r>
-      <w:proofErr w:type="gramEnd"/>
-      <w:r>
-        <w:t xml:space="preserve"> </w:t>
-      </w:r>
-      <w:proofErr w:type="spellStart"/>
-      <w:r>
-        <w:t>sever</w:t>
-      </w:r>
-      <w:proofErr w:type="spellEnd"/>
-      <w:r>
-        <w:t xml:space="preserve"> </w:t>
+      <w:r>
+        <w:t xml:space="preserve">il sever </w:t>
       </w:r>
       <w:r>
         <w:t xml:space="preserve">riceve la richiesta e, </w:t>
@@ -6292,15 +5686,9 @@
         <w:spacing w:after="185"/>
         <w:ind w:right="141" w:hanging="299"/>
       </w:pPr>
-      <w:proofErr w:type="gramStart"/>
-      <w:r>
-        <w:t>la</w:t>
-      </w:r>
-      <w:proofErr w:type="gramEnd"/>
-      <w:r>
-        <w:t xml:space="preserve"> partita provvede a verificare che il giocatore associato al client (</w:t>
-      </w:r>
-      <w:proofErr w:type="spellStart"/>
+      <w:r>
+        <w:t>la partita provvede a verificare che il giocatore associato al client (</w:t>
+      </w:r>
       <w:r>
         <w:rPr>
           <w:rFonts w:ascii="Consolas" w:eastAsiaTheme="minorEastAsia" w:hAnsi="Consolas" w:cs="Consolas"/>
@@ -6310,11 +5698,9 @@
         </w:rPr>
         <w:t>RemotePlayer</w:t>
       </w:r>
-      <w:proofErr w:type="spellEnd"/>
       <w:r>
         <w:t xml:space="preserve">) sia idoneo a effettuare l’azione e, in caso positivo, aggiorna lo stato interno della partita (provvedendo a sua volta, inviando un messaggio di </w:t>
       </w:r>
-      <w:proofErr w:type="spellStart"/>
       <w:r>
         <w:rPr>
           <w:rFonts w:ascii="Consolas" w:eastAsiaTheme="minorEastAsia" w:hAnsi="Consolas" w:cs="Consolas"/>
@@ -6324,7 +5710,6 @@
         </w:rPr>
         <w:t>UpdateStats</w:t>
       </w:r>
-      <w:proofErr w:type="spellEnd"/>
       <w:r>
         <w:t>, a notificare i giocatori connessi dell’avanzamento della partita) contrariamente se risulta che il giocatore stia tentando di eseguire un’azione illegale scatenerà un eccezione presso il singolo client</w:t>
       </w:r>
@@ -6507,12 +5892,51 @@
       <w:pPr>
         <w:ind w:left="0" w:right="141"/>
         <w:jc w:val="center"/>
+        <w:rPr>
+          <w:color w:val="3B3838" w:themeColor="background2" w:themeShade="40"/>
+        </w:rPr>
       </w:pPr>
       <w:r>
         <w:t>Figura 13</w:t>
       </w:r>
       <w:r>
         <w:t>: Diagramma delle classi (RMI)</w:t>
+      </w:r>
+      <w:r>
+        <w:br/>
+      </w:r>
+      <w:r>
+        <w:br/>
+      </w:r>
+      <w:r>
+        <w:rPr>
+          <w:color w:val="3B3838" w:themeColor="background2" w:themeShade="40"/>
+          <w:sz w:val="22"/>
+        </w:rPr>
+        <w:t>Dal diagramma delle classi è facilmente possibile evincere che la comunicazione RMI è sostanzialmente basata sul Pattern Observer</w:t>
+      </w:r>
+      <w:r>
+        <w:rPr>
+          <w:color w:val="3B3838" w:themeColor="background2" w:themeShade="40"/>
+          <w:sz w:val="22"/>
+        </w:rPr>
+        <w:t>/Listener</w:t>
+      </w:r>
+      <w:r>
+        <w:rPr>
+          <w:color w:val="3B3838" w:themeColor="background2" w:themeShade="40"/>
+          <w:sz w:val="22"/>
+        </w:rPr>
+        <w:t xml:space="preserve"> nel quale i client inviano richieste di esecuzione di azione al </w:t>
+      </w:r>
+      <w:bookmarkStart w:id="16" w:name="_GoBack"/>
+      <w:bookmarkEnd w:id="16"/>
+      <w:r>
+        <w:rPr>
+          <w:color w:val="3B3838" w:themeColor="background2" w:themeShade="40"/>
+          <w:sz w:val="22"/>
+        </w:rPr>
+        <w:t>Server (“senders”) scatenando un “evento” associato sul server, dopodiché, si mettono in attesa dell’elaborazione della richiesta da parte del server il quale a sua volta si preoccuperà di notificare l’evoluzione dello stato della partita ai client connessi (scatenando a sua volta degli “eventi” sul client).</w:t>
       </w:r>
     </w:p>
     <w:p>
@@ -6531,74 +5955,23 @@
       </w:pPr>
       <w:r>
         <w:lastRenderedPageBreak/>
-        <w:t xml:space="preserve">Nel caso di comunicazione Client/Server attraverso </w:t>
-      </w:r>
-      <w:proofErr w:type="spellStart"/>
-      <w:r>
-        <w:t>Socket</w:t>
-      </w:r>
-      <w:proofErr w:type="spellEnd"/>
-      <w:r>
-        <w:t xml:space="preserve">, ovviamente, l’invio delle richieste non può avvenire tramite chiamate a metodi remoti (da Client a Server, e viceversa), ma solamente attraverso un preciso protocollo di comunicazione. Specificatamente, il </w:t>
-      </w:r>
-      <w:proofErr w:type="spellStart"/>
-      <w:r>
-        <w:t>protcollo</w:t>
-      </w:r>
-      <w:proofErr w:type="spellEnd"/>
+        <w:t>Nel caso di comunicazione Client/Server attraverso Socket, ovviamente, l’invio delle richieste non può avvenire tramite chiamate a metodi remoti (da Client a Server, e viceversa), ma solamente attraverso un preciso protocollo di comunicazione. Specificatamente, il protcollo</w:t>
+      </w:r>
+      <w:r>
+        <w:t xml:space="preserve"> Socket</w:t>
+      </w:r>
+      <w:r>
+        <w:t xml:space="preserve"> è </w:t>
+      </w:r>
+      <w:r>
+        <w:t>per semplicità</w:t>
+      </w:r>
       <w:r>
         <w:t xml:space="preserve"> </w:t>
       </w:r>
-      <w:proofErr w:type="spellStart"/>
-      <w:r>
-        <w:t>Socket</w:t>
-      </w:r>
-      <w:proofErr w:type="spellEnd"/>
-      <w:r>
-        <w:t xml:space="preserve"> è </w:t>
-      </w:r>
-      <w:r>
-        <w:t>per semplicità</w:t>
-      </w:r>
-      <w:r>
-        <w:t xml:space="preserve"> </w:t>
-      </w:r>
-      <w:r>
-        <w:t>fortemente basato su quello definito dalle interfacce “</w:t>
-      </w:r>
-      <w:proofErr w:type="spellStart"/>
-      <w:r>
-        <w:t>RMIClientInterface</w:t>
-      </w:r>
-      <w:proofErr w:type="spellEnd"/>
-      <w:r>
-        <w:t>” e “</w:t>
-      </w:r>
-      <w:proofErr w:type="spellStart"/>
-      <w:r>
-        <w:t>RMIServerInterface</w:t>
-      </w:r>
-      <w:proofErr w:type="spellEnd"/>
-      <w:r>
-        <w:t>” per la comunicazione attraverso RMI (vedi package “</w:t>
-      </w:r>
-      <w:proofErr w:type="spellStart"/>
-      <w:r>
-        <w:t>protocol</w:t>
-      </w:r>
-      <w:proofErr w:type="spellEnd"/>
-      <w:r>
-        <w:t xml:space="preserve">”); in particolare, ogni qualvolta si intenda “simulare” l’invocazione di in metodo tramite </w:t>
-      </w:r>
-      <w:proofErr w:type="spellStart"/>
-      <w:r>
-        <w:t>Socket</w:t>
-      </w:r>
-      <w:proofErr w:type="spellEnd"/>
-      <w:r>
-        <w:t xml:space="preserve"> sarà necessario inviare in sequenza: [“NOME_METODO”, “PARAMETRI”, “EVENTUALE_CODICE_ERRORE”], ad esempio per la richiesta di svolgimento di un’azione (</w:t>
-      </w:r>
-      <w:proofErr w:type="spellStart"/>
+      <w:r>
+        <w:t>fortemente basato su quello definito dalle interfacce “RMIClientInterface” e “RMIServerInterface” per la comunicazione attraverso RMI (vedi package “protocol”); in particolare, ogni qualvolta si intenda “simulare” l’invocazione di in metodo tramite Socket sarà necessario inviare in sequenza: [“NOME_METODO”, “PARAMETRI”, “EVENTUALE_CODICE_ERRORE”], ad esempio per la richiesta di svolgimento di un’azione (</w:t>
+      </w:r>
       <w:r>
         <w:rPr>
           <w:rFonts w:ascii="Consolas" w:eastAsiaTheme="minorEastAsia" w:hAnsi="Consolas" w:cs="Consolas"/>
@@ -6610,7 +5983,6 @@
         </w:rPr>
         <w:t>GameActionRequest</w:t>
       </w:r>
-      <w:proofErr w:type="spellEnd"/>
       <w:r>
         <w:t>) il client invierà:</w:t>
       </w:r>
@@ -6627,8 +5999,6 @@
       <w:r>
         <w:t>“</w:t>
       </w:r>
-      <w:proofErr w:type="spellStart"/>
-      <w:proofErr w:type="gramStart"/>
       <w:r>
         <w:rPr>
           <w:rFonts w:ascii="Consolas" w:eastAsiaTheme="minorEastAsia" w:hAnsi="Consolas" w:cs="Consolas"/>
@@ -6638,8 +6008,6 @@
         </w:rPr>
         <w:t>gameAction</w:t>
       </w:r>
-      <w:proofErr w:type="spellEnd"/>
-      <w:proofErr w:type="gramEnd"/>
       <w:r>
         <w:t>”: stringa identificativa del “metodo” da attivare presso il server</w:t>
       </w:r>
@@ -6656,8 +6024,6 @@
       <w:r>
         <w:t>“</w:t>
       </w:r>
-      <w:proofErr w:type="spellStart"/>
-      <w:proofErr w:type="gramStart"/>
       <w:r>
         <w:rPr>
           <w:rFonts w:ascii="Consolas" w:eastAsiaTheme="minorEastAsia" w:hAnsi="Consolas" w:cs="Consolas"/>
@@ -6667,8 +6033,6 @@
         </w:rPr>
         <w:t>requestedAction</w:t>
       </w:r>
-      <w:proofErr w:type="spellEnd"/>
-      <w:proofErr w:type="gramEnd"/>
       <w:r>
         <w:t>”</w:t>
       </w:r>
@@ -6681,7 +6045,6 @@
         </w:rPr>
         <w:t xml:space="preserve"> </w:t>
       </w:r>
-      <w:proofErr w:type="spellStart"/>
       <w:r>
         <w:rPr>
           <w:rFonts w:ascii="Consolas" w:eastAsiaTheme="minorEastAsia" w:hAnsi="Consolas" w:cs="Consolas"/>
@@ -6691,7 +6054,6 @@
         </w:rPr>
         <w:t>UpdateStats</w:t>
       </w:r>
-      <w:proofErr w:type="spellEnd"/>
       <w:r>
         <w:t xml:space="preserve"> </w:t>
       </w:r>
@@ -6797,14 +6159,12 @@
         </w:rPr>
         <w:t>da parte del Client presso il Server (</w:t>
       </w:r>
-      <w:proofErr w:type="spellStart"/>
       <w:r>
         <w:rPr>
           <w:rStyle w:val="shorttext"/>
         </w:rPr>
         <w:t>Socket</w:t>
       </w:r>
-      <w:proofErr w:type="spellEnd"/>
       <w:r>
         <w:rPr>
           <w:rStyle w:val="shorttext"/>
@@ -6829,7 +6189,6 @@
         </w:rPr>
         <w:t xml:space="preserve">o </w:t>
       </w:r>
-      <w:proofErr w:type="spellStart"/>
       <w:r>
         <w:rPr>
           <w:rFonts w:ascii="Consolas" w:eastAsiaTheme="minorEastAsia" w:hAnsi="Consolas" w:cs="Consolas"/>
@@ -6841,7 +6200,6 @@
         </w:rPr>
         <w:t>notifyActionNotValid</w:t>
       </w:r>
-      <w:proofErr w:type="spellEnd"/>
       <w:r>
         <w:t xml:space="preserve"> metod</w:t>
       </w:r>
@@ -6948,16 +6306,150 @@
         <w:t>15</w:t>
       </w:r>
       <w:r>
-        <w:t>: Diagramma delle classi (</w:t>
-      </w:r>
-      <w:proofErr w:type="spellStart"/>
-      <w:r>
-        <w:t>Socket</w:t>
-      </w:r>
-      <w:proofErr w:type="spellEnd"/>
-      <w:r>
+        <w:t>: Diagramma delle classi (Socket)</w:t>
+      </w:r>
+      <w:r>
+        <w:t xml:space="preserve"> </w:t>
+      </w:r>
+    </w:p>
+    <w:p>
+      <w:pPr>
+        <w:spacing w:after="0" w:line="259" w:lineRule="auto"/>
+        <w:ind w:left="0" w:right="0" w:firstLine="0"/>
+        <w:jc w:val="center"/>
+      </w:pPr>
+      <w:r>
+        <w:br/>
+      </w:r>
+      <w:r>
+        <w:rPr>
+          <w:color w:val="3B3838" w:themeColor="background2" w:themeShade="40"/>
+          <w:sz w:val="22"/>
+        </w:rPr>
+        <w:t xml:space="preserve">Dal diagramma delle classi è facilmente possibile evincere che </w:t>
+      </w:r>
+      <w:r>
+        <w:rPr>
+          <w:color w:val="3B3838" w:themeColor="background2" w:themeShade="40"/>
+          <w:sz w:val="22"/>
+        </w:rPr>
+        <w:t xml:space="preserve">anche </w:t>
+      </w:r>
+      <w:r>
+        <w:rPr>
+          <w:color w:val="3B3838" w:themeColor="background2" w:themeShade="40"/>
+          <w:sz w:val="22"/>
+        </w:rPr>
+        <w:t>la comunica</w:t>
+      </w:r>
+      <w:r>
+        <w:rPr>
+          <w:color w:val="3B3838" w:themeColor="background2" w:themeShade="40"/>
+          <w:sz w:val="22"/>
+        </w:rPr>
+        <w:t>zione Socket</w:t>
+      </w:r>
+      <w:r>
+        <w:rPr>
+          <w:color w:val="3B3838" w:themeColor="background2" w:themeShade="40"/>
+          <w:sz w:val="22"/>
+        </w:rPr>
+        <w:t xml:space="preserve"> è sostanzialmente basata sul Pattern Observer/Listener</w:t>
+      </w:r>
+      <w:r>
+        <w:rPr>
+          <w:color w:val="3B3838" w:themeColor="background2" w:themeShade="40"/>
+          <w:sz w:val="22"/>
+        </w:rPr>
+        <w:t>, ma con le dovute differenze da RMI, infatti, per a causa del funzionamento intrinseco del</w:t>
+      </w:r>
+      <w:r>
+        <w:rPr>
+          <w:rFonts w:ascii="Consolas" w:eastAsiaTheme="minorEastAsia" w:hAnsi="Consolas" w:cs="Consolas"/>
+          <w:color w:val="3B3838" w:themeColor="background2" w:themeShade="40"/>
+          <w:sz w:val="20"/>
+          <w:szCs w:val="20"/>
+        </w:rPr>
+        <w:t xml:space="preserve"> </w:t>
+      </w:r>
+      <w:r>
+        <w:rPr>
+          <w:rFonts w:ascii="Consolas" w:eastAsiaTheme="minorEastAsia" w:hAnsi="Consolas" w:cs="Consolas"/>
+          <w:color w:val="3B3838" w:themeColor="background2" w:themeShade="40"/>
+          <w:sz w:val="20"/>
+          <w:szCs w:val="20"/>
+        </w:rPr>
+        <w:t>serverSocket.accept</w:t>
+      </w:r>
+      <w:r>
+        <w:rPr>
+          <w:rFonts w:ascii="Consolas" w:eastAsiaTheme="minorEastAsia" w:hAnsi="Consolas" w:cs="Consolas"/>
+          <w:color w:val="3B3838" w:themeColor="background2" w:themeShade="40"/>
+          <w:sz w:val="20"/>
+          <w:szCs w:val="20"/>
+        </w:rPr>
+        <w:t>()</w:t>
+      </w:r>
+      <w:r>
+        <w:rPr>
+          <w:color w:val="3B3838" w:themeColor="background2" w:themeShade="40"/>
+          <w:sz w:val="22"/>
+        </w:rPr>
+        <w:t xml:space="preserve"> (bloccante) si rende necessario l’utilizzo di due Thread distinti: il primo per l’accettazione di nuove richieste di login (</w:t>
+      </w:r>
+      <w:r>
+        <w:rPr>
+          <w:rFonts w:ascii="Consolas" w:eastAsiaTheme="minorEastAsia" w:hAnsi="Consolas" w:cs="Consolas"/>
+          <w:color w:val="3B3838" w:themeColor="background2" w:themeShade="40"/>
+          <w:sz w:val="20"/>
+          <w:szCs w:val="20"/>
+        </w:rPr>
+        <w:t>SocketRequestListener</w:t>
+      </w:r>
+      <w:r>
+        <w:rPr>
+          <w:color w:val="3B3838" w:themeColor="background2" w:themeShade="40"/>
+          <w:sz w:val="22"/>
+        </w:rPr>
+        <w:t xml:space="preserve">) ed il secondo per la gestione delle richieste dei client </w:t>
+      </w:r>
+      <w:r>
+        <w:rPr>
+          <w:color w:val="3B3838" w:themeColor="background2" w:themeShade="40"/>
+          <w:sz w:val="22"/>
+        </w:rPr>
+        <w:t>(</w:t>
+      </w:r>
+      <w:r>
+        <w:rPr>
+          <w:rFonts w:ascii="Consolas" w:eastAsiaTheme="minorEastAsia" w:hAnsi="Consolas" w:cs="Consolas"/>
+          <w:color w:val="3B3838" w:themeColor="background2" w:themeShade="40"/>
+          <w:sz w:val="20"/>
+          <w:szCs w:val="20"/>
+        </w:rPr>
+        <w:t>RequestHandler</w:t>
+      </w:r>
+      <w:r>
+        <w:rPr>
+          <w:color w:val="3B3838" w:themeColor="background2" w:themeShade="40"/>
+          <w:sz w:val="22"/>
+        </w:rPr>
         <w:t>)</w:t>
       </w:r>
+      <w:r>
+        <w:rPr>
+          <w:color w:val="3B3838" w:themeColor="background2" w:themeShade="40"/>
+          <w:sz w:val="22"/>
+        </w:rPr>
+        <w:t>.</w:t>
+      </w:r>
+    </w:p>
+    <w:p>
+      <w:pPr>
+        <w:spacing w:after="0" w:line="259" w:lineRule="auto"/>
+        <w:ind w:left="0" w:right="0" w:firstLine="0"/>
+        <w:jc w:val="center"/>
+      </w:pPr>
     </w:p>
     <w:p>
       <w:pPr>
@@ -7069,13 +6561,8 @@
         <w:t>model</w:t>
       </w:r>
       <w:r>
-        <w:t xml:space="preserve"> (vengono inserite anche le </w:t>
-      </w:r>
-      <w:proofErr w:type="gramStart"/>
-      <w:r>
-        <w:t>classi  “</w:t>
-      </w:r>
-      <w:proofErr w:type="gramEnd"/>
+        <w:t xml:space="preserve"> (vengono inserite anche le classi  “</w:t>
+      </w:r>
       <w:r>
         <w:t>Partita</w:t>
       </w:r>
@@ -7134,15 +6621,7 @@
         <w:ind w:left="-5" w:right="141"/>
       </w:pPr>
       <w:r>
-        <w:t xml:space="preserve">Come per il </w:t>
-      </w:r>
-      <w:proofErr w:type="spellStart"/>
-      <w:r>
-        <w:t>sever</w:t>
-      </w:r>
-      <w:proofErr w:type="spellEnd"/>
-      <w:r>
-        <w:t xml:space="preserve"> si analizzerà il flusso di esecuzione del client:</w:t>
+        <w:t>Come per il sever si analizzerà il flusso di esecuzione del client:</w:t>
       </w:r>
     </w:p>
     <w:p>
@@ -7154,15 +6633,7 @@
         <w:ind w:right="141" w:hanging="299"/>
       </w:pPr>
       <w:r>
-        <w:t xml:space="preserve">Tutto parte dal </w:t>
-      </w:r>
-      <w:proofErr w:type="spellStart"/>
-      <w:r>
-        <w:t>main</w:t>
-      </w:r>
-      <w:proofErr w:type="spellEnd"/>
-      <w:r>
-        <w:t xml:space="preserve"> presente nella classe Client che inizializza i due </w:t>
+        <w:t xml:space="preserve">Tutto parte dal main presente nella classe Client che inizializza i due </w:t>
       </w:r>
       <w:r>
         <w:rPr>
@@ -7170,19 +6641,9 @@
         </w:rPr>
         <w:t xml:space="preserve">singleton </w:t>
       </w:r>
-      <w:proofErr w:type="spellStart"/>
-      <w:r>
-        <w:t>NetworkManger</w:t>
-      </w:r>
-      <w:proofErr w:type="spellEnd"/>
-      <w:r>
-        <w:t xml:space="preserve"> e </w:t>
-      </w:r>
-      <w:proofErr w:type="spellStart"/>
-      <w:r>
-        <w:t>SessionManger</w:t>
-      </w:r>
-      <w:proofErr w:type="spellEnd"/>
+      <w:r>
+        <w:t>NetworkManger e SessionManger</w:t>
+      </w:r>
     </w:p>
     <w:p>
       <w:pPr>
@@ -7193,37 +6654,8 @@
         <w:ind w:right="141" w:hanging="299"/>
       </w:pPr>
       <w:r>
-        <w:t xml:space="preserve">Poi viene </w:t>
-      </w:r>
-      <w:proofErr w:type="spellStart"/>
-      <w:r>
-        <w:t>chiamta</w:t>
-      </w:r>
-      <w:proofErr w:type="spellEnd"/>
-      <w:r>
-        <w:t xml:space="preserve"> la funzione </w:t>
-      </w:r>
-      <w:proofErr w:type="spellStart"/>
-      <w:r>
-        <w:t>launch</w:t>
-      </w:r>
-      <w:proofErr w:type="spellEnd"/>
-      <w:r>
-        <w:t xml:space="preserve"> che fa partire il </w:t>
-      </w:r>
-      <w:proofErr w:type="spellStart"/>
-      <w:r>
-        <w:t>thread</w:t>
-      </w:r>
-      <w:proofErr w:type="spellEnd"/>
-      <w:r>
-        <w:t xml:space="preserve"> di </w:t>
-      </w:r>
-      <w:proofErr w:type="spellStart"/>
-      <w:r>
-        <w:t>JavaFX</w:t>
-      </w:r>
-      <w:proofErr w:type="spellEnd"/>
+        <w:t>Poi viene chiamta la funzione launch che fa partire il thread di JavaFX</w:t>
+      </w:r>
     </w:p>
     <w:p>
       <w:pPr>
@@ -7235,23 +6667,7 @@
         <w:ind w:right="141" w:hanging="299"/>
       </w:pPr>
       <w:r>
-        <w:t xml:space="preserve">Il </w:t>
-      </w:r>
-      <w:proofErr w:type="spellStart"/>
-      <w:r>
-        <w:t>thread</w:t>
-      </w:r>
-      <w:proofErr w:type="spellEnd"/>
-      <w:r>
-        <w:t xml:space="preserve"> di </w:t>
-      </w:r>
-      <w:proofErr w:type="spellStart"/>
-      <w:r>
-        <w:t>JavaFX</w:t>
-      </w:r>
-      <w:proofErr w:type="spellEnd"/>
-      <w:r>
-        <w:t xml:space="preserve"> come prima cosa carica tutte le risorse necessarie (FXML e immagini) e poi mostra la schermata iniziale.</w:t>
+        <w:t>Il thread di JavaFX come prima cosa carica tutte le risorse necessarie (FXML e immagini) e poi mostra la schermata iniziale.</w:t>
       </w:r>
     </w:p>
     <w:p>
@@ -7263,67 +6679,9 @@
         <w:spacing w:after="186"/>
         <w:ind w:right="141" w:hanging="299"/>
       </w:pPr>
-      <w:proofErr w:type="gramStart"/>
-      <w:r>
-        <w:t>nel</w:t>
-      </w:r>
-      <w:proofErr w:type="gramEnd"/>
-      <w:r>
-        <w:t xml:space="preserve"> caso in cui ci si connetta al server per una partita online </w:t>
-      </w:r>
-      <w:proofErr w:type="spellStart"/>
-      <w:r>
-        <w:t>vienelanciato</w:t>
-      </w:r>
-      <w:proofErr w:type="spellEnd"/>
-      <w:r>
-        <w:t xml:space="preserve"> un </w:t>
-      </w:r>
-      <w:proofErr w:type="spellStart"/>
-      <w:r>
-        <w:t>thread</w:t>
-      </w:r>
-      <w:proofErr w:type="spellEnd"/>
-      <w:r>
-        <w:t xml:space="preserve"> dalla classe </w:t>
-      </w:r>
-      <w:proofErr w:type="spellStart"/>
-      <w:r>
-        <w:t>ClientListener</w:t>
-      </w:r>
-      <w:proofErr w:type="spellEnd"/>
-      <w:r>
-        <w:t xml:space="preserve"> che riceve i messaggi e poi ne utilizza il già citato metodo </w:t>
-      </w:r>
-      <w:proofErr w:type="spellStart"/>
-      <w:r>
-        <w:t>haveEffect</w:t>
-      </w:r>
-      <w:proofErr w:type="spellEnd"/>
-      <w:r>
-        <w:t xml:space="preserve"> per compiere tutte le azioni necessarie. Per poi accedere al controller e alla scena di cui bisogna modificare i componenti, il metodo utilizza i due </w:t>
-      </w:r>
-      <w:proofErr w:type="spellStart"/>
-      <w:r>
-        <w:t>singelton</w:t>
-      </w:r>
-      <w:proofErr w:type="spellEnd"/>
-      <w:r>
-        <w:t xml:space="preserve"> </w:t>
-      </w:r>
-      <w:proofErr w:type="spellStart"/>
-      <w:r>
-        <w:t>SessionManager</w:t>
-      </w:r>
-      <w:proofErr w:type="spellEnd"/>
-      <w:r>
-        <w:t xml:space="preserve"> e </w:t>
-      </w:r>
-      <w:proofErr w:type="spellStart"/>
-      <w:r>
-        <w:t>NetworkManager</w:t>
-      </w:r>
-      <w:proofErr w:type="spellEnd"/>
+      <w:r>
+        <w:t>nel caso in cui ci si connetta al server per una partita online vienelanciato un thread dalla classe ClientListener che riceve i messaggi e poi ne utilizza il già citato metodo haveEffect per compiere tutte le azioni necessarie. Per poi accedere al controller e alla scena di cui bisogna modificare i componenti, il metodo utilizza i due singelton SessionManager e NetworkManager</w:t>
+      </w:r>
     </w:p>
     <w:p>
       <w:pPr>
@@ -7334,21 +6692,8 @@
         <w:spacing w:after="448"/>
         <w:ind w:right="141" w:hanging="299"/>
       </w:pPr>
-      <w:proofErr w:type="gramStart"/>
-      <w:r>
-        <w:t>il</w:t>
-      </w:r>
-      <w:proofErr w:type="gramEnd"/>
-      <w:r>
-        <w:t xml:space="preserve"> resto del flusso è demandato alle scelte dell’utente sull’</w:t>
-      </w:r>
-      <w:proofErr w:type="spellStart"/>
-      <w:r>
-        <w:t>interfacciagrafica</w:t>
-      </w:r>
-      <w:proofErr w:type="spellEnd"/>
-      <w:r>
-        <w:t>.</w:t>
+      <w:r>
+        <w:t>il resto del flusso è demandato alle scelte dell’utente sull’interfacciagrafica.</w:t>
       </w:r>
     </w:p>
     <w:p>
@@ -7358,33 +6703,18 @@
         <w:ind w:left="719" w:hanging="719"/>
       </w:pPr>
       <w:bookmarkStart w:id="19" w:name="_Toc485072152"/>
-      <w:proofErr w:type="spellStart"/>
-      <w:r>
-        <w:t>SessionManager</w:t>
-      </w:r>
-      <w:proofErr w:type="spellEnd"/>
-      <w:r>
-        <w:t xml:space="preserve"> e </w:t>
-      </w:r>
-      <w:proofErr w:type="spellStart"/>
-      <w:r>
-        <w:t>NetworkManager</w:t>
+      <w:r>
+        <w:t>SessionManager e NetworkManager</w:t>
       </w:r>
       <w:bookmarkEnd w:id="19"/>
-      <w:proofErr w:type="spellEnd"/>
     </w:p>
     <w:p>
       <w:pPr>
         <w:spacing w:after="263"/>
         <w:ind w:left="-5" w:right="141"/>
       </w:pPr>
-      <w:proofErr w:type="gramStart"/>
-      <w:r>
-        <w:t>queste</w:t>
-      </w:r>
-      <w:proofErr w:type="gramEnd"/>
-      <w:r>
-        <w:t xml:space="preserve"> due classi sono due singleton che servono per</w:t>
+      <w:r>
+        <w:t>queste due classi sono due singleton che servono per</w:t>
       </w:r>
     </w:p>
     <w:p>
@@ -7395,13 +6725,8 @@
         </w:numPr>
         <w:ind w:left="586" w:right="141" w:hanging="237"/>
       </w:pPr>
-      <w:proofErr w:type="gramStart"/>
-      <w:r>
-        <w:t>gestire</w:t>
-      </w:r>
-      <w:proofErr w:type="gramEnd"/>
-      <w:r>
-        <w:t xml:space="preserve"> la visualizzazione delle varie schermate</w:t>
+      <w:r>
+        <w:t>gestire la visualizzazione delle varie schermate</w:t>
       </w:r>
     </w:p>
     <w:p>
@@ -7412,13 +6737,8 @@
         </w:numPr>
         <w:ind w:left="586" w:right="141" w:hanging="237"/>
       </w:pPr>
-      <w:proofErr w:type="gramStart"/>
-      <w:r>
-        <w:t>gestire</w:t>
-      </w:r>
-      <w:proofErr w:type="gramEnd"/>
-      <w:r>
-        <w:t xml:space="preserve"> le componenti necessarie al networking</w:t>
+      <w:r>
+        <w:t>gestire le componenti necessarie al networking</w:t>
       </w:r>
     </w:p>
     <w:p>
@@ -7430,37 +6750,8 @@
         <w:spacing w:after="270"/>
         <w:ind w:left="586" w:right="141" w:hanging="237"/>
       </w:pPr>
-      <w:proofErr w:type="gramStart"/>
-      <w:r>
-        <w:t>fornire</w:t>
-      </w:r>
-      <w:proofErr w:type="gramEnd"/>
-      <w:r>
-        <w:t xml:space="preserve"> un single </w:t>
-      </w:r>
-      <w:proofErr w:type="spellStart"/>
-      <w:r>
-        <w:t>access</w:t>
-      </w:r>
-      <w:proofErr w:type="spellEnd"/>
-      <w:r>
-        <w:t xml:space="preserve"> </w:t>
-      </w:r>
-      <w:proofErr w:type="spellStart"/>
-      <w:r>
-        <w:t>point</w:t>
-      </w:r>
-      <w:proofErr w:type="spellEnd"/>
-      <w:r>
-        <w:t xml:space="preserve"> per tutte le </w:t>
-      </w:r>
-      <w:proofErr w:type="spellStart"/>
-      <w:r>
-        <w:t>alre</w:t>
-      </w:r>
-      <w:proofErr w:type="spellEnd"/>
-      <w:r>
-        <w:t xml:space="preserve"> classi e soprattutto per l’esecuzione delle azioni associate ai messaggi</w:t>
+      <w:r>
+        <w:t>fornire un single access point per tutte le alre classi e soprattutto per l’esecuzione delle azioni associate ai messaggi</w:t>
       </w:r>
     </w:p>
     <w:p>
@@ -7468,43 +6759,11 @@
         <w:ind w:left="-15" w:right="141" w:firstLine="351"/>
       </w:pPr>
       <w:r>
-        <w:t xml:space="preserve">In particolare </w:t>
-      </w:r>
-      <w:proofErr w:type="spellStart"/>
-      <w:r>
-        <w:t>SessionManger</w:t>
-      </w:r>
-      <w:proofErr w:type="spellEnd"/>
-      <w:r>
-        <w:t xml:space="preserve"> si occupa di della gestione delle scene e della loro visualizzazione </w:t>
-      </w:r>
-      <w:proofErr w:type="spellStart"/>
-      <w:r>
-        <w:t>nonchè</w:t>
-      </w:r>
-      <w:proofErr w:type="spellEnd"/>
-      <w:r>
-        <w:t xml:space="preserve"> del mantenimento di alcune informazioni per il gioco in locale, mentre </w:t>
-      </w:r>
-      <w:proofErr w:type="spellStart"/>
-      <w:r>
-        <w:t>NetworkManager</w:t>
-      </w:r>
-      <w:proofErr w:type="spellEnd"/>
-      <w:r>
-        <w:t xml:space="preserve"> si occupa di contenere le informazioni della </w:t>
+        <w:t xml:space="preserve">In particolare SessionManger si occupa di della gestione delle scene e della loro visualizzazione nonchè del mantenimento di alcune informazioni per il gioco in locale, mentre NetworkManager si occupa di contenere le informazioni della </w:t>
       </w:r>
       <w:r>
         <w:lastRenderedPageBreak/>
-        <w:t xml:space="preserve">sessione di gioco online e delle strutture necessarie alla comunicazione. Metodi e attributi sono presenti nell’UML in figura 6, i loro nomi sono abbastanza </w:t>
-      </w:r>
-      <w:proofErr w:type="spellStart"/>
-      <w:r>
-        <w:t>autoesplicativi</w:t>
-      </w:r>
-      <w:proofErr w:type="spellEnd"/>
-      <w:r>
-        <w:t>.</w:t>
+        <w:t>sessione di gioco online e delle strutture necessarie alla comunicazione. Metodi e attributi sono presenti nell’UML in figura 6, i loro nomi sono abbastanza autoesplicativi.</w:t>
       </w:r>
     </w:p>
     <w:p>
@@ -7560,21 +6819,8 @@
         <w:t>Figura 15</w:t>
       </w:r>
       <w:r>
-        <w:t xml:space="preserve">: Struttura delle classi </w:t>
-      </w:r>
-      <w:proofErr w:type="spellStart"/>
-      <w:r>
-        <w:t>SessionManager</w:t>
-      </w:r>
-      <w:proofErr w:type="spellEnd"/>
-      <w:r>
-        <w:t xml:space="preserve"> e </w:t>
-      </w:r>
-      <w:proofErr w:type="spellStart"/>
-      <w:r>
-        <w:t>NetworkManager</w:t>
-      </w:r>
-      <w:proofErr w:type="spellEnd"/>
+        <w:t>: Struttura delle classi SessionManager e NetworkManager</w:t>
+      </w:r>
     </w:p>
     <w:p>
       <w:pPr>
@@ -7592,15 +6838,7 @@
         <w:ind w:left="-5" w:right="141"/>
       </w:pPr>
       <w:r>
-        <w:t xml:space="preserve">Come già accennato nella introduzione si è scelto di utilizzare JAVAFX per la parte di grafica, per via della sua estrema flessibilità e potenza. I componenti della grafica sono raggruppati nel package </w:t>
-      </w:r>
-      <w:proofErr w:type="spellStart"/>
-      <w:r>
-        <w:t>view</w:t>
-      </w:r>
-      <w:proofErr w:type="spellEnd"/>
-      <w:r>
-        <w:t>, e comprendono:</w:t>
+        <w:t>Come già accennato nella introduzione si è scelto di utilizzare JAVAFX per la parte di grafica, per via della sua estrema flessibilità e potenza. I componenti della grafica sono raggruppati nel package view, e comprendono:</w:t>
       </w:r>
     </w:p>
     <w:p>
@@ -7611,13 +6849,8 @@
         </w:numPr>
         <w:ind w:left="586" w:right="141" w:hanging="237"/>
       </w:pPr>
-      <w:proofErr w:type="gramStart"/>
-      <w:r>
-        <w:t>file</w:t>
-      </w:r>
-      <w:proofErr w:type="gramEnd"/>
-      <w:r>
-        <w:t xml:space="preserve"> FXML, che definiscono la struttura della finestra grafica</w:t>
+      <w:r>
+        <w:t>file FXML, che definiscono la struttura della finestra grafica</w:t>
       </w:r>
     </w:p>
     <w:p>
@@ -7628,21 +6861,8 @@
         </w:numPr>
         <w:ind w:left="586" w:right="141" w:hanging="237"/>
       </w:pPr>
-      <w:proofErr w:type="gramStart"/>
-      <w:r>
-        <w:t>gli</w:t>
-      </w:r>
-      <w:proofErr w:type="gramEnd"/>
-      <w:r>
-        <w:t xml:space="preserve"> </w:t>
-      </w:r>
-      <w:proofErr w:type="spellStart"/>
-      <w:r>
-        <w:t>stylesheet</w:t>
-      </w:r>
-      <w:proofErr w:type="spellEnd"/>
-      <w:r>
-        <w:t xml:space="preserve"> associati ad essi</w:t>
+      <w:r>
+        <w:t>gli stylesheet associati ad essi</w:t>
       </w:r>
     </w:p>
     <w:p>
@@ -7677,14 +6897,9 @@
         </w:numPr>
         <w:ind w:left="586" w:right="141" w:hanging="237"/>
       </w:pPr>
-      <w:proofErr w:type="gramStart"/>
       <w:r>
         <w:lastRenderedPageBreak/>
-        <w:t>le</w:t>
-      </w:r>
-      <w:proofErr w:type="gramEnd"/>
-      <w:r>
-        <w:t xml:space="preserve"> immagini utilizzate</w:t>
+        <w:t>le immagini utilizzate</w:t>
       </w:r>
     </w:p>
     <w:p>
@@ -7693,27 +6908,7 @@
         <w:ind w:left="-15" w:right="141" w:firstLine="351"/>
       </w:pPr>
       <w:r>
-        <w:t xml:space="preserve">Molti degli elementi grafici utilizzati sono parte della libreria </w:t>
-      </w:r>
-      <w:proofErr w:type="spellStart"/>
-      <w:r>
-        <w:t>JFoenix</w:t>
-      </w:r>
-      <w:proofErr w:type="spellEnd"/>
-      <w:r>
-        <w:t xml:space="preserve"> che "reinterpreta" alcuni elementi nativi di JAVAFX seguendo le regole dettate dal </w:t>
-      </w:r>
-      <w:proofErr w:type="spellStart"/>
-      <w:r>
-        <w:t>material</w:t>
-      </w:r>
-      <w:proofErr w:type="spellEnd"/>
-      <w:r>
-        <w:t xml:space="preserve"> design per avere un aspetto più moderno</w:t>
-      </w:r>
-      <w:proofErr w:type="gramStart"/>
-      <w:r>
-        <w:t xml:space="preserve">. </w:t>
+        <w:t xml:space="preserve">Molti degli elementi grafici utilizzati sono parte della libreria JFoenix che "reinterpreta" alcuni elementi nativi di JAVAFX seguendo le regole dettate dal material design per avere un aspetto più moderno. </w:t>
       </w:r>
       <w:r>
         <w:rPr>
@@ -7724,7 +6919,6 @@
       <w:r>
         <w:t>.</w:t>
       </w:r>
-      <w:proofErr w:type="gramEnd"/>
     </w:p>
     <w:p>
       <w:pPr>
@@ -7742,41 +6936,23 @@
         <w:ind w:left="-5" w:right="141"/>
       </w:pPr>
       <w:r>
-        <w:t xml:space="preserve">I file </w:t>
-      </w:r>
-      <w:proofErr w:type="spellStart"/>
-      <w:r>
-        <w:t>chre</w:t>
-      </w:r>
-      <w:proofErr w:type="spellEnd"/>
-      <w:r>
-        <w:t xml:space="preserve"> rappresentano le varie schermate sono soltanto 3:</w:t>
+        <w:t>I file chre rappresentano le varie schermate sono soltanto 3:</w:t>
       </w:r>
     </w:p>
     <w:p>
       <w:pPr>
         <w:ind w:left="-5" w:right="141"/>
       </w:pPr>
-      <w:proofErr w:type="spellStart"/>
-      <w:r>
-        <w:t>StartScreen.fxml</w:t>
-      </w:r>
-      <w:proofErr w:type="spellEnd"/>
-      <w:r>
-        <w:t xml:space="preserve"> che rappresenta la schermata iniziale</w:t>
+      <w:r>
+        <w:t>StartScreen.fxml che rappresenta la schermata iniziale</w:t>
       </w:r>
     </w:p>
     <w:p>
       <w:pPr>
         <w:ind w:left="-5" w:right="141"/>
       </w:pPr>
-      <w:proofErr w:type="spellStart"/>
-      <w:r>
-        <w:t>GameView.fxml</w:t>
-      </w:r>
-      <w:proofErr w:type="spellEnd"/>
-      <w:r>
-        <w:t xml:space="preserve"> che rappresenta la schermata di gioco in locale</w:t>
+      <w:r>
+        <w:t>GameView.fxml che rappresenta la schermata di gioco in locale</w:t>
       </w:r>
     </w:p>
     <w:p>
@@ -7784,13 +6960,8 @@
         <w:spacing w:after="19" w:line="411" w:lineRule="auto"/>
         <w:ind w:left="336" w:right="712" w:hanging="351"/>
       </w:pPr>
-      <w:proofErr w:type="spellStart"/>
-      <w:r>
-        <w:t>OnlineGameView.fxml</w:t>
-      </w:r>
-      <w:proofErr w:type="spellEnd"/>
-      <w:r>
-        <w:t xml:space="preserve"> che invece è relativa ad una partita in rete a cui poi sono associati 2 file CSS:</w:t>
+      <w:r>
+        <w:t>OnlineGameView.fxml che invece è relativa ad una partita in rete a cui poi sono associati 2 file CSS:</w:t>
       </w:r>
     </w:p>
     <w:p>
@@ -7835,71 +7006,7 @@
         <w:ind w:left="-5" w:right="141"/>
       </w:pPr>
       <w:r>
-        <w:t xml:space="preserve">Tutte le pedine sono rappresentate da una relativa immagine. L’associazione avviene tramite la classe </w:t>
-      </w:r>
-      <w:proofErr w:type="spellStart"/>
-      <w:r>
-        <w:t>ImagePicker</w:t>
-      </w:r>
-      <w:proofErr w:type="spellEnd"/>
-      <w:r>
-        <w:t xml:space="preserve"> che utilizza una </w:t>
-      </w:r>
-      <w:proofErr w:type="spellStart"/>
-      <w:r>
-        <w:t>HashMap</w:t>
-      </w:r>
-      <w:proofErr w:type="spellEnd"/>
-      <w:r>
-        <w:t xml:space="preserve"> per associare un valore dell’</w:t>
-      </w:r>
-      <w:proofErr w:type="spellStart"/>
-      <w:r>
-        <w:t>enum</w:t>
-      </w:r>
-      <w:proofErr w:type="spellEnd"/>
-      <w:r>
-        <w:t xml:space="preserve"> </w:t>
-      </w:r>
-      <w:proofErr w:type="spellStart"/>
-      <w:r>
-        <w:t>PieceType</w:t>
-      </w:r>
-      <w:proofErr w:type="spellEnd"/>
-      <w:r>
-        <w:t xml:space="preserve"> ad un oggetto di tipo Image che ne è la rappresentazione. L’inizializzazione della </w:t>
-      </w:r>
-      <w:proofErr w:type="spellStart"/>
-      <w:r>
-        <w:t>HashMap</w:t>
-      </w:r>
-      <w:proofErr w:type="spellEnd"/>
-      <w:r>
-        <w:t xml:space="preserve"> avviene all’inizio dell’applicazione, in cui appunto si caricano le immagini che devono vengono selezionate in base al loro nome dalle cartelle </w:t>
-      </w:r>
-      <w:proofErr w:type="spellStart"/>
-      <w:r>
-        <w:t>whites</w:t>
-      </w:r>
-      <w:proofErr w:type="spellEnd"/>
-      <w:r>
-        <w:t xml:space="preserve"> e </w:t>
-      </w:r>
-      <w:proofErr w:type="spellStart"/>
-      <w:r>
-        <w:t>blacks</w:t>
-      </w:r>
-      <w:proofErr w:type="spellEnd"/>
-      <w:r>
-        <w:t xml:space="preserve">. In questo modo è possibile sostituire facilmente le pedine, ma non tanto per scegliere tra un particolare set di </w:t>
-      </w:r>
-      <w:proofErr w:type="gramStart"/>
-      <w:r>
-        <w:t>icone(</w:t>
-      </w:r>
-      <w:proofErr w:type="gramEnd"/>
-      <w:r>
-        <w:t>più nella sezione 6).</w:t>
+        <w:t>Tutte le pedine sono rappresentate da una relativa immagine. L’associazione avviene tramite la classe ImagePicker che utilizza una HashMap per associare un valore dell’enum PieceType ad un oggetto di tipo Image che ne è la rappresentazione. L’inizializzazione della HashMap avviene all’inizio dell’applicazione, in cui appunto si caricano le immagini che devono vengono selezionate in base al loro nome dalle cartelle whites e blacks. In questo modo è possibile sostituire facilmente le pedine, ma non tanto per scegliere tra un particolare set di icone(più nella sezione 6).</w:t>
       </w:r>
     </w:p>
     <w:p>
@@ -7935,34 +7042,16 @@
       <w:pPr>
         <w:ind w:left="-5" w:right="141"/>
       </w:pPr>
-      <w:proofErr w:type="spellStart"/>
-      <w:r>
-        <w:t>StartScreenController</w:t>
-      </w:r>
-      <w:proofErr w:type="spellEnd"/>
-      <w:r>
-        <w:t xml:space="preserve"> controlla </w:t>
-      </w:r>
-      <w:proofErr w:type="spellStart"/>
-      <w:r>
-        <w:t>ala</w:t>
-      </w:r>
-      <w:proofErr w:type="spellEnd"/>
-      <w:r>
-        <w:t xml:space="preserve"> schermata iniziale</w:t>
+      <w:r>
+        <w:t>StartScreenController controlla ala schermata iniziale</w:t>
       </w:r>
     </w:p>
     <w:p>
       <w:pPr>
         <w:ind w:left="-5" w:right="141"/>
       </w:pPr>
-      <w:proofErr w:type="spellStart"/>
-      <w:r>
-        <w:t>GameViewController</w:t>
-      </w:r>
-      <w:proofErr w:type="spellEnd"/>
-      <w:r>
-        <w:t xml:space="preserve"> controlla la schermata di gioco in locale</w:t>
+      <w:r>
+        <w:t>GameViewController controlla la schermata di gioco in locale</w:t>
       </w:r>
     </w:p>
     <w:p>
@@ -7971,13 +7060,8 @@
         <w:ind w:right="0"/>
         <w:jc w:val="left"/>
       </w:pPr>
-      <w:proofErr w:type="spellStart"/>
-      <w:r>
-        <w:t>OnlineGameViewController</w:t>
-      </w:r>
-      <w:proofErr w:type="spellEnd"/>
-      <w:r>
-        <w:t xml:space="preserve"> per le partite online</w:t>
+      <w:r>
+        <w:t>OnlineGameViewController per le partite online</w:t>
       </w:r>
     </w:p>
     <w:p>
@@ -8023,15 +7107,7 @@
         <w:ind w:right="141" w:hanging="299"/>
       </w:pPr>
       <w:r>
-        <w:t xml:space="preserve">Permettere di tornare indietro nelle mosse nella partita il locale, e magari anche in quella online entro un certo </w:t>
-      </w:r>
-      <w:proofErr w:type="spellStart"/>
-      <w:r>
-        <w:t>timeout</w:t>
-      </w:r>
-      <w:proofErr w:type="spellEnd"/>
-      <w:r>
-        <w:t>. Questa funzionalità necessita di modificare abbastanza la struttura di alcune classi, poiché attualmente il gioco non mantiene informazione riguardo le mosse precedenti</w:t>
+        <w:t>Permettere di tornare indietro nelle mosse nella partita il locale, e magari anche in quella online entro un certo timeout. Questa funzionalità necessita di modificare abbastanza la struttura di alcune classi, poiché attualmente il gioco non mantiene informazione riguardo le mosse precedenti</w:t>
       </w:r>
     </w:p>
     <w:p>
@@ -8044,15 +7120,7 @@
         <w:ind w:right="141" w:hanging="299"/>
       </w:pPr>
       <w:r>
-        <w:t xml:space="preserve">Con l’implementazione del punto precedente sarebbe anche </w:t>
-      </w:r>
-      <w:proofErr w:type="spellStart"/>
-      <w:r>
-        <w:t>possibileimplementare</w:t>
-      </w:r>
-      <w:proofErr w:type="spellEnd"/>
-      <w:r>
-        <w:t xml:space="preserve"> la mossa </w:t>
+        <w:t xml:space="preserve">Con l’implementazione del punto precedente sarebbe anche possibileimplementare la mossa </w:t>
       </w:r>
       <w:r>
         <w:rPr>
@@ -8071,15 +7139,7 @@
         <w:ind w:right="141" w:hanging="299"/>
       </w:pPr>
       <w:r>
-        <w:t xml:space="preserve">Si potrebbe inoltre implementare la possibilità di giocare con un </w:t>
-      </w:r>
-      <w:proofErr w:type="spellStart"/>
-      <w:r>
-        <w:t>utentespecifico</w:t>
-      </w:r>
-      <w:proofErr w:type="spellEnd"/>
-      <w:r>
-        <w:t>.</w:t>
+        <w:t>Si potrebbe inoltre implementare la possibilità di giocare con un utentespecifico.</w:t>
       </w:r>
     </w:p>
     <w:p>
@@ -8092,23 +7152,7 @@
         <w:ind w:right="141" w:hanging="299"/>
       </w:pPr>
       <w:r>
-        <w:t xml:space="preserve">Anche l’introduzione di un </w:t>
-      </w:r>
-      <w:proofErr w:type="spellStart"/>
-      <w:r>
-        <w:t>menù</w:t>
-      </w:r>
-      <w:proofErr w:type="spellEnd"/>
-      <w:r>
-        <w:t xml:space="preserve"> contestuale in cui scegliere magari </w:t>
-      </w:r>
-      <w:proofErr w:type="spellStart"/>
-      <w:r>
-        <w:t>icolori</w:t>
-      </w:r>
-      <w:proofErr w:type="spellEnd"/>
-      <w:r>
-        <w:t xml:space="preserve"> della scacchiera o un set di pedine specifiche.</w:t>
+        <w:t>Anche l’introduzione di un menù contestuale in cui scegliere magari icolori della scacchiera o un set di pedine specifiche.</w:t>
       </w:r>
     </w:p>
     <w:p>
@@ -8120,13 +7164,8 @@
         <w:spacing w:after="0"/>
         <w:ind w:right="141" w:hanging="299"/>
       </w:pPr>
-      <w:proofErr w:type="gramStart"/>
-      <w:r>
-        <w:t>per</w:t>
-      </w:r>
-      <w:proofErr w:type="gramEnd"/>
-      <w:r>
-        <w:t xml:space="preserve"> quanto riguarda la struttura del progetto, bisognerebbe riordinare le classi del client perché non sono stare rispettate alcune buone pratiche </w:t>
+      <w:r>
+        <w:t xml:space="preserve">per quanto riguarda la struttura del progetto, bisognerebbe riordinare le classi del client perché non sono stare rispettate alcune buone pratiche </w:t>
       </w:r>
       <w:r>
         <w:lastRenderedPageBreak/>
@@ -8221,7 +7260,7 @@
       <w:rPr>
         <w:noProof/>
       </w:rPr>
-      <w:t>25</w:t>
+      <w:t>26</w:t>
     </w:r>
     <w:r>
       <w:fldChar w:fldCharType="end"/>

</xml_diff>

<commit_message>
Riorganizzazione test su onMarket, introduzione dei test su onPayServant e onTower
</commit_message>
<xml_diff>
--- a/IlMagnifico/res/documento_di_progetto.docx
+++ b/IlMagnifico/res/documento_di_progetto.docx
@@ -1,6 +1,6 @@
 
 <file path=word/document.xml><?xml version="1.0" encoding="utf-8"?>
-<w:document xmlns:wpc="http://schemas.microsoft.com/office/word/2010/wordprocessingCanvas" xmlns:mc="http://schemas.openxmlformats.org/markup-compatibility/2006" xmlns:o="urn:schemas-microsoft-com:office:office" xmlns:r="http://schemas.openxmlformats.org/officeDocument/2006/relationships" xmlns:m="http://schemas.openxmlformats.org/officeDocument/2006/math" xmlns:v="urn:schemas-microsoft-com:vml" xmlns:wp14="http://schemas.microsoft.com/office/word/2010/wordprocessingDrawing" xmlns:wp="http://schemas.openxmlformats.org/drawingml/2006/wordprocessingDrawing" xmlns:w10="urn:schemas-microsoft-com:office:word" xmlns:w="http://schemas.openxmlformats.org/wordprocessingml/2006/main" xmlns:w14="http://schemas.microsoft.com/office/word/2010/wordml" xmlns:w15="http://schemas.microsoft.com/office/word/2012/wordml" xmlns:wpg="http://schemas.microsoft.com/office/word/2010/wordprocessingGroup" xmlns:wpi="http://schemas.microsoft.com/office/word/2010/wordprocessingInk" xmlns:wne="http://schemas.microsoft.com/office/word/2006/wordml" xmlns:wps="http://schemas.microsoft.com/office/word/2010/wordprocessingShape" mc:Ignorable="w14 w15 wp14">
+<w:document xmlns:wpc="http://schemas.microsoft.com/office/word/2010/wordprocessingCanvas" xmlns:cx="http://schemas.microsoft.com/office/drawing/2014/chartex" xmlns:cx1="http://schemas.microsoft.com/office/drawing/2015/9/8/chartex" xmlns:cx2="http://schemas.microsoft.com/office/drawing/2015/10/21/chartex" xmlns:cx3="http://schemas.microsoft.com/office/drawing/2016/5/9/chartex" xmlns:cx4="http://schemas.microsoft.com/office/drawing/2016/5/10/chartex" xmlns:cx5="http://schemas.microsoft.com/office/drawing/2016/5/11/chartex" xmlns:mc="http://schemas.openxmlformats.org/markup-compatibility/2006" xmlns:o="urn:schemas-microsoft-com:office:office" xmlns:r="http://schemas.openxmlformats.org/officeDocument/2006/relationships" xmlns:m="http://schemas.openxmlformats.org/officeDocument/2006/math" xmlns:v="urn:schemas-microsoft-com:vml" xmlns:wp14="http://schemas.microsoft.com/office/word/2010/wordprocessingDrawing" xmlns:wp="http://schemas.openxmlformats.org/drawingml/2006/wordprocessingDrawing" xmlns:w10="urn:schemas-microsoft-com:office:word" xmlns:w="http://schemas.openxmlformats.org/wordprocessingml/2006/main" xmlns:w14="http://schemas.microsoft.com/office/word/2010/wordml" xmlns:w15="http://schemas.microsoft.com/office/word/2012/wordml" xmlns:w16se="http://schemas.microsoft.com/office/word/2015/wordml/symex" xmlns:wpg="http://schemas.microsoft.com/office/word/2010/wordprocessingGroup" xmlns:wpi="http://schemas.microsoft.com/office/word/2010/wordprocessingInk" xmlns:wne="http://schemas.microsoft.com/office/word/2006/wordml" xmlns:wps="http://schemas.microsoft.com/office/word/2010/wordprocessingShape" mc:Ignorable="w14 w15 w16se wp14">
   <w:body>
     <w:p>
       <w:pPr>
@@ -297,7 +297,14 @@
                 <w:rStyle w:val="Collegamentoipertestuale"/>
                 <w:noProof/>
               </w:rPr>
-              <w:t>Obbiettivo e Specifiche</w:t>
+              <w:t>Ob</w:t>
+            </w:r>
+            <w:r>
+              <w:rPr>
+                <w:rStyle w:val="Collegamentoipertestuale"/>
+                <w:noProof/>
+              </w:rPr>
+              <w:t>iettivo e Specifiche</w:t>
             </w:r>
             <w:r>
               <w:rPr>
@@ -2232,11 +2239,9 @@
         </w:numPr>
         <w:ind w:right="141" w:hanging="237"/>
       </w:pPr>
-      <w:proofErr w:type="gramStart"/>
       <w:r>
         <w:t>attendere</w:t>
       </w:r>
-      <w:proofErr w:type="gramEnd"/>
       <w:r>
         <w:t xml:space="preserve"> richieste di login di nuovi giocatori</w:t>
       </w:r>
@@ -2252,13 +2257,8 @@
         </w:numPr>
         <w:ind w:right="141" w:hanging="237"/>
       </w:pPr>
-      <w:proofErr w:type="gramStart"/>
-      <w:r>
-        <w:t>attendere</w:t>
-      </w:r>
-      <w:proofErr w:type="gramEnd"/>
-      <w:r>
-        <w:t xml:space="preserve"> un </w:t>
+      <w:r>
+        <w:t xml:space="preserve">attendere un </w:t>
       </w:r>
       <w:proofErr w:type="spellStart"/>
       <w:r>
@@ -2494,13 +2494,8 @@
         </w:numPr>
         <w:ind w:right="141" w:hanging="237"/>
       </w:pPr>
-      <w:proofErr w:type="gramStart"/>
-      <w:r>
-        <w:t>implementa</w:t>
-      </w:r>
-      <w:proofErr w:type="gramEnd"/>
-      <w:r>
-        <w:t xml:space="preserve"> la comun</w:t>
+      <w:r>
+        <w:t>implementa la comun</w:t>
       </w:r>
       <w:r>
         <w:t xml:space="preserve">icazione Client/Server sia via </w:t>
@@ -2525,13 +2520,8 @@
         </w:numPr>
         <w:ind w:right="141" w:hanging="237"/>
       </w:pPr>
-      <w:proofErr w:type="gramStart"/>
-      <w:r>
-        <w:t>supporto</w:t>
-      </w:r>
-      <w:proofErr w:type="gramEnd"/>
-      <w:r>
-        <w:t xml:space="preserve"> a</w:t>
+      <w:r>
+        <w:t>supporto a</w:t>
       </w:r>
       <w:r>
         <w:t xml:space="preserve"> partite in cui i giocatori utilizzano tecnologie diverse</w:t>
@@ -2571,11 +2561,9 @@
         </w:numPr>
         <w:ind w:right="141" w:hanging="237"/>
       </w:pPr>
-      <w:proofErr w:type="gramStart"/>
       <w:r>
         <w:t>supporto</w:t>
       </w:r>
-      <w:proofErr w:type="gramEnd"/>
       <w:r>
         <w:t xml:space="preserve"> </w:t>
       </w:r>
@@ -2611,13 +2599,8 @@
         </w:numPr>
         <w:ind w:right="141" w:hanging="237"/>
       </w:pPr>
-      <w:proofErr w:type="gramStart"/>
-      <w:r>
-        <w:t>supporta</w:t>
-      </w:r>
-      <w:proofErr w:type="gramEnd"/>
-      <w:r>
-        <w:t xml:space="preserve"> </w:t>
+      <w:r>
+        <w:t xml:space="preserve">supporta </w:t>
       </w:r>
       <w:r>
         <w:t>l’interfaccia sia testuale (CLI) che grafica (GUI)</w:t>
@@ -2647,6 +2630,7 @@
       <w:r>
         <w:rPr>
           <w:noProof/>
+          <w:lang w:eastAsia="ja-JP"/>
         </w:rPr>
         <w:drawing>
           <wp:anchor distT="0" distB="0" distL="114300" distR="114300" simplePos="0" relativeHeight="251675648" behindDoc="0" locked="0" layoutInCell="1" allowOverlap="1" wp14:anchorId="1974CC8A" wp14:editId="30D778E4">
@@ -2795,6 +2779,7 @@
       <w:r>
         <w:rPr>
           <w:noProof/>
+          <w:lang w:eastAsia="ja-JP"/>
         </w:rPr>
         <w:drawing>
           <wp:anchor distT="0" distB="0" distL="114300" distR="114300" simplePos="0" relativeHeight="251673600" behindDoc="0" locked="0" layoutInCell="1" allowOverlap="1" wp14:anchorId="242A71A6" wp14:editId="0B56B96F">
@@ -3011,6 +2996,7 @@
       <w:r>
         <w:rPr>
           <w:noProof/>
+          <w:lang w:eastAsia="ja-JP"/>
         </w:rPr>
         <w:drawing>
           <wp:anchor distT="0" distB="0" distL="114300" distR="114300" simplePos="0" relativeHeight="251674624" behindDoc="0" locked="0" layoutInCell="1" allowOverlap="1" wp14:anchorId="46D547FF" wp14:editId="7F37D15B">
@@ -3191,7 +3177,6 @@
         <w:spacing w:line="240" w:lineRule="auto"/>
         <w:ind w:right="141" w:hanging="237"/>
       </w:pPr>
-      <w:proofErr w:type="gramStart"/>
       <w:r>
         <w:rPr>
           <w:rFonts w:ascii="Consolas" w:eastAsiaTheme="minorEastAsia" w:hAnsi="Consolas" w:cs="Consolas"/>
@@ -3202,7 +3187,6 @@
         </w:rPr>
         <w:t>acquisizione</w:t>
       </w:r>
-      <w:proofErr w:type="gramEnd"/>
       <w:r>
         <w:t xml:space="preserve"> rappresenta i costi della carta. E' stato utilizzato un </w:t>
       </w:r>
@@ -3225,7 +3209,6 @@
         <w:ind w:right="141" w:hanging="237"/>
       </w:pPr>
       <w:proofErr w:type="spellStart"/>
-      <w:proofErr w:type="gramStart"/>
       <w:r>
         <w:rPr>
           <w:rFonts w:ascii="Consolas" w:eastAsiaTheme="minorEastAsia" w:hAnsi="Consolas" w:cs="Consolas"/>
@@ -3237,7 +3220,6 @@
         <w:t>effettoImmediato</w:t>
       </w:r>
       <w:proofErr w:type="spellEnd"/>
-      <w:proofErr w:type="gramEnd"/>
       <w:r>
         <w:t xml:space="preserve"> rappresenta gli effetti atomici associati alla carta</w:t>
       </w:r>
@@ -3252,7 +3234,6 @@
         <w:ind w:right="141" w:hanging="237"/>
       </w:pPr>
       <w:proofErr w:type="spellStart"/>
-      <w:proofErr w:type="gramStart"/>
       <w:r>
         <w:rPr>
           <w:rFonts w:ascii="Consolas" w:eastAsiaTheme="minorEastAsia" w:hAnsi="Consolas" w:cs="Consolas"/>
@@ -3264,7 +3245,6 @@
         <w:t>effettoPermanente</w:t>
       </w:r>
       <w:proofErr w:type="spellEnd"/>
-      <w:proofErr w:type="gramEnd"/>
       <w:r>
         <w:t xml:space="preserve"> rappresenta gli effetti atomici associati alla carta</w:t>
       </w:r>
@@ -3277,6 +3257,7 @@
       <w:r>
         <w:rPr>
           <w:noProof/>
+          <w:lang w:eastAsia="ja-JP"/>
         </w:rPr>
         <w:lastRenderedPageBreak/>
         <w:drawing>
@@ -3512,15 +3493,27 @@
         <w:t>Famigliare</w:t>
       </w:r>
       <w:r>
-        <w:t xml:space="preserve"> rappresenta il famigliare fisico che ha una stretta </w:t>
+        <w:t xml:space="preserve"> rappresenta il famigliare fisico che </w:t>
+      </w:r>
+      <w:r>
+        <w:t xml:space="preserve">spesso interagisce </w:t>
+      </w:r>
+      <w:r>
+        <w:t xml:space="preserve">con </w:t>
       </w:r>
       <w:r>
         <w:lastRenderedPageBreak/>
-        <w:t xml:space="preserve">interazione con il tabellone. Tutti i metodi per lo spostamento del famigliare sono </w:t>
+        <w:t>il tabellone. Tutti i metodi per lo spostamento del fa</w:t>
+      </w:r>
+      <w:bookmarkStart w:id="11" w:name="_GoBack"/>
+      <w:bookmarkEnd w:id="11"/>
+      <w:r>
+        <w:t xml:space="preserve">migliare sono </w:t>
       </w:r>
       <w:r>
         <w:rPr>
           <w:noProof/>
+          <w:lang w:eastAsia="ja-JP"/>
         </w:rPr>
         <w:drawing>
           <wp:anchor distT="0" distB="0" distL="114300" distR="114300" simplePos="0" relativeHeight="251668480" behindDoc="0" locked="0" layoutInCell="1" allowOverlap="1" wp14:anchorId="123FB26B" wp14:editId="30AC7209">
@@ -3588,6 +3581,7 @@
       <w:r>
         <w:rPr>
           <w:noProof/>
+          <w:lang w:eastAsia="ja-JP"/>
         </w:rPr>
         <w:drawing>
           <wp:anchor distT="0" distB="0" distL="114300" distR="114300" simplePos="0" relativeHeight="251669504" behindDoc="0" locked="0" layoutInCell="1" allowOverlap="1" wp14:anchorId="29CDD907" wp14:editId="590BBA08">
@@ -3946,11 +3940,11 @@
         <w:pStyle w:val="Titolo2"/>
         <w:ind w:left="704" w:hanging="719"/>
       </w:pPr>
-      <w:bookmarkStart w:id="11" w:name="_Toc485292866"/>
+      <w:bookmarkStart w:id="12" w:name="_Toc485292866"/>
       <w:r>
         <w:t>La classe Partita</w:t>
       </w:r>
-      <w:bookmarkEnd w:id="11"/>
+      <w:bookmarkEnd w:id="12"/>
     </w:p>
     <w:p>
       <w:pPr>
@@ -3971,6 +3965,7 @@
       <w:r>
         <w:rPr>
           <w:noProof/>
+          <w:lang w:eastAsia="ja-JP"/>
         </w:rPr>
         <w:drawing>
           <wp:anchor distT="0" distB="0" distL="114300" distR="114300" simplePos="0" relativeHeight="251676672" behindDoc="0" locked="0" layoutInCell="1" allowOverlap="1" wp14:anchorId="186F5B0C" wp14:editId="03048C4B">
@@ -4141,12 +4136,12 @@
         <w:spacing w:after="194"/>
         <w:ind w:left="542" w:hanging="557"/>
       </w:pPr>
-      <w:bookmarkStart w:id="12" w:name="_Toc485292867"/>
+      <w:bookmarkStart w:id="13" w:name="_Toc485292867"/>
       <w:r>
         <w:lastRenderedPageBreak/>
         <w:t>Server e Comunicazione</w:t>
       </w:r>
-      <w:bookmarkEnd w:id="12"/>
+      <w:bookmarkEnd w:id="13"/>
     </w:p>
     <w:p>
       <w:r>
@@ -4174,6 +4169,7 @@
       <w:r>
         <w:rPr>
           <w:noProof/>
+          <w:lang w:eastAsia="ja-JP"/>
         </w:rPr>
         <w:drawing>
           <wp:inline distT="0" distB="0" distL="0" distR="0" wp14:anchorId="008B434C" wp14:editId="79A1611F">
@@ -4255,6 +4251,7 @@
       <w:r>
         <w:rPr>
           <w:noProof/>
+          <w:lang w:eastAsia="ja-JP"/>
         </w:rPr>
         <w:drawing>
           <wp:inline distT="0" distB="0" distL="0" distR="0">
@@ -4329,6 +4326,7 @@
       <w:r>
         <w:rPr>
           <w:noProof/>
+          <w:lang w:eastAsia="ja-JP"/>
         </w:rPr>
         <w:lastRenderedPageBreak/>
         <w:drawing>
@@ -4403,8 +4401,6 @@
       <w:r>
         <w:t>: Diagramma delle classi del package model (vengono inserite anche le classi “Partita” e “Giocatore” per mostrane le connessioni con il package “model”)</w:t>
       </w:r>
-      <w:bookmarkStart w:id="13" w:name="_GoBack"/>
-      <w:bookmarkEnd w:id="13"/>
     </w:p>
     <w:p>
       <w:pPr>
@@ -5423,6 +5419,7 @@
       <w:r>
         <w:rPr>
           <w:noProof/>
+          <w:lang w:eastAsia="ja-JP"/>
         </w:rPr>
         <w:lastRenderedPageBreak/>
         <w:drawing>
@@ -5537,6 +5534,7 @@
       <w:r>
         <w:rPr>
           <w:noProof/>
+          <w:lang w:eastAsia="ja-JP"/>
         </w:rPr>
         <w:drawing>
           <wp:anchor distT="0" distB="0" distL="114300" distR="114300" simplePos="0" relativeHeight="251662336" behindDoc="0" locked="0" layoutInCell="1" allowOverlap="1" wp14:anchorId="4F18145B" wp14:editId="69D1D14E">
@@ -5671,13 +5669,8 @@
         <w:spacing w:after="191"/>
         <w:ind w:left="709" w:right="141" w:hanging="299"/>
       </w:pPr>
-      <w:proofErr w:type="gramStart"/>
-      <w:r>
-        <w:t>nel</w:t>
-      </w:r>
-      <w:proofErr w:type="gramEnd"/>
-      <w:r>
-        <w:t xml:space="preserve"> caso nome di utente già presente sul server, il server sospende la procedura di login e notifica al client di ritentare con un altro nickname</w:t>
+      <w:r>
+        <w:t>nel caso nome di utente già presente sul server, il server sospende la procedura di login e notifica al client di ritentare con un altro nickname</w:t>
       </w:r>
     </w:p>
     <w:p>
@@ -5689,43 +5682,43 @@
         <w:spacing w:after="191"/>
         <w:ind w:left="709" w:right="141" w:hanging="299"/>
       </w:pPr>
+      <w:r>
+        <w:t>altresì la procedura di login continua associando al client un nuovo giocatore (un “</w:t>
+      </w:r>
+      <w:proofErr w:type="spellStart"/>
+      <w:r>
+        <w:rPr>
+          <w:rFonts w:ascii="Consolas" w:eastAsiaTheme="minorEastAsia" w:hAnsi="Consolas" w:cs="Consolas"/>
+          <w:color w:val="auto"/>
+          <w:sz w:val="20"/>
+          <w:szCs w:val="20"/>
+        </w:rPr>
+        <w:t>RemotePlayer</w:t>
+      </w:r>
+      <w:proofErr w:type="spellEnd"/>
+      <w:r>
+        <w:t>” coerentemente al tipo di connessione usata, ovvero, “</w:t>
+      </w:r>
+      <w:proofErr w:type="spellStart"/>
+      <w:r>
+        <w:rPr>
+          <w:rFonts w:ascii="Consolas" w:eastAsiaTheme="minorEastAsia" w:hAnsi="Consolas" w:cs="Consolas"/>
+          <w:color w:val="auto"/>
+          <w:sz w:val="20"/>
+          <w:szCs w:val="20"/>
+        </w:rPr>
+        <w:t>RMIPlayer</w:t>
+      </w:r>
+      <w:proofErr w:type="spellEnd"/>
+      <w:r>
+        <w:t xml:space="preserve">” nel caso connessione RMI </w:t>
+      </w:r>
       <w:proofErr w:type="gramStart"/>
       <w:r>
-        <w:t>altresì</w:t>
-      </w:r>
+        <w:t>e  “</w:t>
+      </w:r>
+      <w:proofErr w:type="spellStart"/>
       <w:proofErr w:type="gramEnd"/>
-      <w:r>
-        <w:t xml:space="preserve"> la procedura di login continua associando al client un nuovo giocatore (un “</w:t>
-      </w:r>
-      <w:proofErr w:type="spellStart"/>
-      <w:r>
-        <w:rPr>
-          <w:rFonts w:ascii="Consolas" w:eastAsiaTheme="minorEastAsia" w:hAnsi="Consolas" w:cs="Consolas"/>
-          <w:color w:val="auto"/>
-          <w:sz w:val="20"/>
-          <w:szCs w:val="20"/>
-        </w:rPr>
-        <w:t>RemotePlayer</w:t>
-      </w:r>
-      <w:proofErr w:type="spellEnd"/>
-      <w:r>
-        <w:t>” coerentemente al tipo di connessione usata, ovvero, “</w:t>
-      </w:r>
-      <w:proofErr w:type="spellStart"/>
-      <w:r>
-        <w:rPr>
-          <w:rFonts w:ascii="Consolas" w:eastAsiaTheme="minorEastAsia" w:hAnsi="Consolas" w:cs="Consolas"/>
-          <w:color w:val="auto"/>
-          <w:sz w:val="20"/>
-          <w:szCs w:val="20"/>
-        </w:rPr>
-        <w:t>RMIPlayer</w:t>
-      </w:r>
-      <w:proofErr w:type="spellEnd"/>
-      <w:r>
-        <w:t>” nel caso connessione RMI e  “</w:t>
-      </w:r>
-      <w:proofErr w:type="spellStart"/>
       <w:r>
         <w:rPr>
           <w:rFonts w:ascii="Consolas" w:eastAsiaTheme="minorEastAsia" w:hAnsi="Consolas" w:cs="Consolas"/>
@@ -5843,6 +5836,7 @@
       <w:r>
         <w:rPr>
           <w:noProof/>
+          <w:lang w:eastAsia="ja-JP"/>
         </w:rPr>
         <w:drawing>
           <wp:anchor distT="0" distB="0" distL="114300" distR="114300" simplePos="0" relativeHeight="251677696" behindDoc="0" locked="0" layoutInCell="1" allowOverlap="1" wp14:anchorId="4858CBF2" wp14:editId="1194CE25">
@@ -5963,13 +5957,8 @@
         </w:numPr>
         <w:ind w:left="426" w:right="141" w:hanging="299"/>
       </w:pPr>
-      <w:proofErr w:type="gramStart"/>
-      <w:r>
-        <w:t>per</w:t>
-      </w:r>
-      <w:proofErr w:type="gramEnd"/>
-      <w:r>
-        <w:t xml:space="preserve"> lo svolgimento della sessione di gioco i client (a turno) inviano una richiesta di esecuzione di un’azione di gioco (</w:t>
+      <w:r>
+        <w:t>per lo svolgimento della sessione di gioco i client (a turno) inviano una richiesta di esecuzione di un’azione di gioco (</w:t>
       </w:r>
       <w:proofErr w:type="spellStart"/>
       <w:r>
@@ -6020,13 +6009,8 @@
         <w:spacing w:after="185"/>
         <w:ind w:left="426" w:right="141" w:hanging="299"/>
       </w:pPr>
-      <w:proofErr w:type="gramStart"/>
-      <w:r>
-        <w:t>il</w:t>
-      </w:r>
-      <w:proofErr w:type="gramEnd"/>
-      <w:r>
-        <w:t xml:space="preserve"> </w:t>
+      <w:r>
+        <w:t xml:space="preserve">il </w:t>
       </w:r>
       <w:proofErr w:type="spellStart"/>
       <w:r>
@@ -6091,13 +6075,8 @@
         <w:spacing w:after="185"/>
         <w:ind w:left="426" w:right="141" w:hanging="299"/>
       </w:pPr>
-      <w:proofErr w:type="gramStart"/>
-      <w:r>
-        <w:t>la</w:t>
-      </w:r>
-      <w:proofErr w:type="gramEnd"/>
-      <w:r>
-        <w:t xml:space="preserve"> partita provvede a verificare che il giocatore associato al client (</w:t>
+      <w:r>
+        <w:t>la partita provvede a verificare che il giocatore associato al client (</w:t>
       </w:r>
       <w:proofErr w:type="spellStart"/>
       <w:r>
@@ -6129,11 +6108,20 @@
       </w:r>
       <w:proofErr w:type="spellEnd"/>
       <w:r>
-        <w:t xml:space="preserve">, a notificare i giocatori connessi dell’avanzamento della partita) contrariamente se risulta che il giocatore stia tentando di eseguire un’azione illegale scatenerà un eccezione presso </w:t>
+        <w:t xml:space="preserve">, a notificare i giocatori connessi dell’avanzamento della partita) contrariamente se risulta che il giocatore stia tentando di eseguire un’azione illegale scatenerà </w:t>
+      </w:r>
+      <w:proofErr w:type="gramStart"/>
+      <w:r>
+        <w:t>un eccezione</w:t>
+      </w:r>
+      <w:proofErr w:type="gramEnd"/>
+      <w:r>
+        <w:t xml:space="preserve"> presso </w:t>
       </w:r>
       <w:r>
         <w:rPr>
           <w:noProof/>
+          <w:lang w:eastAsia="ja-JP"/>
         </w:rPr>
         <w:drawing>
           <wp:anchor distT="0" distB="0" distL="114300" distR="114300" simplePos="0" relativeHeight="251665408" behindDoc="0" locked="0" layoutInCell="1" allowOverlap="1" wp14:anchorId="30F1C8B8" wp14:editId="46ADF955">
@@ -6398,7 +6386,6 @@
         <w:t>“</w:t>
       </w:r>
       <w:proofErr w:type="spellStart"/>
-      <w:proofErr w:type="gramStart"/>
       <w:r>
         <w:rPr>
           <w:rFonts w:ascii="Consolas" w:eastAsiaTheme="minorEastAsia" w:hAnsi="Consolas" w:cs="Consolas"/>
@@ -6409,7 +6396,6 @@
         <w:t>gameAction</w:t>
       </w:r>
       <w:proofErr w:type="spellEnd"/>
-      <w:proofErr w:type="gramEnd"/>
       <w:r>
         <w:t>”: stringa identificativa del “metodo” da attivare presso il server</w:t>
       </w:r>
@@ -6427,7 +6413,6 @@
         <w:t>“</w:t>
       </w:r>
       <w:proofErr w:type="spellStart"/>
-      <w:proofErr w:type="gramStart"/>
       <w:r>
         <w:rPr>
           <w:rFonts w:ascii="Consolas" w:eastAsiaTheme="minorEastAsia" w:hAnsi="Consolas" w:cs="Consolas"/>
@@ -6438,7 +6423,6 @@
         <w:t>requestedAction</w:t>
       </w:r>
       <w:proofErr w:type="spellEnd"/>
-      <w:proofErr w:type="gramEnd"/>
       <w:r>
         <w:t>”</w:t>
       </w:r>
@@ -6487,6 +6471,7 @@
       <w:r>
         <w:rPr>
           <w:noProof/>
+          <w:lang w:eastAsia="ja-JP"/>
         </w:rPr>
         <w:drawing>
           <wp:inline distT="0" distB="0" distL="0" distR="0" wp14:anchorId="1D552814" wp14:editId="66EF5BDC">
@@ -6647,6 +6632,7 @@
       <w:r>
         <w:rPr>
           <w:noProof/>
+          <w:lang w:eastAsia="ja-JP"/>
         </w:rPr>
         <w:lastRenderedPageBreak/>
         <w:drawing>
@@ -7053,6 +7039,7 @@
       <w:r>
         <w:rPr>
           <w:noProof/>
+          <w:lang w:eastAsia="ja-JP"/>
         </w:rPr>
         <w:drawing>
           <wp:anchor distT="0" distB="0" distL="114300" distR="114300" simplePos="0" relativeHeight="251671552" behindDoc="0" locked="0" layoutInCell="1" allowOverlap="1" wp14:anchorId="03EDB4B8" wp14:editId="513AA3E0">
@@ -7289,13 +7276,8 @@
         </w:numPr>
         <w:ind w:left="586" w:right="141" w:hanging="237"/>
       </w:pPr>
-      <w:proofErr w:type="gramStart"/>
-      <w:r>
-        <w:t>file</w:t>
-      </w:r>
-      <w:proofErr w:type="gramEnd"/>
-      <w:r>
-        <w:t xml:space="preserve"> FXML, che definiscono la struttura della finestra grafica</w:t>
+      <w:r>
+        <w:t>file FXML, che definiscono la struttura della finestra grafica</w:t>
       </w:r>
     </w:p>
     <w:p>
@@ -7306,13 +7288,8 @@
         </w:numPr>
         <w:ind w:left="586" w:right="141" w:hanging="237"/>
       </w:pPr>
-      <w:proofErr w:type="gramStart"/>
-      <w:r>
-        <w:t>gli</w:t>
-      </w:r>
-      <w:proofErr w:type="gramEnd"/>
-      <w:r>
-        <w:t xml:space="preserve"> </w:t>
+      <w:r>
+        <w:t xml:space="preserve">gli </w:t>
       </w:r>
       <w:proofErr w:type="spellStart"/>
       <w:r>
@@ -7355,13 +7332,8 @@
         </w:numPr>
         <w:ind w:left="586" w:right="141" w:hanging="237"/>
       </w:pPr>
-      <w:proofErr w:type="gramStart"/>
-      <w:r>
-        <w:t>le</w:t>
-      </w:r>
-      <w:proofErr w:type="gramEnd"/>
-      <w:r>
-        <w:t xml:space="preserve"> immagini utilizzate</w:t>
+      <w:r>
+        <w:t>le immagini utilizzate</w:t>
       </w:r>
     </w:p>
     <w:p>
@@ -7790,7 +7762,7 @@
 </file>
 
 <file path=word/endnotes.xml><?xml version="1.0" encoding="utf-8"?>
-<w:endnotes xmlns:wpc="http://schemas.microsoft.com/office/word/2010/wordprocessingCanvas" xmlns:mc="http://schemas.openxmlformats.org/markup-compatibility/2006" xmlns:o="urn:schemas-microsoft-com:office:office" xmlns:r="http://schemas.openxmlformats.org/officeDocument/2006/relationships" xmlns:m="http://schemas.openxmlformats.org/officeDocument/2006/math" xmlns:v="urn:schemas-microsoft-com:vml" xmlns:wp14="http://schemas.microsoft.com/office/word/2010/wordprocessingDrawing" xmlns:wp="http://schemas.openxmlformats.org/drawingml/2006/wordprocessingDrawing" xmlns:w10="urn:schemas-microsoft-com:office:word" xmlns:w="http://schemas.openxmlformats.org/wordprocessingml/2006/main" xmlns:w14="http://schemas.microsoft.com/office/word/2010/wordml" xmlns:w15="http://schemas.microsoft.com/office/word/2012/wordml" xmlns:wpg="http://schemas.microsoft.com/office/word/2010/wordprocessingGroup" xmlns:wpi="http://schemas.microsoft.com/office/word/2010/wordprocessingInk" xmlns:wne="http://schemas.microsoft.com/office/word/2006/wordml" xmlns:wps="http://schemas.microsoft.com/office/word/2010/wordprocessingShape" mc:Ignorable="w14 w15 wp14">
+<w:endnotes xmlns:wpc="http://schemas.microsoft.com/office/word/2010/wordprocessingCanvas" xmlns:cx="http://schemas.microsoft.com/office/drawing/2014/chartex" xmlns:cx1="http://schemas.microsoft.com/office/drawing/2015/9/8/chartex" xmlns:cx2="http://schemas.microsoft.com/office/drawing/2015/10/21/chartex" xmlns:cx3="http://schemas.microsoft.com/office/drawing/2016/5/9/chartex" xmlns:cx4="http://schemas.microsoft.com/office/drawing/2016/5/10/chartex" xmlns:cx5="http://schemas.microsoft.com/office/drawing/2016/5/11/chartex" xmlns:mc="http://schemas.openxmlformats.org/markup-compatibility/2006" xmlns:o="urn:schemas-microsoft-com:office:office" xmlns:r="http://schemas.openxmlformats.org/officeDocument/2006/relationships" xmlns:m="http://schemas.openxmlformats.org/officeDocument/2006/math" xmlns:v="urn:schemas-microsoft-com:vml" xmlns:wp14="http://schemas.microsoft.com/office/word/2010/wordprocessingDrawing" xmlns:wp="http://schemas.openxmlformats.org/drawingml/2006/wordprocessingDrawing" xmlns:w10="urn:schemas-microsoft-com:office:word" xmlns:w="http://schemas.openxmlformats.org/wordprocessingml/2006/main" xmlns:w14="http://schemas.microsoft.com/office/word/2010/wordml" xmlns:w15="http://schemas.microsoft.com/office/word/2012/wordml" xmlns:w16se="http://schemas.microsoft.com/office/word/2015/wordml/symex" xmlns:wpg="http://schemas.microsoft.com/office/word/2010/wordprocessingGroup" xmlns:wpi="http://schemas.microsoft.com/office/word/2010/wordprocessingInk" xmlns:wne="http://schemas.microsoft.com/office/word/2006/wordml" xmlns:wps="http://schemas.microsoft.com/office/word/2010/wordprocessingShape" mc:Ignorable="w14 w15 w16se wp14">
   <w:endnote w:type="separator" w:id="-1">
     <w:p>
       <w:pPr>
@@ -7815,7 +7787,7 @@
 </file>
 
 <file path=word/footer1.xml><?xml version="1.0" encoding="utf-8"?>
-<w:ftr xmlns:wpc="http://schemas.microsoft.com/office/word/2010/wordprocessingCanvas" xmlns:mc="http://schemas.openxmlformats.org/markup-compatibility/2006" xmlns:o="urn:schemas-microsoft-com:office:office" xmlns:r="http://schemas.openxmlformats.org/officeDocument/2006/relationships" xmlns:m="http://schemas.openxmlformats.org/officeDocument/2006/math" xmlns:v="urn:schemas-microsoft-com:vml" xmlns:wp14="http://schemas.microsoft.com/office/word/2010/wordprocessingDrawing" xmlns:wp="http://schemas.openxmlformats.org/drawingml/2006/wordprocessingDrawing" xmlns:w10="urn:schemas-microsoft-com:office:word" xmlns:w="http://schemas.openxmlformats.org/wordprocessingml/2006/main" xmlns:w14="http://schemas.microsoft.com/office/word/2010/wordml" xmlns:w15="http://schemas.microsoft.com/office/word/2012/wordml" xmlns:wpg="http://schemas.microsoft.com/office/word/2010/wordprocessingGroup" xmlns:wpi="http://schemas.microsoft.com/office/word/2010/wordprocessingInk" xmlns:wne="http://schemas.microsoft.com/office/word/2006/wordml" xmlns:wps="http://schemas.microsoft.com/office/word/2010/wordprocessingShape" mc:Ignorable="w14 w15 wp14">
+<w:ftr xmlns:wpc="http://schemas.microsoft.com/office/word/2010/wordprocessingCanvas" xmlns:cx="http://schemas.microsoft.com/office/drawing/2014/chartex" xmlns:cx1="http://schemas.microsoft.com/office/drawing/2015/9/8/chartex" xmlns:cx2="http://schemas.microsoft.com/office/drawing/2015/10/21/chartex" xmlns:cx3="http://schemas.microsoft.com/office/drawing/2016/5/9/chartex" xmlns:cx4="http://schemas.microsoft.com/office/drawing/2016/5/10/chartex" xmlns:cx5="http://schemas.microsoft.com/office/drawing/2016/5/11/chartex" xmlns:mc="http://schemas.openxmlformats.org/markup-compatibility/2006" xmlns:o="urn:schemas-microsoft-com:office:office" xmlns:r="http://schemas.openxmlformats.org/officeDocument/2006/relationships" xmlns:m="http://schemas.openxmlformats.org/officeDocument/2006/math" xmlns:v="urn:schemas-microsoft-com:vml" xmlns:wp14="http://schemas.microsoft.com/office/word/2010/wordprocessingDrawing" xmlns:wp="http://schemas.openxmlformats.org/drawingml/2006/wordprocessingDrawing" xmlns:w10="urn:schemas-microsoft-com:office:word" xmlns:w="http://schemas.openxmlformats.org/wordprocessingml/2006/main" xmlns:w14="http://schemas.microsoft.com/office/word/2010/wordml" xmlns:w15="http://schemas.microsoft.com/office/word/2012/wordml" xmlns:w16se="http://schemas.microsoft.com/office/word/2015/wordml/symex" xmlns:wpg="http://schemas.microsoft.com/office/word/2010/wordprocessingGroup" xmlns:wpi="http://schemas.microsoft.com/office/word/2010/wordprocessingInk" xmlns:wne="http://schemas.microsoft.com/office/word/2006/wordml" xmlns:wps="http://schemas.microsoft.com/office/word/2010/wordprocessingShape" mc:Ignorable="w14 w15 w16se wp14">
   <w:p>
     <w:pPr>
       <w:spacing w:after="0" w:line="259" w:lineRule="auto"/>
@@ -7845,7 +7817,7 @@
 </file>
 
 <file path=word/footer2.xml><?xml version="1.0" encoding="utf-8"?>
-<w:ftr xmlns:wpc="http://schemas.microsoft.com/office/word/2010/wordprocessingCanvas" xmlns:mc="http://schemas.openxmlformats.org/markup-compatibility/2006" xmlns:o="urn:schemas-microsoft-com:office:office" xmlns:r="http://schemas.openxmlformats.org/officeDocument/2006/relationships" xmlns:m="http://schemas.openxmlformats.org/officeDocument/2006/math" xmlns:v="urn:schemas-microsoft-com:vml" xmlns:wp14="http://schemas.microsoft.com/office/word/2010/wordprocessingDrawing" xmlns:wp="http://schemas.openxmlformats.org/drawingml/2006/wordprocessingDrawing" xmlns:w10="urn:schemas-microsoft-com:office:word" xmlns:w="http://schemas.openxmlformats.org/wordprocessingml/2006/main" xmlns:w14="http://schemas.microsoft.com/office/word/2010/wordml" xmlns:w15="http://schemas.microsoft.com/office/word/2012/wordml" xmlns:wpg="http://schemas.microsoft.com/office/word/2010/wordprocessingGroup" xmlns:wpi="http://schemas.microsoft.com/office/word/2010/wordprocessingInk" xmlns:wne="http://schemas.microsoft.com/office/word/2006/wordml" xmlns:wps="http://schemas.microsoft.com/office/word/2010/wordprocessingShape" mc:Ignorable="w14 w15 wp14">
+<w:ftr xmlns:wpc="http://schemas.microsoft.com/office/word/2010/wordprocessingCanvas" xmlns:cx="http://schemas.microsoft.com/office/drawing/2014/chartex" xmlns:cx1="http://schemas.microsoft.com/office/drawing/2015/9/8/chartex" xmlns:cx2="http://schemas.microsoft.com/office/drawing/2015/10/21/chartex" xmlns:cx3="http://schemas.microsoft.com/office/drawing/2016/5/9/chartex" xmlns:cx4="http://schemas.microsoft.com/office/drawing/2016/5/10/chartex" xmlns:cx5="http://schemas.microsoft.com/office/drawing/2016/5/11/chartex" xmlns:mc="http://schemas.openxmlformats.org/markup-compatibility/2006" xmlns:o="urn:schemas-microsoft-com:office:office" xmlns:r="http://schemas.openxmlformats.org/officeDocument/2006/relationships" xmlns:m="http://schemas.openxmlformats.org/officeDocument/2006/math" xmlns:v="urn:schemas-microsoft-com:vml" xmlns:wp14="http://schemas.microsoft.com/office/word/2010/wordprocessingDrawing" xmlns:wp="http://schemas.openxmlformats.org/drawingml/2006/wordprocessingDrawing" xmlns:w10="urn:schemas-microsoft-com:office:word" xmlns:w="http://schemas.openxmlformats.org/wordprocessingml/2006/main" xmlns:w14="http://schemas.microsoft.com/office/word/2010/wordml" xmlns:w15="http://schemas.microsoft.com/office/word/2012/wordml" xmlns:w16se="http://schemas.microsoft.com/office/word/2015/wordml/symex" xmlns:wpg="http://schemas.microsoft.com/office/word/2010/wordprocessingGroup" xmlns:wpi="http://schemas.microsoft.com/office/word/2010/wordprocessingInk" xmlns:wne="http://schemas.microsoft.com/office/word/2006/wordml" xmlns:wps="http://schemas.microsoft.com/office/word/2010/wordprocessingShape" mc:Ignorable="w14 w15 w16se wp14">
   <w:p>
     <w:pPr>
       <w:spacing w:after="0" w:line="259" w:lineRule="auto"/>
@@ -7865,7 +7837,7 @@
       <w:rPr>
         <w:noProof/>
       </w:rPr>
-      <w:t>21</w:t>
+      <w:t>20</w:t>
     </w:r>
     <w:r>
       <w:fldChar w:fldCharType="end"/>
@@ -7875,7 +7847,7 @@
 </file>
 
 <file path=word/footer3.xml><?xml version="1.0" encoding="utf-8"?>
-<w:ftr xmlns:wpc="http://schemas.microsoft.com/office/word/2010/wordprocessingCanvas" xmlns:mc="http://schemas.openxmlformats.org/markup-compatibility/2006" xmlns:o="urn:schemas-microsoft-com:office:office" xmlns:r="http://schemas.openxmlformats.org/officeDocument/2006/relationships" xmlns:m="http://schemas.openxmlformats.org/officeDocument/2006/math" xmlns:v="urn:schemas-microsoft-com:vml" xmlns:wp14="http://schemas.microsoft.com/office/word/2010/wordprocessingDrawing" xmlns:wp="http://schemas.openxmlformats.org/drawingml/2006/wordprocessingDrawing" xmlns:w10="urn:schemas-microsoft-com:office:word" xmlns:w="http://schemas.openxmlformats.org/wordprocessingml/2006/main" xmlns:w14="http://schemas.microsoft.com/office/word/2010/wordml" xmlns:w15="http://schemas.microsoft.com/office/word/2012/wordml" xmlns:wpg="http://schemas.microsoft.com/office/word/2010/wordprocessingGroup" xmlns:wpi="http://schemas.microsoft.com/office/word/2010/wordprocessingInk" xmlns:wne="http://schemas.microsoft.com/office/word/2006/wordml" xmlns:wps="http://schemas.microsoft.com/office/word/2010/wordprocessingShape" mc:Ignorable="w14 w15 wp14">
+<w:ftr xmlns:wpc="http://schemas.microsoft.com/office/word/2010/wordprocessingCanvas" xmlns:cx="http://schemas.microsoft.com/office/drawing/2014/chartex" xmlns:cx1="http://schemas.microsoft.com/office/drawing/2015/9/8/chartex" xmlns:cx2="http://schemas.microsoft.com/office/drawing/2015/10/21/chartex" xmlns:cx3="http://schemas.microsoft.com/office/drawing/2016/5/9/chartex" xmlns:cx4="http://schemas.microsoft.com/office/drawing/2016/5/10/chartex" xmlns:cx5="http://schemas.microsoft.com/office/drawing/2016/5/11/chartex" xmlns:mc="http://schemas.openxmlformats.org/markup-compatibility/2006" xmlns:o="urn:schemas-microsoft-com:office:office" xmlns:r="http://schemas.openxmlformats.org/officeDocument/2006/relationships" xmlns:m="http://schemas.openxmlformats.org/officeDocument/2006/math" xmlns:v="urn:schemas-microsoft-com:vml" xmlns:wp14="http://schemas.microsoft.com/office/word/2010/wordprocessingDrawing" xmlns:wp="http://schemas.openxmlformats.org/drawingml/2006/wordprocessingDrawing" xmlns:w10="urn:schemas-microsoft-com:office:word" xmlns:w="http://schemas.openxmlformats.org/wordprocessingml/2006/main" xmlns:w14="http://schemas.microsoft.com/office/word/2010/wordml" xmlns:w15="http://schemas.microsoft.com/office/word/2012/wordml" xmlns:w16se="http://schemas.microsoft.com/office/word/2015/wordml/symex" xmlns:wpg="http://schemas.microsoft.com/office/word/2010/wordprocessingGroup" xmlns:wpi="http://schemas.microsoft.com/office/word/2010/wordprocessingInk" xmlns:wne="http://schemas.microsoft.com/office/word/2006/wordml" xmlns:wps="http://schemas.microsoft.com/office/word/2010/wordprocessingShape" mc:Ignorable="w14 w15 w16se wp14">
   <w:p>
     <w:pPr>
       <w:spacing w:after="0" w:line="259" w:lineRule="auto"/>
@@ -7902,7 +7874,7 @@
 </file>
 
 <file path=word/footnotes.xml><?xml version="1.0" encoding="utf-8"?>
-<w:footnotes xmlns:wpc="http://schemas.microsoft.com/office/word/2010/wordprocessingCanvas" xmlns:mc="http://schemas.openxmlformats.org/markup-compatibility/2006" xmlns:o="urn:schemas-microsoft-com:office:office" xmlns:r="http://schemas.openxmlformats.org/officeDocument/2006/relationships" xmlns:m="http://schemas.openxmlformats.org/officeDocument/2006/math" xmlns:v="urn:schemas-microsoft-com:vml" xmlns:wp14="http://schemas.microsoft.com/office/word/2010/wordprocessingDrawing" xmlns:wp="http://schemas.openxmlformats.org/drawingml/2006/wordprocessingDrawing" xmlns:w10="urn:schemas-microsoft-com:office:word" xmlns:w="http://schemas.openxmlformats.org/wordprocessingml/2006/main" xmlns:w14="http://schemas.microsoft.com/office/word/2010/wordml" xmlns:w15="http://schemas.microsoft.com/office/word/2012/wordml" xmlns:wpg="http://schemas.microsoft.com/office/word/2010/wordprocessingGroup" xmlns:wpi="http://schemas.microsoft.com/office/word/2010/wordprocessingInk" xmlns:wne="http://schemas.microsoft.com/office/word/2006/wordml" xmlns:wps="http://schemas.microsoft.com/office/word/2010/wordprocessingShape" mc:Ignorable="w14 w15 wp14">
+<w:footnotes xmlns:wpc="http://schemas.microsoft.com/office/word/2010/wordprocessingCanvas" xmlns:cx="http://schemas.microsoft.com/office/drawing/2014/chartex" xmlns:cx1="http://schemas.microsoft.com/office/drawing/2015/9/8/chartex" xmlns:cx2="http://schemas.microsoft.com/office/drawing/2015/10/21/chartex" xmlns:cx3="http://schemas.microsoft.com/office/drawing/2016/5/9/chartex" xmlns:cx4="http://schemas.microsoft.com/office/drawing/2016/5/10/chartex" xmlns:cx5="http://schemas.microsoft.com/office/drawing/2016/5/11/chartex" xmlns:mc="http://schemas.openxmlformats.org/markup-compatibility/2006" xmlns:o="urn:schemas-microsoft-com:office:office" xmlns:r="http://schemas.openxmlformats.org/officeDocument/2006/relationships" xmlns:m="http://schemas.openxmlformats.org/officeDocument/2006/math" xmlns:v="urn:schemas-microsoft-com:vml" xmlns:wp14="http://schemas.microsoft.com/office/word/2010/wordprocessingDrawing" xmlns:wp="http://schemas.openxmlformats.org/drawingml/2006/wordprocessingDrawing" xmlns:w10="urn:schemas-microsoft-com:office:word" xmlns:w="http://schemas.openxmlformats.org/wordprocessingml/2006/main" xmlns:w14="http://schemas.microsoft.com/office/word/2010/wordml" xmlns:w15="http://schemas.microsoft.com/office/word/2012/wordml" xmlns:w16se="http://schemas.microsoft.com/office/word/2015/wordml/symex" xmlns:wpg="http://schemas.microsoft.com/office/word/2010/wordprocessingGroup" xmlns:wpi="http://schemas.microsoft.com/office/word/2010/wordprocessingInk" xmlns:wne="http://schemas.microsoft.com/office/word/2006/wordml" xmlns:wps="http://schemas.microsoft.com/office/word/2010/wordprocessingShape" mc:Ignorable="w14 w15 w16se wp14">
   <w:footnote w:type="separator" w:id="-1">
     <w:p>
       <w:pPr>
@@ -7931,7 +7903,7 @@
 </file>
 
 <file path=word/numbering.xml><?xml version="1.0" encoding="utf-8"?>
-<w:numbering xmlns:wpc="http://schemas.microsoft.com/office/word/2010/wordprocessingCanvas" xmlns:mc="http://schemas.openxmlformats.org/markup-compatibility/2006" xmlns:o="urn:schemas-microsoft-com:office:office" xmlns:r="http://schemas.openxmlformats.org/officeDocument/2006/relationships" xmlns:m="http://schemas.openxmlformats.org/officeDocument/2006/math" xmlns:v="urn:schemas-microsoft-com:vml" xmlns:wp14="http://schemas.microsoft.com/office/word/2010/wordprocessingDrawing" xmlns:wp="http://schemas.openxmlformats.org/drawingml/2006/wordprocessingDrawing" xmlns:w10="urn:schemas-microsoft-com:office:word" xmlns:w="http://schemas.openxmlformats.org/wordprocessingml/2006/main" xmlns:w14="http://schemas.microsoft.com/office/word/2010/wordml" xmlns:w15="http://schemas.microsoft.com/office/word/2012/wordml" xmlns:wpg="http://schemas.microsoft.com/office/word/2010/wordprocessingGroup" xmlns:wpi="http://schemas.microsoft.com/office/word/2010/wordprocessingInk" xmlns:wne="http://schemas.microsoft.com/office/word/2006/wordml" xmlns:wps="http://schemas.microsoft.com/office/word/2010/wordprocessingShape" mc:Ignorable="w14 w15 wp14">
+<w:numbering xmlns:wpc="http://schemas.microsoft.com/office/word/2010/wordprocessingCanvas" xmlns:cx="http://schemas.microsoft.com/office/drawing/2014/chartex" xmlns:cx1="http://schemas.microsoft.com/office/drawing/2015/9/8/chartex" xmlns:cx2="http://schemas.microsoft.com/office/drawing/2015/10/21/chartex" xmlns:cx3="http://schemas.microsoft.com/office/drawing/2016/5/9/chartex" xmlns:cx4="http://schemas.microsoft.com/office/drawing/2016/5/10/chartex" xmlns:cx5="http://schemas.microsoft.com/office/drawing/2016/5/11/chartex" xmlns:mc="http://schemas.openxmlformats.org/markup-compatibility/2006" xmlns:o="urn:schemas-microsoft-com:office:office" xmlns:r="http://schemas.openxmlformats.org/officeDocument/2006/relationships" xmlns:m="http://schemas.openxmlformats.org/officeDocument/2006/math" xmlns:v="urn:schemas-microsoft-com:vml" xmlns:wp14="http://schemas.microsoft.com/office/word/2010/wordprocessingDrawing" xmlns:wp="http://schemas.openxmlformats.org/drawingml/2006/wordprocessingDrawing" xmlns:w10="urn:schemas-microsoft-com:office:word" xmlns:w="http://schemas.openxmlformats.org/wordprocessingml/2006/main" xmlns:w14="http://schemas.microsoft.com/office/word/2010/wordml" xmlns:w15="http://schemas.microsoft.com/office/word/2012/wordml" xmlns:w16se="http://schemas.microsoft.com/office/word/2015/wordml/symex" xmlns:wpg="http://schemas.microsoft.com/office/word/2010/wordprocessingGroup" xmlns:wpi="http://schemas.microsoft.com/office/word/2010/wordprocessingInk" xmlns:wne="http://schemas.microsoft.com/office/word/2006/wordml" xmlns:wps="http://schemas.microsoft.com/office/word/2010/wordprocessingShape" mc:Ignorable="w14 w15 w16se wp14">
   <w:abstractNum w:abstractNumId="0" w15:restartNumberingAfterBreak="0">
     <w:nsid w:val="03AA46C4"/>
     <w:multiLevelType w:val="hybridMultilevel"/>
@@ -10661,7 +10633,7 @@
 </file>
 
 <file path=word/styles.xml><?xml version="1.0" encoding="utf-8"?>
-<w:styles xmlns:mc="http://schemas.openxmlformats.org/markup-compatibility/2006" xmlns:r="http://schemas.openxmlformats.org/officeDocument/2006/relationships" xmlns:w="http://schemas.openxmlformats.org/wordprocessingml/2006/main" xmlns:w14="http://schemas.microsoft.com/office/word/2010/wordml" xmlns:w15="http://schemas.microsoft.com/office/word/2012/wordml" mc:Ignorable="w14 w15">
+<w:styles xmlns:mc="http://schemas.openxmlformats.org/markup-compatibility/2006" xmlns:r="http://schemas.openxmlformats.org/officeDocument/2006/relationships" xmlns:w="http://schemas.openxmlformats.org/wordprocessingml/2006/main" xmlns:w14="http://schemas.microsoft.com/office/word/2010/wordml" xmlns:w15="http://schemas.microsoft.com/office/word/2012/wordml" xmlns:w16se="http://schemas.microsoft.com/office/word/2015/wordml/symex" mc:Ignorable="w14 w15 w16se">
   <w:docDefaults>
     <w:rPrDefault>
       <w:rPr>
@@ -10677,7 +10649,7 @@
       </w:pPr>
     </w:pPrDefault>
   </w:docDefaults>
-  <w:latentStyles w:defLockedState="0" w:defUIPriority="99" w:defSemiHidden="0" w:defUnhideWhenUsed="0" w:defQFormat="0" w:count="371">
+  <w:latentStyles w:defLockedState="0" w:defUIPriority="99" w:defSemiHidden="0" w:defUnhideWhenUsed="0" w:defQFormat="0" w:count="374">
     <w:lsdException w:name="Normal" w:uiPriority="0" w:qFormat="1"/>
     <w:lsdException w:name="heading 1" w:uiPriority="9" w:qFormat="1"/>
     <w:lsdException w:name="heading 2" w:semiHidden="1" w:uiPriority="9" w:unhideWhenUsed="1" w:qFormat="1"/>
@@ -10783,7 +10755,6 @@
     <w:lsdException w:name="HTML Sample" w:semiHidden="1" w:unhideWhenUsed="1"/>
     <w:lsdException w:name="HTML Typewriter" w:semiHidden="1" w:unhideWhenUsed="1"/>
     <w:lsdException w:name="HTML Variable" w:semiHidden="1" w:unhideWhenUsed="1"/>
-    <w:lsdException w:name="Normal Table" w:semiHidden="1" w:unhideWhenUsed="1"/>
     <w:lsdException w:name="annotation subject" w:semiHidden="1" w:unhideWhenUsed="1"/>
     <w:lsdException w:name="No List" w:semiHidden="1" w:unhideWhenUsed="1"/>
     <w:lsdException w:name="Outline List 1" w:semiHidden="1" w:unhideWhenUsed="1"/>
@@ -10828,7 +10799,6 @@
     <w:lsdException w:name="Table Professional" w:semiHidden="1" w:unhideWhenUsed="1"/>
     <w:lsdException w:name="Table Subtle 1" w:semiHidden="1" w:unhideWhenUsed="1"/>
     <w:lsdException w:name="Table Subtle 2" w:semiHidden="1" w:unhideWhenUsed="1"/>
-    <w:lsdException w:name="Table Web 1" w:semiHidden="1" w:unhideWhenUsed="1"/>
     <w:lsdException w:name="Table Web 2" w:semiHidden="1" w:unhideWhenUsed="1"/>
     <w:lsdException w:name="Table Web 3" w:semiHidden="1" w:unhideWhenUsed="1"/>
     <w:lsdException w:name="Balloon Text" w:semiHidden="1" w:unhideWhenUsed="1"/>
@@ -11049,6 +11019,9 @@
     <w:lsdException w:name="List Table 5 Dark Accent 6" w:uiPriority="50"/>
     <w:lsdException w:name="List Table 6 Colorful Accent 6" w:uiPriority="51"/>
     <w:lsdException w:name="List Table 7 Colorful Accent 6" w:uiPriority="52"/>
+    <w:lsdException w:name="Mention" w:semiHidden="1" w:unhideWhenUsed="1"/>
+    <w:lsdException w:name="Smart Hyperlink" w:semiHidden="1" w:unhideWhenUsed="1"/>
+    <w:lsdException w:name="Hashtag" w:semiHidden="1" w:unhideWhenUsed="1"/>
   </w:latentStyles>
   <w:style w:type="paragraph" w:default="1" w:styleId="Normale">
     <w:name w:val="Normal"/>
@@ -11567,7 +11540,7 @@
 </file>
 
 <file path=customXml/itemProps1.xml><?xml version="1.0" encoding="utf-8"?>
-<ds:datastoreItem xmlns:ds="http://schemas.openxmlformats.org/officeDocument/2006/customXml" ds:itemID="{0F74E290-4641-43AD-83DC-1BDC3D7436AA}">
+<ds:datastoreItem xmlns:ds="http://schemas.openxmlformats.org/officeDocument/2006/customXml" ds:itemID="{F14F4C79-3021-48A9-8AA1-3EDDC76D96D3}">
   <ds:schemaRefs>
     <ds:schemaRef ds:uri="http://schemas.openxmlformats.org/officeDocument/2006/bibliography"/>
   </ds:schemaRefs>

</xml_diff>

<commit_message>
Inserimento dei test nella documentazione
</commit_message>
<xml_diff>
--- a/IlMagnifico/res/documento_di_progetto.docx
+++ b/IlMagnifico/res/documento_di_progetto.docx
@@ -3503,12 +3503,7 @@
       </w:r>
       <w:r>
         <w:lastRenderedPageBreak/>
-        <w:t>il tabellone. Tutti i metodi per lo spostamento del fa</w:t>
-      </w:r>
-      <w:bookmarkStart w:id="11" w:name="_GoBack"/>
-      <w:bookmarkEnd w:id="11"/>
-      <w:r>
-        <w:t xml:space="preserve">migliare sono </w:t>
+        <w:t xml:space="preserve">il tabellone. Tutti i metodi per lo spostamento del famigliare sono </w:t>
       </w:r>
       <w:r>
         <w:rPr>
@@ -3940,11 +3935,11 @@
         <w:pStyle w:val="Titolo2"/>
         <w:ind w:left="704" w:hanging="719"/>
       </w:pPr>
-      <w:bookmarkStart w:id="12" w:name="_Toc485292866"/>
+      <w:bookmarkStart w:id="11" w:name="_Toc485292866"/>
       <w:r>
         <w:t>La classe Partita</w:t>
       </w:r>
-      <w:bookmarkEnd w:id="12"/>
+      <w:bookmarkEnd w:id="11"/>
     </w:p>
     <w:p>
       <w:pPr>
@@ -4136,12 +4131,12 @@
         <w:spacing w:after="194"/>
         <w:ind w:left="542" w:hanging="557"/>
       </w:pPr>
-      <w:bookmarkStart w:id="13" w:name="_Toc485292867"/>
+      <w:bookmarkStart w:id="12" w:name="_Toc485292867"/>
       <w:r>
         <w:lastRenderedPageBreak/>
         <w:t>Server e Comunicazione</w:t>
       </w:r>
-      <w:bookmarkEnd w:id="13"/>
+      <w:bookmarkEnd w:id="12"/>
     </w:p>
     <w:p>
       <w:r>
@@ -4417,12 +4412,12 @@
         <w:pStyle w:val="Titolo2"/>
         <w:ind w:left="704" w:hanging="719"/>
       </w:pPr>
-      <w:bookmarkStart w:id="14" w:name="_Toc485292868"/>
+      <w:bookmarkStart w:id="13" w:name="_Toc485292868"/>
       <w:r>
         <w:lastRenderedPageBreak/>
         <w:t>Server</w:t>
       </w:r>
-      <w:bookmarkEnd w:id="14"/>
+      <w:bookmarkEnd w:id="13"/>
     </w:p>
     <w:p>
       <w:r>
@@ -5519,12 +5514,12 @@
         <w:pStyle w:val="Titolo2"/>
         <w:ind w:left="704" w:hanging="719"/>
       </w:pPr>
-      <w:bookmarkStart w:id="15" w:name="_Toc485292869"/>
+      <w:bookmarkStart w:id="14" w:name="_Toc485292869"/>
       <w:r>
         <w:lastRenderedPageBreak/>
         <w:t>Flusso di esecuzione</w:t>
       </w:r>
-      <w:bookmarkEnd w:id="15"/>
+      <w:bookmarkEnd w:id="14"/>
     </w:p>
     <w:p>
       <w:pPr>
@@ -5822,11 +5817,11 @@
         <w:pStyle w:val="Titolo2"/>
         <w:ind w:left="704" w:hanging="719"/>
       </w:pPr>
-      <w:bookmarkStart w:id="16" w:name="_Toc485292870"/>
+      <w:bookmarkStart w:id="15" w:name="_Toc485292870"/>
       <w:r>
         <w:t>Comunicazione</w:t>
       </w:r>
-      <w:bookmarkEnd w:id="16"/>
+      <w:bookmarkEnd w:id="15"/>
     </w:p>
     <w:p>
       <w:pPr>
@@ -6915,12 +6910,12 @@
         <w:spacing w:after="194"/>
         <w:ind w:left="542" w:hanging="557"/>
       </w:pPr>
-      <w:bookmarkStart w:id="17" w:name="_Toc485292871"/>
+      <w:bookmarkStart w:id="16" w:name="_Toc485292871"/>
       <w:r>
         <w:lastRenderedPageBreak/>
         <w:t>Client</w:t>
       </w:r>
-      <w:bookmarkEnd w:id="17"/>
+      <w:bookmarkEnd w:id="16"/>
     </w:p>
     <w:p>
       <w:r>
@@ -7245,12 +7240,12 @@
         <w:pStyle w:val="Titolo1"/>
         <w:ind w:left="542" w:hanging="557"/>
       </w:pPr>
-      <w:bookmarkStart w:id="18" w:name="_Toc485292872"/>
+      <w:bookmarkStart w:id="17" w:name="_Toc485292872"/>
       <w:r>
         <w:lastRenderedPageBreak/>
         <w:t>Grafica</w:t>
       </w:r>
-      <w:bookmarkEnd w:id="18"/>
+      <w:bookmarkEnd w:id="17"/>
     </w:p>
     <w:p>
       <w:pPr>
@@ -7366,11 +7361,11 @@
         <w:pStyle w:val="Titolo2"/>
         <w:ind w:left="704" w:hanging="719"/>
       </w:pPr>
-      <w:bookmarkStart w:id="19" w:name="_Toc485292873"/>
+      <w:bookmarkStart w:id="18" w:name="_Toc485292873"/>
       <w:r>
         <w:t>Gli FXML e i CSS</w:t>
       </w:r>
-      <w:bookmarkEnd w:id="19"/>
+      <w:bookmarkEnd w:id="18"/>
     </w:p>
     <w:p>
       <w:pPr>
@@ -7458,11 +7453,11 @@
         <w:pStyle w:val="Titolo2"/>
         <w:ind w:left="704" w:hanging="719"/>
       </w:pPr>
-      <w:bookmarkStart w:id="20" w:name="_Toc485292874"/>
+      <w:bookmarkStart w:id="19" w:name="_Toc485292874"/>
       <w:r>
         <w:t>Le immagini</w:t>
       </w:r>
-      <w:bookmarkEnd w:id="20"/>
+      <w:bookmarkEnd w:id="19"/>
     </w:p>
     <w:p>
       <w:pPr>
@@ -7555,11 +7550,11 @@
         <w:pStyle w:val="Titolo2"/>
         <w:ind w:left="704" w:hanging="719"/>
       </w:pPr>
-      <w:bookmarkStart w:id="21" w:name="_Toc485292875"/>
+      <w:bookmarkStart w:id="20" w:name="_Toc485292875"/>
       <w:r>
         <w:t>I controller</w:t>
       </w:r>
-      <w:bookmarkEnd w:id="21"/>
+      <w:bookmarkEnd w:id="20"/>
     </w:p>
     <w:p>
       <w:pPr>
@@ -7623,11 +7618,11 @@
         <w:pStyle w:val="Titolo1"/>
         <w:ind w:left="542" w:hanging="557"/>
       </w:pPr>
-      <w:bookmarkStart w:id="22" w:name="_Toc485292876"/>
+      <w:bookmarkStart w:id="21" w:name="_Toc485292876"/>
       <w:r>
         <w:t>Test</w:t>
       </w:r>
-      <w:bookmarkEnd w:id="22"/>
+      <w:bookmarkEnd w:id="21"/>
     </w:p>
     <w:p>
       <w:pPr>
@@ -7635,119 +7630,999 @@
         <w:ind w:left="-5" w:right="141"/>
       </w:pPr>
       <w:r>
-        <w:t>Qui viene elencato un insieme di miglioramenti o implementazioni di funzionalità future:</w:t>
-      </w:r>
-    </w:p>
-    <w:p>
-      <w:pPr>
+        <w:t>I test implementati sono basati principalmente sul controllo delle fasi avanzate di gioco e sulla correttezza dei metodi che legano le scelte del giocatore alle dovute conseguenze nel gioco. E’ stata fatta la scelta di non implementare test parametrici in quanto il numero di scelte effettuabili dall’utente sono molteplici e molto simili tra loro.</w:t>
+      </w:r>
+      <w:bookmarkStart w:id="22" w:name="_GoBack"/>
+      <w:bookmarkEnd w:id="22"/>
+    </w:p>
+    <w:p>
+      <w:pPr>
+        <w:pStyle w:val="Titolo2"/>
+      </w:pPr>
+      <w:proofErr w:type="spellStart"/>
+      <w:r>
+        <w:t>GameTest</w:t>
+      </w:r>
+      <w:proofErr w:type="spellEnd"/>
+    </w:p>
+    <w:p>
+      <w:pPr>
+        <w:spacing w:after="188"/>
+        <w:ind w:left="-5" w:right="141"/>
+      </w:pPr>
+      <w:r>
+        <w:t xml:space="preserve">La classe </w:t>
+      </w:r>
+      <w:proofErr w:type="spellStart"/>
+      <w:r>
+        <w:t>GameTest</w:t>
+      </w:r>
+      <w:proofErr w:type="spellEnd"/>
+      <w:r>
+        <w:t xml:space="preserve"> contiene i test più significativi relativi alle possibili azioni nel gioco da parte dell’utente ed alla gestione dell’avanzamento dei turni, nonché della gestione della fase del Rapporto col Vaticano. Di seguito vengono indicati i test implementati in </w:t>
+      </w:r>
+      <w:proofErr w:type="spellStart"/>
+      <w:r>
+        <w:t>GameTest</w:t>
+      </w:r>
+      <w:proofErr w:type="spellEnd"/>
+      <w:r>
+        <w:t>:</w:t>
+      </w:r>
+    </w:p>
+    <w:p>
+      <w:pPr>
+        <w:pStyle w:val="Paragrafoelenco"/>
         <w:numPr>
           <w:ilvl w:val="0"/>
-          <w:numId w:val="10"/>
+          <w:numId w:val="23"/>
         </w:numPr>
-        <w:spacing w:after="183"/>
-        <w:ind w:right="141" w:hanging="299"/>
-      </w:pPr>
-      <w:r>
-        <w:t>Aggiungere un’interfaccia grafica al server per rendere più leggibili i log</w:t>
-      </w:r>
-    </w:p>
-    <w:p>
-      <w:pPr>
+        <w:spacing w:after="188"/>
+        <w:ind w:right="141"/>
+      </w:pPr>
+      <w:proofErr w:type="spellStart"/>
+      <w:r>
+        <w:rPr>
+          <w:rFonts w:ascii="Consolas" w:eastAsiaTheme="minorEastAsia" w:hAnsi="Consolas" w:cs="Consolas"/>
+          <w:sz w:val="20"/>
+          <w:szCs w:val="20"/>
+          <w:highlight w:val="lightGray"/>
+        </w:rPr>
+        <w:t>testGiroDiTurniTerminato</w:t>
+      </w:r>
+      <w:proofErr w:type="spellEnd"/>
+      <w:r>
+        <w:rPr>
+          <w:rFonts w:ascii="Consolas" w:eastAsiaTheme="minorEastAsia" w:hAnsi="Consolas" w:cs="Consolas"/>
+          <w:sz w:val="20"/>
+          <w:szCs w:val="20"/>
+        </w:rPr>
+        <w:t>-&gt;verifica che venga gestita la fine del turno corrente e ne inizi uno nuovo</w:t>
+      </w:r>
+    </w:p>
+    <w:p>
+      <w:pPr>
+        <w:pStyle w:val="Paragrafoelenco"/>
         <w:numPr>
           <w:ilvl w:val="0"/>
-          <w:numId w:val="10"/>
+          <w:numId w:val="23"/>
         </w:numPr>
         <w:spacing w:after="188"/>
-        <w:ind w:right="141" w:hanging="299"/>
-      </w:pPr>
-      <w:r>
-        <w:t xml:space="preserve">Permettere di tornare indietro nelle mosse nella partita il locale, e magari anche in quella online entro un certo </w:t>
-      </w:r>
-      <w:proofErr w:type="spellStart"/>
-      <w:r>
-        <w:t>timeout</w:t>
-      </w:r>
-      <w:proofErr w:type="spellEnd"/>
-      <w:r>
-        <w:t>. Questa funzionalità necessita di modificare abbastanza la struttura di alcune classi, poiché attualmente il gioco non mantiene informazione riguardo le mosse precedenti</w:t>
-      </w:r>
-    </w:p>
-    <w:p>
-      <w:pPr>
+        <w:ind w:right="141"/>
+      </w:pPr>
+      <w:proofErr w:type="spellStart"/>
+      <w:r>
+        <w:rPr>
+          <w:rFonts w:ascii="Consolas" w:eastAsiaTheme="minorEastAsia" w:hAnsi="Consolas" w:cs="Consolas"/>
+          <w:sz w:val="20"/>
+          <w:szCs w:val="20"/>
+          <w:highlight w:val="lightGray"/>
+        </w:rPr>
+        <w:t>testFinePeriodo</w:t>
+      </w:r>
+      <w:proofErr w:type="spellEnd"/>
+      <w:r>
+        <w:rPr>
+          <w:rFonts w:ascii="Consolas" w:eastAsiaTheme="minorEastAsia" w:hAnsi="Consolas" w:cs="Consolas"/>
+          <w:sz w:val="20"/>
+          <w:szCs w:val="20"/>
+        </w:rPr>
+        <w:t>-&gt;verifica che venga gestito il passaggio da un periodo all’altro alla fine della fase del Rapporto col Vaticano</w:t>
+      </w:r>
+    </w:p>
+    <w:p>
+      <w:pPr>
+        <w:pStyle w:val="Paragrafoelenco"/>
         <w:numPr>
           <w:ilvl w:val="0"/>
-          <w:numId w:val="10"/>
+          <w:numId w:val="23"/>
         </w:numPr>
-        <w:spacing w:after="194"/>
-        <w:ind w:right="141" w:hanging="299"/>
-      </w:pPr>
-      <w:r>
-        <w:t xml:space="preserve">Con l’implementazione del punto precedente sarebbe anche </w:t>
-      </w:r>
-      <w:proofErr w:type="spellStart"/>
-      <w:r>
-        <w:t>possibileimplementare</w:t>
-      </w:r>
-      <w:proofErr w:type="spellEnd"/>
-      <w:r>
-        <w:t xml:space="preserve"> la mossa </w:t>
-      </w:r>
-      <w:r>
-        <w:rPr>
-          <w:i/>
-        </w:rPr>
-        <w:t>en passant</w:t>
-      </w:r>
-    </w:p>
-    <w:p>
-      <w:pPr>
+        <w:spacing w:after="188"/>
+        <w:ind w:right="141"/>
+      </w:pPr>
+      <w:proofErr w:type="spellStart"/>
+      <w:r>
+        <w:rPr>
+          <w:rFonts w:ascii="Consolas" w:eastAsiaTheme="minorEastAsia" w:hAnsi="Consolas" w:cs="Consolas"/>
+          <w:sz w:val="20"/>
+          <w:szCs w:val="20"/>
+          <w:highlight w:val="lightGray"/>
+        </w:rPr>
+        <w:t>testRapportoVaticano</w:t>
+      </w:r>
+      <w:proofErr w:type="spellEnd"/>
+      <w:r>
+        <w:rPr>
+          <w:rFonts w:ascii="Consolas" w:eastAsiaTheme="minorEastAsia" w:hAnsi="Consolas" w:cs="Consolas"/>
+          <w:sz w:val="20"/>
+          <w:szCs w:val="20"/>
+        </w:rPr>
+        <w:t>-&gt;verifica della corretta gestione della fase del Rapporto col Vaticano e dei metodi che permettono ai singoli giocatori di supportare la Chiesa</w:t>
+      </w:r>
+    </w:p>
+    <w:p>
+      <w:pPr>
+        <w:pStyle w:val="Paragrafoelenco"/>
         <w:numPr>
           <w:ilvl w:val="0"/>
-          <w:numId w:val="10"/>
+          <w:numId w:val="23"/>
         </w:numPr>
         <w:spacing w:after="188"/>
-        <w:ind w:right="141" w:hanging="299"/>
-      </w:pPr>
-      <w:r>
-        <w:t xml:space="preserve">Si potrebbe inoltre implementare la possibilità di giocare con un </w:t>
-      </w:r>
-      <w:proofErr w:type="spellStart"/>
-      <w:r>
-        <w:t>utentespecifico</w:t>
-      </w:r>
-      <w:proofErr w:type="spellEnd"/>
-      <w:r>
-        <w:t>.</w:t>
-      </w:r>
-    </w:p>
-    <w:p>
-      <w:pPr>
+        <w:ind w:right="141"/>
+      </w:pPr>
+      <w:proofErr w:type="spellStart"/>
+      <w:r>
+        <w:rPr>
+          <w:rFonts w:ascii="Consolas" w:eastAsiaTheme="minorEastAsia" w:hAnsi="Consolas" w:cs="Consolas"/>
+          <w:sz w:val="20"/>
+          <w:szCs w:val="20"/>
+          <w:highlight w:val="lightGray"/>
+        </w:rPr>
+        <w:lastRenderedPageBreak/>
+        <w:t>testOnMarket</w:t>
+      </w:r>
+      <w:proofErr w:type="spellEnd"/>
+      <w:r>
+        <w:rPr>
+          <w:rFonts w:ascii="Consolas" w:eastAsiaTheme="minorEastAsia" w:hAnsi="Consolas" w:cs="Consolas"/>
+          <w:sz w:val="20"/>
+          <w:szCs w:val="20"/>
+        </w:rPr>
+        <w:t>-&gt;verifica il corretto funzionamento dei metodi che permettono al giocatore di posizionare un famigliare su una zona Mercato</w:t>
+      </w:r>
+    </w:p>
+    <w:p>
+      <w:pPr>
+        <w:pStyle w:val="Paragrafoelenco"/>
         <w:numPr>
           <w:ilvl w:val="0"/>
-          <w:numId w:val="10"/>
+          <w:numId w:val="23"/>
         </w:numPr>
         <w:spacing w:after="188"/>
-        <w:ind w:right="141" w:hanging="299"/>
-      </w:pPr>
-      <w:r>
-        <w:t xml:space="preserve">Anche l’introduzione di un </w:t>
-      </w:r>
-      <w:proofErr w:type="spellStart"/>
-      <w:r>
-        <w:t>menù</w:t>
-      </w:r>
-      <w:proofErr w:type="spellEnd"/>
-      <w:r>
-        <w:t xml:space="preserve"> contestuale in cui scegliere magari </w:t>
-      </w:r>
-      <w:proofErr w:type="spellStart"/>
-      <w:r>
-        <w:t>icolori</w:t>
-      </w:r>
-      <w:proofErr w:type="spellEnd"/>
-      <w:r>
-        <w:t xml:space="preserve"> della scacchiera o un set di pedine specifiche.</w:t>
-      </w:r>
+        <w:ind w:right="141"/>
+      </w:pPr>
+      <w:proofErr w:type="spellStart"/>
+      <w:r>
+        <w:rPr>
+          <w:rFonts w:ascii="Consolas" w:eastAsiaTheme="minorEastAsia" w:hAnsi="Consolas" w:cs="Consolas"/>
+          <w:sz w:val="20"/>
+          <w:szCs w:val="20"/>
+          <w:highlight w:val="lightGray"/>
+        </w:rPr>
+        <w:t>testOnTower</w:t>
+      </w:r>
+      <w:proofErr w:type="spellEnd"/>
+      <w:r>
+        <w:rPr>
+          <w:rFonts w:ascii="Consolas" w:eastAsiaTheme="minorEastAsia" w:hAnsi="Consolas" w:cs="Consolas"/>
+          <w:sz w:val="20"/>
+          <w:szCs w:val="20"/>
+        </w:rPr>
+        <w:t>-&gt;</w:t>
+      </w:r>
+      <w:r>
+        <w:rPr>
+          <w:rFonts w:ascii="Consolas" w:eastAsiaTheme="minorEastAsia" w:hAnsi="Consolas" w:cs="Consolas"/>
+          <w:sz w:val="20"/>
+          <w:szCs w:val="20"/>
+        </w:rPr>
+        <w:t>verifica il corretto funzionamento dei metodi che permettono al giocatore di posizi</w:t>
+      </w:r>
+      <w:r>
+        <w:rPr>
+          <w:rFonts w:ascii="Consolas" w:eastAsiaTheme="minorEastAsia" w:hAnsi="Consolas" w:cs="Consolas"/>
+          <w:sz w:val="20"/>
+          <w:szCs w:val="20"/>
+        </w:rPr>
+        <w:t>onare un famigliare su un piano di una torre</w:t>
+      </w:r>
+    </w:p>
+    <w:p>
+      <w:pPr>
+        <w:pStyle w:val="Paragrafoelenco"/>
+        <w:numPr>
+          <w:ilvl w:val="0"/>
+          <w:numId w:val="23"/>
+        </w:numPr>
+        <w:spacing w:after="188"/>
+        <w:ind w:right="141"/>
+      </w:pPr>
+      <w:proofErr w:type="spellStart"/>
+      <w:r>
+        <w:rPr>
+          <w:rFonts w:ascii="Consolas" w:eastAsiaTheme="minorEastAsia" w:hAnsi="Consolas" w:cs="Consolas"/>
+          <w:sz w:val="20"/>
+          <w:szCs w:val="20"/>
+          <w:highlight w:val="lightGray"/>
+        </w:rPr>
+        <w:t>testOnCouncilPalace</w:t>
+      </w:r>
+      <w:proofErr w:type="spellEnd"/>
+      <w:r>
+        <w:rPr>
+          <w:rFonts w:ascii="Consolas" w:eastAsiaTheme="minorEastAsia" w:hAnsi="Consolas" w:cs="Consolas"/>
+          <w:sz w:val="20"/>
+          <w:szCs w:val="20"/>
+        </w:rPr>
+        <w:t>-&gt;verifica il corretto funzionamento dei metodi che permettono al giocatore di posizionare un famigliare sulla zona Palazzo del Consiglio</w:t>
+      </w:r>
+    </w:p>
+    <w:p>
+      <w:pPr>
+        <w:pStyle w:val="Paragrafoelenco"/>
+        <w:numPr>
+          <w:ilvl w:val="0"/>
+          <w:numId w:val="23"/>
+        </w:numPr>
+        <w:spacing w:after="188"/>
+        <w:ind w:right="141"/>
+      </w:pPr>
+      <w:proofErr w:type="spellStart"/>
+      <w:r>
+        <w:rPr>
+          <w:rFonts w:ascii="Consolas" w:eastAsiaTheme="minorEastAsia" w:hAnsi="Consolas" w:cs="Consolas"/>
+          <w:sz w:val="20"/>
+          <w:szCs w:val="20"/>
+          <w:highlight w:val="lightGray"/>
+        </w:rPr>
+        <w:t>testOnHarvestRound</w:t>
+      </w:r>
+      <w:proofErr w:type="spellEnd"/>
+      <w:r>
+        <w:rPr>
+          <w:rFonts w:ascii="Consolas" w:eastAsiaTheme="minorEastAsia" w:hAnsi="Consolas" w:cs="Consolas"/>
+          <w:sz w:val="20"/>
+          <w:szCs w:val="20"/>
+        </w:rPr>
+        <w:t>-&gt;verifica il corretto funzionamento dei metodi che permettono al giocatore di posizionare un famigliare sulla zona di Raccolto rotonda</w:t>
+      </w:r>
+    </w:p>
+    <w:p>
+      <w:pPr>
+        <w:pStyle w:val="Paragrafoelenco"/>
+        <w:numPr>
+          <w:ilvl w:val="0"/>
+          <w:numId w:val="23"/>
+        </w:numPr>
+        <w:spacing w:after="188"/>
+        <w:ind w:right="141"/>
+      </w:pPr>
+      <w:proofErr w:type="spellStart"/>
+      <w:r>
+        <w:rPr>
+          <w:rFonts w:ascii="Consolas" w:eastAsiaTheme="minorEastAsia" w:hAnsi="Consolas" w:cs="Consolas"/>
+          <w:sz w:val="20"/>
+          <w:szCs w:val="20"/>
+          <w:highlight w:val="lightGray"/>
+        </w:rPr>
+        <w:t>testOnHarvestOval</w:t>
+      </w:r>
+      <w:proofErr w:type="spellEnd"/>
+      <w:r>
+        <w:rPr>
+          <w:rFonts w:ascii="Consolas" w:eastAsiaTheme="minorEastAsia" w:hAnsi="Consolas" w:cs="Consolas"/>
+          <w:sz w:val="20"/>
+          <w:szCs w:val="20"/>
+        </w:rPr>
+        <w:t>-&gt;verifica il corretto funzionamento dei metodi che permettono al giocatore di posizionare un famigliare sulla zona di Raccolto Ovale</w:t>
+      </w:r>
+    </w:p>
+    <w:p>
+      <w:pPr>
+        <w:pStyle w:val="Paragrafoelenco"/>
+        <w:numPr>
+          <w:ilvl w:val="0"/>
+          <w:numId w:val="23"/>
+        </w:numPr>
+        <w:spacing w:after="188"/>
+        <w:ind w:right="141"/>
+      </w:pPr>
+      <w:proofErr w:type="spellStart"/>
+      <w:r>
+        <w:rPr>
+          <w:rFonts w:ascii="Consolas" w:eastAsiaTheme="minorEastAsia" w:hAnsi="Consolas" w:cs="Consolas"/>
+          <w:sz w:val="20"/>
+          <w:szCs w:val="20"/>
+          <w:highlight w:val="lightGray"/>
+        </w:rPr>
+        <w:t>testOnProductionRound</w:t>
+      </w:r>
+      <w:proofErr w:type="spellEnd"/>
+      <w:r>
+        <w:rPr>
+          <w:rFonts w:ascii="Consolas" w:eastAsiaTheme="minorEastAsia" w:hAnsi="Consolas" w:cs="Consolas"/>
+          <w:sz w:val="20"/>
+          <w:szCs w:val="20"/>
+        </w:rPr>
+        <w:t>-&gt;verifica il corretto funzionamento dei metodi che permettono al giocatore di posizionare un f</w:t>
+      </w:r>
+      <w:r>
+        <w:rPr>
+          <w:rFonts w:ascii="Consolas" w:eastAsiaTheme="minorEastAsia" w:hAnsi="Consolas" w:cs="Consolas"/>
+          <w:sz w:val="20"/>
+          <w:szCs w:val="20"/>
+        </w:rPr>
+        <w:t>amigliare sulla zona di Produzione</w:t>
+      </w:r>
+      <w:r>
+        <w:rPr>
+          <w:rFonts w:ascii="Consolas" w:eastAsiaTheme="minorEastAsia" w:hAnsi="Consolas" w:cs="Consolas"/>
+          <w:sz w:val="20"/>
+          <w:szCs w:val="20"/>
+        </w:rPr>
+        <w:t xml:space="preserve"> rotonda</w:t>
+      </w:r>
+    </w:p>
+    <w:p>
+      <w:pPr>
+        <w:pStyle w:val="Paragrafoelenco"/>
+        <w:numPr>
+          <w:ilvl w:val="0"/>
+          <w:numId w:val="23"/>
+        </w:numPr>
+        <w:spacing w:after="188"/>
+        <w:ind w:right="141"/>
+      </w:pPr>
+      <w:proofErr w:type="spellStart"/>
+      <w:r>
+        <w:rPr>
+          <w:rFonts w:ascii="Consolas" w:eastAsiaTheme="minorEastAsia" w:hAnsi="Consolas" w:cs="Consolas"/>
+          <w:sz w:val="20"/>
+          <w:szCs w:val="20"/>
+          <w:highlight w:val="lightGray"/>
+        </w:rPr>
+        <w:t>testOnProductionOval</w:t>
+      </w:r>
+      <w:proofErr w:type="spellEnd"/>
+      <w:r>
+        <w:rPr>
+          <w:rFonts w:ascii="Consolas" w:eastAsiaTheme="minorEastAsia" w:hAnsi="Consolas" w:cs="Consolas"/>
+          <w:sz w:val="20"/>
+          <w:szCs w:val="20"/>
+        </w:rPr>
+        <w:t xml:space="preserve">-&gt;verifica il corretto funzionamento dei metodi che permettono al giocatore di posizionare un famigliare sulla zona di Produzione </w:t>
+      </w:r>
+      <w:r>
+        <w:rPr>
+          <w:rFonts w:ascii="Consolas" w:eastAsiaTheme="minorEastAsia" w:hAnsi="Consolas" w:cs="Consolas"/>
+          <w:sz w:val="20"/>
+          <w:szCs w:val="20"/>
+        </w:rPr>
+        <w:t>ovale</w:t>
+      </w:r>
+    </w:p>
+    <w:p>
+      <w:pPr>
+        <w:pStyle w:val="Paragrafoelenco"/>
+        <w:numPr>
+          <w:ilvl w:val="0"/>
+          <w:numId w:val="23"/>
+        </w:numPr>
+        <w:spacing w:after="188"/>
+        <w:ind w:right="141"/>
+      </w:pPr>
+      <w:proofErr w:type="spellStart"/>
+      <w:r>
+        <w:rPr>
+          <w:rFonts w:ascii="Consolas" w:eastAsiaTheme="minorEastAsia" w:hAnsi="Consolas" w:cs="Consolas"/>
+          <w:sz w:val="20"/>
+          <w:szCs w:val="20"/>
+          <w:highlight w:val="lightGray"/>
+        </w:rPr>
+        <w:t>testOnMarketExceptionSpaceTaken</w:t>
+      </w:r>
+      <w:proofErr w:type="spellEnd"/>
+      <w:r>
+        <w:rPr>
+          <w:rFonts w:ascii="Consolas" w:eastAsiaTheme="minorEastAsia" w:hAnsi="Consolas" w:cs="Consolas"/>
+          <w:sz w:val="20"/>
+          <w:szCs w:val="20"/>
+        </w:rPr>
+        <w:t xml:space="preserve">-&gt;verifica nel metodo </w:t>
+      </w:r>
+      <w:proofErr w:type="spellStart"/>
+      <w:r>
+        <w:rPr>
+          <w:rFonts w:ascii="Consolas" w:eastAsiaTheme="minorEastAsia" w:hAnsi="Consolas" w:cs="Consolas"/>
+          <w:sz w:val="20"/>
+          <w:szCs w:val="20"/>
+        </w:rPr>
+        <w:t>onMarket</w:t>
+      </w:r>
+      <w:proofErr w:type="spellEnd"/>
+      <w:r>
+        <w:rPr>
+          <w:rFonts w:ascii="Consolas" w:eastAsiaTheme="minorEastAsia" w:hAnsi="Consolas" w:cs="Consolas"/>
+          <w:sz w:val="20"/>
+          <w:szCs w:val="20"/>
+        </w:rPr>
+        <w:t xml:space="preserve"> la corretta gestione dell’eccezione </w:t>
+      </w:r>
+      <w:proofErr w:type="spellStart"/>
+      <w:r>
+        <w:rPr>
+          <w:rFonts w:ascii="Consolas" w:eastAsiaTheme="minorEastAsia" w:hAnsi="Consolas" w:cs="Consolas"/>
+          <w:sz w:val="20"/>
+          <w:szCs w:val="20"/>
+        </w:rPr>
+        <w:t>SpaceTaken</w:t>
+      </w:r>
+      <w:proofErr w:type="spellEnd"/>
+      <w:r>
+        <w:rPr>
+          <w:rFonts w:ascii="Consolas" w:eastAsiaTheme="minorEastAsia" w:hAnsi="Consolas" w:cs="Consolas"/>
+          <w:sz w:val="20"/>
+          <w:szCs w:val="20"/>
+        </w:rPr>
+        <w:t xml:space="preserve"> che si verifica spostando un famigliare su una zona già occupata</w:t>
+      </w:r>
+    </w:p>
+    <w:p>
+      <w:pPr>
+        <w:pStyle w:val="Paragrafoelenco"/>
+        <w:numPr>
+          <w:ilvl w:val="0"/>
+          <w:numId w:val="23"/>
+        </w:numPr>
+        <w:spacing w:after="188"/>
+        <w:ind w:right="141"/>
+      </w:pPr>
+      <w:proofErr w:type="spellStart"/>
+      <w:r>
+        <w:rPr>
+          <w:rFonts w:ascii="Consolas" w:eastAsiaTheme="minorEastAsia" w:hAnsi="Consolas" w:cs="Consolas"/>
+          <w:sz w:val="20"/>
+          <w:szCs w:val="20"/>
+          <w:highlight w:val="lightGray"/>
+        </w:rPr>
+        <w:t>testOnMarketExceptionInvalidPosition</w:t>
+      </w:r>
+      <w:proofErr w:type="spellEnd"/>
+      <w:r>
+        <w:rPr>
+          <w:rFonts w:ascii="Consolas" w:eastAsiaTheme="minorEastAsia" w:hAnsi="Consolas" w:cs="Consolas"/>
+          <w:sz w:val="20"/>
+          <w:szCs w:val="20"/>
+        </w:rPr>
+        <w:t xml:space="preserve">-&gt;verifica nel metodo </w:t>
+      </w:r>
+      <w:proofErr w:type="spellStart"/>
+      <w:r>
+        <w:rPr>
+          <w:rFonts w:ascii="Consolas" w:eastAsiaTheme="minorEastAsia" w:hAnsi="Consolas" w:cs="Consolas"/>
+          <w:sz w:val="20"/>
+          <w:szCs w:val="20"/>
+        </w:rPr>
+        <w:t>onMarket</w:t>
+      </w:r>
+      <w:proofErr w:type="spellEnd"/>
+      <w:r>
+        <w:rPr>
+          <w:rFonts w:ascii="Consolas" w:eastAsiaTheme="minorEastAsia" w:hAnsi="Consolas" w:cs="Consolas"/>
+          <w:sz w:val="20"/>
+          <w:szCs w:val="20"/>
+        </w:rPr>
+        <w:t xml:space="preserve"> la corretta gestione dell’eccezione </w:t>
+      </w:r>
+      <w:proofErr w:type="spellStart"/>
+      <w:r>
+        <w:rPr>
+          <w:rFonts w:ascii="Consolas" w:eastAsiaTheme="minorEastAsia" w:hAnsi="Consolas" w:cs="Consolas"/>
+          <w:sz w:val="20"/>
+          <w:szCs w:val="20"/>
+        </w:rPr>
+        <w:t>InvalidPosition</w:t>
+      </w:r>
+      <w:proofErr w:type="spellEnd"/>
+      <w:r>
+        <w:rPr>
+          <w:rFonts w:ascii="Consolas" w:eastAsiaTheme="minorEastAsia" w:hAnsi="Consolas" w:cs="Consolas"/>
+          <w:sz w:val="20"/>
+          <w:szCs w:val="20"/>
+        </w:rPr>
+        <w:t xml:space="preserve"> che si verifica spostando un famigliare su una zona non valida</w:t>
+      </w:r>
+    </w:p>
+    <w:p>
+      <w:pPr>
+        <w:pStyle w:val="Paragrafoelenco"/>
+        <w:numPr>
+          <w:ilvl w:val="0"/>
+          <w:numId w:val="23"/>
+        </w:numPr>
+        <w:spacing w:after="188"/>
+        <w:ind w:right="141"/>
+      </w:pPr>
+      <w:proofErr w:type="spellStart"/>
+      <w:r>
+        <w:rPr>
+          <w:rFonts w:ascii="Consolas" w:eastAsiaTheme="minorEastAsia" w:hAnsi="Consolas" w:cs="Consolas"/>
+          <w:sz w:val="20"/>
+          <w:szCs w:val="20"/>
+          <w:highlight w:val="lightGray"/>
+        </w:rPr>
+        <w:t>testOnMarketExceptionInsufficientFamiliarValue</w:t>
+      </w:r>
+      <w:proofErr w:type="spellEnd"/>
+      <w:r>
+        <w:rPr>
+          <w:rFonts w:ascii="Consolas" w:eastAsiaTheme="minorEastAsia" w:hAnsi="Consolas" w:cs="Consolas"/>
+          <w:sz w:val="20"/>
+          <w:szCs w:val="20"/>
+        </w:rPr>
+        <w:t>-&gt;</w:t>
+      </w:r>
+      <w:r>
+        <w:rPr>
+          <w:rFonts w:ascii="Consolas" w:eastAsiaTheme="minorEastAsia" w:hAnsi="Consolas" w:cs="Consolas"/>
+          <w:sz w:val="20"/>
+          <w:szCs w:val="20"/>
+        </w:rPr>
+        <w:t xml:space="preserve">verifica </w:t>
+      </w:r>
+      <w:r>
+        <w:rPr>
+          <w:rFonts w:ascii="Consolas" w:eastAsiaTheme="minorEastAsia" w:hAnsi="Consolas" w:cs="Consolas"/>
+          <w:sz w:val="20"/>
+          <w:szCs w:val="20"/>
+        </w:rPr>
+        <w:t xml:space="preserve">nel metodo </w:t>
+      </w:r>
+      <w:proofErr w:type="spellStart"/>
+      <w:r>
+        <w:rPr>
+          <w:rFonts w:ascii="Consolas" w:eastAsiaTheme="minorEastAsia" w:hAnsi="Consolas" w:cs="Consolas"/>
+          <w:sz w:val="20"/>
+          <w:szCs w:val="20"/>
+        </w:rPr>
+        <w:t>onMarket</w:t>
+      </w:r>
+      <w:r>
+        <w:rPr>
+          <w:rFonts w:ascii="Consolas" w:eastAsiaTheme="minorEastAsia" w:hAnsi="Consolas" w:cs="Consolas"/>
+          <w:sz w:val="20"/>
+          <w:szCs w:val="20"/>
+        </w:rPr>
+        <w:t>la</w:t>
+      </w:r>
+      <w:proofErr w:type="spellEnd"/>
+      <w:r>
+        <w:rPr>
+          <w:rFonts w:ascii="Consolas" w:eastAsiaTheme="minorEastAsia" w:hAnsi="Consolas" w:cs="Consolas"/>
+          <w:sz w:val="20"/>
+          <w:szCs w:val="20"/>
+        </w:rPr>
+        <w:t xml:space="preserve"> corretta gestione dell’eccezione </w:t>
+      </w:r>
+      <w:proofErr w:type="spellStart"/>
+      <w:r>
+        <w:rPr>
+          <w:rFonts w:ascii="Consolas" w:eastAsiaTheme="minorEastAsia" w:hAnsi="Consolas" w:cs="Consolas"/>
+          <w:sz w:val="20"/>
+          <w:szCs w:val="20"/>
+        </w:rPr>
+        <w:t>In</w:t>
+      </w:r>
+      <w:r>
+        <w:rPr>
+          <w:rFonts w:ascii="Consolas" w:eastAsiaTheme="minorEastAsia" w:hAnsi="Consolas" w:cs="Consolas"/>
+          <w:sz w:val="20"/>
+          <w:szCs w:val="20"/>
+        </w:rPr>
+        <w:t>sufficientFamiliarValue</w:t>
+      </w:r>
+      <w:proofErr w:type="spellEnd"/>
+      <w:r>
+        <w:rPr>
+          <w:rFonts w:ascii="Consolas" w:eastAsiaTheme="minorEastAsia" w:hAnsi="Consolas" w:cs="Consolas"/>
+          <w:sz w:val="20"/>
+          <w:szCs w:val="20"/>
+        </w:rPr>
+        <w:t xml:space="preserve"> che si verifica spostando un famigliare </w:t>
+      </w:r>
+      <w:r>
+        <w:rPr>
+          <w:rFonts w:ascii="Consolas" w:eastAsiaTheme="minorEastAsia" w:hAnsi="Consolas" w:cs="Consolas"/>
+          <w:sz w:val="20"/>
+          <w:szCs w:val="20"/>
+        </w:rPr>
+        <w:t>con insufficiente valore per l’azione</w:t>
+      </w:r>
+    </w:p>
+    <w:p>
+      <w:pPr>
+        <w:pStyle w:val="Paragrafoelenco"/>
+        <w:numPr>
+          <w:ilvl w:val="0"/>
+          <w:numId w:val="23"/>
+        </w:numPr>
+        <w:spacing w:after="188"/>
+        <w:ind w:right="141"/>
+      </w:pPr>
+      <w:proofErr w:type="spellStart"/>
+      <w:r>
+        <w:rPr>
+          <w:rFonts w:ascii="Consolas" w:eastAsiaTheme="minorEastAsia" w:hAnsi="Consolas" w:cs="Consolas"/>
+          <w:sz w:val="20"/>
+          <w:szCs w:val="20"/>
+          <w:highlight w:val="lightGray"/>
+        </w:rPr>
+        <w:t>testOnMarketExceptionInvalidChoice</w:t>
+      </w:r>
+      <w:proofErr w:type="spellEnd"/>
+      <w:r>
+        <w:rPr>
+          <w:rFonts w:ascii="Consolas" w:eastAsiaTheme="minorEastAsia" w:hAnsi="Consolas" w:cs="Consolas"/>
+          <w:sz w:val="20"/>
+          <w:szCs w:val="20"/>
+        </w:rPr>
+        <w:t>-&gt;</w:t>
+      </w:r>
+      <w:r>
+        <w:rPr>
+          <w:rFonts w:ascii="Consolas" w:eastAsiaTheme="minorEastAsia" w:hAnsi="Consolas" w:cs="Consolas"/>
+          <w:sz w:val="20"/>
+          <w:szCs w:val="20"/>
+        </w:rPr>
+        <w:t xml:space="preserve"> </w:t>
+      </w:r>
+      <w:r>
+        <w:rPr>
+          <w:rFonts w:ascii="Consolas" w:eastAsiaTheme="minorEastAsia" w:hAnsi="Consolas" w:cs="Consolas"/>
+          <w:sz w:val="20"/>
+          <w:szCs w:val="20"/>
+        </w:rPr>
+        <w:t xml:space="preserve">verifica </w:t>
+      </w:r>
+      <w:r>
+        <w:rPr>
+          <w:rFonts w:ascii="Consolas" w:eastAsiaTheme="minorEastAsia" w:hAnsi="Consolas" w:cs="Consolas"/>
+          <w:sz w:val="20"/>
+          <w:szCs w:val="20"/>
+        </w:rPr>
+        <w:t xml:space="preserve">nel metodo </w:t>
+      </w:r>
+      <w:proofErr w:type="spellStart"/>
+      <w:r>
+        <w:rPr>
+          <w:rFonts w:ascii="Consolas" w:eastAsiaTheme="minorEastAsia" w:hAnsi="Consolas" w:cs="Consolas"/>
+          <w:sz w:val="20"/>
+          <w:szCs w:val="20"/>
+        </w:rPr>
+        <w:t>onMarket</w:t>
+      </w:r>
+      <w:proofErr w:type="spellEnd"/>
+      <w:r>
+        <w:rPr>
+          <w:rFonts w:ascii="Consolas" w:eastAsiaTheme="minorEastAsia" w:hAnsi="Consolas" w:cs="Consolas"/>
+          <w:sz w:val="20"/>
+          <w:szCs w:val="20"/>
+        </w:rPr>
+        <w:t xml:space="preserve"> </w:t>
+      </w:r>
+      <w:r>
+        <w:rPr>
+          <w:rFonts w:ascii="Consolas" w:eastAsiaTheme="minorEastAsia" w:hAnsi="Consolas" w:cs="Consolas"/>
+          <w:sz w:val="20"/>
+          <w:szCs w:val="20"/>
+        </w:rPr>
+        <w:t xml:space="preserve">la corretta gestione dell’eccezione </w:t>
+      </w:r>
+      <w:proofErr w:type="spellStart"/>
+      <w:r>
+        <w:rPr>
+          <w:rFonts w:ascii="Consolas" w:eastAsiaTheme="minorEastAsia" w:hAnsi="Consolas" w:cs="Consolas"/>
+          <w:sz w:val="20"/>
+          <w:szCs w:val="20"/>
+        </w:rPr>
+        <w:t>In</w:t>
+      </w:r>
+      <w:r>
+        <w:rPr>
+          <w:rFonts w:ascii="Consolas" w:eastAsiaTheme="minorEastAsia" w:hAnsi="Consolas" w:cs="Consolas"/>
+          <w:sz w:val="20"/>
+          <w:szCs w:val="20"/>
+        </w:rPr>
+        <w:t>validChoice</w:t>
+      </w:r>
+      <w:proofErr w:type="spellEnd"/>
+      <w:r>
+        <w:rPr>
+          <w:rFonts w:ascii="Consolas" w:eastAsiaTheme="minorEastAsia" w:hAnsi="Consolas" w:cs="Consolas"/>
+          <w:sz w:val="20"/>
+          <w:szCs w:val="20"/>
+        </w:rPr>
+        <w:t xml:space="preserve"> che si verifica </w:t>
+      </w:r>
+      <w:r>
+        <w:rPr>
+          <w:rFonts w:ascii="Consolas" w:eastAsiaTheme="minorEastAsia" w:hAnsi="Consolas" w:cs="Consolas"/>
+          <w:sz w:val="20"/>
+          <w:szCs w:val="20"/>
+        </w:rPr>
+        <w:t>selezionando le stesse risorse quando bisogna ricevere più privilegi del consiglio</w:t>
+      </w:r>
+    </w:p>
+    <w:p>
+      <w:pPr>
+        <w:pStyle w:val="Paragrafoelenco"/>
+        <w:spacing w:after="188"/>
+        <w:ind w:left="705" w:right="141" w:firstLine="0"/>
+        <w:rPr>
+          <w:rFonts w:ascii="Consolas" w:eastAsiaTheme="minorEastAsia" w:hAnsi="Consolas" w:cs="Consolas"/>
+          <w:sz w:val="20"/>
+          <w:szCs w:val="20"/>
+        </w:rPr>
+      </w:pPr>
+    </w:p>
+    <w:p>
+      <w:pPr>
+        <w:pStyle w:val="Paragrafoelenco"/>
+        <w:spacing w:after="188"/>
+        <w:ind w:left="705" w:right="141" w:firstLine="0"/>
+        <w:rPr>
+          <w:rFonts w:ascii="Consolas" w:eastAsiaTheme="minorEastAsia" w:hAnsi="Consolas" w:cs="Consolas"/>
+          <w:sz w:val="20"/>
+          <w:szCs w:val="20"/>
+        </w:rPr>
+      </w:pPr>
+    </w:p>
+    <w:p>
+      <w:pPr>
+        <w:pStyle w:val="Titolo2"/>
+      </w:pPr>
+      <w:proofErr w:type="spellStart"/>
+      <w:r>
+        <w:t>GiocatoreTest</w:t>
+      </w:r>
+      <w:proofErr w:type="spellEnd"/>
+    </w:p>
+    <w:p>
+      <w:pPr>
+        <w:pStyle w:val="Paragrafoelenco"/>
+        <w:spacing w:after="188"/>
+        <w:ind w:left="705" w:right="141" w:firstLine="0"/>
+      </w:pPr>
+      <w:r>
+        <w:t xml:space="preserve">I test di </w:t>
+      </w:r>
+      <w:proofErr w:type="spellStart"/>
+      <w:r>
+        <w:t>Giocatoretest</w:t>
+      </w:r>
+      <w:proofErr w:type="spellEnd"/>
+      <w:r>
+        <w:t xml:space="preserve"> sono i seguenti</w:t>
+      </w:r>
+    </w:p>
+    <w:p>
+      <w:pPr>
+        <w:pStyle w:val="Paragrafoelenco"/>
+        <w:spacing w:after="188"/>
+        <w:ind w:left="705" w:right="141" w:firstLine="0"/>
+      </w:pPr>
+    </w:p>
+    <w:p>
+      <w:pPr>
+        <w:pStyle w:val="Paragrafoelenco"/>
+        <w:numPr>
+          <w:ilvl w:val="0"/>
+          <w:numId w:val="24"/>
+        </w:numPr>
+        <w:spacing w:after="188"/>
+        <w:ind w:right="141"/>
+      </w:pPr>
+      <w:proofErr w:type="spellStart"/>
+      <w:r>
+        <w:rPr>
+          <w:rFonts w:ascii="Consolas" w:eastAsiaTheme="minorEastAsia" w:hAnsi="Consolas" w:cs="Consolas"/>
+          <w:sz w:val="20"/>
+          <w:szCs w:val="20"/>
+          <w:highlight w:val="lightGray"/>
+        </w:rPr>
+        <w:t>testcheckPosizionato</w:t>
+      </w:r>
+      <w:proofErr w:type="spellEnd"/>
+      <w:r>
+        <w:rPr>
+          <w:rFonts w:ascii="Consolas" w:eastAsiaTheme="minorEastAsia" w:hAnsi="Consolas" w:cs="Consolas"/>
+          <w:sz w:val="20"/>
+          <w:szCs w:val="20"/>
+        </w:rPr>
+        <w:t>-&gt;verifica il corretto funzionamento del metodo che controlla che tutti i famigliari di un giocatore sono stati posizionati sul tabellone</w:t>
+      </w:r>
+    </w:p>
+    <w:p>
+      <w:pPr>
+        <w:pStyle w:val="Paragrafoelenco"/>
+        <w:numPr>
+          <w:ilvl w:val="0"/>
+          <w:numId w:val="24"/>
+        </w:numPr>
+        <w:spacing w:after="188"/>
+        <w:ind w:right="141"/>
+      </w:pPr>
+      <w:proofErr w:type="spellStart"/>
+      <w:r>
+        <w:rPr>
+          <w:rFonts w:ascii="Consolas" w:eastAsiaTheme="minorEastAsia" w:hAnsi="Consolas" w:cs="Consolas"/>
+          <w:sz w:val="20"/>
+          <w:szCs w:val="20"/>
+          <w:highlight w:val="lightGray"/>
+        </w:rPr>
+        <w:lastRenderedPageBreak/>
+        <w:t>testPagaServitore</w:t>
+      </w:r>
+      <w:proofErr w:type="spellEnd"/>
+      <w:r>
+        <w:rPr>
+          <w:rFonts w:ascii="Consolas" w:eastAsiaTheme="minorEastAsia" w:hAnsi="Consolas" w:cs="Consolas"/>
+          <w:sz w:val="20"/>
+          <w:szCs w:val="20"/>
+        </w:rPr>
+        <w:t>-&gt;verifica il corretto funzionamento del metodo che permette a un giocatore di pagare servitori per aumentare il valore di un famigliare</w:t>
+      </w:r>
+    </w:p>
+    <w:p>
+      <w:pPr>
+        <w:pStyle w:val="Paragrafoelenco"/>
+        <w:spacing w:after="188"/>
+        <w:ind w:left="1425" w:right="141" w:firstLine="0"/>
+        <w:rPr>
+          <w:rFonts w:ascii="Consolas" w:eastAsiaTheme="minorEastAsia" w:hAnsi="Consolas" w:cs="Consolas"/>
+          <w:sz w:val="20"/>
+          <w:szCs w:val="20"/>
+        </w:rPr>
+      </w:pPr>
+    </w:p>
+    <w:p>
+      <w:pPr>
+        <w:pStyle w:val="Titolo2"/>
+      </w:pPr>
+      <w:proofErr w:type="spellStart"/>
+      <w:r>
+        <w:t>PartitaTest</w:t>
+      </w:r>
+      <w:proofErr w:type="spellEnd"/>
+    </w:p>
+    <w:p>
+      <w:pPr>
+        <w:spacing w:after="188"/>
+        <w:ind w:left="0" w:right="141" w:firstLine="0"/>
+      </w:pPr>
+      <w:r>
+        <w:t xml:space="preserve">I test di </w:t>
+      </w:r>
+      <w:proofErr w:type="spellStart"/>
+      <w:r>
+        <w:t>PartitaTest</w:t>
+      </w:r>
+      <w:proofErr w:type="spellEnd"/>
+      <w:r>
+        <w:t xml:space="preserve"> sono i seguenti:</w:t>
+      </w:r>
+    </w:p>
+    <w:p>
+      <w:pPr>
+        <w:pStyle w:val="Paragrafoelenco"/>
+        <w:numPr>
+          <w:ilvl w:val="0"/>
+          <w:numId w:val="25"/>
+        </w:numPr>
+        <w:spacing w:after="188"/>
+        <w:ind w:right="141"/>
+      </w:pPr>
+      <w:proofErr w:type="spellStart"/>
+      <w:r>
+        <w:rPr>
+          <w:rFonts w:ascii="Consolas" w:eastAsiaTheme="minorEastAsia" w:hAnsi="Consolas" w:cs="Consolas"/>
+          <w:sz w:val="20"/>
+          <w:szCs w:val="20"/>
+          <w:highlight w:val="lightGray"/>
+        </w:rPr>
+        <w:t>testScegliOrdine</w:t>
+      </w:r>
+      <w:proofErr w:type="spellEnd"/>
+      <w:r>
+        <w:rPr>
+          <w:rFonts w:ascii="Consolas" w:eastAsiaTheme="minorEastAsia" w:hAnsi="Consolas" w:cs="Consolas"/>
+          <w:sz w:val="20"/>
+          <w:szCs w:val="20"/>
+        </w:rPr>
+        <w:t>-&gt;verifica il corretto funzionamento del metodo che gestisce la modifica dell’ordine dei turni per il turno successivo</w:t>
+      </w:r>
+    </w:p>
+    <w:p>
+      <w:pPr>
+        <w:pStyle w:val="Paragrafoelenco"/>
+        <w:numPr>
+          <w:ilvl w:val="0"/>
+          <w:numId w:val="25"/>
+        </w:numPr>
+        <w:spacing w:after="188"/>
+        <w:ind w:right="141"/>
+      </w:pPr>
+      <w:proofErr w:type="spellStart"/>
+      <w:r>
+        <w:rPr>
+          <w:rFonts w:ascii="Consolas" w:eastAsiaTheme="minorEastAsia" w:hAnsi="Consolas" w:cs="Consolas"/>
+          <w:sz w:val="20"/>
+          <w:szCs w:val="20"/>
+          <w:highlight w:val="lightGray"/>
+        </w:rPr>
+        <w:t>testEseguiRapportoVaticano</w:t>
+      </w:r>
+      <w:proofErr w:type="spellEnd"/>
+      <w:r>
+        <w:rPr>
+          <w:rFonts w:ascii="Consolas" w:eastAsiaTheme="minorEastAsia" w:hAnsi="Consolas" w:cs="Consolas"/>
+          <w:sz w:val="20"/>
+          <w:szCs w:val="20"/>
+        </w:rPr>
+        <w:t>-&gt;verifica il corretto funzionamento del metodo che, dato un giocatore e la sua intenzione di supportare la Chiesa, applica le dovute conseguenze</w:t>
+      </w:r>
+    </w:p>
+    <w:p>
+      <w:pPr>
+        <w:pStyle w:val="Paragrafoelenco"/>
+        <w:numPr>
+          <w:ilvl w:val="0"/>
+          <w:numId w:val="25"/>
+        </w:numPr>
+        <w:spacing w:after="188"/>
+        <w:ind w:right="141"/>
+      </w:pPr>
+      <w:proofErr w:type="spellStart"/>
+      <w:r>
+        <w:rPr>
+          <w:rFonts w:ascii="Consolas" w:eastAsiaTheme="minorEastAsia" w:hAnsi="Consolas" w:cs="Consolas"/>
+          <w:sz w:val="20"/>
+          <w:szCs w:val="20"/>
+          <w:highlight w:val="lightGray"/>
+        </w:rPr>
+        <w:t>testFineTurno</w:t>
+      </w:r>
+      <w:proofErr w:type="spellEnd"/>
+      <w:r>
+        <w:rPr>
+          <w:rFonts w:ascii="Consolas" w:eastAsiaTheme="minorEastAsia" w:hAnsi="Consolas" w:cs="Consolas"/>
+          <w:sz w:val="20"/>
+          <w:szCs w:val="20"/>
+        </w:rPr>
+        <w:t>-&gt;verifica la opportuna segnalazione di fine del turno</w:t>
+      </w:r>
+    </w:p>
+    <w:p>
+      <w:pPr>
+        <w:spacing w:after="188"/>
+        <w:ind w:left="585" w:right="141" w:firstLine="0"/>
+      </w:pPr>
+    </w:p>
+    <w:p>
+      <w:pPr>
+        <w:spacing w:after="188"/>
+        <w:ind w:left="585" w:right="141" w:firstLine="0"/>
+      </w:pPr>
     </w:p>
     <w:sectPr>
       <w:footerReference w:type="even" r:id="rId25"/>
@@ -7837,7 +8712,7 @@
       <w:rPr>
         <w:noProof/>
       </w:rPr>
-      <w:t>20</w:t>
+      <w:t>22</w:t>
     </w:r>
     <w:r>
       <w:fldChar w:fldCharType="end"/>
@@ -8329,6 +9204,119 @@
     </w:lvl>
   </w:abstractNum>
   <w:abstractNum w:abstractNumId="2" w15:restartNumberingAfterBreak="0">
+    <w:nsid w:val="059E2866"/>
+    <w:multiLevelType w:val="hybridMultilevel"/>
+    <w:tmpl w:val="F8126174"/>
+    <w:lvl w:ilvl="0" w:tplc="04100001">
+      <w:start w:val="1"/>
+      <w:numFmt w:val="bullet"/>
+      <w:lvlText w:val=""/>
+      <w:lvlJc w:val="left"/>
+      <w:pPr>
+        <w:ind w:left="720" w:hanging="360"/>
+      </w:pPr>
+      <w:rPr>
+        <w:rFonts w:ascii="Symbol" w:hAnsi="Symbol" w:hint="default"/>
+      </w:rPr>
+    </w:lvl>
+    <w:lvl w:ilvl="1" w:tplc="04100003" w:tentative="1">
+      <w:start w:val="1"/>
+      <w:numFmt w:val="bullet"/>
+      <w:lvlText w:val="o"/>
+      <w:lvlJc w:val="left"/>
+      <w:pPr>
+        <w:ind w:left="1440" w:hanging="360"/>
+      </w:pPr>
+      <w:rPr>
+        <w:rFonts w:ascii="Courier New" w:hAnsi="Courier New" w:cs="Courier New" w:hint="default"/>
+      </w:rPr>
+    </w:lvl>
+    <w:lvl w:ilvl="2" w:tplc="04100005" w:tentative="1">
+      <w:start w:val="1"/>
+      <w:numFmt w:val="bullet"/>
+      <w:lvlText w:val=""/>
+      <w:lvlJc w:val="left"/>
+      <w:pPr>
+        <w:ind w:left="2160" w:hanging="360"/>
+      </w:pPr>
+      <w:rPr>
+        <w:rFonts w:ascii="Wingdings" w:hAnsi="Wingdings" w:hint="default"/>
+      </w:rPr>
+    </w:lvl>
+    <w:lvl w:ilvl="3" w:tplc="04100001" w:tentative="1">
+      <w:start w:val="1"/>
+      <w:numFmt w:val="bullet"/>
+      <w:lvlText w:val=""/>
+      <w:lvlJc w:val="left"/>
+      <w:pPr>
+        <w:ind w:left="2880" w:hanging="360"/>
+      </w:pPr>
+      <w:rPr>
+        <w:rFonts w:ascii="Symbol" w:hAnsi="Symbol" w:hint="default"/>
+      </w:rPr>
+    </w:lvl>
+    <w:lvl w:ilvl="4" w:tplc="04100003" w:tentative="1">
+      <w:start w:val="1"/>
+      <w:numFmt w:val="bullet"/>
+      <w:lvlText w:val="o"/>
+      <w:lvlJc w:val="left"/>
+      <w:pPr>
+        <w:ind w:left="3600" w:hanging="360"/>
+      </w:pPr>
+      <w:rPr>
+        <w:rFonts w:ascii="Courier New" w:hAnsi="Courier New" w:cs="Courier New" w:hint="default"/>
+      </w:rPr>
+    </w:lvl>
+    <w:lvl w:ilvl="5" w:tplc="04100005" w:tentative="1">
+      <w:start w:val="1"/>
+      <w:numFmt w:val="bullet"/>
+      <w:lvlText w:val=""/>
+      <w:lvlJc w:val="left"/>
+      <w:pPr>
+        <w:ind w:left="4320" w:hanging="360"/>
+      </w:pPr>
+      <w:rPr>
+        <w:rFonts w:ascii="Wingdings" w:hAnsi="Wingdings" w:hint="default"/>
+      </w:rPr>
+    </w:lvl>
+    <w:lvl w:ilvl="6" w:tplc="04100001" w:tentative="1">
+      <w:start w:val="1"/>
+      <w:numFmt w:val="bullet"/>
+      <w:lvlText w:val=""/>
+      <w:lvlJc w:val="left"/>
+      <w:pPr>
+        <w:ind w:left="5040" w:hanging="360"/>
+      </w:pPr>
+      <w:rPr>
+        <w:rFonts w:ascii="Symbol" w:hAnsi="Symbol" w:hint="default"/>
+      </w:rPr>
+    </w:lvl>
+    <w:lvl w:ilvl="7" w:tplc="04100003" w:tentative="1">
+      <w:start w:val="1"/>
+      <w:numFmt w:val="bullet"/>
+      <w:lvlText w:val="o"/>
+      <w:lvlJc w:val="left"/>
+      <w:pPr>
+        <w:ind w:left="5760" w:hanging="360"/>
+      </w:pPr>
+      <w:rPr>
+        <w:rFonts w:ascii="Courier New" w:hAnsi="Courier New" w:cs="Courier New" w:hint="default"/>
+      </w:rPr>
+    </w:lvl>
+    <w:lvl w:ilvl="8" w:tplc="04100005" w:tentative="1">
+      <w:start w:val="1"/>
+      <w:numFmt w:val="bullet"/>
+      <w:lvlText w:val=""/>
+      <w:lvlJc w:val="left"/>
+      <w:pPr>
+        <w:ind w:left="6480" w:hanging="360"/>
+      </w:pPr>
+      <w:rPr>
+        <w:rFonts w:ascii="Wingdings" w:hAnsi="Wingdings" w:hint="default"/>
+      </w:rPr>
+    </w:lvl>
+  </w:abstractNum>
+  <w:abstractNum w:abstractNumId="3" w15:restartNumberingAfterBreak="0">
     <w:nsid w:val="33D37312"/>
     <w:multiLevelType w:val="hybridMultilevel"/>
     <w:tmpl w:val="7F0A47CC"/>
@@ -8540,7 +9528,7 @@
       </w:rPr>
     </w:lvl>
   </w:abstractNum>
-  <w:abstractNum w:abstractNumId="3" w15:restartNumberingAfterBreak="0">
+  <w:abstractNum w:abstractNumId="4" w15:restartNumberingAfterBreak="0">
     <w:nsid w:val="409C57E3"/>
     <w:multiLevelType w:val="hybridMultilevel"/>
     <w:tmpl w:val="CCD0BDDC"/>
@@ -8752,7 +9740,7 @@
       </w:rPr>
     </w:lvl>
   </w:abstractNum>
-  <w:abstractNum w:abstractNumId="4" w15:restartNumberingAfterBreak="0">
+  <w:abstractNum w:abstractNumId="5" w15:restartNumberingAfterBreak="0">
     <w:nsid w:val="40BD5084"/>
     <w:multiLevelType w:val="hybridMultilevel"/>
     <w:tmpl w:val="1896BACC"/>
@@ -8964,7 +9952,7 @@
       </w:rPr>
     </w:lvl>
   </w:abstractNum>
-  <w:abstractNum w:abstractNumId="5" w15:restartNumberingAfterBreak="0">
+  <w:abstractNum w:abstractNumId="6" w15:restartNumberingAfterBreak="0">
     <w:nsid w:val="52973C5E"/>
     <w:multiLevelType w:val="hybridMultilevel"/>
     <w:tmpl w:val="50B6B03C"/>
@@ -9176,7 +10164,120 @@
       </w:rPr>
     </w:lvl>
   </w:abstractNum>
-  <w:abstractNum w:abstractNumId="6" w15:restartNumberingAfterBreak="0">
+  <w:abstractNum w:abstractNumId="7" w15:restartNumberingAfterBreak="0">
+    <w:nsid w:val="64AC6C0C"/>
+    <w:multiLevelType w:val="hybridMultilevel"/>
+    <w:tmpl w:val="9E4C7330"/>
+    <w:lvl w:ilvl="0" w:tplc="04100001">
+      <w:start w:val="1"/>
+      <w:numFmt w:val="bullet"/>
+      <w:lvlText w:val=""/>
+      <w:lvlJc w:val="left"/>
+      <w:pPr>
+        <w:ind w:left="1425" w:hanging="360"/>
+      </w:pPr>
+      <w:rPr>
+        <w:rFonts w:ascii="Symbol" w:hAnsi="Symbol" w:hint="default"/>
+      </w:rPr>
+    </w:lvl>
+    <w:lvl w:ilvl="1" w:tplc="04100003" w:tentative="1">
+      <w:start w:val="1"/>
+      <w:numFmt w:val="bullet"/>
+      <w:lvlText w:val="o"/>
+      <w:lvlJc w:val="left"/>
+      <w:pPr>
+        <w:ind w:left="2145" w:hanging="360"/>
+      </w:pPr>
+      <w:rPr>
+        <w:rFonts w:ascii="Courier New" w:hAnsi="Courier New" w:cs="Courier New" w:hint="default"/>
+      </w:rPr>
+    </w:lvl>
+    <w:lvl w:ilvl="2" w:tplc="04100005" w:tentative="1">
+      <w:start w:val="1"/>
+      <w:numFmt w:val="bullet"/>
+      <w:lvlText w:val=""/>
+      <w:lvlJc w:val="left"/>
+      <w:pPr>
+        <w:ind w:left="2865" w:hanging="360"/>
+      </w:pPr>
+      <w:rPr>
+        <w:rFonts w:ascii="Wingdings" w:hAnsi="Wingdings" w:hint="default"/>
+      </w:rPr>
+    </w:lvl>
+    <w:lvl w:ilvl="3" w:tplc="04100001" w:tentative="1">
+      <w:start w:val="1"/>
+      <w:numFmt w:val="bullet"/>
+      <w:lvlText w:val=""/>
+      <w:lvlJc w:val="left"/>
+      <w:pPr>
+        <w:ind w:left="3585" w:hanging="360"/>
+      </w:pPr>
+      <w:rPr>
+        <w:rFonts w:ascii="Symbol" w:hAnsi="Symbol" w:hint="default"/>
+      </w:rPr>
+    </w:lvl>
+    <w:lvl w:ilvl="4" w:tplc="04100003" w:tentative="1">
+      <w:start w:val="1"/>
+      <w:numFmt w:val="bullet"/>
+      <w:lvlText w:val="o"/>
+      <w:lvlJc w:val="left"/>
+      <w:pPr>
+        <w:ind w:left="4305" w:hanging="360"/>
+      </w:pPr>
+      <w:rPr>
+        <w:rFonts w:ascii="Courier New" w:hAnsi="Courier New" w:cs="Courier New" w:hint="default"/>
+      </w:rPr>
+    </w:lvl>
+    <w:lvl w:ilvl="5" w:tplc="04100005" w:tentative="1">
+      <w:start w:val="1"/>
+      <w:numFmt w:val="bullet"/>
+      <w:lvlText w:val=""/>
+      <w:lvlJc w:val="left"/>
+      <w:pPr>
+        <w:ind w:left="5025" w:hanging="360"/>
+      </w:pPr>
+      <w:rPr>
+        <w:rFonts w:ascii="Wingdings" w:hAnsi="Wingdings" w:hint="default"/>
+      </w:rPr>
+    </w:lvl>
+    <w:lvl w:ilvl="6" w:tplc="04100001" w:tentative="1">
+      <w:start w:val="1"/>
+      <w:numFmt w:val="bullet"/>
+      <w:lvlText w:val=""/>
+      <w:lvlJc w:val="left"/>
+      <w:pPr>
+        <w:ind w:left="5745" w:hanging="360"/>
+      </w:pPr>
+      <w:rPr>
+        <w:rFonts w:ascii="Symbol" w:hAnsi="Symbol" w:hint="default"/>
+      </w:rPr>
+    </w:lvl>
+    <w:lvl w:ilvl="7" w:tplc="04100003" w:tentative="1">
+      <w:start w:val="1"/>
+      <w:numFmt w:val="bullet"/>
+      <w:lvlText w:val="o"/>
+      <w:lvlJc w:val="left"/>
+      <w:pPr>
+        <w:ind w:left="6465" w:hanging="360"/>
+      </w:pPr>
+      <w:rPr>
+        <w:rFonts w:ascii="Courier New" w:hAnsi="Courier New" w:cs="Courier New" w:hint="default"/>
+      </w:rPr>
+    </w:lvl>
+    <w:lvl w:ilvl="8" w:tplc="04100005" w:tentative="1">
+      <w:start w:val="1"/>
+      <w:numFmt w:val="bullet"/>
+      <w:lvlText w:val=""/>
+      <w:lvlJc w:val="left"/>
+      <w:pPr>
+        <w:ind w:left="7185" w:hanging="360"/>
+      </w:pPr>
+      <w:rPr>
+        <w:rFonts w:ascii="Wingdings" w:hAnsi="Wingdings" w:hint="default"/>
+      </w:rPr>
+    </w:lvl>
+  </w:abstractNum>
+  <w:abstractNum w:abstractNumId="8" w15:restartNumberingAfterBreak="0">
     <w:nsid w:val="681133CA"/>
     <w:multiLevelType w:val="hybridMultilevel"/>
     <w:tmpl w:val="B0787C60"/>
@@ -9289,7 +10390,7 @@
       </w:rPr>
     </w:lvl>
   </w:abstractNum>
-  <w:abstractNum w:abstractNumId="7" w15:restartNumberingAfterBreak="0">
+  <w:abstractNum w:abstractNumId="9" w15:restartNumberingAfterBreak="0">
     <w:nsid w:val="6B3D5583"/>
     <w:multiLevelType w:val="hybridMultilevel"/>
     <w:tmpl w:val="7B4A3FB6"/>
@@ -9501,7 +10602,7 @@
       </w:rPr>
     </w:lvl>
   </w:abstractNum>
-  <w:abstractNum w:abstractNumId="8" w15:restartNumberingAfterBreak="0">
+  <w:abstractNum w:abstractNumId="10" w15:restartNumberingAfterBreak="0">
     <w:nsid w:val="6E4B11B9"/>
     <w:multiLevelType w:val="multilevel"/>
     <w:tmpl w:val="CE72AB0A"/>
@@ -9715,7 +10816,7 @@
       </w:rPr>
     </w:lvl>
   </w:abstractNum>
-  <w:abstractNum w:abstractNumId="9" w15:restartNumberingAfterBreak="0">
+  <w:abstractNum w:abstractNumId="11" w15:restartNumberingAfterBreak="0">
     <w:nsid w:val="721C7C13"/>
     <w:multiLevelType w:val="hybridMultilevel"/>
     <w:tmpl w:val="5E822B10"/>
@@ -9927,7 +11028,7 @@
       </w:rPr>
     </w:lvl>
   </w:abstractNum>
-  <w:abstractNum w:abstractNumId="10" w15:restartNumberingAfterBreak="0">
+  <w:abstractNum w:abstractNumId="12" w15:restartNumberingAfterBreak="0">
     <w:nsid w:val="73A97060"/>
     <w:multiLevelType w:val="hybridMultilevel"/>
     <w:tmpl w:val="D01C53F4"/>
@@ -10139,7 +11240,7 @@
       </w:rPr>
     </w:lvl>
   </w:abstractNum>
-  <w:abstractNum w:abstractNumId="11" w15:restartNumberingAfterBreak="0">
+  <w:abstractNum w:abstractNumId="13" w15:restartNumberingAfterBreak="0">
     <w:nsid w:val="7A561953"/>
     <w:multiLevelType w:val="hybridMultilevel"/>
     <w:tmpl w:val="53F4116A"/>
@@ -10351,7 +11452,7 @@
       </w:rPr>
     </w:lvl>
   </w:abstractNum>
-  <w:abstractNum w:abstractNumId="12" w15:restartNumberingAfterBreak="0">
+  <w:abstractNum w:abstractNumId="14" w15:restartNumberingAfterBreak="0">
     <w:nsid w:val="7C6615B1"/>
     <w:multiLevelType w:val="hybridMultilevel"/>
     <w:tmpl w:val="53F4116A"/>
@@ -10563,71 +11664,193 @@
       </w:rPr>
     </w:lvl>
   </w:abstractNum>
+  <w:abstractNum w:abstractNumId="15" w15:restartNumberingAfterBreak="0">
+    <w:nsid w:val="7CD662E2"/>
+    <w:multiLevelType w:val="hybridMultilevel"/>
+    <w:tmpl w:val="ABC2AB8E"/>
+    <w:lvl w:ilvl="0" w:tplc="04100001">
+      <w:start w:val="1"/>
+      <w:numFmt w:val="bullet"/>
+      <w:lvlText w:val=""/>
+      <w:lvlJc w:val="left"/>
+      <w:pPr>
+        <w:ind w:left="705" w:hanging="360"/>
+      </w:pPr>
+      <w:rPr>
+        <w:rFonts w:ascii="Symbol" w:hAnsi="Symbol" w:hint="default"/>
+      </w:rPr>
+    </w:lvl>
+    <w:lvl w:ilvl="1" w:tplc="04100003" w:tentative="1">
+      <w:start w:val="1"/>
+      <w:numFmt w:val="bullet"/>
+      <w:lvlText w:val="o"/>
+      <w:lvlJc w:val="left"/>
+      <w:pPr>
+        <w:ind w:left="1425" w:hanging="360"/>
+      </w:pPr>
+      <w:rPr>
+        <w:rFonts w:ascii="Courier New" w:hAnsi="Courier New" w:cs="Courier New" w:hint="default"/>
+      </w:rPr>
+    </w:lvl>
+    <w:lvl w:ilvl="2" w:tplc="04100005" w:tentative="1">
+      <w:start w:val="1"/>
+      <w:numFmt w:val="bullet"/>
+      <w:lvlText w:val=""/>
+      <w:lvlJc w:val="left"/>
+      <w:pPr>
+        <w:ind w:left="2145" w:hanging="360"/>
+      </w:pPr>
+      <w:rPr>
+        <w:rFonts w:ascii="Wingdings" w:hAnsi="Wingdings" w:hint="default"/>
+      </w:rPr>
+    </w:lvl>
+    <w:lvl w:ilvl="3" w:tplc="04100001" w:tentative="1">
+      <w:start w:val="1"/>
+      <w:numFmt w:val="bullet"/>
+      <w:lvlText w:val=""/>
+      <w:lvlJc w:val="left"/>
+      <w:pPr>
+        <w:ind w:left="2865" w:hanging="360"/>
+      </w:pPr>
+      <w:rPr>
+        <w:rFonts w:ascii="Symbol" w:hAnsi="Symbol" w:hint="default"/>
+      </w:rPr>
+    </w:lvl>
+    <w:lvl w:ilvl="4" w:tplc="04100003" w:tentative="1">
+      <w:start w:val="1"/>
+      <w:numFmt w:val="bullet"/>
+      <w:lvlText w:val="o"/>
+      <w:lvlJc w:val="left"/>
+      <w:pPr>
+        <w:ind w:left="3585" w:hanging="360"/>
+      </w:pPr>
+      <w:rPr>
+        <w:rFonts w:ascii="Courier New" w:hAnsi="Courier New" w:cs="Courier New" w:hint="default"/>
+      </w:rPr>
+    </w:lvl>
+    <w:lvl w:ilvl="5" w:tplc="04100005" w:tentative="1">
+      <w:start w:val="1"/>
+      <w:numFmt w:val="bullet"/>
+      <w:lvlText w:val=""/>
+      <w:lvlJc w:val="left"/>
+      <w:pPr>
+        <w:ind w:left="4305" w:hanging="360"/>
+      </w:pPr>
+      <w:rPr>
+        <w:rFonts w:ascii="Wingdings" w:hAnsi="Wingdings" w:hint="default"/>
+      </w:rPr>
+    </w:lvl>
+    <w:lvl w:ilvl="6" w:tplc="04100001" w:tentative="1">
+      <w:start w:val="1"/>
+      <w:numFmt w:val="bullet"/>
+      <w:lvlText w:val=""/>
+      <w:lvlJc w:val="left"/>
+      <w:pPr>
+        <w:ind w:left="5025" w:hanging="360"/>
+      </w:pPr>
+      <w:rPr>
+        <w:rFonts w:ascii="Symbol" w:hAnsi="Symbol" w:hint="default"/>
+      </w:rPr>
+    </w:lvl>
+    <w:lvl w:ilvl="7" w:tplc="04100003" w:tentative="1">
+      <w:start w:val="1"/>
+      <w:numFmt w:val="bullet"/>
+      <w:lvlText w:val="o"/>
+      <w:lvlJc w:val="left"/>
+      <w:pPr>
+        <w:ind w:left="5745" w:hanging="360"/>
+      </w:pPr>
+      <w:rPr>
+        <w:rFonts w:ascii="Courier New" w:hAnsi="Courier New" w:cs="Courier New" w:hint="default"/>
+      </w:rPr>
+    </w:lvl>
+    <w:lvl w:ilvl="8" w:tplc="04100005" w:tentative="1">
+      <w:start w:val="1"/>
+      <w:numFmt w:val="bullet"/>
+      <w:lvlText w:val=""/>
+      <w:lvlJc w:val="left"/>
+      <w:pPr>
+        <w:ind w:left="6465" w:hanging="360"/>
+      </w:pPr>
+      <w:rPr>
+        <w:rFonts w:ascii="Wingdings" w:hAnsi="Wingdings" w:hint="default"/>
+      </w:rPr>
+    </w:lvl>
+  </w:abstractNum>
   <w:num w:numId="1">
-    <w:abstractNumId w:val="9"/>
+    <w:abstractNumId w:val="11"/>
   </w:num>
   <w:num w:numId="2">
-    <w:abstractNumId w:val="2"/>
+    <w:abstractNumId w:val="3"/>
   </w:num>
   <w:num w:numId="3">
     <w:abstractNumId w:val="1"/>
   </w:num>
   <w:num w:numId="4">
-    <w:abstractNumId w:val="5"/>
+    <w:abstractNumId w:val="6"/>
   </w:num>
   <w:num w:numId="5">
-    <w:abstractNumId w:val="10"/>
+    <w:abstractNumId w:val="12"/>
   </w:num>
   <w:num w:numId="6">
-    <w:abstractNumId w:val="11"/>
+    <w:abstractNumId w:val="13"/>
   </w:num>
   <w:num w:numId="7">
     <w:abstractNumId w:val="0"/>
   </w:num>
   <w:num w:numId="8">
+    <w:abstractNumId w:val="9"/>
+  </w:num>
+  <w:num w:numId="9">
+    <w:abstractNumId w:val="5"/>
+  </w:num>
+  <w:num w:numId="10">
+    <w:abstractNumId w:val="4"/>
+  </w:num>
+  <w:num w:numId="11">
+    <w:abstractNumId w:val="10"/>
+  </w:num>
+  <w:num w:numId="12">
+    <w:abstractNumId w:val="10"/>
+  </w:num>
+  <w:num w:numId="13">
+    <w:abstractNumId w:val="14"/>
+  </w:num>
+  <w:num w:numId="14">
+    <w:abstractNumId w:val="8"/>
+  </w:num>
+  <w:num w:numId="15">
+    <w:abstractNumId w:val="10"/>
+  </w:num>
+  <w:num w:numId="16">
+    <w:abstractNumId w:val="10"/>
+  </w:num>
+  <w:num w:numId="17">
+    <w:abstractNumId w:val="10"/>
+  </w:num>
+  <w:num w:numId="18">
+    <w:abstractNumId w:val="10"/>
+  </w:num>
+  <w:num w:numId="19">
+    <w:abstractNumId w:val="10"/>
+  </w:num>
+  <w:num w:numId="20">
+    <w:abstractNumId w:val="10"/>
+  </w:num>
+  <w:num w:numId="21">
+    <w:abstractNumId w:val="10"/>
+  </w:num>
+  <w:num w:numId="22">
+    <w:abstractNumId w:val="10"/>
+  </w:num>
+  <w:num w:numId="23">
+    <w:abstractNumId w:val="15"/>
+  </w:num>
+  <w:num w:numId="24">
     <w:abstractNumId w:val="7"/>
   </w:num>
-  <w:num w:numId="9">
-    <w:abstractNumId w:val="4"/>
-  </w:num>
-  <w:num w:numId="10">
-    <w:abstractNumId w:val="3"/>
-  </w:num>
-  <w:num w:numId="11">
-    <w:abstractNumId w:val="8"/>
-  </w:num>
-  <w:num w:numId="12">
-    <w:abstractNumId w:val="8"/>
-  </w:num>
-  <w:num w:numId="13">
-    <w:abstractNumId w:val="12"/>
-  </w:num>
-  <w:num w:numId="14">
-    <w:abstractNumId w:val="6"/>
-  </w:num>
-  <w:num w:numId="15">
-    <w:abstractNumId w:val="8"/>
-  </w:num>
-  <w:num w:numId="16">
-    <w:abstractNumId w:val="8"/>
-  </w:num>
-  <w:num w:numId="17">
-    <w:abstractNumId w:val="8"/>
-  </w:num>
-  <w:num w:numId="18">
-    <w:abstractNumId w:val="8"/>
-  </w:num>
-  <w:num w:numId="19">
-    <w:abstractNumId w:val="8"/>
-  </w:num>
-  <w:num w:numId="20">
-    <w:abstractNumId w:val="8"/>
-  </w:num>
-  <w:num w:numId="21">
-    <w:abstractNumId w:val="8"/>
-  </w:num>
-  <w:num w:numId="22">
-    <w:abstractNumId w:val="8"/>
+  <w:num w:numId="25">
+    <w:abstractNumId w:val="2"/>
   </w:num>
 </w:numbering>
 </file>
@@ -10755,6 +11978,7 @@
     <w:lsdException w:name="HTML Sample" w:semiHidden="1" w:unhideWhenUsed="1"/>
     <w:lsdException w:name="HTML Typewriter" w:semiHidden="1" w:unhideWhenUsed="1"/>
     <w:lsdException w:name="HTML Variable" w:semiHidden="1" w:unhideWhenUsed="1"/>
+    <w:lsdException w:name="Normal Table" w:semiHidden="1" w:unhideWhenUsed="1"/>
     <w:lsdException w:name="annotation subject" w:semiHidden="1" w:unhideWhenUsed="1"/>
     <w:lsdException w:name="No List" w:semiHidden="1" w:unhideWhenUsed="1"/>
     <w:lsdException w:name="Outline List 1" w:semiHidden="1" w:unhideWhenUsed="1"/>
@@ -10799,6 +12023,7 @@
     <w:lsdException w:name="Table Professional" w:semiHidden="1" w:unhideWhenUsed="1"/>
     <w:lsdException w:name="Table Subtle 1" w:semiHidden="1" w:unhideWhenUsed="1"/>
     <w:lsdException w:name="Table Subtle 2" w:semiHidden="1" w:unhideWhenUsed="1"/>
+    <w:lsdException w:name="Table Web 1" w:semiHidden="1" w:unhideWhenUsed="1"/>
     <w:lsdException w:name="Table Web 2" w:semiHidden="1" w:unhideWhenUsed="1"/>
     <w:lsdException w:name="Table Web 3" w:semiHidden="1" w:unhideWhenUsed="1"/>
     <w:lsdException w:name="Balloon Text" w:semiHidden="1" w:unhideWhenUsed="1"/>
@@ -11540,7 +12765,7 @@
 </file>
 
 <file path=customXml/itemProps1.xml><?xml version="1.0" encoding="utf-8"?>
-<ds:datastoreItem xmlns:ds="http://schemas.openxmlformats.org/officeDocument/2006/customXml" ds:itemID="{F14F4C79-3021-48A9-8AA1-3EDDC76D96D3}">
+<ds:datastoreItem xmlns:ds="http://schemas.openxmlformats.org/officeDocument/2006/customXml" ds:itemID="{296A7AFD-B6DA-4E0B-A163-AF27A8A4AA33}">
   <ds:schemaRefs>
     <ds:schemaRef ds:uri="http://schemas.openxmlformats.org/officeDocument/2006/bibliography"/>
   </ds:schemaRefs>

</xml_diff>